<commit_message>
Mo ta yeu cau he thong version 2.0
</commit_message>
<xml_diff>
--- a/tuần 2 - dac ta yeu cau phan mem/MÔ TẢ YÊU CẦU HỆ THỐNG QUẢN LÍ XUẤT NHẬP KHO LINH KIỆN ĐIỆN TỬ.docx
+++ b/tuần 2 - dac ta yeu cau phan mem/MÔ TẢ YÊU CẦU HỆ THỐNG QUẢN LÍ XUẤT NHẬP KHO LINH KIỆN ĐIỆN TỬ.docx
@@ -1,6 +1,6 @@
 
 <file path=word/document.xml><?xml version="1.0" encoding="utf-8"?>
-<w:document xmlns:wpc="http://schemas.microsoft.com/office/word/2010/wordprocessingCanvas" xmlns:cx="http://schemas.microsoft.com/office/drawing/2014/chartex" xmlns:mc="http://schemas.openxmlformats.org/markup-compatibility/2006" xmlns:o="urn:schemas-microsoft-com:office:office" xmlns:r="http://schemas.openxmlformats.org/officeDocument/2006/relationships" xmlns:m="http://schemas.openxmlformats.org/officeDocument/2006/math" xmlns:v="urn:schemas-microsoft-com:vml" xmlns:wp14="http://schemas.microsoft.com/office/word/2010/wordprocessingDrawing" xmlns:wp="http://schemas.openxmlformats.org/drawingml/2006/wordprocessingDrawing" xmlns:w10="urn:schemas-microsoft-com:office:word" xmlns:w="http://schemas.openxmlformats.org/wordprocessingml/2006/main" xmlns:w14="http://schemas.microsoft.com/office/word/2010/wordml" xmlns:w15="http://schemas.microsoft.com/office/word/2012/wordml" xmlns:w16se="http://schemas.microsoft.com/office/word/2015/wordml/symex" xmlns:wpg="http://schemas.microsoft.com/office/word/2010/wordprocessingGroup" xmlns:wpi="http://schemas.microsoft.com/office/word/2010/wordprocessingInk" xmlns:wne="http://schemas.microsoft.com/office/word/2006/wordml" xmlns:wps="http://schemas.microsoft.com/office/word/2010/wordprocessingShape" mc:Ignorable="w14 w15 w16se wp14">
+<w:document xmlns:wpc="http://schemas.microsoft.com/office/word/2010/wordprocessingCanvas" xmlns:mc="http://schemas.openxmlformats.org/markup-compatibility/2006" xmlns:o="urn:schemas-microsoft-com:office:office" xmlns:r="http://schemas.openxmlformats.org/officeDocument/2006/relationships" xmlns:m="http://schemas.openxmlformats.org/officeDocument/2006/math" xmlns:v="urn:schemas-microsoft-com:vml" xmlns:wp14="http://schemas.microsoft.com/office/word/2010/wordprocessingDrawing" xmlns:wp="http://schemas.openxmlformats.org/drawingml/2006/wordprocessingDrawing" xmlns:w10="urn:schemas-microsoft-com:office:word" xmlns:w="http://schemas.openxmlformats.org/wordprocessingml/2006/main" xmlns:w14="http://schemas.microsoft.com/office/word/2010/wordml" xmlns:wpg="http://schemas.microsoft.com/office/word/2010/wordprocessingGroup" xmlns:wpi="http://schemas.microsoft.com/office/word/2010/wordprocessingInk" xmlns:wne="http://schemas.microsoft.com/office/word/2006/wordml" xmlns:wps="http://schemas.microsoft.com/office/word/2010/wordprocessingShape" mc:Ignorable="w14 wp14">
   <w:body>
     <w:p>
       <w:pPr>
@@ -239,7 +239,17 @@
           <w:sz w:val="26"/>
           <w:szCs w:val="26"/>
         </w:rPr>
-        <w:t xml:space="preserve"> thống quản lí xuất nhập kho nhằm quản lí, kiểm soát lượng hàng linh kiện điện tử cho các cửa hàng ở thành phố Hồ Chí Minh. Hiện nay, đa số các cửa hàng thường quản lí dựa theo cách thủ công </w:t>
+        <w:t xml:space="preserve"> thống quản lí xuất nhập kho nhằm quản lí, kiểm soát lượng hàng linh kiện điện tử cho các cửa hàng ở thành phố Hồ Chí Minh. Hiện nay, đa số các cửa hàng thường quản lí dựa theo cách thủ côn</w:t>
+      </w:r>
+      <w:bookmarkStart w:id="0" w:name="_GoBack"/>
+      <w:bookmarkEnd w:id="0"/>
+      <w:r>
+        <w:rPr>
+          <w:rFonts w:ascii="Times New Roman" w:hAnsi="Times New Roman" w:cs="Times New Roman"/>
+          <w:sz w:val="26"/>
+          <w:szCs w:val="26"/>
+        </w:rPr>
+        <w:t xml:space="preserve">g </w:t>
       </w:r>
       <w:r>
         <w:rPr>
@@ -621,7 +631,164 @@
           <w:sz w:val="26"/>
           <w:szCs w:val="26"/>
         </w:rPr>
-        <w:t xml:space="preserve">Khi có yêu cầu nhập thiết bị: nhân viên tiến hành ghi phiếu yêu cầu gồm các thông tin chi tiết về thiết bị và gửi đến cho nhà cung cấp. Nhà cung cấp sẽ gửi đơn chào hàng chi tiết các thiết bị bao gồm các thông tin như: tên, loại thiết bị, số lượng, nguồn </w:t>
+        <w:t xml:space="preserve">Khi có yêu cầu nhập thiết bị: nhân viên tiến hành ghi phiếu yêu cầu gồm các thông tin chi tiết về thiết bị và gửi đến cho nhà cung cấp. Nhà cung cấp sẽ gửi đơn chào hàng chi tiết các thiết bị bao gồm các thông tin như: tên, loại thiết bị, số lượng, nguồn gốc .Qua đơn chào hàng của nhà cung cấp thì </w:t>
+      </w:r>
+      <w:r>
+        <w:rPr>
+          <w:rFonts w:ascii="Times New Roman" w:hAnsi="Times New Roman" w:cs="Times New Roman"/>
+          <w:sz w:val="26"/>
+          <w:szCs w:val="26"/>
+        </w:rPr>
+        <w:t>kho</w:t>
+      </w:r>
+      <w:r>
+        <w:rPr>
+          <w:rFonts w:ascii="Times New Roman" w:hAnsi="Times New Roman" w:cs="Times New Roman"/>
+          <w:sz w:val="26"/>
+          <w:szCs w:val="26"/>
+        </w:rPr>
+        <w:t xml:space="preserve"> sẽ đưa ra đơn đặt hàng và gửi </w:t>
+      </w:r>
+      <w:r>
+        <w:rPr>
+          <w:rFonts w:ascii="Times New Roman" w:hAnsi="Times New Roman" w:cs="Times New Roman"/>
+          <w:sz w:val="26"/>
+          <w:szCs w:val="26"/>
+        </w:rPr>
+        <w:lastRenderedPageBreak/>
+        <w:t xml:space="preserve">đến cho nhà cung cấp, để đáp ứng nhu cầu nhập thiết bị của </w:t>
+      </w:r>
+      <w:r>
+        <w:rPr>
+          <w:rFonts w:ascii="Times New Roman" w:hAnsi="Times New Roman" w:cs="Times New Roman"/>
+          <w:sz w:val="26"/>
+          <w:szCs w:val="26"/>
+        </w:rPr>
+        <w:t xml:space="preserve">kho, </w:t>
+      </w:r>
+      <w:r>
+        <w:rPr>
+          <w:rFonts w:ascii="Times New Roman" w:hAnsi="Times New Roman" w:cs="Times New Roman"/>
+          <w:sz w:val="26"/>
+          <w:szCs w:val="26"/>
+        </w:rPr>
+        <w:t xml:space="preserve">nhà cung cấp sẽ chuyển thiết bị cho </w:t>
+      </w:r>
+      <w:r>
+        <w:rPr>
+          <w:rFonts w:ascii="Times New Roman" w:hAnsi="Times New Roman" w:cs="Times New Roman"/>
+          <w:sz w:val="26"/>
+          <w:szCs w:val="26"/>
+        </w:rPr>
+        <w:t>kho</w:t>
+      </w:r>
+      <w:r>
+        <w:rPr>
+          <w:rFonts w:ascii="Times New Roman" w:hAnsi="Times New Roman" w:cs="Times New Roman"/>
+          <w:sz w:val="26"/>
+          <w:szCs w:val="26"/>
+        </w:rPr>
+        <w:t xml:space="preserve"> theo hợp đồng mua,bán hàng hóa và biên lai bàn giao thiết bị (kiêm hóa đơn thanh toán tiền thiết bị). Trước khi nhập hàng vào kho thì </w:t>
+      </w:r>
+      <w:r>
+        <w:rPr>
+          <w:rFonts w:ascii="Times New Roman" w:hAnsi="Times New Roman" w:cs="Times New Roman"/>
+          <w:sz w:val="26"/>
+          <w:szCs w:val="26"/>
+        </w:rPr>
+        <w:t xml:space="preserve">bộ phận nhập kho </w:t>
+      </w:r>
+      <w:r>
+        <w:rPr>
+          <w:rFonts w:ascii="Times New Roman" w:hAnsi="Times New Roman" w:cs="Times New Roman"/>
+          <w:sz w:val="26"/>
+          <w:szCs w:val="26"/>
+        </w:rPr>
+        <w:t xml:space="preserve">sẽ kiểm tra xem đã đủ thiết bị chưa theo biên bản bàn giao thiết bị mà nhà cung cấp gửi đến, đồng thời sẽ ghi các thông tin cần thiết vào sổ chi và sổ kho. Nếu thiết bị nào không đạt yêu cầu thì </w:t>
+      </w:r>
+      <w:r>
+        <w:rPr>
+          <w:rFonts w:ascii="Times New Roman" w:hAnsi="Times New Roman" w:cs="Times New Roman"/>
+          <w:sz w:val="26"/>
+          <w:szCs w:val="26"/>
+        </w:rPr>
+        <w:t xml:space="preserve">kho </w:t>
+      </w:r>
+      <w:r>
+        <w:rPr>
+          <w:rFonts w:ascii="Times New Roman" w:hAnsi="Times New Roman" w:cs="Times New Roman"/>
+          <w:sz w:val="26"/>
+          <w:szCs w:val="26"/>
+        </w:rPr>
+        <w:t xml:space="preserve">sẽ trả lại nhà cung cấp, và yêu cầu nhà cung cấp cấp lại những thiết bị như hợp đồng đã thỏa thuận. </w:t>
+      </w:r>
+    </w:p>
+    <w:p>
+      <w:pPr>
+        <w:spacing w:after="0" w:line="360" w:lineRule="auto"/>
+        <w:ind w:firstLine="720"/>
+        <w:jc w:val="both"/>
+        <w:rPr>
+          <w:rFonts w:ascii="Times New Roman" w:hAnsi="Times New Roman" w:cs="Times New Roman"/>
+          <w:sz w:val="26"/>
+          <w:szCs w:val="26"/>
+        </w:rPr>
+      </w:pPr>
+      <w:r>
+        <w:rPr>
+          <w:rFonts w:ascii="Times New Roman" w:hAnsi="Times New Roman" w:cs="Times New Roman"/>
+          <w:sz w:val="26"/>
+          <w:szCs w:val="26"/>
+        </w:rPr>
+        <w:t xml:space="preserve">Khi khách có nhu cầu mua thiết bị, khách hàng xem thông tin hàng hóa, tìm kiếm hàng cần mua. Nếu khách hàng chọn được thiết bị cần mua thì </w:t>
+      </w:r>
+      <w:r>
+        <w:rPr>
+          <w:rFonts w:ascii="Times New Roman" w:hAnsi="Times New Roman" w:cs="Times New Roman"/>
+          <w:sz w:val="26"/>
+          <w:szCs w:val="26"/>
+        </w:rPr>
+        <w:t xml:space="preserve">bộ phận xuất kho </w:t>
+      </w:r>
+      <w:r>
+        <w:rPr>
+          <w:rFonts w:ascii="Times New Roman" w:hAnsi="Times New Roman" w:cs="Times New Roman"/>
+          <w:sz w:val="26"/>
+          <w:szCs w:val="26"/>
+        </w:rPr>
+        <w:t>sẽ kiểm tra trong kho, nế</w:t>
+      </w:r>
+      <w:r>
+        <w:rPr>
+          <w:rFonts w:ascii="Times New Roman" w:hAnsi="Times New Roman" w:cs="Times New Roman"/>
+          <w:sz w:val="26"/>
+          <w:szCs w:val="26"/>
+        </w:rPr>
+        <w:t>u trong kho còn hàng thì nhân viên</w:t>
+      </w:r>
+      <w:r>
+        <w:rPr>
+          <w:rFonts w:ascii="Times New Roman" w:hAnsi="Times New Roman" w:cs="Times New Roman"/>
+          <w:sz w:val="26"/>
+          <w:szCs w:val="26"/>
+        </w:rPr>
+        <w:t xml:space="preserve"> sẽ viết phiế</w:t>
+      </w:r>
+      <w:r>
+        <w:rPr>
+          <w:rFonts w:ascii="Times New Roman" w:hAnsi="Times New Roman" w:cs="Times New Roman"/>
+          <w:sz w:val="26"/>
+          <w:szCs w:val="26"/>
+        </w:rPr>
+        <w:t>u xuất kho</w:t>
+      </w:r>
+      <w:r>
+        <w:rPr>
+          <w:rFonts w:ascii="Times New Roman" w:hAnsi="Times New Roman" w:cs="Times New Roman"/>
+          <w:sz w:val="26"/>
+          <w:szCs w:val="26"/>
+        </w:rPr>
+        <w:t xml:space="preserve">. Sau đó cửa hàng sẽ tiến hành bàn giao thiết bị cho khách và gửi đến khách hàng hóa đơn thanh toán, phiếu bảo hành và các giấy tờ liên quan, có kèm theo các khuyến </w:t>
       </w:r>
       <w:proofErr w:type="gramStart"/>
       <w:r>
@@ -630,7 +797,7 @@
           <w:sz w:val="26"/>
           <w:szCs w:val="26"/>
         </w:rPr>
-        <w:t>gốc .Qua</w:t>
+        <w:t>mại(</w:t>
       </w:r>
       <w:proofErr w:type="gramEnd"/>
       <w:r>
@@ -639,24 +806,325 @@
           <w:sz w:val="26"/>
           <w:szCs w:val="26"/>
         </w:rPr>
-        <w:t xml:space="preserve"> đơn chào hàng của nhà cung cấp thì </w:t>
-      </w:r>
-      <w:r>
-        <w:rPr>
-          <w:rFonts w:ascii="Times New Roman" w:hAnsi="Times New Roman" w:cs="Times New Roman"/>
-          <w:sz w:val="26"/>
-          <w:szCs w:val="26"/>
-        </w:rPr>
-        <w:t>kho</w:t>
-      </w:r>
-      <w:r>
-        <w:rPr>
-          <w:rFonts w:ascii="Times New Roman" w:hAnsi="Times New Roman" w:cs="Times New Roman"/>
-          <w:sz w:val="26"/>
-          <w:szCs w:val="26"/>
-        </w:rPr>
-        <w:t xml:space="preserve"> sẽ đưa ra đơn đặt hàng và gửi đến cho </w:t>
-      </w:r>
+        <w:t>nếu có). Khi khách đã thanh toán tiền thiết bị thì cửa hàng sẽ lập biên lai thu tiền cho khách đồng thời sẽ ghi các thông tin cần thiết vào sổ thu và sổ kho.</w:t>
+      </w:r>
+      <w:r>
+        <w:rPr>
+          <w:rFonts w:ascii="Times New Roman" w:hAnsi="Times New Roman" w:cs="Times New Roman"/>
+          <w:sz w:val="26"/>
+          <w:szCs w:val="26"/>
+        </w:rPr>
+        <w:t xml:space="preserve"> Nếu khách hàng chỉ thanh toán một phần tiền thiết bị thì cửa hàng sẽ lập phiếu xuất kho, đồng thời ghi lại các thông tin cần thiết về công nợ và số tiền đã thanh toán vào sổ thu và sổ kho. </w:t>
+      </w:r>
+    </w:p>
+    <w:p>
+      <w:pPr>
+        <w:spacing w:after="0" w:line="360" w:lineRule="auto"/>
+        <w:ind w:left="720" w:firstLine="720"/>
+        <w:jc w:val="both"/>
+        <w:rPr>
+          <w:rFonts w:ascii="Times New Roman" w:hAnsi="Times New Roman" w:cs="Times New Roman"/>
+          <w:i/>
+          <w:sz w:val="26"/>
+          <w:szCs w:val="26"/>
+        </w:rPr>
+      </w:pPr>
+      <w:r>
+        <w:rPr>
+          <w:rFonts w:ascii="Times New Roman" w:hAnsi="Times New Roman" w:cs="Times New Roman"/>
+          <w:i/>
+          <w:sz w:val="26"/>
+          <w:szCs w:val="26"/>
+        </w:rPr>
+        <w:t xml:space="preserve">1.2.2 </w:t>
+      </w:r>
+      <w:r>
+        <w:rPr>
+          <w:rFonts w:ascii="Times New Roman" w:hAnsi="Times New Roman" w:cs="Times New Roman"/>
+          <w:i/>
+          <w:sz w:val="26"/>
+          <w:szCs w:val="26"/>
+        </w:rPr>
+        <w:t>Quy trình yêu cầu linh kiện và xuất kho</w:t>
+      </w:r>
+    </w:p>
+    <w:p>
+      <w:pPr>
+        <w:spacing w:after="0" w:line="360" w:lineRule="auto"/>
+        <w:ind w:firstLine="720"/>
+        <w:jc w:val="both"/>
+        <w:rPr>
+          <w:rFonts w:ascii="Times New Roman" w:hAnsi="Times New Roman" w:cs="Times New Roman"/>
+          <w:b/>
+          <w:sz w:val="26"/>
+          <w:szCs w:val="26"/>
+        </w:rPr>
+      </w:pPr>
+      <w:r>
+        <w:rPr>
+          <w:rFonts w:ascii="Times New Roman" w:hAnsi="Times New Roman" w:cs="Times New Roman"/>
+          <w:sz w:val="26"/>
+          <w:szCs w:val="26"/>
+        </w:rPr>
+        <w:t>Tất cả các linh kiện được sử dụng trong cửa hàng đều được lưu trữ trong kho</w:t>
+      </w:r>
+      <w:r>
+        <w:rPr>
+          <w:rFonts w:ascii="Times New Roman" w:hAnsi="Times New Roman" w:cs="Times New Roman"/>
+          <w:sz w:val="26"/>
+          <w:szCs w:val="26"/>
+        </w:rPr>
+        <w:t>. Khi có hóa đơn bán hàng thì cửa hàng sẽ gửi yêu cầu đến bộ phận xuất kho để xem xét đáp ứng</w:t>
+      </w:r>
+      <w:r>
+        <w:rPr>
+          <w:rFonts w:ascii="Times New Roman" w:hAnsi="Times New Roman" w:cs="Times New Roman"/>
+          <w:b/>
+          <w:sz w:val="26"/>
+          <w:szCs w:val="26"/>
+        </w:rPr>
+        <w:t>.</w:t>
+      </w:r>
+    </w:p>
+    <w:p>
+      <w:pPr>
+        <w:spacing w:after="0" w:line="360" w:lineRule="auto"/>
+        <w:ind w:left="1440" w:firstLine="720"/>
+        <w:jc w:val="both"/>
+        <w:rPr>
+          <w:rFonts w:ascii="Times New Roman" w:hAnsi="Times New Roman" w:cs="Times New Roman"/>
+          <w:sz w:val="26"/>
+          <w:szCs w:val="26"/>
+          <w:u w:val="single"/>
+        </w:rPr>
+      </w:pPr>
+      <w:r>
+        <w:rPr>
+          <w:rFonts w:ascii="Times New Roman" w:hAnsi="Times New Roman" w:cs="Times New Roman"/>
+          <w:sz w:val="26"/>
+          <w:szCs w:val="26"/>
+          <w:u w:val="single"/>
+        </w:rPr>
+        <w:t xml:space="preserve">1.2.2.1 </w:t>
+      </w:r>
+      <w:r>
+        <w:rPr>
+          <w:rFonts w:ascii="Times New Roman" w:hAnsi="Times New Roman" w:cs="Times New Roman"/>
+          <w:sz w:val="26"/>
+          <w:szCs w:val="26"/>
+          <w:u w:val="single"/>
+        </w:rPr>
+        <w:t>Xuất linh kiện theo đơn đặ</w:t>
+      </w:r>
+      <w:r>
+        <w:rPr>
+          <w:rFonts w:ascii="Times New Roman" w:hAnsi="Times New Roman" w:cs="Times New Roman"/>
+          <w:sz w:val="26"/>
+          <w:szCs w:val="26"/>
+          <w:u w:val="single"/>
+        </w:rPr>
+        <w:t>t hàng:</w:t>
+      </w:r>
+    </w:p>
+    <w:p>
+      <w:pPr>
+        <w:pStyle w:val="ListParagraph"/>
+        <w:numPr>
+          <w:ilvl w:val="1"/>
+          <w:numId w:val="11"/>
+        </w:numPr>
+        <w:spacing w:after="0" w:line="360" w:lineRule="auto"/>
+        <w:jc w:val="both"/>
+        <w:rPr>
+          <w:rFonts w:ascii="Times New Roman" w:hAnsi="Times New Roman" w:cs="Times New Roman"/>
+          <w:sz w:val="26"/>
+          <w:szCs w:val="26"/>
+        </w:rPr>
+      </w:pPr>
+      <w:r>
+        <w:rPr>
+          <w:rFonts w:ascii="Times New Roman" w:hAnsi="Times New Roman" w:cs="Times New Roman"/>
+          <w:sz w:val="26"/>
+          <w:szCs w:val="26"/>
+        </w:rPr>
+        <w:t>Khi có yêu cầu xuấ</w:t>
+      </w:r>
+      <w:r>
+        <w:rPr>
+          <w:rFonts w:ascii="Times New Roman" w:hAnsi="Times New Roman" w:cs="Times New Roman"/>
+          <w:sz w:val="26"/>
+          <w:szCs w:val="26"/>
+        </w:rPr>
+        <w:t>t kho linh kiện</w:t>
+      </w:r>
+      <w:r>
+        <w:rPr>
+          <w:rFonts w:ascii="Times New Roman" w:hAnsi="Times New Roman" w:cs="Times New Roman"/>
+          <w:sz w:val="26"/>
+          <w:szCs w:val="26"/>
+        </w:rPr>
+        <w:t xml:space="preserve"> theo đơn đặt hàng</w:t>
+      </w:r>
+      <w:r>
+        <w:rPr>
+          <w:rFonts w:ascii="Times New Roman" w:hAnsi="Times New Roman" w:cs="Times New Roman"/>
+          <w:sz w:val="26"/>
+          <w:szCs w:val="26"/>
+        </w:rPr>
+        <w:t xml:space="preserve">, </w:t>
+      </w:r>
+      <w:r>
+        <w:rPr>
+          <w:rFonts w:ascii="Times New Roman" w:hAnsi="Times New Roman" w:cs="Times New Roman"/>
+          <w:sz w:val="26"/>
+          <w:szCs w:val="26"/>
+        </w:rPr>
+        <w:t>thông thường sẽ phát sinh các hoạt động sau:</w:t>
+      </w:r>
+    </w:p>
+    <w:p>
+      <w:pPr>
+        <w:pStyle w:val="ListParagraph"/>
+        <w:numPr>
+          <w:ilvl w:val="1"/>
+          <w:numId w:val="11"/>
+        </w:numPr>
+        <w:spacing w:after="0" w:line="360" w:lineRule="auto"/>
+        <w:jc w:val="both"/>
+        <w:rPr>
+          <w:rFonts w:ascii="Times New Roman" w:hAnsi="Times New Roman" w:cs="Times New Roman"/>
+          <w:sz w:val="26"/>
+          <w:szCs w:val="26"/>
+        </w:rPr>
+      </w:pPr>
+      <w:r>
+        <w:rPr>
+          <w:rFonts w:ascii="Times New Roman" w:hAnsi="Times New Roman" w:cs="Times New Roman"/>
+          <w:sz w:val="26"/>
+          <w:szCs w:val="26"/>
+        </w:rPr>
+        <w:t>Căn cứ vào đơn hàng của khách hàng, trưởng bộ phận kho lậ</w:t>
+      </w:r>
+      <w:r>
+        <w:rPr>
+          <w:rFonts w:ascii="Times New Roman" w:hAnsi="Times New Roman" w:cs="Times New Roman"/>
+          <w:sz w:val="26"/>
+          <w:szCs w:val="26"/>
+        </w:rPr>
+        <w:t>p danh sach linh kiện xuất kho</w:t>
+      </w:r>
+    </w:p>
+    <w:p>
+      <w:pPr>
+        <w:pStyle w:val="ListParagraph"/>
+        <w:numPr>
+          <w:ilvl w:val="1"/>
+          <w:numId w:val="11"/>
+        </w:numPr>
+        <w:spacing w:after="0" w:line="360" w:lineRule="auto"/>
+        <w:jc w:val="both"/>
+        <w:rPr>
+          <w:rFonts w:ascii="Times New Roman" w:hAnsi="Times New Roman" w:cs="Times New Roman"/>
+          <w:sz w:val="26"/>
+          <w:szCs w:val="26"/>
+        </w:rPr>
+      </w:pPr>
+      <w:r>
+        <w:rPr>
+          <w:rFonts w:ascii="Times New Roman" w:hAnsi="Times New Roman" w:cs="Times New Roman"/>
+          <w:sz w:val="26"/>
+          <w:szCs w:val="26"/>
+        </w:rPr>
+        <w:t>Căn cứ</w:t>
+      </w:r>
+      <w:r>
+        <w:rPr>
+          <w:rFonts w:ascii="Times New Roman" w:hAnsi="Times New Roman" w:cs="Times New Roman"/>
+          <w:sz w:val="26"/>
+          <w:szCs w:val="26"/>
+        </w:rPr>
+        <w:t xml:space="preserve"> vào danh sách linh kiện, </w:t>
+      </w:r>
+      <w:r>
+        <w:rPr>
+          <w:rFonts w:ascii="Times New Roman" w:hAnsi="Times New Roman" w:cs="Times New Roman"/>
+          <w:sz w:val="26"/>
+          <w:szCs w:val="26"/>
+        </w:rPr>
+        <w:t>kế toán kho hoặc người chịu trách nhiệm sẽ viết phiếu xuất kho linh kiệ</w:t>
+      </w:r>
+      <w:r>
+        <w:rPr>
+          <w:rFonts w:ascii="Times New Roman" w:hAnsi="Times New Roman" w:cs="Times New Roman"/>
+          <w:sz w:val="26"/>
+          <w:szCs w:val="26"/>
+        </w:rPr>
+        <w:t>n.</w:t>
+      </w:r>
+    </w:p>
+    <w:p>
+      <w:pPr>
+        <w:pStyle w:val="ListParagraph"/>
+        <w:numPr>
+          <w:ilvl w:val="1"/>
+          <w:numId w:val="11"/>
+        </w:numPr>
+        <w:spacing w:after="0" w:line="360" w:lineRule="auto"/>
+        <w:jc w:val="both"/>
+        <w:rPr>
+          <w:rFonts w:ascii="Times New Roman" w:hAnsi="Times New Roman" w:cs="Times New Roman"/>
+          <w:sz w:val="26"/>
+          <w:szCs w:val="26"/>
+        </w:rPr>
+      </w:pPr>
+      <w:r>
+        <w:rPr>
+          <w:rFonts w:ascii="Times New Roman" w:hAnsi="Times New Roman" w:cs="Times New Roman"/>
+          <w:sz w:val="26"/>
+          <w:szCs w:val="26"/>
+        </w:rPr>
+        <w:t>Kế toán trưởng và Giám đốc ký duyệt</w:t>
+      </w:r>
+    </w:p>
+    <w:p>
+      <w:pPr>
+        <w:pStyle w:val="ListParagraph"/>
+        <w:numPr>
+          <w:ilvl w:val="1"/>
+          <w:numId w:val="11"/>
+        </w:numPr>
+        <w:spacing w:after="0" w:line="360" w:lineRule="auto"/>
+        <w:jc w:val="both"/>
+        <w:rPr>
+          <w:rFonts w:ascii="Times New Roman" w:hAnsi="Times New Roman" w:cs="Times New Roman"/>
+          <w:sz w:val="26"/>
+          <w:szCs w:val="26"/>
+        </w:rPr>
+      </w:pPr>
+      <w:r>
+        <w:rPr>
+          <w:rFonts w:ascii="Times New Roman" w:hAnsi="Times New Roman" w:cs="Times New Roman"/>
+          <w:sz w:val="26"/>
+          <w:szCs w:val="26"/>
+        </w:rPr>
+        <w:t>Căn cứ vào Phiếu xuất kho, Thủ kho xuất kho hàng hoá</w:t>
+      </w:r>
+    </w:p>
+    <w:p>
+      <w:pPr>
+        <w:pStyle w:val="ListParagraph"/>
+        <w:numPr>
+          <w:ilvl w:val="1"/>
+          <w:numId w:val="11"/>
+        </w:numPr>
+        <w:spacing w:after="0" w:line="360" w:lineRule="auto"/>
+        <w:jc w:val="both"/>
+        <w:rPr>
+          <w:rFonts w:ascii="Times New Roman" w:hAnsi="Times New Roman" w:cs="Times New Roman"/>
+          <w:sz w:val="26"/>
+          <w:szCs w:val="26"/>
+        </w:rPr>
+      </w:pPr>
       <w:r>
         <w:rPr>
           <w:rFonts w:ascii="Times New Roman" w:hAnsi="Times New Roman" w:cs="Times New Roman"/>
@@ -664,71 +1132,70 @@
           <w:szCs w:val="26"/>
         </w:rPr>
         <w:lastRenderedPageBreak/>
-        <w:t xml:space="preserve">nhà cung cấp, để đáp ứng nhu cầu nhập thiết bị của </w:t>
-      </w:r>
-      <w:r>
-        <w:rPr>
-          <w:rFonts w:ascii="Times New Roman" w:hAnsi="Times New Roman" w:cs="Times New Roman"/>
-          <w:sz w:val="26"/>
-          <w:szCs w:val="26"/>
-        </w:rPr>
-        <w:t xml:space="preserve">kho, </w:t>
-      </w:r>
-      <w:r>
-        <w:rPr>
-          <w:rFonts w:ascii="Times New Roman" w:hAnsi="Times New Roman" w:cs="Times New Roman"/>
-          <w:sz w:val="26"/>
-          <w:szCs w:val="26"/>
-        </w:rPr>
-        <w:t xml:space="preserve">nhà cung cấp sẽ chuyển thiết bị cho </w:t>
-      </w:r>
-      <w:r>
-        <w:rPr>
-          <w:rFonts w:ascii="Times New Roman" w:hAnsi="Times New Roman" w:cs="Times New Roman"/>
-          <w:sz w:val="26"/>
-          <w:szCs w:val="26"/>
-        </w:rPr>
-        <w:t>kho</w:t>
-      </w:r>
-      <w:r>
-        <w:rPr>
-          <w:rFonts w:ascii="Times New Roman" w:hAnsi="Times New Roman" w:cs="Times New Roman"/>
-          <w:sz w:val="26"/>
-          <w:szCs w:val="26"/>
-        </w:rPr>
-        <w:t xml:space="preserve"> theo hợp đồng mua,bán hàng hóa và biên lai bàn giao thiết bị (kiêm hóa đơn thanh toán tiền thiết bị). Trước khi nhập hàng vào kho thì </w:t>
-      </w:r>
-      <w:r>
-        <w:rPr>
-          <w:rFonts w:ascii="Times New Roman" w:hAnsi="Times New Roman" w:cs="Times New Roman"/>
-          <w:sz w:val="26"/>
-          <w:szCs w:val="26"/>
-        </w:rPr>
-        <w:t xml:space="preserve">bộ phận nhập kho </w:t>
-      </w:r>
-      <w:r>
-        <w:rPr>
-          <w:rFonts w:ascii="Times New Roman" w:hAnsi="Times New Roman" w:cs="Times New Roman"/>
-          <w:sz w:val="26"/>
-          <w:szCs w:val="26"/>
-        </w:rPr>
-        <w:t xml:space="preserve">sẽ kiểm tra xem đã đủ thiết bị chưa theo biên bản bàn giao thiết bị mà nhà cung cấp gửi đến, đồng thời sẽ ghi các thông tin cần thiết vào sổ chi và sổ kho. Nếu thiết bị nào không đạt yêu cầu thì </w:t>
-      </w:r>
-      <w:r>
-        <w:rPr>
-          <w:rFonts w:ascii="Times New Roman" w:hAnsi="Times New Roman" w:cs="Times New Roman"/>
-          <w:sz w:val="26"/>
-          <w:szCs w:val="26"/>
-        </w:rPr>
-        <w:t xml:space="preserve">kho </w:t>
-      </w:r>
-      <w:r>
-        <w:rPr>
-          <w:rFonts w:ascii="Times New Roman" w:hAnsi="Times New Roman" w:cs="Times New Roman"/>
-          <w:sz w:val="26"/>
-          <w:szCs w:val="26"/>
-        </w:rPr>
-        <w:t xml:space="preserve">sẽ trả lại nhà cung cấp, và yêu cầu nhà cung cấp cấp lại những thiết bị như hợp đồng đã thỏa thuận. </w:t>
+        <w:t>Thủ kho ghi sổ kho, còn kế toán ghi sổ kế toán kho.</w:t>
+      </w:r>
+    </w:p>
+    <w:p>
+      <w:pPr>
+        <w:pStyle w:val="ListParagraph"/>
+        <w:numPr>
+          <w:ilvl w:val="1"/>
+          <w:numId w:val="11"/>
+        </w:numPr>
+        <w:spacing w:after="0" w:line="360" w:lineRule="auto"/>
+        <w:jc w:val="both"/>
+        <w:rPr>
+          <w:rFonts w:ascii="Times New Roman" w:hAnsi="Times New Roman" w:cs="Times New Roman"/>
+          <w:sz w:val="26"/>
+          <w:szCs w:val="26"/>
+        </w:rPr>
+      </w:pPr>
+      <w:r>
+        <w:rPr>
+          <w:rFonts w:ascii="Times New Roman" w:hAnsi="Times New Roman" w:cs="Times New Roman"/>
+          <w:sz w:val="26"/>
+          <w:szCs w:val="26"/>
+        </w:rPr>
+        <w:t>Bộ phậ</w:t>
+      </w:r>
+      <w:r>
+        <w:rPr>
+          <w:rFonts w:ascii="Times New Roman" w:hAnsi="Times New Roman" w:cs="Times New Roman"/>
+          <w:sz w:val="26"/>
+          <w:szCs w:val="26"/>
+        </w:rPr>
+        <w:t>n nhận xuất hàng nhận linh kiện điện tử mang giao cho khách hàng</w:t>
+      </w:r>
+    </w:p>
+    <w:p>
+      <w:pPr>
+        <w:spacing w:after="0" w:line="360" w:lineRule="auto"/>
+        <w:ind w:left="1440" w:firstLine="720"/>
+        <w:jc w:val="both"/>
+        <w:rPr>
+          <w:rFonts w:ascii="Times New Roman" w:hAnsi="Times New Roman" w:cs="Times New Roman"/>
+          <w:sz w:val="26"/>
+          <w:szCs w:val="26"/>
+          <w:u w:val="single"/>
+        </w:rPr>
+      </w:pPr>
+      <w:r>
+        <w:rPr>
+          <w:rFonts w:ascii="Times New Roman" w:hAnsi="Times New Roman" w:cs="Times New Roman"/>
+          <w:sz w:val="26"/>
+          <w:szCs w:val="26"/>
+          <w:u w:val="single"/>
+        </w:rPr>
+        <w:t xml:space="preserve">1.2.2.2 </w:t>
+      </w:r>
+      <w:r>
+        <w:rPr>
+          <w:rFonts w:ascii="Times New Roman" w:hAnsi="Times New Roman" w:cs="Times New Roman"/>
+          <w:sz w:val="26"/>
+          <w:szCs w:val="26"/>
+          <w:u w:val="single"/>
+        </w:rPr>
+        <w:t>Xuất linh kiện đột xuất:</w:t>
       </w:r>
     </w:p>
     <w:p>
@@ -748,739 +1215,266 @@
           <w:sz w:val="26"/>
           <w:szCs w:val="26"/>
         </w:rPr>
-        <w:t xml:space="preserve">Khi khách có nhu cầu mua thiết bị, khách hàng xem thông tin hàng hóa, tìm kiếm hàng cần mua. Nếu khách hàng chọn được thiết bị cần mua thì </w:t>
-      </w:r>
-      <w:r>
-        <w:rPr>
-          <w:rFonts w:ascii="Times New Roman" w:hAnsi="Times New Roman" w:cs="Times New Roman"/>
-          <w:sz w:val="26"/>
-          <w:szCs w:val="26"/>
-        </w:rPr>
-        <w:t xml:space="preserve">bộ phận xuất kho </w:t>
-      </w:r>
-      <w:r>
-        <w:rPr>
-          <w:rFonts w:ascii="Times New Roman" w:hAnsi="Times New Roman" w:cs="Times New Roman"/>
-          <w:sz w:val="26"/>
-          <w:szCs w:val="26"/>
-        </w:rPr>
-        <w:t>sẽ kiểm tra trong kho, nế</w:t>
-      </w:r>
-      <w:r>
-        <w:rPr>
-          <w:rFonts w:ascii="Times New Roman" w:hAnsi="Times New Roman" w:cs="Times New Roman"/>
-          <w:sz w:val="26"/>
-          <w:szCs w:val="26"/>
-        </w:rPr>
-        <w:t>u trong kho còn hàng thì nhân viên</w:t>
-      </w:r>
-      <w:r>
-        <w:rPr>
-          <w:rFonts w:ascii="Times New Roman" w:hAnsi="Times New Roman" w:cs="Times New Roman"/>
-          <w:sz w:val="26"/>
-          <w:szCs w:val="26"/>
-        </w:rPr>
-        <w:t xml:space="preserve"> sẽ viết phiế</w:t>
-      </w:r>
-      <w:r>
-        <w:rPr>
-          <w:rFonts w:ascii="Times New Roman" w:hAnsi="Times New Roman" w:cs="Times New Roman"/>
-          <w:sz w:val="26"/>
-          <w:szCs w:val="26"/>
-        </w:rPr>
-        <w:t>u xuất kho</w:t>
-      </w:r>
-      <w:r>
-        <w:rPr>
-          <w:rFonts w:ascii="Times New Roman" w:hAnsi="Times New Roman" w:cs="Times New Roman"/>
-          <w:sz w:val="26"/>
-          <w:szCs w:val="26"/>
-        </w:rPr>
-        <w:t xml:space="preserve">. Sau đó cửa hàng sẽ tiến hành bàn giao thiết bị cho khách và gửi đến khách hàng hóa đơn thanh toán, phiếu bảo hành và các giấy tờ liên quan, có kèm theo các khuyến </w:t>
-      </w:r>
+        <w:t>Trong trường hợp linh kiện đượ</w:t>
+      </w:r>
+      <w:r>
+        <w:rPr>
+          <w:rFonts w:ascii="Times New Roman" w:hAnsi="Times New Roman" w:cs="Times New Roman"/>
+          <w:sz w:val="26"/>
+          <w:szCs w:val="26"/>
+        </w:rPr>
+        <w:t>c xuất</w:t>
+      </w:r>
+      <w:r>
+        <w:rPr>
+          <w:rFonts w:ascii="Times New Roman" w:hAnsi="Times New Roman" w:cs="Times New Roman"/>
+          <w:sz w:val="26"/>
+          <w:szCs w:val="26"/>
+        </w:rPr>
+        <w:t xml:space="preserve"> trực tiếp tạ</w:t>
+      </w:r>
+      <w:r>
+        <w:rPr>
+          <w:rFonts w:ascii="Times New Roman" w:hAnsi="Times New Roman" w:cs="Times New Roman"/>
+          <w:sz w:val="26"/>
+          <w:szCs w:val="26"/>
+        </w:rPr>
+        <w:t>i kho</w:t>
+      </w:r>
+      <w:r>
+        <w:rPr>
+          <w:rFonts w:ascii="Times New Roman" w:hAnsi="Times New Roman" w:cs="Times New Roman"/>
+          <w:sz w:val="26"/>
+          <w:szCs w:val="26"/>
+        </w:rPr>
+        <w:t>, tại thời điểm bất kì,</w:t>
+      </w:r>
+      <w:r>
+        <w:rPr>
+          <w:rFonts w:ascii="Times New Roman" w:hAnsi="Times New Roman" w:cs="Times New Roman"/>
+          <w:sz w:val="26"/>
+          <w:szCs w:val="26"/>
+        </w:rPr>
+        <w:t xml:space="preserve"> trưởng bộ phận xuất kho cũng lập phiếu xuất</w:t>
+      </w:r>
+      <w:r>
+        <w:rPr>
+          <w:rFonts w:ascii="Times New Roman" w:hAnsi="Times New Roman" w:cs="Times New Roman"/>
+          <w:sz w:val="26"/>
+          <w:szCs w:val="26"/>
+        </w:rPr>
+        <w:t xml:space="preserve"> theo hóa đơn</w:t>
+      </w:r>
+      <w:r>
+        <w:rPr>
+          <w:rFonts w:ascii="Times New Roman" w:hAnsi="Times New Roman" w:cs="Times New Roman"/>
+          <w:sz w:val="26"/>
+          <w:szCs w:val="26"/>
+        </w:rPr>
+        <w:t>. Thủ kho cũng xuất linh kiện theo mô tả ở</w:t>
+      </w:r>
+      <w:r>
+        <w:rPr>
+          <w:rFonts w:ascii="Times New Roman" w:hAnsi="Times New Roman" w:cs="Times New Roman"/>
+          <w:sz w:val="26"/>
+          <w:szCs w:val="26"/>
+        </w:rPr>
+        <w:t xml:space="preserve"> phiếu xuất, thủ kho ghi sổ kho còn kế toán ghi sổ kế toàn kho.</w:t>
+      </w:r>
+      <w:r>
+        <w:rPr>
+          <w:rFonts w:ascii="Times New Roman" w:hAnsi="Times New Roman" w:cs="Times New Roman"/>
+          <w:sz w:val="26"/>
+          <w:szCs w:val="26"/>
+        </w:rPr>
+        <w:t xml:space="preserve"> Cuối ngày, trưởng bộ phận xuất kho và kế toán trưởng sẽ tổng hợp và kiểm kê hàng hóa lại trong kho.</w:t>
+      </w:r>
+    </w:p>
+    <w:p>
+      <w:pPr>
+        <w:spacing w:after="0" w:line="360" w:lineRule="auto"/>
+        <w:ind w:left="720" w:firstLine="720"/>
+        <w:jc w:val="both"/>
+        <w:rPr>
+          <w:rFonts w:ascii="Times New Roman" w:hAnsi="Times New Roman" w:cs="Times New Roman"/>
+          <w:i/>
+          <w:sz w:val="26"/>
+          <w:szCs w:val="26"/>
+        </w:rPr>
+      </w:pPr>
+      <w:r>
+        <w:rPr>
+          <w:rFonts w:ascii="Times New Roman" w:hAnsi="Times New Roman" w:cs="Times New Roman"/>
+          <w:i/>
+          <w:sz w:val="26"/>
+          <w:szCs w:val="26"/>
+        </w:rPr>
+        <w:t xml:space="preserve">1.2.3 </w:t>
+      </w:r>
+      <w:r>
+        <w:rPr>
+          <w:rFonts w:ascii="Times New Roman" w:hAnsi="Times New Roman" w:cs="Times New Roman"/>
+          <w:i/>
+          <w:sz w:val="26"/>
+          <w:szCs w:val="26"/>
+        </w:rPr>
+        <w:t>Quy trình nhập kho</w:t>
+      </w:r>
+    </w:p>
+    <w:p>
+      <w:pPr>
+        <w:shd w:val="clear" w:color="auto" w:fill="FFFFFF"/>
+        <w:spacing w:after="0" w:line="360" w:lineRule="auto"/>
+        <w:ind w:firstLine="720"/>
+        <w:jc w:val="both"/>
+        <w:rPr>
+          <w:rFonts w:ascii="Times New Roman" w:eastAsia="Times New Roman" w:hAnsi="Times New Roman" w:cs="Times New Roman"/>
+          <w:sz w:val="26"/>
+          <w:szCs w:val="26"/>
+        </w:rPr>
+      </w:pPr>
+      <w:r>
+        <w:rPr>
+          <w:rFonts w:ascii="Times New Roman" w:eastAsia="Times New Roman" w:hAnsi="Times New Roman" w:cs="Times New Roman"/>
+          <w:sz w:val="26"/>
+          <w:szCs w:val="26"/>
+        </w:rPr>
+        <w:t xml:space="preserve">Trong quá trình làm việc bộ phận kinh doanh sẽ lập danh mục những mặt hàng bán chạy và những mặt hàng còn thiếu và gửi yêu cầu lên ban giám đốc nhập những mặt hàng đó từ các nhà cung cấp.Nếu yêu cầu được chấp nhận và các danh mục hàng yêu cầu đã sẵn sàng được nhập, bộ phận kinh doanh gửi yêu cầu đến bộ phận quản lý kho để lâp phiếu nhập kho và bộ phận tài chính lập phiếu chi. Nếu đơn nhập được thanh </w:t>
+      </w:r>
+      <w:r>
+        <w:rPr>
+          <w:rFonts w:ascii="Times New Roman" w:eastAsia="Times New Roman" w:hAnsi="Times New Roman" w:cs="Times New Roman"/>
+          <w:sz w:val="26"/>
+          <w:szCs w:val="26"/>
+        </w:rPr>
+        <w:t xml:space="preserve">toán </w:t>
+      </w:r>
+      <w:r>
+        <w:rPr>
+          <w:rFonts w:ascii="Times New Roman" w:eastAsia="Times New Roman" w:hAnsi="Times New Roman" w:cs="Times New Roman"/>
+          <w:sz w:val="26"/>
+          <w:szCs w:val="26"/>
+        </w:rPr>
+        <w:t>hết thì bộ phận kinh doanh gửi yêu cầu đến bộ phận quản lý kho đánh dấu đã</w:t>
+      </w:r>
+      <w:r>
+        <w:rPr>
+          <w:rFonts w:ascii="Times New Roman" w:eastAsia="Times New Roman" w:hAnsi="Times New Roman" w:cs="Times New Roman"/>
+          <w:sz w:val="26"/>
+          <w:szCs w:val="26"/>
+        </w:rPr>
+        <w:t xml:space="preserve"> </w:t>
+      </w:r>
+      <w:r>
+        <w:rPr>
+          <w:rFonts w:ascii="Times New Roman" w:eastAsia="Times New Roman" w:hAnsi="Times New Roman" w:cs="Times New Roman"/>
+          <w:sz w:val="26"/>
+          <w:szCs w:val="26"/>
+        </w:rPr>
+        <w:t>thanh toán</w:t>
+      </w:r>
+      <w:r>
+        <w:rPr>
+          <w:rFonts w:ascii="Times New Roman" w:eastAsia="Times New Roman" w:hAnsi="Times New Roman" w:cs="Times New Roman"/>
+          <w:sz w:val="26"/>
+          <w:szCs w:val="26"/>
+        </w:rPr>
+        <w:t xml:space="preserve"> vào phiếu nhập kho.</w:t>
+      </w:r>
+      <w:r>
+        <w:rPr>
+          <w:rFonts w:ascii="Times New Roman" w:eastAsia="Times New Roman" w:hAnsi="Times New Roman" w:cs="Times New Roman"/>
+          <w:sz w:val="26"/>
+          <w:szCs w:val="26"/>
+        </w:rPr>
+        <w:t xml:space="preserve"> Nếu đơn hàng được trả chậm thì bộ phận kinh doanh gửi yêu cầu đến bộ phận quản lý công nợ lập mục</w:t>
+      </w:r>
+      <w:r>
+        <w:rPr>
+          <w:rFonts w:ascii="Times New Roman" w:eastAsia="Times New Roman" w:hAnsi="Times New Roman" w:cs="Times New Roman"/>
+          <w:sz w:val="26"/>
+          <w:szCs w:val="26"/>
+        </w:rPr>
+        <w:t xml:space="preserve"> </w:t>
+      </w:r>
+      <w:r>
+        <w:rPr>
+          <w:rFonts w:ascii="Times New Roman" w:eastAsia="Times New Roman" w:hAnsi="Times New Roman" w:cs="Times New Roman"/>
+          <w:sz w:val="26"/>
+          <w:szCs w:val="26"/>
+        </w:rPr>
+        <w:t>mới trong bảng công nợ và yêu cẩu bộ phận quản lý kho đánh dấu chưa thanh toán vào phiếu nhập</w:t>
+      </w:r>
+      <w:r>
+        <w:rPr>
+          <w:rFonts w:ascii="Times New Roman" w:eastAsia="Times New Roman" w:hAnsi="Times New Roman" w:cs="Times New Roman"/>
+          <w:sz w:val="26"/>
+          <w:szCs w:val="26"/>
+        </w:rPr>
+        <w:t>.</w:t>
+      </w:r>
+    </w:p>
+    <w:p>
+      <w:pPr>
+        <w:shd w:val="clear" w:color="auto" w:fill="FFFFFF"/>
+        <w:spacing w:after="0" w:line="360" w:lineRule="auto"/>
+        <w:ind w:left="720" w:firstLine="720"/>
+        <w:jc w:val="both"/>
+        <w:rPr>
+          <w:rFonts w:ascii="Times New Roman" w:eastAsia="Times New Roman" w:hAnsi="Times New Roman" w:cs="Times New Roman"/>
+          <w:i/>
+          <w:sz w:val="26"/>
+          <w:szCs w:val="26"/>
+        </w:rPr>
+      </w:pPr>
+      <w:r>
+        <w:rPr>
+          <w:rFonts w:ascii="Times New Roman" w:eastAsia="Times New Roman" w:hAnsi="Times New Roman" w:cs="Times New Roman"/>
+          <w:i/>
+          <w:sz w:val="26"/>
+          <w:szCs w:val="26"/>
+        </w:rPr>
+        <w:t xml:space="preserve">1.2.4 </w:t>
+      </w:r>
+      <w:r>
+        <w:rPr>
+          <w:rFonts w:ascii="Times New Roman" w:eastAsia="Times New Roman" w:hAnsi="Times New Roman" w:cs="Times New Roman"/>
+          <w:i/>
+          <w:sz w:val="26"/>
+          <w:szCs w:val="26"/>
+        </w:rPr>
+        <w:t xml:space="preserve">Quy trình bảo hành </w:t>
+      </w:r>
+    </w:p>
+    <w:p>
+      <w:pPr>
+        <w:shd w:val="clear" w:color="auto" w:fill="FFFFFF"/>
+        <w:spacing w:after="0" w:line="360" w:lineRule="auto"/>
+        <w:ind w:firstLine="720"/>
+        <w:jc w:val="both"/>
+        <w:rPr>
+          <w:rFonts w:ascii="Times New Roman" w:eastAsia="Times New Roman" w:hAnsi="Times New Roman" w:cs="Times New Roman"/>
+          <w:sz w:val="26"/>
+          <w:szCs w:val="26"/>
+        </w:rPr>
+      </w:pPr>
       <w:proofErr w:type="gramStart"/>
       <w:r>
         <w:rPr>
-          <w:rFonts w:ascii="Times New Roman" w:hAnsi="Times New Roman" w:cs="Times New Roman"/>
-          <w:sz w:val="26"/>
-          <w:szCs w:val="26"/>
-        </w:rPr>
-        <w:t>mại(</w:t>
+          <w:rFonts w:ascii="Times New Roman" w:eastAsia="Times New Roman" w:hAnsi="Times New Roman" w:cs="Times New Roman"/>
+          <w:sz w:val="26"/>
+          <w:szCs w:val="26"/>
+        </w:rPr>
+        <w:t>Khi khách hàng có yêu cầu bảo hành 1hoặc nhiều món hàng nào đó đã mua của kho.Yêu cầu được gửi đến bộ phận bảo hành.</w:t>
       </w:r>
       <w:proofErr w:type="gramEnd"/>
       <w:r>
         <w:rPr>
-          <w:rFonts w:ascii="Times New Roman" w:hAnsi="Times New Roman" w:cs="Times New Roman"/>
-          <w:sz w:val="26"/>
-          <w:szCs w:val="26"/>
-        </w:rPr>
-        <w:t>nếu có). Khi khách đã thanh toán tiền thiết bị thì cửa hàng sẽ lập biên lai thu tiền cho khách đồng thời sẽ ghi các thông tin cần thiết vào sổ thu và sổ kho.</w:t>
-      </w:r>
-      <w:r>
-        <w:rPr>
-          <w:rFonts w:ascii="Times New Roman" w:hAnsi="Times New Roman" w:cs="Times New Roman"/>
-          <w:sz w:val="26"/>
-          <w:szCs w:val="26"/>
-        </w:rPr>
-        <w:t xml:space="preserve"> Nếu khách hàng chỉ thanh toán một phần tiền thiết bị thì cửa hàng sẽ lập phiếu xuất kho, đồng thời ghi lại các thông tin cần thiết về công nợ và số tiền đã thanh toán vào sổ thu và sổ kho. </w:t>
-      </w:r>
-    </w:p>
-    <w:p>
-      <w:pPr>
-        <w:spacing w:after="0" w:line="360" w:lineRule="auto"/>
-        <w:ind w:left="720" w:firstLine="720"/>
-        <w:jc w:val="both"/>
-        <w:rPr>
-          <w:rFonts w:ascii="Times New Roman" w:hAnsi="Times New Roman" w:cs="Times New Roman"/>
-          <w:i/>
-          <w:sz w:val="26"/>
-          <w:szCs w:val="26"/>
-        </w:rPr>
-      </w:pPr>
-      <w:r>
-        <w:rPr>
-          <w:rFonts w:ascii="Times New Roman" w:hAnsi="Times New Roman" w:cs="Times New Roman"/>
-          <w:i/>
-          <w:sz w:val="26"/>
-          <w:szCs w:val="26"/>
-        </w:rPr>
-        <w:t xml:space="preserve">1.2.2 </w:t>
-      </w:r>
-      <w:r>
-        <w:rPr>
-          <w:rFonts w:ascii="Times New Roman" w:hAnsi="Times New Roman" w:cs="Times New Roman"/>
-          <w:i/>
-          <w:sz w:val="26"/>
-          <w:szCs w:val="26"/>
-        </w:rPr>
-        <w:t>Quy trình yêu cầu linh kiện và xuất kho</w:t>
-      </w:r>
-    </w:p>
-    <w:p>
-      <w:pPr>
-        <w:spacing w:after="0" w:line="360" w:lineRule="auto"/>
-        <w:ind w:firstLine="720"/>
-        <w:jc w:val="both"/>
-        <w:rPr>
-          <w:rFonts w:ascii="Times New Roman" w:hAnsi="Times New Roman" w:cs="Times New Roman"/>
-          <w:b/>
-          <w:sz w:val="26"/>
-          <w:szCs w:val="26"/>
-        </w:rPr>
-      </w:pPr>
-      <w:r>
-        <w:rPr>
-          <w:rFonts w:ascii="Times New Roman" w:hAnsi="Times New Roman" w:cs="Times New Roman"/>
-          <w:sz w:val="26"/>
-          <w:szCs w:val="26"/>
-        </w:rPr>
-        <w:t>Tất cả các linh kiện được sử dụng trong cửa hàng đều được lưu trữ trong kho</w:t>
-      </w:r>
-      <w:r>
-        <w:rPr>
-          <w:rFonts w:ascii="Times New Roman" w:hAnsi="Times New Roman" w:cs="Times New Roman"/>
-          <w:sz w:val="26"/>
-          <w:szCs w:val="26"/>
-        </w:rPr>
-        <w:t>. Khi có hóa đơn bán hàng thì cửa hàng sẽ gửi yêu cầu đến bộ phận xuất kho để xem xét đáp ứng</w:t>
-      </w:r>
-      <w:r>
-        <w:rPr>
-          <w:rFonts w:ascii="Times New Roman" w:hAnsi="Times New Roman" w:cs="Times New Roman"/>
-          <w:b/>
-          <w:sz w:val="26"/>
-          <w:szCs w:val="26"/>
-        </w:rPr>
-        <w:t>.</w:t>
-      </w:r>
-    </w:p>
-    <w:p>
-      <w:pPr>
-        <w:spacing w:after="0" w:line="360" w:lineRule="auto"/>
-        <w:ind w:left="1440" w:firstLine="720"/>
-        <w:jc w:val="both"/>
-        <w:rPr>
-          <w:rFonts w:ascii="Times New Roman" w:hAnsi="Times New Roman" w:cs="Times New Roman"/>
-          <w:sz w:val="26"/>
-          <w:szCs w:val="26"/>
-          <w:u w:val="single"/>
-        </w:rPr>
-      </w:pPr>
-      <w:r>
-        <w:rPr>
-          <w:rFonts w:ascii="Times New Roman" w:hAnsi="Times New Roman" w:cs="Times New Roman"/>
-          <w:sz w:val="26"/>
-          <w:szCs w:val="26"/>
-          <w:u w:val="single"/>
-        </w:rPr>
-        <w:t xml:space="preserve">1.2.2.1 </w:t>
-      </w:r>
-      <w:r>
-        <w:rPr>
-          <w:rFonts w:ascii="Times New Roman" w:hAnsi="Times New Roman" w:cs="Times New Roman"/>
-          <w:sz w:val="26"/>
-          <w:szCs w:val="26"/>
-          <w:u w:val="single"/>
-        </w:rPr>
-        <w:t>Xuất linh kiện theo đơn đặ</w:t>
-      </w:r>
-      <w:r>
-        <w:rPr>
-          <w:rFonts w:ascii="Times New Roman" w:hAnsi="Times New Roman" w:cs="Times New Roman"/>
-          <w:sz w:val="26"/>
-          <w:szCs w:val="26"/>
-          <w:u w:val="single"/>
-        </w:rPr>
-        <w:t>t hàng:</w:t>
-      </w:r>
-    </w:p>
-    <w:p>
-      <w:pPr>
-        <w:spacing w:after="0" w:line="360" w:lineRule="auto"/>
-        <w:ind w:firstLine="720"/>
-        <w:jc w:val="both"/>
-        <w:rPr>
-          <w:rFonts w:ascii="Times New Roman" w:hAnsi="Times New Roman" w:cs="Times New Roman"/>
-          <w:sz w:val="26"/>
-          <w:szCs w:val="26"/>
-        </w:rPr>
-      </w:pPr>
-      <w:r>
-        <w:rPr>
-          <w:rFonts w:ascii="Times New Roman" w:hAnsi="Times New Roman" w:cs="Times New Roman"/>
-          <w:sz w:val="26"/>
-          <w:szCs w:val="26"/>
-        </w:rPr>
-        <w:t>Khi có yêu cầu xuấ</w:t>
-      </w:r>
-      <w:r>
-        <w:rPr>
-          <w:rFonts w:ascii="Times New Roman" w:hAnsi="Times New Roman" w:cs="Times New Roman"/>
-          <w:sz w:val="26"/>
-          <w:szCs w:val="26"/>
-        </w:rPr>
-        <w:t>t kho linh kiện</w:t>
-      </w:r>
-      <w:r>
-        <w:rPr>
-          <w:rFonts w:ascii="Times New Roman" w:hAnsi="Times New Roman" w:cs="Times New Roman"/>
-          <w:sz w:val="26"/>
-          <w:szCs w:val="26"/>
-        </w:rPr>
-        <w:t xml:space="preserve"> theo đơn đặt hàng</w:t>
-      </w:r>
-      <w:r>
-        <w:rPr>
-          <w:rFonts w:ascii="Times New Roman" w:hAnsi="Times New Roman" w:cs="Times New Roman"/>
-          <w:sz w:val="26"/>
-          <w:szCs w:val="26"/>
-        </w:rPr>
-        <w:t xml:space="preserve">, </w:t>
-      </w:r>
-      <w:r>
-        <w:rPr>
-          <w:rFonts w:ascii="Times New Roman" w:hAnsi="Times New Roman" w:cs="Times New Roman"/>
-          <w:sz w:val="26"/>
-          <w:szCs w:val="26"/>
-        </w:rPr>
-        <w:t>thông thường sẽ phát sinh các hoạt động sau:</w:t>
-      </w:r>
-    </w:p>
-    <w:p>
-      <w:pPr>
-        <w:spacing w:after="0" w:line="360" w:lineRule="auto"/>
-        <w:ind w:left="720"/>
-        <w:jc w:val="both"/>
-        <w:rPr>
-          <w:rFonts w:ascii="Times New Roman" w:hAnsi="Times New Roman" w:cs="Times New Roman"/>
-          <w:sz w:val="26"/>
-          <w:szCs w:val="26"/>
-        </w:rPr>
-      </w:pPr>
-      <w:r>
-        <w:rPr>
-          <w:rFonts w:ascii="Times New Roman" w:hAnsi="Times New Roman" w:cs="Times New Roman"/>
-          <w:sz w:val="26"/>
-          <w:szCs w:val="26"/>
-        </w:rPr>
-        <w:t>1.Căn cứ vào đơn hàng của khách hàng, trưởng bộ phận kho lậ</w:t>
-      </w:r>
-      <w:r>
-        <w:rPr>
-          <w:rFonts w:ascii="Times New Roman" w:hAnsi="Times New Roman" w:cs="Times New Roman"/>
-          <w:sz w:val="26"/>
-          <w:szCs w:val="26"/>
-        </w:rPr>
-        <w:t>p danh sach linh kiện xuất kho</w:t>
-      </w:r>
-    </w:p>
-    <w:p>
-      <w:pPr>
-        <w:spacing w:after="0" w:line="360" w:lineRule="auto"/>
-        <w:ind w:left="720"/>
-        <w:jc w:val="both"/>
-        <w:rPr>
-          <w:rFonts w:ascii="Times New Roman" w:hAnsi="Times New Roman" w:cs="Times New Roman"/>
-          <w:sz w:val="26"/>
-          <w:szCs w:val="26"/>
-        </w:rPr>
-      </w:pPr>
-      <w:r>
-        <w:rPr>
-          <w:rFonts w:ascii="Times New Roman" w:hAnsi="Times New Roman" w:cs="Times New Roman"/>
-          <w:sz w:val="26"/>
-          <w:szCs w:val="26"/>
-        </w:rPr>
-        <w:t>2.Căn cứ</w:t>
-      </w:r>
-      <w:r>
-        <w:rPr>
-          <w:rFonts w:ascii="Times New Roman" w:hAnsi="Times New Roman" w:cs="Times New Roman"/>
-          <w:sz w:val="26"/>
-          <w:szCs w:val="26"/>
-        </w:rPr>
-        <w:t xml:space="preserve"> vào danh sách linh kiện, </w:t>
-      </w:r>
-      <w:r>
-        <w:rPr>
-          <w:rFonts w:ascii="Times New Roman" w:hAnsi="Times New Roman" w:cs="Times New Roman"/>
-          <w:sz w:val="26"/>
-          <w:szCs w:val="26"/>
-        </w:rPr>
-        <w:t>kế toán kho hoặc người chịu trách nhiệm sẽ viết phiếu xuất kho linh kiệ</w:t>
-      </w:r>
-      <w:r>
-        <w:rPr>
-          <w:rFonts w:ascii="Times New Roman" w:hAnsi="Times New Roman" w:cs="Times New Roman"/>
-          <w:sz w:val="26"/>
-          <w:szCs w:val="26"/>
-        </w:rPr>
-        <w:t>n.</w:t>
-      </w:r>
-    </w:p>
-    <w:p>
-      <w:pPr>
-        <w:spacing w:after="0" w:line="360" w:lineRule="auto"/>
-        <w:ind w:left="720"/>
-        <w:jc w:val="both"/>
-        <w:rPr>
-          <w:rFonts w:ascii="Times New Roman" w:hAnsi="Times New Roman" w:cs="Times New Roman"/>
-          <w:sz w:val="26"/>
-          <w:szCs w:val="26"/>
-        </w:rPr>
-      </w:pPr>
-      <w:r>
-        <w:rPr>
-          <w:rFonts w:ascii="Times New Roman" w:hAnsi="Times New Roman" w:cs="Times New Roman"/>
-          <w:sz w:val="26"/>
-          <w:szCs w:val="26"/>
-        </w:rPr>
-        <w:t>3.Kế toán trưởng và Giám đốc ký duyệt</w:t>
-      </w:r>
-    </w:p>
-    <w:p>
-      <w:pPr>
-        <w:spacing w:after="0" w:line="360" w:lineRule="auto"/>
-        <w:ind w:left="720"/>
-        <w:jc w:val="both"/>
-        <w:rPr>
-          <w:rFonts w:ascii="Times New Roman" w:hAnsi="Times New Roman" w:cs="Times New Roman"/>
-          <w:sz w:val="26"/>
-          <w:szCs w:val="26"/>
-        </w:rPr>
-      </w:pPr>
-      <w:r>
-        <w:rPr>
-          <w:rFonts w:ascii="Times New Roman" w:hAnsi="Times New Roman" w:cs="Times New Roman"/>
-          <w:sz w:val="26"/>
-          <w:szCs w:val="26"/>
-        </w:rPr>
-        <w:t>4.Căn cứ vào Phiếu xuất kho, Thủ kho xuất kho hàng hoá</w:t>
-      </w:r>
-    </w:p>
-    <w:p>
-      <w:pPr>
-        <w:spacing w:after="0" w:line="360" w:lineRule="auto"/>
-        <w:ind w:left="720"/>
-        <w:jc w:val="both"/>
-        <w:rPr>
-          <w:rFonts w:ascii="Times New Roman" w:hAnsi="Times New Roman" w:cs="Times New Roman"/>
-          <w:sz w:val="26"/>
-          <w:szCs w:val="26"/>
-        </w:rPr>
-      </w:pPr>
-      <w:r>
-        <w:rPr>
-          <w:rFonts w:ascii="Times New Roman" w:hAnsi="Times New Roman" w:cs="Times New Roman"/>
-          <w:sz w:val="26"/>
-          <w:szCs w:val="26"/>
-        </w:rPr>
-        <w:t>5.Thủ kho ghi sổ kho, còn kế toán ghi sổ kế toán kho.</w:t>
-      </w:r>
-    </w:p>
-    <w:p>
-      <w:pPr>
-        <w:spacing w:after="0" w:line="360" w:lineRule="auto"/>
-        <w:ind w:left="720"/>
-        <w:jc w:val="both"/>
-        <w:rPr>
-          <w:rFonts w:ascii="Times New Roman" w:hAnsi="Times New Roman" w:cs="Times New Roman"/>
-          <w:sz w:val="26"/>
-          <w:szCs w:val="26"/>
-        </w:rPr>
-      </w:pPr>
-      <w:r>
-        <w:rPr>
-          <w:rFonts w:ascii="Times New Roman" w:hAnsi="Times New Roman" w:cs="Times New Roman"/>
-          <w:sz w:val="26"/>
-          <w:szCs w:val="26"/>
-        </w:rPr>
-        <w:lastRenderedPageBreak/>
-        <w:t>6.Bộ phậ</w:t>
-      </w:r>
-      <w:r>
-        <w:rPr>
-          <w:rFonts w:ascii="Times New Roman" w:hAnsi="Times New Roman" w:cs="Times New Roman"/>
-          <w:sz w:val="26"/>
-          <w:szCs w:val="26"/>
-        </w:rPr>
-        <w:t>n nhận xuất hàng nhận linh kiện điện tử mang giao cho khách hàng</w:t>
-      </w:r>
-    </w:p>
-    <w:p>
-      <w:pPr>
-        <w:spacing w:after="0" w:line="360" w:lineRule="auto"/>
-        <w:ind w:left="1440" w:firstLine="720"/>
-        <w:jc w:val="both"/>
-        <w:rPr>
-          <w:rFonts w:ascii="Times New Roman" w:hAnsi="Times New Roman" w:cs="Times New Roman"/>
-          <w:sz w:val="26"/>
-          <w:szCs w:val="26"/>
-          <w:u w:val="single"/>
-        </w:rPr>
-      </w:pPr>
-      <w:r>
-        <w:rPr>
-          <w:rFonts w:ascii="Times New Roman" w:hAnsi="Times New Roman" w:cs="Times New Roman"/>
-          <w:sz w:val="26"/>
-          <w:szCs w:val="26"/>
-          <w:u w:val="single"/>
-        </w:rPr>
-        <w:t xml:space="preserve">1.2.2.2 </w:t>
-      </w:r>
-      <w:r>
-        <w:rPr>
-          <w:rFonts w:ascii="Times New Roman" w:hAnsi="Times New Roman" w:cs="Times New Roman"/>
-          <w:sz w:val="26"/>
-          <w:szCs w:val="26"/>
-          <w:u w:val="single"/>
-        </w:rPr>
-        <w:t>Xuất linh kiện đột xuất:</w:t>
-      </w:r>
-    </w:p>
-    <w:p>
-      <w:pPr>
-        <w:spacing w:after="0" w:line="360" w:lineRule="auto"/>
-        <w:ind w:firstLine="720"/>
-        <w:jc w:val="both"/>
-        <w:rPr>
-          <w:rFonts w:ascii="Times New Roman" w:hAnsi="Times New Roman" w:cs="Times New Roman"/>
-          <w:sz w:val="26"/>
-          <w:szCs w:val="26"/>
-        </w:rPr>
-      </w:pPr>
-      <w:r>
-        <w:rPr>
-          <w:rFonts w:ascii="Times New Roman" w:hAnsi="Times New Roman" w:cs="Times New Roman"/>
-          <w:sz w:val="26"/>
-          <w:szCs w:val="26"/>
-        </w:rPr>
-        <w:t>Trong trường hợp linh kiện đượ</w:t>
-      </w:r>
-      <w:r>
-        <w:rPr>
-          <w:rFonts w:ascii="Times New Roman" w:hAnsi="Times New Roman" w:cs="Times New Roman"/>
-          <w:sz w:val="26"/>
-          <w:szCs w:val="26"/>
-        </w:rPr>
-        <w:t>c xuất</w:t>
-      </w:r>
-      <w:r>
-        <w:rPr>
-          <w:rFonts w:ascii="Times New Roman" w:hAnsi="Times New Roman" w:cs="Times New Roman"/>
-          <w:sz w:val="26"/>
-          <w:szCs w:val="26"/>
-        </w:rPr>
-        <w:t xml:space="preserve"> trực tiếp tạ</w:t>
-      </w:r>
-      <w:r>
-        <w:rPr>
-          <w:rFonts w:ascii="Times New Roman" w:hAnsi="Times New Roman" w:cs="Times New Roman"/>
-          <w:sz w:val="26"/>
-          <w:szCs w:val="26"/>
-        </w:rPr>
-        <w:t>i kho</w:t>
-      </w:r>
-      <w:r>
-        <w:rPr>
-          <w:rFonts w:ascii="Times New Roman" w:hAnsi="Times New Roman" w:cs="Times New Roman"/>
-          <w:sz w:val="26"/>
-          <w:szCs w:val="26"/>
-        </w:rPr>
-        <w:t>, tại thời điểm bất kì,</w:t>
-      </w:r>
-      <w:r>
-        <w:rPr>
-          <w:rFonts w:ascii="Times New Roman" w:hAnsi="Times New Roman" w:cs="Times New Roman"/>
-          <w:sz w:val="26"/>
-          <w:szCs w:val="26"/>
-        </w:rPr>
-        <w:t xml:space="preserve"> trưởng bộ phận xuất kho cũng lập phiếu xuất</w:t>
-      </w:r>
-      <w:r>
-        <w:rPr>
-          <w:rFonts w:ascii="Times New Roman" w:hAnsi="Times New Roman" w:cs="Times New Roman"/>
-          <w:sz w:val="26"/>
-          <w:szCs w:val="26"/>
-        </w:rPr>
-        <w:t xml:space="preserve"> theo hóa đơn</w:t>
-      </w:r>
-      <w:r>
-        <w:rPr>
-          <w:rFonts w:ascii="Times New Roman" w:hAnsi="Times New Roman" w:cs="Times New Roman"/>
-          <w:sz w:val="26"/>
-          <w:szCs w:val="26"/>
-        </w:rPr>
-        <w:t>. Thủ kho cũng xuất linh kiện theo mô tả ở</w:t>
-      </w:r>
-      <w:r>
-        <w:rPr>
-          <w:rFonts w:ascii="Times New Roman" w:hAnsi="Times New Roman" w:cs="Times New Roman"/>
-          <w:sz w:val="26"/>
-          <w:szCs w:val="26"/>
-        </w:rPr>
-        <w:t xml:space="preserve"> phiếu xuất, thủ kho ghi sổ kho còn kế toán ghi sổ kế toàn kho.</w:t>
-      </w:r>
-      <w:r>
-        <w:rPr>
-          <w:rFonts w:ascii="Times New Roman" w:hAnsi="Times New Roman" w:cs="Times New Roman"/>
-          <w:sz w:val="26"/>
-          <w:szCs w:val="26"/>
-        </w:rPr>
-        <w:t xml:space="preserve"> Cuối ngày, trưởng bộ phận xuất kho và kế toán trưởng sẽ tổng hợp và kiểm kê hàng hóa lại trong kho.</w:t>
-      </w:r>
-    </w:p>
-    <w:p>
-      <w:pPr>
-        <w:spacing w:after="0" w:line="360" w:lineRule="auto"/>
-        <w:ind w:left="720" w:firstLine="720"/>
-        <w:jc w:val="both"/>
-        <w:rPr>
-          <w:rFonts w:ascii="Times New Roman" w:hAnsi="Times New Roman" w:cs="Times New Roman"/>
-          <w:i/>
-          <w:sz w:val="26"/>
-          <w:szCs w:val="26"/>
-        </w:rPr>
-      </w:pPr>
-      <w:r>
-        <w:rPr>
-          <w:rFonts w:ascii="Times New Roman" w:hAnsi="Times New Roman" w:cs="Times New Roman"/>
-          <w:i/>
-          <w:sz w:val="26"/>
-          <w:szCs w:val="26"/>
-        </w:rPr>
-        <w:t xml:space="preserve">1.2.3 </w:t>
-      </w:r>
-      <w:r>
-        <w:rPr>
-          <w:rFonts w:ascii="Times New Roman" w:hAnsi="Times New Roman" w:cs="Times New Roman"/>
-          <w:i/>
-          <w:sz w:val="26"/>
-          <w:szCs w:val="26"/>
-        </w:rPr>
-        <w:t>Quy trình nhập kho</w:t>
-      </w:r>
-    </w:p>
-    <w:p>
-      <w:pPr>
-        <w:shd w:val="clear" w:color="auto" w:fill="FFFFFF"/>
-        <w:spacing w:after="0" w:line="360" w:lineRule="auto"/>
-        <w:ind w:firstLine="720"/>
-        <w:jc w:val="both"/>
-        <w:rPr>
-          <w:rFonts w:ascii="Times New Roman" w:eastAsia="Times New Roman" w:hAnsi="Times New Roman" w:cs="Times New Roman"/>
-          <w:sz w:val="26"/>
-          <w:szCs w:val="26"/>
-        </w:rPr>
-      </w:pPr>
-      <w:r>
-        <w:rPr>
-          <w:rFonts w:ascii="Times New Roman" w:eastAsia="Times New Roman" w:hAnsi="Times New Roman" w:cs="Times New Roman"/>
-          <w:sz w:val="26"/>
-          <w:szCs w:val="26"/>
-        </w:rPr>
-        <w:t xml:space="preserve">Trong quá trình làm việc bộ phận kinh doanh sẽ lập danh mục những mặt hàng bán chạy và những mặt hàng còn thiếu và gửi yêu cầu lên ban giám đốc nhập những mặt hàng đó từ các nhà cung </w:t>
-      </w:r>
-      <w:proofErr w:type="gramStart"/>
-      <w:r>
-        <w:rPr>
-          <w:rFonts w:ascii="Times New Roman" w:eastAsia="Times New Roman" w:hAnsi="Times New Roman" w:cs="Times New Roman"/>
-          <w:sz w:val="26"/>
-          <w:szCs w:val="26"/>
-        </w:rPr>
-        <w:t>cấp.Nếu</w:t>
-      </w:r>
-      <w:proofErr w:type="gramEnd"/>
-      <w:r>
-        <w:rPr>
-          <w:rFonts w:ascii="Times New Roman" w:eastAsia="Times New Roman" w:hAnsi="Times New Roman" w:cs="Times New Roman"/>
-          <w:sz w:val="26"/>
-          <w:szCs w:val="26"/>
-        </w:rPr>
-        <w:t xml:space="preserve"> yêu cầu được chấp nhận và các danh mục hàng yêu cầu đã sẵn sàng được nhập, bộ phận kinh doanh gửi yêu cầu đến bộ phận quản lý kho để lâp phiếu nhập kho và bộ phận tài chính lập phiếu chi. Nếu đơn nhập được thanh </w:t>
-      </w:r>
-      <w:r>
-        <w:rPr>
-          <w:rFonts w:ascii="Times New Roman" w:eastAsia="Times New Roman" w:hAnsi="Times New Roman" w:cs="Times New Roman"/>
-          <w:sz w:val="26"/>
-          <w:szCs w:val="26"/>
-        </w:rPr>
-        <w:t xml:space="preserve">toán </w:t>
-      </w:r>
-      <w:r>
-        <w:rPr>
-          <w:rFonts w:ascii="Times New Roman" w:eastAsia="Times New Roman" w:hAnsi="Times New Roman" w:cs="Times New Roman"/>
-          <w:sz w:val="26"/>
-          <w:szCs w:val="26"/>
-        </w:rPr>
-        <w:t>hết thì bộ phận kinh doanh gửi yêu cầu đến bộ phận quản lý kho đánh dấu đã</w:t>
-      </w:r>
-      <w:r>
-        <w:rPr>
-          <w:rFonts w:ascii="Times New Roman" w:eastAsia="Times New Roman" w:hAnsi="Times New Roman" w:cs="Times New Roman"/>
-          <w:sz w:val="26"/>
-          <w:szCs w:val="26"/>
-        </w:rPr>
-        <w:t xml:space="preserve"> </w:t>
-      </w:r>
-      <w:r>
-        <w:rPr>
-          <w:rFonts w:ascii="Times New Roman" w:eastAsia="Times New Roman" w:hAnsi="Times New Roman" w:cs="Times New Roman"/>
-          <w:sz w:val="26"/>
-          <w:szCs w:val="26"/>
-        </w:rPr>
-        <w:t>thanh toán</w:t>
-      </w:r>
-      <w:r>
-        <w:rPr>
-          <w:rFonts w:ascii="Times New Roman" w:eastAsia="Times New Roman" w:hAnsi="Times New Roman" w:cs="Times New Roman"/>
-          <w:sz w:val="26"/>
-          <w:szCs w:val="26"/>
-        </w:rPr>
-        <w:t xml:space="preserve"> vào phiếu nhập kho.</w:t>
-      </w:r>
-      <w:r>
-        <w:rPr>
-          <w:rFonts w:ascii="Times New Roman" w:eastAsia="Times New Roman" w:hAnsi="Times New Roman" w:cs="Times New Roman"/>
-          <w:sz w:val="26"/>
-          <w:szCs w:val="26"/>
-        </w:rPr>
-        <w:t xml:space="preserve"> Nếu đơn hàng được trả chậm thì bộ phận kinh doanh gửi yêu cầu đến bộ phận quản lý công nợ lập mục</w:t>
-      </w:r>
-      <w:r>
-        <w:rPr>
-          <w:rFonts w:ascii="Times New Roman" w:eastAsia="Times New Roman" w:hAnsi="Times New Roman" w:cs="Times New Roman"/>
-          <w:sz w:val="26"/>
-          <w:szCs w:val="26"/>
-        </w:rPr>
-        <w:t xml:space="preserve"> </w:t>
-      </w:r>
-      <w:r>
-        <w:rPr>
-          <w:rFonts w:ascii="Times New Roman" w:eastAsia="Times New Roman" w:hAnsi="Times New Roman" w:cs="Times New Roman"/>
-          <w:sz w:val="26"/>
-          <w:szCs w:val="26"/>
-        </w:rPr>
-        <w:t>mới trong bảng công nợ và yêu cẩu bộ phận quản lý kho đánh dấu chưa thanh toán vào phiếu nhập</w:t>
-      </w:r>
-      <w:r>
-        <w:rPr>
-          <w:rFonts w:ascii="Times New Roman" w:eastAsia="Times New Roman" w:hAnsi="Times New Roman" w:cs="Times New Roman"/>
-          <w:sz w:val="26"/>
-          <w:szCs w:val="26"/>
-        </w:rPr>
-        <w:t>.</w:t>
-      </w:r>
-    </w:p>
-    <w:p>
-      <w:pPr>
-        <w:shd w:val="clear" w:color="auto" w:fill="FFFFFF"/>
-        <w:spacing w:after="0" w:line="360" w:lineRule="auto"/>
-        <w:ind w:left="720" w:firstLine="720"/>
-        <w:jc w:val="both"/>
-        <w:rPr>
-          <w:rFonts w:ascii="Times New Roman" w:eastAsia="Times New Roman" w:hAnsi="Times New Roman" w:cs="Times New Roman"/>
-          <w:i/>
-          <w:sz w:val="26"/>
-          <w:szCs w:val="26"/>
-        </w:rPr>
-      </w:pPr>
-      <w:r>
-        <w:rPr>
-          <w:rFonts w:ascii="Times New Roman" w:eastAsia="Times New Roman" w:hAnsi="Times New Roman" w:cs="Times New Roman"/>
-          <w:i/>
-          <w:sz w:val="26"/>
-          <w:szCs w:val="26"/>
-        </w:rPr>
-        <w:t xml:space="preserve">1.2.4 </w:t>
-      </w:r>
-      <w:r>
-        <w:rPr>
-          <w:rFonts w:ascii="Times New Roman" w:eastAsia="Times New Roman" w:hAnsi="Times New Roman" w:cs="Times New Roman"/>
-          <w:i/>
-          <w:sz w:val="26"/>
-          <w:szCs w:val="26"/>
-        </w:rPr>
-        <w:t xml:space="preserve">Quy trình bảo hành </w:t>
-      </w:r>
-    </w:p>
-    <w:p>
-      <w:pPr>
-        <w:shd w:val="clear" w:color="auto" w:fill="FFFFFF"/>
-        <w:spacing w:after="0" w:line="360" w:lineRule="auto"/>
-        <w:ind w:firstLine="720"/>
-        <w:jc w:val="both"/>
-        <w:rPr>
-          <w:rFonts w:ascii="Times New Roman" w:eastAsia="Times New Roman" w:hAnsi="Times New Roman" w:cs="Times New Roman"/>
-          <w:sz w:val="26"/>
-          <w:szCs w:val="26"/>
-        </w:rPr>
-      </w:pPr>
-      <w:r>
-        <w:rPr>
-          <w:rFonts w:ascii="Times New Roman" w:eastAsia="Times New Roman" w:hAnsi="Times New Roman" w:cs="Times New Roman"/>
-          <w:sz w:val="26"/>
-          <w:szCs w:val="26"/>
-        </w:rPr>
-        <w:t xml:space="preserve">Khi khách hàng có yêu cầu bảo hành 1hoặc nhiều món hàng nào đó đã mua của </w:t>
-      </w:r>
-      <w:proofErr w:type="gramStart"/>
-      <w:r>
-        <w:rPr>
-          <w:rFonts w:ascii="Times New Roman" w:eastAsia="Times New Roman" w:hAnsi="Times New Roman" w:cs="Times New Roman"/>
-          <w:sz w:val="26"/>
-          <w:szCs w:val="26"/>
-        </w:rPr>
-        <w:t>kho.Yêu</w:t>
-      </w:r>
-      <w:proofErr w:type="gramEnd"/>
-      <w:r>
-        <w:rPr>
-          <w:rFonts w:ascii="Times New Roman" w:eastAsia="Times New Roman" w:hAnsi="Times New Roman" w:cs="Times New Roman"/>
-          <w:sz w:val="26"/>
-          <w:szCs w:val="26"/>
-        </w:rPr>
-        <w:t xml:space="preserve"> cầu được gửi đến bộ phận bảo hành. Bộ phận bào hành sẽ xem xét hạn bảo hành trên tem bảo hành ở món hàng và kiểm tra những tiêu chuẩn để bảo hành. Nếu món hàng đáp ứng đủ những tiêu chuẩn để bảo hành thì bộ phận bảo hành sẽ lập phiếu bảo hành và đổi cái mới hoặc sửa chữa cho món hàng đó.</w:t>
+          <w:rFonts w:ascii="Times New Roman" w:eastAsia="Times New Roman" w:hAnsi="Times New Roman" w:cs="Times New Roman"/>
+          <w:sz w:val="26"/>
+          <w:szCs w:val="26"/>
+        </w:rPr>
+        <w:t xml:space="preserve"> Bộ phận bào hành sẽ xem xét hạn bảo hành trên tem bảo hành ở món hàng và kiểm tra những tiêu chuẩn để bảo hành. Nếu món hàng đáp ứng đủ những tiêu chuẩn để bảo hành thì bộ phận bảo hành sẽ lập phiếu bảo hành và đổi cái mới hoặc sửa chữa cho món hàng đó.</w:t>
       </w:r>
     </w:p>
     <w:p>
@@ -1534,7 +1528,16 @@
           <w:sz w:val="26"/>
           <w:szCs w:val="26"/>
         </w:rPr>
-        <w:t>Bộ phận quản lý kho hàng phải nắm thông tin về các loại hàng hóa trong kho như số lượng, đơn giá... Xuất hàng theo hóa đơn của bộ phận kinh doanh và nhập hàng theo yêu cầu của bộ phận kinh doanh. Đồng thời bộ phận quản lý kho cũng phải xác định lại giá cho hàng hóa nếu giá nhập khác giá tồn. Giá của hàng hóa được xác định bằng phương pháp bình quân giá nhập nhân số lượng nhập cộng với giá tồn nhân số lượng tồn tất cảchia cho số lượng nhập cộng số lượng tồn</w:t>
+        <w:t xml:space="preserve">Bộ phận quản lý kho hàng phải nắm thông tin về các loại hàng hóa trong kho như số lượng, đơn giá... Xuất hàng theo hóa đơn của bộ phận kinh doanh và nhập hàng theo yêu cầu của bộ phận kinh doanh. Đồng thời bộ phận quản lý kho cũng phải xác định lại giá cho hàng hóa nếu giá nhập khác giá tồn. Giá của hàng hóa được xác định </w:t>
+      </w:r>
+      <w:r>
+        <w:rPr>
+          <w:rFonts w:ascii="Times New Roman" w:eastAsia="Times New Roman" w:hAnsi="Times New Roman" w:cs="Times New Roman"/>
+          <w:sz w:val="26"/>
+          <w:szCs w:val="26"/>
+        </w:rPr>
+        <w:lastRenderedPageBreak/>
+        <w:t>bằng phương pháp bình quân giá nhập nhân số lượng nhập cộng với giá tồn nhân số lượng tồn tất cảchia cho số lượng nhập cộng số lượng tồn</w:t>
       </w:r>
       <w:r>
         <w:rPr>
@@ -1595,7 +1598,6 @@
           <w:sz w:val="26"/>
           <w:szCs w:val="26"/>
         </w:rPr>
-        <w:lastRenderedPageBreak/>
         <w:t>B</w:t>
       </w:r>
       <w:r>
@@ -2032,7 +2034,7 @@
           <w:sz w:val="26"/>
           <w:szCs w:val="26"/>
         </w:rPr>
-        <w:t xml:space="preserve">Thông tin về nhân viên như họ tên, ngày sinh, nơi sinh, giới tính, số CMND, địa chỉ, điện </w:t>
+        <w:t>Thông tin về nhân viên như họ tên, ngày sinh, nơi sinh, giới tính, số CMND, địa chỉ, điện thoại</w:t>
       </w:r>
       <w:proofErr w:type="gramStart"/>
       <w:r>
@@ -2041,7 +2043,7 @@
           <w:sz w:val="26"/>
           <w:szCs w:val="26"/>
         </w:rPr>
-        <w:t>thoại,nhânviên</w:t>
+        <w:t>,nhânviên</w:t>
       </w:r>
       <w:proofErr w:type="gramEnd"/>
       <w:r>
@@ -2103,7 +2105,7 @@
           <w:sz w:val="26"/>
           <w:szCs w:val="26"/>
         </w:rPr>
-        <w:t>in về khách hàng, nhà cung cấp. Với khách hàng là họ tên, ngày sinh, địa chỉ, điện thoại</w:t>
+        <w:t>in về khách hàng, nhà cung cấp. Với khách hàng là họ tên, ngày sinh, địa chỉ, điện thoại.....Với nhà cung cấp là tên nhà cung cấp, địa chỉ, điện thoại</w:t>
       </w:r>
       <w:proofErr w:type="gramStart"/>
       <w:r>
@@ -2112,7 +2114,7 @@
           <w:sz w:val="26"/>
           <w:szCs w:val="26"/>
         </w:rPr>
-        <w:t>.....</w:t>
+        <w:t>,  email</w:t>
       </w:r>
       <w:proofErr w:type="gramEnd"/>
       <w:r>
@@ -2121,7 +2123,7 @@
           <w:sz w:val="26"/>
           <w:szCs w:val="26"/>
         </w:rPr>
-        <w:t xml:space="preserve">Với nhà cung cấp là tên nhà cung cấp, địa chỉ, điện thoại,  email... </w:t>
+        <w:t xml:space="preserve">... </w:t>
       </w:r>
     </w:p>
     <w:p>
@@ -2266,6 +2268,7 @@
           <w:sz w:val="26"/>
           <w:szCs w:val="26"/>
         </w:rPr>
+        <w:lastRenderedPageBreak/>
         <w:t>Thông tin về các phiếu thu chi</w:t>
       </w:r>
       <w:r>
@@ -2298,7 +2301,7 @@
           <w:sz w:val="26"/>
           <w:szCs w:val="26"/>
         </w:rPr>
-        <w:t>(thu/chi cho nhũng hóa đơn, đơn nhập nào</w:t>
+        <w:t>(thu/chi cho nhũng hóa đơn, đơn nhập nào)</w:t>
       </w:r>
       <w:proofErr w:type="gramStart"/>
       <w:r>
@@ -2307,7 +2310,7 @@
           <w:sz w:val="26"/>
           <w:szCs w:val="26"/>
         </w:rPr>
-        <w:t>)..</w:t>
+        <w:t>..</w:t>
       </w:r>
       <w:proofErr w:type="gramEnd"/>
     </w:p>
@@ -2337,7 +2340,6 @@
           <w:sz w:val="26"/>
           <w:szCs w:val="26"/>
         </w:rPr>
-        <w:lastRenderedPageBreak/>
         <w:t>Thông tin về</w:t>
       </w:r>
       <w:r>
@@ -2363,7 +2365,7 @@
           <w:sz w:val="26"/>
           <w:szCs w:val="26"/>
         </w:rPr>
-        <w:t>do( khách</w:t>
+        <w:t>do(</w:t>
       </w:r>
       <w:proofErr w:type="gramEnd"/>
       <w:r>
@@ -2372,7 +2374,7 @@
           <w:sz w:val="26"/>
           <w:szCs w:val="26"/>
         </w:rPr>
-        <w:t xml:space="preserve"> hàng nợ có mã hóa đơn là gì, công ty nợ những đơn nhập nào)...</w:t>
+        <w:t xml:space="preserve"> khách hàng nợ có mã hóa đơn là gì, công ty nợ những đơn nhập nào)...</w:t>
       </w:r>
     </w:p>
     <w:p>
@@ -2630,7 +2632,7 @@
           <w:sz w:val="26"/>
           <w:szCs w:val="26"/>
         </w:rPr>
-        <w:t xml:space="preserve">bộ phận bán hàng bán được trong theo </w:t>
+        <w:t xml:space="preserve">bộ phận bán hàng bán được trong </w:t>
       </w:r>
       <w:proofErr w:type="gramStart"/>
       <w:r>
@@ -2639,15 +2641,7 @@
           <w:sz w:val="26"/>
           <w:szCs w:val="26"/>
         </w:rPr>
-        <w:t>năm</w:t>
-      </w:r>
-      <w:r>
-        <w:rPr>
-          <w:rFonts w:ascii="Times New Roman" w:eastAsia="Times New Roman" w:hAnsi="Times New Roman" w:cs="Times New Roman"/>
-          <w:sz w:val="26"/>
-          <w:szCs w:val="26"/>
-        </w:rPr>
-        <w:t>.Danh</w:t>
+        <w:t>theo</w:t>
       </w:r>
       <w:proofErr w:type="gramEnd"/>
       <w:r>
@@ -2656,7 +2650,15 @@
           <w:sz w:val="26"/>
           <w:szCs w:val="26"/>
         </w:rPr>
-        <w:t xml:space="preserve"> sách gồm có mã nhân viên, họ</w:t>
+        <w:t xml:space="preserve"> năm</w:t>
+      </w:r>
+      <w:r>
+        <w:rPr>
+          <w:rFonts w:ascii="Times New Roman" w:eastAsia="Times New Roman" w:hAnsi="Times New Roman" w:cs="Times New Roman"/>
+          <w:sz w:val="26"/>
+          <w:szCs w:val="26"/>
+        </w:rPr>
+        <w:t>.Danh sách gồm có mã nhân viên, họ</w:t>
       </w:r>
       <w:r>
         <w:rPr>
@@ -3103,7 +3105,16 @@
           <w:sz w:val="26"/>
           <w:szCs w:val="26"/>
         </w:rPr>
-        <w:t>. Danh sách gồm có mã nhà cung cấp, tên nhà cung cấp, địa chỉ, điện thoại, emal, tổng số tiền mà doanh nghiệp đã bỏ ra để nhập hàng từ nhà cung cấp.</w:t>
+        <w:t xml:space="preserve">. Danh </w:t>
+      </w:r>
+      <w:r>
+        <w:rPr>
+          <w:rFonts w:ascii="Times New Roman" w:hAnsi="Times New Roman" w:cs="Times New Roman"/>
+          <w:sz w:val="26"/>
+          <w:szCs w:val="26"/>
+        </w:rPr>
+        <w:lastRenderedPageBreak/>
+        <w:t>sách gồm có mã nhà cung cấp, tên nhà cung cấp, địa chỉ, điện thoại, emal, tổng số tiền mà doanh nghiệp đã bỏ ra để nhập hàng từ nhà cung cấp.</w:t>
       </w:r>
     </w:p>
     <w:p>
@@ -3183,7 +3194,6 @@
           <w:sz w:val="26"/>
           <w:szCs w:val="26"/>
         </w:rPr>
-        <w:lastRenderedPageBreak/>
         <w:t>Lậ</w:t>
       </w:r>
       <w:r>
@@ -3397,7 +3407,7 @@
           <w:sz w:val="26"/>
           <w:szCs w:val="26"/>
         </w:rPr>
-        <w:t xml:space="preserve">t ra theo </w:t>
+        <w:t>t ra theo năm</w:t>
       </w:r>
       <w:proofErr w:type="gramStart"/>
       <w:r>
@@ -3406,7 +3416,7 @@
           <w:sz w:val="26"/>
           <w:szCs w:val="26"/>
         </w:rPr>
-        <w:t>năm,tháng</w:t>
+        <w:t>,tháng</w:t>
       </w:r>
       <w:proofErr w:type="gramEnd"/>
       <w:r>
@@ -3597,7 +3607,7 @@
           <w:sz w:val="26"/>
           <w:szCs w:val="26"/>
         </w:rPr>
-        <w:t xml:space="preserve">mã phiếu </w:t>
+        <w:t>mã phiếu nhập</w:t>
       </w:r>
       <w:proofErr w:type="gramStart"/>
       <w:r>
@@ -3606,7 +3616,7 @@
           <w:sz w:val="26"/>
           <w:szCs w:val="26"/>
         </w:rPr>
-        <w:t>nhập,ngày</w:t>
+        <w:t>,ngày</w:t>
       </w:r>
       <w:proofErr w:type="gramEnd"/>
       <w:r>
@@ -3719,7 +3729,7 @@
           <w:sz w:val="26"/>
           <w:szCs w:val="26"/>
         </w:rPr>
-        <w:t xml:space="preserve">. Danh sách gốm có mã hàng, tên </w:t>
+        <w:t>. Danh sách gốm có mã hàng, tên hàng</w:t>
       </w:r>
       <w:proofErr w:type="gramStart"/>
       <w:r>
@@ -3728,7 +3738,7 @@
           <w:sz w:val="26"/>
           <w:szCs w:val="26"/>
         </w:rPr>
-        <w:t>hàng,số</w:t>
+        <w:t>,số</w:t>
       </w:r>
       <w:proofErr w:type="gramEnd"/>
       <w:r>
@@ -4057,6 +4067,7 @@
           <w:sz w:val="26"/>
           <w:szCs w:val="26"/>
         </w:rPr>
+        <w:lastRenderedPageBreak/>
         <w:t>Lập danh sách</w:t>
       </w:r>
       <w:r>
@@ -4267,7 +4278,6 @@
           <w:sz w:val="26"/>
           <w:szCs w:val="26"/>
         </w:rPr>
-        <w:lastRenderedPageBreak/>
         <w:t>Lập</w:t>
       </w:r>
       <w:r>
@@ -4949,25 +4959,7 @@
           <w:sz w:val="26"/>
           <w:szCs w:val="26"/>
         </w:rPr>
-        <w:t xml:space="preserve">Lập danh thống kê tình hình </w:t>
-      </w:r>
-      <w:proofErr w:type="gramStart"/>
-      <w:r>
-        <w:rPr>
-          <w:rFonts w:ascii="Times New Roman" w:hAnsi="Times New Roman" w:cs="Times New Roman"/>
-          <w:sz w:val="26"/>
-          <w:szCs w:val="26"/>
-        </w:rPr>
-        <w:t>thu,chi</w:t>
-      </w:r>
-      <w:proofErr w:type="gramEnd"/>
-      <w:r>
-        <w:rPr>
-          <w:rFonts w:ascii="Times New Roman" w:hAnsi="Times New Roman" w:cs="Times New Roman"/>
-          <w:sz w:val="26"/>
-          <w:szCs w:val="26"/>
-        </w:rPr>
-        <w:t xml:space="preserve">, thặng dư(thu-chi) của </w:t>
+        <w:t xml:space="preserve">Lập danh thống kê tình hình thu,chi, thặng dư(thu-chi) của </w:t>
       </w:r>
       <w:r>
         <w:rPr>
@@ -5068,6 +5060,7 @@
           <w:sz w:val="26"/>
           <w:szCs w:val="26"/>
         </w:rPr>
+        <w:lastRenderedPageBreak/>
         <w:t>Lập danh sách các hóa đơn còn nợ công typhát sinh trong tháng3 năm 2008. Danh sách gồm có mãhóa đơn, số tiền còn nợ, ngày hẹn.</w:t>
       </w:r>
     </w:p>
@@ -5136,7 +5129,6 @@
           <w:sz w:val="26"/>
           <w:szCs w:val="26"/>
         </w:rPr>
-        <w:lastRenderedPageBreak/>
         <w:t>Lập danh sách các khách hàng còn nợ tiền công ty. Danh sách gồm có mã khách hàng, tên khách hàng, địa chỉ, điên thoại, tổng số tiền nợ.</w:t>
       </w:r>
     </w:p>
@@ -5237,7 +5229,7 @@
           <w:sz w:val="26"/>
           <w:szCs w:val="26"/>
         </w:rPr>
-        <w:t xml:space="preserve">Thống kê những phiếu nhập còn nợ sắp đến hẹn thanh toán (còn từ 1 đến 15 ngày nữa là đến ngày hẹn thanh toán). Danh sách gồm có mã phiếu </w:t>
+        <w:t>Thống kê những phiếu nhập còn nợ sắp đến hẹn thanh toán (còn từ 1 đến 15 ngày nữa là đến ngày hẹn thanh toán). Danh sách gồm có mã phiếu nhập</w:t>
       </w:r>
       <w:proofErr w:type="gramStart"/>
       <w:r>
@@ -5246,7 +5238,7 @@
           <w:sz w:val="26"/>
           <w:szCs w:val="26"/>
         </w:rPr>
-        <w:t>nhập,tên</w:t>
+        <w:t>,tên</w:t>
       </w:r>
       <w:proofErr w:type="gramEnd"/>
       <w:r>
@@ -5684,6 +5676,7 @@
           <w:sz w:val="26"/>
           <w:szCs w:val="26"/>
         </w:rPr>
+        <w:lastRenderedPageBreak/>
         <w:t>Tổng giá trịcủa tất cả các hàng hóa mang đến bảo hành</w:t>
       </w:r>
       <w:r>
@@ -5738,8 +5731,6 @@
         </w:rPr>
         <w:t>t theo năm.</w:t>
       </w:r>
-      <w:bookmarkStart w:id="0" w:name="_GoBack"/>
-      <w:bookmarkEnd w:id="0"/>
     </w:p>
     <w:sectPr>
       <w:pgSz w:w="11906" w:h="16838" w:code="9"/>
@@ -5752,8 +5743,8 @@
 </file>
 
 <file path=word/numbering.xml><?xml version="1.0" encoding="utf-8"?>
-<w:numbering xmlns:wpc="http://schemas.microsoft.com/office/word/2010/wordprocessingCanvas" xmlns:cx="http://schemas.microsoft.com/office/drawing/2014/chartex" xmlns:mc="http://schemas.openxmlformats.org/markup-compatibility/2006" xmlns:o="urn:schemas-microsoft-com:office:office" xmlns:r="http://schemas.openxmlformats.org/officeDocument/2006/relationships" xmlns:m="http://schemas.openxmlformats.org/officeDocument/2006/math" xmlns:v="urn:schemas-microsoft-com:vml" xmlns:wp14="http://schemas.microsoft.com/office/word/2010/wordprocessingDrawing" xmlns:wp="http://schemas.openxmlformats.org/drawingml/2006/wordprocessingDrawing" xmlns:w10="urn:schemas-microsoft-com:office:word" xmlns:w="http://schemas.openxmlformats.org/wordprocessingml/2006/main" xmlns:w14="http://schemas.microsoft.com/office/word/2010/wordml" xmlns:w15="http://schemas.microsoft.com/office/word/2012/wordml" xmlns:w16se="http://schemas.microsoft.com/office/word/2015/wordml/symex" xmlns:wpg="http://schemas.microsoft.com/office/word/2010/wordprocessingGroup" xmlns:wpi="http://schemas.microsoft.com/office/word/2010/wordprocessingInk" xmlns:wne="http://schemas.microsoft.com/office/word/2006/wordml" xmlns:wps="http://schemas.microsoft.com/office/word/2010/wordprocessingShape" mc:Ignorable="w14 w15 w16se wp14">
-  <w:abstractNum w:abstractNumId="0" w15:restartNumberingAfterBreak="0">
+<w:numbering xmlns:wpc="http://schemas.microsoft.com/office/word/2010/wordprocessingCanvas" xmlns:mc="http://schemas.openxmlformats.org/markup-compatibility/2006" xmlns:o="urn:schemas-microsoft-com:office:office" xmlns:r="http://schemas.openxmlformats.org/officeDocument/2006/relationships" xmlns:m="http://schemas.openxmlformats.org/officeDocument/2006/math" xmlns:v="urn:schemas-microsoft-com:vml" xmlns:wp14="http://schemas.microsoft.com/office/word/2010/wordprocessingDrawing" xmlns:wp="http://schemas.openxmlformats.org/drawingml/2006/wordprocessingDrawing" xmlns:w10="urn:schemas-microsoft-com:office:word" xmlns:w="http://schemas.openxmlformats.org/wordprocessingml/2006/main" xmlns:w14="http://schemas.microsoft.com/office/word/2010/wordml" xmlns:wpg="http://schemas.microsoft.com/office/word/2010/wordprocessingGroup" xmlns:wpi="http://schemas.microsoft.com/office/word/2010/wordprocessingInk" xmlns:wne="http://schemas.microsoft.com/office/word/2006/wordml" xmlns:wps="http://schemas.microsoft.com/office/word/2010/wordprocessingShape" mc:Ignorable="w14 wp14">
+  <w:abstractNum w:abstractNumId="0">
     <w:nsid w:val="107040FA"/>
     <w:multiLevelType w:val="hybridMultilevel"/>
     <w:tmpl w:val="01A2FE96"/>
@@ -5866,7 +5857,7 @@
       </w:rPr>
     </w:lvl>
   </w:abstractNum>
-  <w:abstractNum w:abstractNumId="1" w15:restartNumberingAfterBreak="0">
+  <w:abstractNum w:abstractNumId="1">
     <w:nsid w:val="10F700BC"/>
     <w:multiLevelType w:val="hybridMultilevel"/>
     <w:tmpl w:val="AF142EC6"/>
@@ -5979,7 +5970,7 @@
       </w:rPr>
     </w:lvl>
   </w:abstractNum>
-  <w:abstractNum w:abstractNumId="2" w15:restartNumberingAfterBreak="0">
+  <w:abstractNum w:abstractNumId="2">
     <w:nsid w:val="2FC55EBE"/>
     <w:multiLevelType w:val="hybridMultilevel"/>
     <w:tmpl w:val="F920D73E"/>
@@ -6092,7 +6083,7 @@
       </w:rPr>
     </w:lvl>
   </w:abstractNum>
-  <w:abstractNum w:abstractNumId="3" w15:restartNumberingAfterBreak="0">
+  <w:abstractNum w:abstractNumId="3">
     <w:nsid w:val="2FCC57EC"/>
     <w:multiLevelType w:val="hybridMultilevel"/>
     <w:tmpl w:val="DD92A9BC"/>
@@ -6205,7 +6196,7 @@
       </w:rPr>
     </w:lvl>
   </w:abstractNum>
-  <w:abstractNum w:abstractNumId="4" w15:restartNumberingAfterBreak="0">
+  <w:abstractNum w:abstractNumId="4">
     <w:nsid w:val="343F0BCC"/>
     <w:multiLevelType w:val="hybridMultilevel"/>
     <w:tmpl w:val="6DF01FE0"/>
@@ -6318,7 +6309,7 @@
       </w:rPr>
     </w:lvl>
   </w:abstractNum>
-  <w:abstractNum w:abstractNumId="5" w15:restartNumberingAfterBreak="0">
+  <w:abstractNum w:abstractNumId="5">
     <w:nsid w:val="37987F4F"/>
     <w:multiLevelType w:val="hybridMultilevel"/>
     <w:tmpl w:val="B80E70AA"/>
@@ -6431,7 +6422,7 @@
       </w:rPr>
     </w:lvl>
   </w:abstractNum>
-  <w:abstractNum w:abstractNumId="6" w15:restartNumberingAfterBreak="0">
+  <w:abstractNum w:abstractNumId="6">
     <w:nsid w:val="43FA11C2"/>
     <w:multiLevelType w:val="hybridMultilevel"/>
     <w:tmpl w:val="D54432D6"/>
@@ -6544,7 +6535,7 @@
       </w:rPr>
     </w:lvl>
   </w:abstractNum>
-  <w:abstractNum w:abstractNumId="7" w15:restartNumberingAfterBreak="0">
+  <w:abstractNum w:abstractNumId="7">
     <w:nsid w:val="50397294"/>
     <w:multiLevelType w:val="hybridMultilevel"/>
     <w:tmpl w:val="B1BC1B18"/>
@@ -6657,7 +6648,93 @@
       </w:rPr>
     </w:lvl>
   </w:abstractNum>
-  <w:abstractNum w:abstractNumId="8" w15:restartNumberingAfterBreak="0">
+  <w:abstractNum w:abstractNumId="8">
+    <w:nsid w:val="55473D7B"/>
+    <w:multiLevelType w:val="hybridMultilevel"/>
+    <w:tmpl w:val="CD1E8694"/>
+    <w:lvl w:ilvl="0" w:tplc="0409000F">
+      <w:start w:val="1"/>
+      <w:numFmt w:val="decimal"/>
+      <w:lvlText w:val="%1."/>
+      <w:lvlJc w:val="left"/>
+      <w:pPr>
+        <w:ind w:left="720" w:hanging="360"/>
+      </w:pPr>
+    </w:lvl>
+    <w:lvl w:ilvl="1" w:tplc="04090019">
+      <w:start w:val="1"/>
+      <w:numFmt w:val="lowerLetter"/>
+      <w:lvlText w:val="%2."/>
+      <w:lvlJc w:val="left"/>
+      <w:pPr>
+        <w:ind w:left="1440" w:hanging="360"/>
+      </w:pPr>
+    </w:lvl>
+    <w:lvl w:ilvl="2" w:tplc="0409001B" w:tentative="1">
+      <w:start w:val="1"/>
+      <w:numFmt w:val="lowerRoman"/>
+      <w:lvlText w:val="%3."/>
+      <w:lvlJc w:val="right"/>
+      <w:pPr>
+        <w:ind w:left="2160" w:hanging="180"/>
+      </w:pPr>
+    </w:lvl>
+    <w:lvl w:ilvl="3" w:tplc="0409000F" w:tentative="1">
+      <w:start w:val="1"/>
+      <w:numFmt w:val="decimal"/>
+      <w:lvlText w:val="%4."/>
+      <w:lvlJc w:val="left"/>
+      <w:pPr>
+        <w:ind w:left="2880" w:hanging="360"/>
+      </w:pPr>
+    </w:lvl>
+    <w:lvl w:ilvl="4" w:tplc="04090019" w:tentative="1">
+      <w:start w:val="1"/>
+      <w:numFmt w:val="lowerLetter"/>
+      <w:lvlText w:val="%5."/>
+      <w:lvlJc w:val="left"/>
+      <w:pPr>
+        <w:ind w:left="3600" w:hanging="360"/>
+      </w:pPr>
+    </w:lvl>
+    <w:lvl w:ilvl="5" w:tplc="0409001B" w:tentative="1">
+      <w:start w:val="1"/>
+      <w:numFmt w:val="lowerRoman"/>
+      <w:lvlText w:val="%6."/>
+      <w:lvlJc w:val="right"/>
+      <w:pPr>
+        <w:ind w:left="4320" w:hanging="180"/>
+      </w:pPr>
+    </w:lvl>
+    <w:lvl w:ilvl="6" w:tplc="0409000F" w:tentative="1">
+      <w:start w:val="1"/>
+      <w:numFmt w:val="decimal"/>
+      <w:lvlText w:val="%7."/>
+      <w:lvlJc w:val="left"/>
+      <w:pPr>
+        <w:ind w:left="5040" w:hanging="360"/>
+      </w:pPr>
+    </w:lvl>
+    <w:lvl w:ilvl="7" w:tplc="04090019" w:tentative="1">
+      <w:start w:val="1"/>
+      <w:numFmt w:val="lowerLetter"/>
+      <w:lvlText w:val="%8."/>
+      <w:lvlJc w:val="left"/>
+      <w:pPr>
+        <w:ind w:left="5760" w:hanging="360"/>
+      </w:pPr>
+    </w:lvl>
+    <w:lvl w:ilvl="8" w:tplc="0409001B" w:tentative="1">
+      <w:start w:val="1"/>
+      <w:numFmt w:val="lowerRoman"/>
+      <w:lvlText w:val="%9."/>
+      <w:lvlJc w:val="right"/>
+      <w:pPr>
+        <w:ind w:left="6480" w:hanging="180"/>
+      </w:pPr>
+    </w:lvl>
+  </w:abstractNum>
+  <w:abstractNum w:abstractNumId="9">
     <w:nsid w:val="6344018D"/>
     <w:multiLevelType w:val="hybridMultilevel"/>
     <w:tmpl w:val="573AA3B2"/>
@@ -6770,7 +6847,7 @@
       </w:rPr>
     </w:lvl>
   </w:abstractNum>
-  <w:abstractNum w:abstractNumId="9" w15:restartNumberingAfterBreak="0">
+  <w:abstractNum w:abstractNumId="10">
     <w:nsid w:val="72A85947"/>
     <w:multiLevelType w:val="hybridMultilevel"/>
     <w:tmpl w:val="84DEBF2E"/>
@@ -6905,19 +6982,22 @@
     <w:abstractNumId w:val="3"/>
   </w:num>
   <w:num w:numId="8">
-    <w:abstractNumId w:val="8"/>
+    <w:abstractNumId w:val="9"/>
   </w:num>
   <w:num w:numId="9">
-    <w:abstractNumId w:val="9"/>
+    <w:abstractNumId w:val="10"/>
   </w:num>
   <w:num w:numId="10">
     <w:abstractNumId w:val="0"/>
+  </w:num>
+  <w:num w:numId="11">
+    <w:abstractNumId w:val="8"/>
   </w:num>
 </w:numbering>
 </file>
 
 <file path=word/styles.xml><?xml version="1.0" encoding="utf-8"?>
-<w:styles xmlns:mc="http://schemas.openxmlformats.org/markup-compatibility/2006" xmlns:r="http://schemas.openxmlformats.org/officeDocument/2006/relationships" xmlns:w="http://schemas.openxmlformats.org/wordprocessingml/2006/main" xmlns:w14="http://schemas.microsoft.com/office/word/2010/wordml" xmlns:w15="http://schemas.microsoft.com/office/word/2012/wordml" xmlns:w16se="http://schemas.microsoft.com/office/word/2015/wordml/symex" mc:Ignorable="w14 w15 w16se">
+<w:styles xmlns:mc="http://schemas.openxmlformats.org/markup-compatibility/2006" xmlns:r="http://schemas.openxmlformats.org/officeDocument/2006/relationships" xmlns:w="http://schemas.openxmlformats.org/wordprocessingml/2006/main" xmlns:w14="http://schemas.microsoft.com/office/word/2010/wordml" mc:Ignorable="w14">
   <w:docDefaults>
     <w:rPrDefault>
       <w:rPr>
@@ -6933,378 +7013,345 @@
       </w:pPr>
     </w:pPrDefault>
   </w:docDefaults>
-  <w:latentStyles w:defLockedState="0" w:defUIPriority="99" w:defSemiHidden="0" w:defUnhideWhenUsed="0" w:defQFormat="0" w:count="371">
-    <w:lsdException w:name="Normal" w:uiPriority="0" w:qFormat="1"/>
-    <w:lsdException w:name="heading 1" w:uiPriority="9" w:qFormat="1"/>
-    <w:lsdException w:name="heading 2" w:semiHidden="1" w:uiPriority="9" w:unhideWhenUsed="1" w:qFormat="1"/>
-    <w:lsdException w:name="heading 3" w:semiHidden="1" w:uiPriority="9" w:unhideWhenUsed="1" w:qFormat="1"/>
-    <w:lsdException w:name="heading 4" w:semiHidden="1" w:uiPriority="9" w:unhideWhenUsed="1" w:qFormat="1"/>
-    <w:lsdException w:name="heading 5" w:semiHidden="1" w:uiPriority="9" w:unhideWhenUsed="1" w:qFormat="1"/>
-    <w:lsdException w:name="heading 6" w:semiHidden="1" w:uiPriority="9" w:unhideWhenUsed="1" w:qFormat="1"/>
-    <w:lsdException w:name="heading 7" w:semiHidden="1" w:uiPriority="9" w:unhideWhenUsed="1" w:qFormat="1"/>
-    <w:lsdException w:name="heading 8" w:semiHidden="1" w:uiPriority="9" w:unhideWhenUsed="1" w:qFormat="1"/>
-    <w:lsdException w:name="heading 9" w:semiHidden="1" w:uiPriority="9" w:unhideWhenUsed="1" w:qFormat="1"/>
-    <w:lsdException w:name="index 1" w:semiHidden="1" w:unhideWhenUsed="1"/>
-    <w:lsdException w:name="index 2" w:semiHidden="1" w:unhideWhenUsed="1"/>
-    <w:lsdException w:name="index 3" w:semiHidden="1" w:unhideWhenUsed="1"/>
-    <w:lsdException w:name="index 4" w:semiHidden="1" w:unhideWhenUsed="1"/>
-    <w:lsdException w:name="index 5" w:semiHidden="1" w:unhideWhenUsed="1"/>
-    <w:lsdException w:name="index 6" w:semiHidden="1" w:unhideWhenUsed="1"/>
-    <w:lsdException w:name="index 7" w:semiHidden="1" w:unhideWhenUsed="1"/>
-    <w:lsdException w:name="index 8" w:semiHidden="1" w:unhideWhenUsed="1"/>
-    <w:lsdException w:name="index 9" w:semiHidden="1" w:unhideWhenUsed="1"/>
-    <w:lsdException w:name="toc 1" w:semiHidden="1" w:uiPriority="39" w:unhideWhenUsed="1"/>
-    <w:lsdException w:name="toc 2" w:semiHidden="1" w:uiPriority="39" w:unhideWhenUsed="1"/>
-    <w:lsdException w:name="toc 3" w:semiHidden="1" w:uiPriority="39" w:unhideWhenUsed="1"/>
-    <w:lsdException w:name="toc 4" w:semiHidden="1" w:uiPriority="39" w:unhideWhenUsed="1"/>
-    <w:lsdException w:name="toc 5" w:semiHidden="1" w:uiPriority="39" w:unhideWhenUsed="1"/>
-    <w:lsdException w:name="toc 6" w:semiHidden="1" w:uiPriority="39" w:unhideWhenUsed="1"/>
-    <w:lsdException w:name="toc 7" w:semiHidden="1" w:uiPriority="39" w:unhideWhenUsed="1"/>
-    <w:lsdException w:name="toc 8" w:semiHidden="1" w:uiPriority="39" w:unhideWhenUsed="1"/>
-    <w:lsdException w:name="toc 9" w:semiHidden="1" w:uiPriority="39" w:unhideWhenUsed="1"/>
-    <w:lsdException w:name="Normal Indent" w:semiHidden="1" w:unhideWhenUsed="1"/>
-    <w:lsdException w:name="footnote text" w:semiHidden="1" w:unhideWhenUsed="1"/>
-    <w:lsdException w:name="annotation text" w:semiHidden="1" w:unhideWhenUsed="1"/>
-    <w:lsdException w:name="header" w:semiHidden="1" w:unhideWhenUsed="1"/>
-    <w:lsdException w:name="footer" w:semiHidden="1" w:unhideWhenUsed="1"/>
-    <w:lsdException w:name="index heading" w:semiHidden="1" w:unhideWhenUsed="1"/>
-    <w:lsdException w:name="caption" w:semiHidden="1" w:uiPriority="35" w:unhideWhenUsed="1" w:qFormat="1"/>
-    <w:lsdException w:name="table of figures" w:semiHidden="1" w:unhideWhenUsed="1"/>
-    <w:lsdException w:name="envelope address" w:semiHidden="1" w:unhideWhenUsed="1"/>
-    <w:lsdException w:name="envelope return" w:semiHidden="1" w:unhideWhenUsed="1"/>
-    <w:lsdException w:name="footnote reference" w:semiHidden="1" w:unhideWhenUsed="1"/>
-    <w:lsdException w:name="annotation reference" w:semiHidden="1" w:unhideWhenUsed="1"/>
-    <w:lsdException w:name="line number" w:semiHidden="1" w:unhideWhenUsed="1"/>
-    <w:lsdException w:name="page number" w:semiHidden="1" w:unhideWhenUsed="1"/>
-    <w:lsdException w:name="endnote reference" w:semiHidden="1" w:unhideWhenUsed="1"/>
-    <w:lsdException w:name="endnote text" w:semiHidden="1" w:unhideWhenUsed="1"/>
-    <w:lsdException w:name="table of authorities" w:semiHidden="1" w:unhideWhenUsed="1"/>
-    <w:lsdException w:name="macro" w:semiHidden="1" w:unhideWhenUsed="1"/>
-    <w:lsdException w:name="toa heading" w:semiHidden="1" w:unhideWhenUsed="1"/>
-    <w:lsdException w:name="List" w:semiHidden="1" w:unhideWhenUsed="1"/>
-    <w:lsdException w:name="List Bullet" w:semiHidden="1" w:unhideWhenUsed="1"/>
-    <w:lsdException w:name="List Number" w:semiHidden="1" w:unhideWhenUsed="1"/>
-    <w:lsdException w:name="List 2" w:semiHidden="1" w:unhideWhenUsed="1"/>
-    <w:lsdException w:name="List 3" w:semiHidden="1" w:unhideWhenUsed="1"/>
-    <w:lsdException w:name="List 4" w:semiHidden="1" w:unhideWhenUsed="1"/>
-    <w:lsdException w:name="List 5" w:semiHidden="1" w:unhideWhenUsed="1"/>
-    <w:lsdException w:name="List Bullet 2" w:semiHidden="1" w:unhideWhenUsed="1"/>
-    <w:lsdException w:name="List Bullet 3" w:semiHidden="1" w:unhideWhenUsed="1"/>
-    <w:lsdException w:name="List Bullet 4" w:semiHidden="1" w:unhideWhenUsed="1"/>
-    <w:lsdException w:name="List Bullet 5" w:semiHidden="1" w:unhideWhenUsed="1"/>
-    <w:lsdException w:name="List Number 2" w:semiHidden="1" w:unhideWhenUsed="1"/>
-    <w:lsdException w:name="List Number 3" w:semiHidden="1" w:unhideWhenUsed="1"/>
-    <w:lsdException w:name="List Number 4" w:semiHidden="1" w:unhideWhenUsed="1"/>
-    <w:lsdException w:name="List Number 5" w:semiHidden="1" w:unhideWhenUsed="1"/>
-    <w:lsdException w:name="Title" w:uiPriority="10" w:qFormat="1"/>
-    <w:lsdException w:name="Closing" w:semiHidden="1" w:unhideWhenUsed="1"/>
-    <w:lsdException w:name="Signature" w:semiHidden="1" w:unhideWhenUsed="1"/>
-    <w:lsdException w:name="Default Paragraph Font" w:semiHidden="1" w:uiPriority="1" w:unhideWhenUsed="1"/>
-    <w:lsdException w:name="Body Text" w:semiHidden="1" w:unhideWhenUsed="1"/>
-    <w:lsdException w:name="Body Text Indent" w:semiHidden="1" w:unhideWhenUsed="1"/>
-    <w:lsdException w:name="List Continue" w:semiHidden="1" w:unhideWhenUsed="1"/>
-    <w:lsdException w:name="List Continue 2" w:semiHidden="1" w:unhideWhenUsed="1"/>
-    <w:lsdException w:name="List Continue 3" w:semiHidden="1" w:unhideWhenUsed="1"/>
-    <w:lsdException w:name="List Continue 4" w:semiHidden="1" w:unhideWhenUsed="1"/>
-    <w:lsdException w:name="List Continue 5" w:semiHidden="1" w:unhideWhenUsed="1"/>
-    <w:lsdException w:name="Message Header" w:semiHidden="1" w:unhideWhenUsed="1"/>
-    <w:lsdException w:name="Subtitle" w:uiPriority="11" w:qFormat="1"/>
-    <w:lsdException w:name="Salutation" w:semiHidden="1" w:unhideWhenUsed="1"/>
-    <w:lsdException w:name="Date" w:semiHidden="1" w:unhideWhenUsed="1"/>
-    <w:lsdException w:name="Body Text First Indent" w:semiHidden="1" w:unhideWhenUsed="1"/>
-    <w:lsdException w:name="Body Text First Indent 2" w:semiHidden="1" w:unhideWhenUsed="1"/>
-    <w:lsdException w:name="Note Heading" w:semiHidden="1" w:unhideWhenUsed="1"/>
-    <w:lsdException w:name="Body Text 2" w:semiHidden="1" w:unhideWhenUsed="1"/>
-    <w:lsdException w:name="Body Text 3" w:semiHidden="1" w:unhideWhenUsed="1"/>
-    <w:lsdException w:name="Body Text Indent 2" w:semiHidden="1" w:unhideWhenUsed="1"/>
-    <w:lsdException w:name="Body Text Indent 3" w:semiHidden="1" w:unhideWhenUsed="1"/>
-    <w:lsdException w:name="Block Text" w:semiHidden="1" w:unhideWhenUsed="1"/>
-    <w:lsdException w:name="Hyperlink" w:semiHidden="1" w:unhideWhenUsed="1"/>
-    <w:lsdException w:name="FollowedHyperlink" w:semiHidden="1" w:unhideWhenUsed="1"/>
-    <w:lsdException w:name="Strong" w:uiPriority="22" w:qFormat="1"/>
-    <w:lsdException w:name="Emphasis" w:uiPriority="20" w:qFormat="1"/>
-    <w:lsdException w:name="Document Map" w:semiHidden="1" w:unhideWhenUsed="1"/>
-    <w:lsdException w:name="Plain Text" w:semiHidden="1" w:unhideWhenUsed="1"/>
-    <w:lsdException w:name="E-mail Signature" w:semiHidden="1" w:unhideWhenUsed="1"/>
-    <w:lsdException w:name="HTML Top of Form" w:semiHidden="1" w:unhideWhenUsed="1"/>
-    <w:lsdException w:name="HTML Bottom of Form" w:semiHidden="1" w:unhideWhenUsed="1"/>
-    <w:lsdException w:name="Normal (Web)" w:semiHidden="1" w:unhideWhenUsed="1"/>
-    <w:lsdException w:name="HTML Acronym" w:semiHidden="1" w:unhideWhenUsed="1"/>
-    <w:lsdException w:name="HTML Address" w:semiHidden="1" w:unhideWhenUsed="1"/>
-    <w:lsdException w:name="HTML Cite" w:semiHidden="1" w:unhideWhenUsed="1"/>
-    <w:lsdException w:name="HTML Code" w:semiHidden="1" w:unhideWhenUsed="1"/>
-    <w:lsdException w:name="HTML Definition" w:semiHidden="1" w:unhideWhenUsed="1"/>
-    <w:lsdException w:name="HTML Keyboard" w:semiHidden="1" w:unhideWhenUsed="1"/>
-    <w:lsdException w:name="HTML Preformatted" w:semiHidden="1" w:unhideWhenUsed="1"/>
-    <w:lsdException w:name="HTML Sample" w:semiHidden="1" w:unhideWhenUsed="1"/>
-    <w:lsdException w:name="HTML Typewriter" w:semiHidden="1" w:unhideWhenUsed="1"/>
-    <w:lsdException w:name="HTML Variable" w:semiHidden="1" w:unhideWhenUsed="1"/>
-    <w:lsdException w:name="Normal Table" w:semiHidden="1" w:unhideWhenUsed="1"/>
-    <w:lsdException w:name="annotation subject" w:semiHidden="1" w:unhideWhenUsed="1"/>
-    <w:lsdException w:name="No List" w:semiHidden="1" w:unhideWhenUsed="1"/>
-    <w:lsdException w:name="Outline List 1" w:semiHidden="1" w:unhideWhenUsed="1"/>
-    <w:lsdException w:name="Outline List 2" w:semiHidden="1" w:unhideWhenUsed="1"/>
-    <w:lsdException w:name="Outline List 3" w:semiHidden="1" w:unhideWhenUsed="1"/>
-    <w:lsdException w:name="Table Simple 1" w:semiHidden="1" w:unhideWhenUsed="1"/>
-    <w:lsdException w:name="Table Simple 2" w:semiHidden="1" w:unhideWhenUsed="1"/>
-    <w:lsdException w:name="Table Simple 3" w:semiHidden="1" w:unhideWhenUsed="1"/>
-    <w:lsdException w:name="Table Classic 1" w:semiHidden="1" w:unhideWhenUsed="1"/>
-    <w:lsdException w:name="Table Classic 2" w:semiHidden="1" w:unhideWhenUsed="1"/>
-    <w:lsdException w:name="Table Classic 3" w:semiHidden="1" w:unhideWhenUsed="1"/>
-    <w:lsdException w:name="Table Classic 4" w:semiHidden="1" w:unhideWhenUsed="1"/>
-    <w:lsdException w:name="Table Colorful 1" w:semiHidden="1" w:unhideWhenUsed="1"/>
-    <w:lsdException w:name="Table Colorful 2" w:semiHidden="1" w:unhideWhenUsed="1"/>
-    <w:lsdException w:name="Table Colorful 3" w:semiHidden="1" w:unhideWhenUsed="1"/>
-    <w:lsdException w:name="Table Columns 1" w:semiHidden="1" w:unhideWhenUsed="1"/>
-    <w:lsdException w:name="Table Columns 2" w:semiHidden="1" w:unhideWhenUsed="1"/>
-    <w:lsdException w:name="Table Columns 3" w:semiHidden="1" w:unhideWhenUsed="1"/>
-    <w:lsdException w:name="Table Columns 4" w:semiHidden="1" w:unhideWhenUsed="1"/>
-    <w:lsdException w:name="Table Columns 5" w:semiHidden="1" w:unhideWhenUsed="1"/>
-    <w:lsdException w:name="Table Grid 1" w:semiHidden="1" w:unhideWhenUsed="1"/>
-    <w:lsdException w:name="Table Grid 2" w:semiHidden="1" w:unhideWhenUsed="1"/>
-    <w:lsdException w:name="Table Grid 3" w:semiHidden="1" w:unhideWhenUsed="1"/>
-    <w:lsdException w:name="Table Grid 4" w:semiHidden="1" w:unhideWhenUsed="1"/>
-    <w:lsdException w:name="Table Grid 5" w:semiHidden="1" w:unhideWhenUsed="1"/>
-    <w:lsdException w:name="Table Grid 6" w:semiHidden="1" w:unhideWhenUsed="1"/>
-    <w:lsdException w:name="Table Grid 7" w:semiHidden="1" w:unhideWhenUsed="1"/>
-    <w:lsdException w:name="Table Grid 8" w:semiHidden="1" w:unhideWhenUsed="1"/>
-    <w:lsdException w:name="Table List 1" w:semiHidden="1" w:unhideWhenUsed="1"/>
-    <w:lsdException w:name="Table List 2" w:semiHidden="1" w:unhideWhenUsed="1"/>
-    <w:lsdException w:name="Table List 3" w:semiHidden="1" w:unhideWhenUsed="1"/>
-    <w:lsdException w:name="Table List 4" w:semiHidden="1" w:unhideWhenUsed="1"/>
-    <w:lsdException w:name="Table List 5" w:semiHidden="1" w:unhideWhenUsed="1"/>
-    <w:lsdException w:name="Table List 6" w:semiHidden="1" w:unhideWhenUsed="1"/>
-    <w:lsdException w:name="Table List 7" w:semiHidden="1" w:unhideWhenUsed="1"/>
-    <w:lsdException w:name="Table List 8" w:semiHidden="1" w:unhideWhenUsed="1"/>
-    <w:lsdException w:name="Table 3D effects 1" w:semiHidden="1" w:unhideWhenUsed="1"/>
-    <w:lsdException w:name="Table 3D effects 2" w:semiHidden="1" w:unhideWhenUsed="1"/>
-    <w:lsdException w:name="Table 3D effects 3" w:semiHidden="1" w:unhideWhenUsed="1"/>
-    <w:lsdException w:name="Table Contemporary" w:semiHidden="1" w:unhideWhenUsed="1"/>
-    <w:lsdException w:name="Table Elegant" w:semiHidden="1" w:unhideWhenUsed="1"/>
-    <w:lsdException w:name="Table Professional" w:semiHidden="1" w:unhideWhenUsed="1"/>
-    <w:lsdException w:name="Table Subtle 1" w:semiHidden="1" w:unhideWhenUsed="1"/>
-    <w:lsdException w:name="Table Subtle 2" w:semiHidden="1" w:unhideWhenUsed="1"/>
-    <w:lsdException w:name="Table Web 1" w:semiHidden="1" w:unhideWhenUsed="1"/>
-    <w:lsdException w:name="Table Web 2" w:semiHidden="1" w:unhideWhenUsed="1"/>
-    <w:lsdException w:name="Table Web 3" w:semiHidden="1" w:unhideWhenUsed="1"/>
-    <w:lsdException w:name="Balloon Text" w:semiHidden="1" w:unhideWhenUsed="1"/>
-    <w:lsdException w:name="Table Grid" w:uiPriority="39"/>
-    <w:lsdException w:name="Table Theme" w:semiHidden="1" w:unhideWhenUsed="1"/>
-    <w:lsdException w:name="Placeholder Text" w:semiHidden="1"/>
-    <w:lsdException w:name="No Spacing" w:uiPriority="1" w:qFormat="1"/>
-    <w:lsdException w:name="Light Shading" w:uiPriority="60"/>
-    <w:lsdException w:name="Light List" w:uiPriority="61"/>
-    <w:lsdException w:name="Light Grid" w:uiPriority="62"/>
-    <w:lsdException w:name="Medium Shading 1" w:uiPriority="63"/>
-    <w:lsdException w:name="Medium Shading 2" w:uiPriority="64"/>
-    <w:lsdException w:name="Medium List 1" w:uiPriority="65"/>
-    <w:lsdException w:name="Medium List 2" w:uiPriority="66"/>
-    <w:lsdException w:name="Medium Grid 1" w:uiPriority="67"/>
-    <w:lsdException w:name="Medium Grid 2" w:uiPriority="68"/>
-    <w:lsdException w:name="Medium Grid 3" w:uiPriority="69"/>
-    <w:lsdException w:name="Dark List" w:uiPriority="70"/>
-    <w:lsdException w:name="Colorful Shading" w:uiPriority="71"/>
-    <w:lsdException w:name="Colorful List" w:uiPriority="72"/>
-    <w:lsdException w:name="Colorful Grid" w:uiPriority="73"/>
-    <w:lsdException w:name="Light Shading Accent 1" w:uiPriority="60"/>
-    <w:lsdException w:name="Light List Accent 1" w:uiPriority="61"/>
-    <w:lsdException w:name="Light Grid Accent 1" w:uiPriority="62"/>
-    <w:lsdException w:name="Medium Shading 1 Accent 1" w:uiPriority="63"/>
-    <w:lsdException w:name="Medium Shading 2 Accent 1" w:uiPriority="64"/>
-    <w:lsdException w:name="Medium List 1 Accent 1" w:uiPriority="65"/>
-    <w:lsdException w:name="Revision" w:semiHidden="1"/>
-    <w:lsdException w:name="List Paragraph" w:uiPriority="34" w:qFormat="1"/>
-    <w:lsdException w:name="Quote" w:uiPriority="29" w:qFormat="1"/>
-    <w:lsdException w:name="Intense Quote" w:uiPriority="30" w:qFormat="1"/>
-    <w:lsdException w:name="Medium List 2 Accent 1" w:uiPriority="66"/>
-    <w:lsdException w:name="Medium Grid 1 Accent 1" w:uiPriority="67"/>
-    <w:lsdException w:name="Medium Grid 2 Accent 1" w:uiPriority="68"/>
-    <w:lsdException w:name="Medium Grid 3 Accent 1" w:uiPriority="69"/>
-    <w:lsdException w:name="Dark List Accent 1" w:uiPriority="70"/>
-    <w:lsdException w:name="Colorful Shading Accent 1" w:uiPriority="71"/>
-    <w:lsdException w:name="Colorful List Accent 1" w:uiPriority="72"/>
-    <w:lsdException w:name="Colorful Grid Accent 1" w:uiPriority="73"/>
-    <w:lsdException w:name="Light Shading Accent 2" w:uiPriority="60"/>
-    <w:lsdException w:name="Light List Accent 2" w:uiPriority="61"/>
-    <w:lsdException w:name="Light Grid Accent 2" w:uiPriority="62"/>
-    <w:lsdException w:name="Medium Shading 1 Accent 2" w:uiPriority="63"/>
-    <w:lsdException w:name="Medium Shading 2 Accent 2" w:uiPriority="64"/>
-    <w:lsdException w:name="Medium List 1 Accent 2" w:uiPriority="65"/>
-    <w:lsdException w:name="Medium List 2 Accent 2" w:uiPriority="66"/>
-    <w:lsdException w:name="Medium Grid 1 Accent 2" w:uiPriority="67"/>
-    <w:lsdException w:name="Medium Grid 2 Accent 2" w:uiPriority="68"/>
-    <w:lsdException w:name="Medium Grid 3 Accent 2" w:uiPriority="69"/>
-    <w:lsdException w:name="Dark List Accent 2" w:uiPriority="70"/>
-    <w:lsdException w:name="Colorful Shading Accent 2" w:uiPriority="71"/>
-    <w:lsdException w:name="Colorful List Accent 2" w:uiPriority="72"/>
-    <w:lsdException w:name="Colorful Grid Accent 2" w:uiPriority="73"/>
-    <w:lsdException w:name="Light Shading Accent 3" w:uiPriority="60"/>
-    <w:lsdException w:name="Light List Accent 3" w:uiPriority="61"/>
-    <w:lsdException w:name="Light Grid Accent 3" w:uiPriority="62"/>
-    <w:lsdException w:name="Medium Shading 1 Accent 3" w:uiPriority="63"/>
-    <w:lsdException w:name="Medium Shading 2 Accent 3" w:uiPriority="64"/>
-    <w:lsdException w:name="Medium List 1 Accent 3" w:uiPriority="65"/>
-    <w:lsdException w:name="Medium List 2 Accent 3" w:uiPriority="66"/>
-    <w:lsdException w:name="Medium Grid 1 Accent 3" w:uiPriority="67"/>
-    <w:lsdException w:name="Medium Grid 2 Accent 3" w:uiPriority="68"/>
-    <w:lsdException w:name="Medium Grid 3 Accent 3" w:uiPriority="69"/>
-    <w:lsdException w:name="Dark List Accent 3" w:uiPriority="70"/>
-    <w:lsdException w:name="Colorful Shading Accent 3" w:uiPriority="71"/>
-    <w:lsdException w:name="Colorful List Accent 3" w:uiPriority="72"/>
-    <w:lsdException w:name="Colorful Grid Accent 3" w:uiPriority="73"/>
-    <w:lsdException w:name="Light Shading Accent 4" w:uiPriority="60"/>
-    <w:lsdException w:name="Light List Accent 4" w:uiPriority="61"/>
-    <w:lsdException w:name="Light Grid Accent 4" w:uiPriority="62"/>
-    <w:lsdException w:name="Medium Shading 1 Accent 4" w:uiPriority="63"/>
-    <w:lsdException w:name="Medium Shading 2 Accent 4" w:uiPriority="64"/>
-    <w:lsdException w:name="Medium List 1 Accent 4" w:uiPriority="65"/>
-    <w:lsdException w:name="Medium List 2 Accent 4" w:uiPriority="66"/>
-    <w:lsdException w:name="Medium Grid 1 Accent 4" w:uiPriority="67"/>
-    <w:lsdException w:name="Medium Grid 2 Accent 4" w:uiPriority="68"/>
-    <w:lsdException w:name="Medium Grid 3 Accent 4" w:uiPriority="69"/>
-    <w:lsdException w:name="Dark List Accent 4" w:uiPriority="70"/>
-    <w:lsdException w:name="Colorful Shading Accent 4" w:uiPriority="71"/>
-    <w:lsdException w:name="Colorful List Accent 4" w:uiPriority="72"/>
-    <w:lsdException w:name="Colorful Grid Accent 4" w:uiPriority="73"/>
-    <w:lsdException w:name="Light Shading Accent 5" w:uiPriority="60"/>
-    <w:lsdException w:name="Light List Accent 5" w:uiPriority="61"/>
-    <w:lsdException w:name="Light Grid Accent 5" w:uiPriority="62"/>
-    <w:lsdException w:name="Medium Shading 1 Accent 5" w:uiPriority="63"/>
-    <w:lsdException w:name="Medium Shading 2 Accent 5" w:uiPriority="64"/>
-    <w:lsdException w:name="Medium List 1 Accent 5" w:uiPriority="65"/>
-    <w:lsdException w:name="Medium List 2 Accent 5" w:uiPriority="66"/>
-    <w:lsdException w:name="Medium Grid 1 Accent 5" w:uiPriority="67"/>
-    <w:lsdException w:name="Medium Grid 2 Accent 5" w:uiPriority="68"/>
-    <w:lsdException w:name="Medium Grid 3 Accent 5" w:uiPriority="69"/>
-    <w:lsdException w:name="Dark List Accent 5" w:uiPriority="70"/>
-    <w:lsdException w:name="Colorful Shading Accent 5" w:uiPriority="71"/>
-    <w:lsdException w:name="Colorful List Accent 5" w:uiPriority="72"/>
-    <w:lsdException w:name="Colorful Grid Accent 5" w:uiPriority="73"/>
-    <w:lsdException w:name="Light Shading Accent 6" w:uiPriority="60"/>
-    <w:lsdException w:name="Light List Accent 6" w:uiPriority="61"/>
-    <w:lsdException w:name="Light Grid Accent 6" w:uiPriority="62"/>
-    <w:lsdException w:name="Medium Shading 1 Accent 6" w:uiPriority="63"/>
-    <w:lsdException w:name="Medium Shading 2 Accent 6" w:uiPriority="64"/>
-    <w:lsdException w:name="Medium List 1 Accent 6" w:uiPriority="65"/>
-    <w:lsdException w:name="Medium List 2 Accent 6" w:uiPriority="66"/>
-    <w:lsdException w:name="Medium Grid 1 Accent 6" w:uiPriority="67"/>
-    <w:lsdException w:name="Medium Grid 2 Accent 6" w:uiPriority="68"/>
-    <w:lsdException w:name="Medium Grid 3 Accent 6" w:uiPriority="69"/>
-    <w:lsdException w:name="Dark List Accent 6" w:uiPriority="70"/>
-    <w:lsdException w:name="Colorful Shading Accent 6" w:uiPriority="71"/>
-    <w:lsdException w:name="Colorful List Accent 6" w:uiPriority="72"/>
-    <w:lsdException w:name="Colorful Grid Accent 6" w:uiPriority="73"/>
-    <w:lsdException w:name="Subtle Emphasis" w:uiPriority="19" w:qFormat="1"/>
-    <w:lsdException w:name="Intense Emphasis" w:uiPriority="21" w:qFormat="1"/>
-    <w:lsdException w:name="Subtle Reference" w:uiPriority="31" w:qFormat="1"/>
-    <w:lsdException w:name="Intense Reference" w:uiPriority="32" w:qFormat="1"/>
-    <w:lsdException w:name="Book Title" w:uiPriority="33" w:qFormat="1"/>
-    <w:lsdException w:name="Bibliography" w:semiHidden="1" w:uiPriority="37" w:unhideWhenUsed="1"/>
-    <w:lsdException w:name="TOC Heading" w:semiHidden="1" w:uiPriority="39" w:unhideWhenUsed="1" w:qFormat="1"/>
-    <w:lsdException w:name="Plain Table 1" w:uiPriority="41"/>
-    <w:lsdException w:name="Plain Table 2" w:uiPriority="42"/>
-    <w:lsdException w:name="Plain Table 3" w:uiPriority="43"/>
-    <w:lsdException w:name="Plain Table 4" w:uiPriority="44"/>
-    <w:lsdException w:name="Plain Table 5" w:uiPriority="45"/>
-    <w:lsdException w:name="Grid Table Light" w:uiPriority="40"/>
-    <w:lsdException w:name="Grid Table 1 Light" w:uiPriority="46"/>
-    <w:lsdException w:name="Grid Table 2" w:uiPriority="47"/>
-    <w:lsdException w:name="Grid Table 3" w:uiPriority="48"/>
-    <w:lsdException w:name="Grid Table 4" w:uiPriority="49"/>
-    <w:lsdException w:name="Grid Table 5 Dark" w:uiPriority="50"/>
-    <w:lsdException w:name="Grid Table 6 Colorful" w:uiPriority="51"/>
-    <w:lsdException w:name="Grid Table 7 Colorful" w:uiPriority="52"/>
-    <w:lsdException w:name="Grid Table 1 Light Accent 1" w:uiPriority="46"/>
-    <w:lsdException w:name="Grid Table 2 Accent 1" w:uiPriority="47"/>
-    <w:lsdException w:name="Grid Table 3 Accent 1" w:uiPriority="48"/>
-    <w:lsdException w:name="Grid Table 4 Accent 1" w:uiPriority="49"/>
-    <w:lsdException w:name="Grid Table 5 Dark Accent 1" w:uiPriority="50"/>
-    <w:lsdException w:name="Grid Table 6 Colorful Accent 1" w:uiPriority="51"/>
-    <w:lsdException w:name="Grid Table 7 Colorful Accent 1" w:uiPriority="52"/>
-    <w:lsdException w:name="Grid Table 1 Light Accent 2" w:uiPriority="46"/>
-    <w:lsdException w:name="Grid Table 2 Accent 2" w:uiPriority="47"/>
-    <w:lsdException w:name="Grid Table 3 Accent 2" w:uiPriority="48"/>
-    <w:lsdException w:name="Grid Table 4 Accent 2" w:uiPriority="49"/>
-    <w:lsdException w:name="Grid Table 5 Dark Accent 2" w:uiPriority="50"/>
-    <w:lsdException w:name="Grid Table 6 Colorful Accent 2" w:uiPriority="51"/>
-    <w:lsdException w:name="Grid Table 7 Colorful Accent 2" w:uiPriority="52"/>
-    <w:lsdException w:name="Grid Table 1 Light Accent 3" w:uiPriority="46"/>
-    <w:lsdException w:name="Grid Table 2 Accent 3" w:uiPriority="47"/>
-    <w:lsdException w:name="Grid Table 3 Accent 3" w:uiPriority="48"/>
-    <w:lsdException w:name="Grid Table 4 Accent 3" w:uiPriority="49"/>
-    <w:lsdException w:name="Grid Table 5 Dark Accent 3" w:uiPriority="50"/>
-    <w:lsdException w:name="Grid Table 6 Colorful Accent 3" w:uiPriority="51"/>
-    <w:lsdException w:name="Grid Table 7 Colorful Accent 3" w:uiPriority="52"/>
-    <w:lsdException w:name="Grid Table 1 Light Accent 4" w:uiPriority="46"/>
-    <w:lsdException w:name="Grid Table 2 Accent 4" w:uiPriority="47"/>
-    <w:lsdException w:name="Grid Table 3 Accent 4" w:uiPriority="48"/>
-    <w:lsdException w:name="Grid Table 4 Accent 4" w:uiPriority="49"/>
-    <w:lsdException w:name="Grid Table 5 Dark Accent 4" w:uiPriority="50"/>
-    <w:lsdException w:name="Grid Table 6 Colorful Accent 4" w:uiPriority="51"/>
-    <w:lsdException w:name="Grid Table 7 Colorful Accent 4" w:uiPriority="52"/>
-    <w:lsdException w:name="Grid Table 1 Light Accent 5" w:uiPriority="46"/>
-    <w:lsdException w:name="Grid Table 2 Accent 5" w:uiPriority="47"/>
-    <w:lsdException w:name="Grid Table 3 Accent 5" w:uiPriority="48"/>
-    <w:lsdException w:name="Grid Table 4 Accent 5" w:uiPriority="49"/>
-    <w:lsdException w:name="Grid Table 5 Dark Accent 5" w:uiPriority="50"/>
-    <w:lsdException w:name="Grid Table 6 Colorful Accent 5" w:uiPriority="51"/>
-    <w:lsdException w:name="Grid Table 7 Colorful Accent 5" w:uiPriority="52"/>
-    <w:lsdException w:name="Grid Table 1 Light Accent 6" w:uiPriority="46"/>
-    <w:lsdException w:name="Grid Table 2 Accent 6" w:uiPriority="47"/>
-    <w:lsdException w:name="Grid Table 3 Accent 6" w:uiPriority="48"/>
-    <w:lsdException w:name="Grid Table 4 Accent 6" w:uiPriority="49"/>
-    <w:lsdException w:name="Grid Table 5 Dark Accent 6" w:uiPriority="50"/>
-    <w:lsdException w:name="Grid Table 6 Colorful Accent 6" w:uiPriority="51"/>
-    <w:lsdException w:name="Grid Table 7 Colorful Accent 6" w:uiPriority="52"/>
-    <w:lsdException w:name="List Table 1 Light" w:uiPriority="46"/>
-    <w:lsdException w:name="List Table 2" w:uiPriority="47"/>
-    <w:lsdException w:name="List Table 3" w:uiPriority="48"/>
-    <w:lsdException w:name="List Table 4" w:uiPriority="49"/>
-    <w:lsdException w:name="List Table 5 Dark" w:uiPriority="50"/>
-    <w:lsdException w:name="List Table 6 Colorful" w:uiPriority="51"/>
-    <w:lsdException w:name="List Table 7 Colorful" w:uiPriority="52"/>
-    <w:lsdException w:name="List Table 1 Light Accent 1" w:uiPriority="46"/>
-    <w:lsdException w:name="List Table 2 Accent 1" w:uiPriority="47"/>
-    <w:lsdException w:name="List Table 3 Accent 1" w:uiPriority="48"/>
-    <w:lsdException w:name="List Table 4 Accent 1" w:uiPriority="49"/>
-    <w:lsdException w:name="List Table 5 Dark Accent 1" w:uiPriority="50"/>
-    <w:lsdException w:name="List Table 6 Colorful Accent 1" w:uiPriority="51"/>
-    <w:lsdException w:name="List Table 7 Colorful Accent 1" w:uiPriority="52"/>
-    <w:lsdException w:name="List Table 1 Light Accent 2" w:uiPriority="46"/>
-    <w:lsdException w:name="List Table 2 Accent 2" w:uiPriority="47"/>
-    <w:lsdException w:name="List Table 3 Accent 2" w:uiPriority="48"/>
-    <w:lsdException w:name="List Table 4 Accent 2" w:uiPriority="49"/>
-    <w:lsdException w:name="List Table 5 Dark Accent 2" w:uiPriority="50"/>
-    <w:lsdException w:name="List Table 6 Colorful Accent 2" w:uiPriority="51"/>
-    <w:lsdException w:name="List Table 7 Colorful Accent 2" w:uiPriority="52"/>
-    <w:lsdException w:name="List Table 1 Light Accent 3" w:uiPriority="46"/>
-    <w:lsdException w:name="List Table 2 Accent 3" w:uiPriority="47"/>
-    <w:lsdException w:name="List Table 3 Accent 3" w:uiPriority="48"/>
-    <w:lsdException w:name="List Table 4 Accent 3" w:uiPriority="49"/>
-    <w:lsdException w:name="List Table 5 Dark Accent 3" w:uiPriority="50"/>
-    <w:lsdException w:name="List Table 6 Colorful Accent 3" w:uiPriority="51"/>
-    <w:lsdException w:name="List Table 7 Colorful Accent 3" w:uiPriority="52"/>
-    <w:lsdException w:name="List Table 1 Light Accent 4" w:uiPriority="46"/>
-    <w:lsdException w:name="List Table 2 Accent 4" w:uiPriority="47"/>
-    <w:lsdException w:name="List Table 3 Accent 4" w:uiPriority="48"/>
-    <w:lsdException w:name="List Table 4 Accent 4" w:uiPriority="49"/>
-    <w:lsdException w:name="List Table 5 Dark Accent 4" w:uiPriority="50"/>
-    <w:lsdException w:name="List Table 6 Colorful Accent 4" w:uiPriority="51"/>
-    <w:lsdException w:name="List Table 7 Colorful Accent 4" w:uiPriority="52"/>
-    <w:lsdException w:name="List Table 1 Light Accent 5" w:uiPriority="46"/>
-    <w:lsdException w:name="List Table 2 Accent 5" w:uiPriority="47"/>
-    <w:lsdException w:name="List Table 3 Accent 5" w:uiPriority="48"/>
-    <w:lsdException w:name="List Table 4 Accent 5" w:uiPriority="49"/>
-    <w:lsdException w:name="List Table 5 Dark Accent 5" w:uiPriority="50"/>
-    <w:lsdException w:name="List Table 6 Colorful Accent 5" w:uiPriority="51"/>
-    <w:lsdException w:name="List Table 7 Colorful Accent 5" w:uiPriority="52"/>
-    <w:lsdException w:name="List Table 1 Light Accent 6" w:uiPriority="46"/>
-    <w:lsdException w:name="List Table 2 Accent 6" w:uiPriority="47"/>
-    <w:lsdException w:name="List Table 3 Accent 6" w:uiPriority="48"/>
-    <w:lsdException w:name="List Table 4 Accent 6" w:uiPriority="49"/>
-    <w:lsdException w:name="List Table 5 Dark Accent 6" w:uiPriority="50"/>
-    <w:lsdException w:name="List Table 6 Colorful Accent 6" w:uiPriority="51"/>
-    <w:lsdException w:name="List Table 7 Colorful Accent 6" w:uiPriority="52"/>
+  <w:latentStyles w:defLockedState="0" w:defUIPriority="99" w:defSemiHidden="1" w:defUnhideWhenUsed="1" w:defQFormat="0" w:count="267">
+    <w:lsdException w:name="Normal" w:semiHidden="0" w:uiPriority="0" w:unhideWhenUsed="0" w:qFormat="1"/>
+    <w:lsdException w:name="heading 1" w:semiHidden="0" w:uiPriority="9" w:unhideWhenUsed="0" w:qFormat="1"/>
+    <w:lsdException w:name="heading 2" w:uiPriority="9" w:qFormat="1"/>
+    <w:lsdException w:name="heading 3" w:uiPriority="9" w:qFormat="1"/>
+    <w:lsdException w:name="heading 4" w:uiPriority="9" w:qFormat="1"/>
+    <w:lsdException w:name="heading 5" w:uiPriority="9" w:qFormat="1"/>
+    <w:lsdException w:name="heading 6" w:uiPriority="9" w:qFormat="1"/>
+    <w:lsdException w:name="heading 7" w:uiPriority="9" w:qFormat="1"/>
+    <w:lsdException w:name="heading 8" w:uiPriority="9" w:qFormat="1"/>
+    <w:lsdException w:name="heading 9" w:uiPriority="9" w:qFormat="1"/>
+    <w:lsdException w:name="toc 1" w:uiPriority="39"/>
+    <w:lsdException w:name="toc 2" w:uiPriority="39"/>
+    <w:lsdException w:name="toc 3" w:uiPriority="39"/>
+    <w:lsdException w:name="toc 4" w:uiPriority="39"/>
+    <w:lsdException w:name="toc 5" w:uiPriority="39"/>
+    <w:lsdException w:name="toc 6" w:uiPriority="39"/>
+    <w:lsdException w:name="toc 7" w:uiPriority="39"/>
+    <w:lsdException w:name="toc 8" w:uiPriority="39"/>
+    <w:lsdException w:name="toc 9" w:uiPriority="39"/>
+    <w:lsdException w:name="caption" w:uiPriority="35" w:qFormat="1"/>
+    <w:lsdException w:name="Title" w:semiHidden="0" w:uiPriority="10" w:unhideWhenUsed="0" w:qFormat="1"/>
+    <w:lsdException w:name="Default Paragraph Font" w:uiPriority="1"/>
+    <w:lsdException w:name="Subtitle" w:semiHidden="0" w:uiPriority="11" w:unhideWhenUsed="0" w:qFormat="1"/>
+    <w:lsdException w:name="Strong" w:semiHidden="0" w:uiPriority="22" w:unhideWhenUsed="0" w:qFormat="1"/>
+    <w:lsdException w:name="Emphasis" w:semiHidden="0" w:uiPriority="20" w:unhideWhenUsed="0" w:qFormat="1"/>
+    <w:lsdException w:name="Table Grid" w:semiHidden="0" w:uiPriority="39" w:unhideWhenUsed="0"/>
+    <w:lsdException w:name="Placeholder Text" w:unhideWhenUsed="0"/>
+    <w:lsdException w:name="No Spacing" w:semiHidden="0" w:uiPriority="1" w:unhideWhenUsed="0" w:qFormat="1"/>
+    <w:lsdException w:name="Light Shading" w:semiHidden="0" w:uiPriority="60" w:unhideWhenUsed="0"/>
+    <w:lsdException w:name="Light List" w:semiHidden="0" w:uiPriority="61" w:unhideWhenUsed="0"/>
+    <w:lsdException w:name="Light Grid" w:semiHidden="0" w:uiPriority="62" w:unhideWhenUsed="0"/>
+    <w:lsdException w:name="Medium Shading 1" w:semiHidden="0" w:uiPriority="63" w:unhideWhenUsed="0"/>
+    <w:lsdException w:name="Medium Shading 2" w:semiHidden="0" w:uiPriority="64" w:unhideWhenUsed="0"/>
+    <w:lsdException w:name="Medium List 1" w:semiHidden="0" w:uiPriority="65" w:unhideWhenUsed="0"/>
+    <w:lsdException w:name="Medium List 2" w:semiHidden="0" w:uiPriority="66" w:unhideWhenUsed="0"/>
+    <w:lsdException w:name="Medium Grid 1" w:semiHidden="0" w:uiPriority="67" w:unhideWhenUsed="0"/>
+    <w:lsdException w:name="Medium Grid 2" w:semiHidden="0" w:uiPriority="68" w:unhideWhenUsed="0"/>
+    <w:lsdException w:name="Medium Grid 3" w:semiHidden="0" w:uiPriority="69" w:unhideWhenUsed="0"/>
+    <w:lsdException w:name="Dark List" w:semiHidden="0" w:uiPriority="70" w:unhideWhenUsed="0"/>
+    <w:lsdException w:name="Colorful Shading" w:semiHidden="0" w:uiPriority="71" w:unhideWhenUsed="0"/>
+    <w:lsdException w:name="Colorful List" w:semiHidden="0" w:uiPriority="72" w:unhideWhenUsed="0"/>
+    <w:lsdException w:name="Colorful Grid" w:semiHidden="0" w:uiPriority="73" w:unhideWhenUsed="0"/>
+    <w:lsdException w:name="Light Shading Accent 1" w:semiHidden="0" w:uiPriority="60" w:unhideWhenUsed="0"/>
+    <w:lsdException w:name="Light List Accent 1" w:semiHidden="0" w:uiPriority="61" w:unhideWhenUsed="0"/>
+    <w:lsdException w:name="Light Grid Accent 1" w:semiHidden="0" w:uiPriority="62" w:unhideWhenUsed="0"/>
+    <w:lsdException w:name="Medium Shading 1 Accent 1" w:semiHidden="0" w:uiPriority="63" w:unhideWhenUsed="0"/>
+    <w:lsdException w:name="Medium Shading 2 Accent 1" w:semiHidden="0" w:uiPriority="64" w:unhideWhenUsed="0"/>
+    <w:lsdException w:name="Medium List 1 Accent 1" w:semiHidden="0" w:uiPriority="65" w:unhideWhenUsed="0"/>
+    <w:lsdException w:name="Revision" w:unhideWhenUsed="0"/>
+    <w:lsdException w:name="List Paragraph" w:semiHidden="0" w:uiPriority="34" w:unhideWhenUsed="0" w:qFormat="1"/>
+    <w:lsdException w:name="Quote" w:semiHidden="0" w:uiPriority="29" w:unhideWhenUsed="0" w:qFormat="1"/>
+    <w:lsdException w:name="Intense Quote" w:semiHidden="0" w:uiPriority="30" w:unhideWhenUsed="0" w:qFormat="1"/>
+    <w:lsdException w:name="Medium List 2 Accent 1" w:semiHidden="0" w:uiPriority="66" w:unhideWhenUsed="0"/>
+    <w:lsdException w:name="Medium Grid 1 Accent 1" w:semiHidden="0" w:uiPriority="67" w:unhideWhenUsed="0"/>
+    <w:lsdException w:name="Medium Grid 2 Accent 1" w:semiHidden="0" w:uiPriority="68" w:unhideWhenUsed="0"/>
+    <w:lsdException w:name="Medium Grid 3 Accent 1" w:semiHidden="0" w:uiPriority="69" w:unhideWhenUsed="0"/>
+    <w:lsdException w:name="Dark List Accent 1" w:semiHidden="0" w:uiPriority="70" w:unhideWhenUsed="0"/>
+    <w:lsdException w:name="Colorful Shading Accent 1" w:semiHidden="0" w:uiPriority="71" w:unhideWhenUsed="0"/>
+    <w:lsdException w:name="Colorful List Accent 1" w:semiHidden="0" w:uiPriority="72" w:unhideWhenUsed="0"/>
+    <w:lsdException w:name="Colorful Grid Accent 1" w:semiHidden="0" w:uiPriority="73" w:unhideWhenUsed="0"/>
+    <w:lsdException w:name="Light Shading Accent 2" w:semiHidden="0" w:uiPriority="60" w:unhideWhenUsed="0"/>
+    <w:lsdException w:name="Light List Accent 2" w:semiHidden="0" w:uiPriority="61" w:unhideWhenUsed="0"/>
+    <w:lsdException w:name="Light Grid Accent 2" w:semiHidden="0" w:uiPriority="62" w:unhideWhenUsed="0"/>
+    <w:lsdException w:name="Medium Shading 1 Accent 2" w:semiHidden="0" w:uiPriority="63" w:unhideWhenUsed="0"/>
+    <w:lsdException w:name="Medium Shading 2 Accent 2" w:semiHidden="0" w:uiPriority="64" w:unhideWhenUsed="0"/>
+    <w:lsdException w:name="Medium List 1 Accent 2" w:semiHidden="0" w:uiPriority="65" w:unhideWhenUsed="0"/>
+    <w:lsdException w:name="Medium List 2 Accent 2" w:semiHidden="0" w:uiPriority="66" w:unhideWhenUsed="0"/>
+    <w:lsdException w:name="Medium Grid 1 Accent 2" w:semiHidden="0" w:uiPriority="67" w:unhideWhenUsed="0"/>
+    <w:lsdException w:name="Medium Grid 2 Accent 2" w:semiHidden="0" w:uiPriority="68" w:unhideWhenUsed="0"/>
+    <w:lsdException w:name="Medium Grid 3 Accent 2" w:semiHidden="0" w:uiPriority="69" w:unhideWhenUsed="0"/>
+    <w:lsdException w:name="Dark List Accent 2" w:semiHidden="0" w:uiPriority="70" w:unhideWhenUsed="0"/>
+    <w:lsdException w:name="Colorful Shading Accent 2" w:semiHidden="0" w:uiPriority="71" w:unhideWhenUsed="0"/>
+    <w:lsdException w:name="Colorful List Accent 2" w:semiHidden="0" w:uiPriority="72" w:unhideWhenUsed="0"/>
+    <w:lsdException w:name="Colorful Grid Accent 2" w:semiHidden="0" w:uiPriority="73" w:unhideWhenUsed="0"/>
+    <w:lsdException w:name="Light Shading Accent 3" w:semiHidden="0" w:uiPriority="60" w:unhideWhenUsed="0"/>
+    <w:lsdException w:name="Light List Accent 3" w:semiHidden="0" w:uiPriority="61" w:unhideWhenUsed="0"/>
+    <w:lsdException w:name="Light Grid Accent 3" w:semiHidden="0" w:uiPriority="62" w:unhideWhenUsed="0"/>
+    <w:lsdException w:name="Medium Shading 1 Accent 3" w:semiHidden="0" w:uiPriority="63" w:unhideWhenUsed="0"/>
+    <w:lsdException w:name="Medium Shading 2 Accent 3" w:semiHidden="0" w:uiPriority="64" w:unhideWhenUsed="0"/>
+    <w:lsdException w:name="Medium List 1 Accent 3" w:semiHidden="0" w:uiPriority="65" w:unhideWhenUsed="0"/>
+    <w:lsdException w:name="Medium List 2 Accent 3" w:semiHidden="0" w:uiPriority="66" w:unhideWhenUsed="0"/>
+    <w:lsdException w:name="Medium Grid 1 Accent 3" w:semiHidden="0" w:uiPriority="67" w:unhideWhenUsed="0"/>
+    <w:lsdException w:name="Medium Grid 2 Accent 3" w:semiHidden="0" w:uiPriority="68" w:unhideWhenUsed="0"/>
+    <w:lsdException w:name="Medium Grid 3 Accent 3" w:semiHidden="0" w:uiPriority="69" w:unhideWhenUsed="0"/>
+    <w:lsdException w:name="Dark List Accent 3" w:semiHidden="0" w:uiPriority="70" w:unhideWhenUsed="0"/>
+    <w:lsdException w:name="Colorful Shading Accent 3" w:semiHidden="0" w:uiPriority="71" w:unhideWhenUsed="0"/>
+    <w:lsdException w:name="Colorful List Accent 3" w:semiHidden="0" w:uiPriority="72" w:unhideWhenUsed="0"/>
+    <w:lsdException w:name="Colorful Grid Accent 3" w:semiHidden="0" w:uiPriority="73" w:unhideWhenUsed="0"/>
+    <w:lsdException w:name="Light Shading Accent 4" w:semiHidden="0" w:uiPriority="60" w:unhideWhenUsed="0"/>
+    <w:lsdException w:name="Light List Accent 4" w:semiHidden="0" w:uiPriority="61" w:unhideWhenUsed="0"/>
+    <w:lsdException w:name="Light Grid Accent 4" w:semiHidden="0" w:uiPriority="62" w:unhideWhenUsed="0"/>
+    <w:lsdException w:name="Medium Shading 1 Accent 4" w:semiHidden="0" w:uiPriority="63" w:unhideWhenUsed="0"/>
+    <w:lsdException w:name="Medium Shading 2 Accent 4" w:semiHidden="0" w:uiPriority="64" w:unhideWhenUsed="0"/>
+    <w:lsdException w:name="Medium List 1 Accent 4" w:semiHidden="0" w:uiPriority="65" w:unhideWhenUsed="0"/>
+    <w:lsdException w:name="Medium List 2 Accent 4" w:semiHidden="0" w:uiPriority="66" w:unhideWhenUsed="0"/>
+    <w:lsdException w:name="Medium Grid 1 Accent 4" w:semiHidden="0" w:uiPriority="67" w:unhideWhenUsed="0"/>
+    <w:lsdException w:name="Medium Grid 2 Accent 4" w:semiHidden="0" w:uiPriority="68" w:unhideWhenUsed="0"/>
+    <w:lsdException w:name="Medium Grid 3 Accent 4" w:semiHidden="0" w:uiPriority="69" w:unhideWhenUsed="0"/>
+    <w:lsdException w:name="Dark List Accent 4" w:semiHidden="0" w:uiPriority="70" w:unhideWhenUsed="0"/>
+    <w:lsdException w:name="Colorful Shading Accent 4" w:semiHidden="0" w:uiPriority="71" w:unhideWhenUsed="0"/>
+    <w:lsdException w:name="Colorful List Accent 4" w:semiHidden="0" w:uiPriority="72" w:unhideWhenUsed="0"/>
+    <w:lsdException w:name="Colorful Grid Accent 4" w:semiHidden="0" w:uiPriority="73" w:unhideWhenUsed="0"/>
+    <w:lsdException w:name="Light Shading Accent 5" w:semiHidden="0" w:uiPriority="60" w:unhideWhenUsed="0"/>
+    <w:lsdException w:name="Light List Accent 5" w:semiHidden="0" w:uiPriority="61" w:unhideWhenUsed="0"/>
+    <w:lsdException w:name="Light Grid Accent 5" w:semiHidden="0" w:uiPriority="62" w:unhideWhenUsed="0"/>
+    <w:lsdException w:name="Medium Shading 1 Accent 5" w:semiHidden="0" w:uiPriority="63" w:unhideWhenUsed="0"/>
+    <w:lsdException w:name="Medium Shading 2 Accent 5" w:semiHidden="0" w:uiPriority="64" w:unhideWhenUsed="0"/>
+    <w:lsdException w:name="Medium List 1 Accent 5" w:semiHidden="0" w:uiPriority="65" w:unhideWhenUsed="0"/>
+    <w:lsdException w:name="Medium List 2 Accent 5" w:semiHidden="0" w:uiPriority="66" w:unhideWhenUsed="0"/>
+    <w:lsdException w:name="Medium Grid 1 Accent 5" w:semiHidden="0" w:uiPriority="67" w:unhideWhenUsed="0"/>
+    <w:lsdException w:name="Medium Grid 2 Accent 5" w:semiHidden="0" w:uiPriority="68" w:unhideWhenUsed="0"/>
+    <w:lsdException w:name="Medium Grid 3 Accent 5" w:semiHidden="0" w:uiPriority="69" w:unhideWhenUsed="0"/>
+    <w:lsdException w:name="Dark List Accent 5" w:semiHidden="0" w:uiPriority="70" w:unhideWhenUsed="0"/>
+    <w:lsdException w:name="Colorful Shading Accent 5" w:semiHidden="0" w:uiPriority="71" w:unhideWhenUsed="0"/>
+    <w:lsdException w:name="Colorful List Accent 5" w:semiHidden="0" w:uiPriority="72" w:unhideWhenUsed="0"/>
+    <w:lsdException w:name="Colorful Grid Accent 5" w:semiHidden="0" w:uiPriority="73" w:unhideWhenUsed="0"/>
+    <w:lsdException w:name="Light Shading Accent 6" w:semiHidden="0" w:uiPriority="60" w:unhideWhenUsed="0"/>
+    <w:lsdException w:name="Light List Accent 6" w:semiHidden="0" w:uiPriority="61" w:unhideWhenUsed="0"/>
+    <w:lsdException w:name="Light Grid Accent 6" w:semiHidden="0" w:uiPriority="62" w:unhideWhenUsed="0"/>
+    <w:lsdException w:name="Medium Shading 1 Accent 6" w:semiHidden="0" w:uiPriority="63" w:unhideWhenUsed="0"/>
+    <w:lsdException w:name="Medium Shading 2 Accent 6" w:semiHidden="0" w:uiPriority="64" w:unhideWhenUsed="0"/>
+    <w:lsdException w:name="Medium List 1 Accent 6" w:semiHidden="0" w:uiPriority="65" w:unhideWhenUsed="0"/>
+    <w:lsdException w:name="Medium List 2 Accent 6" w:semiHidden="0" w:uiPriority="66" w:unhideWhenUsed="0"/>
+    <w:lsdException w:name="Medium Grid 1 Accent 6" w:semiHidden="0" w:uiPriority="67" w:unhideWhenUsed="0"/>
+    <w:lsdException w:name="Medium Grid 2 Accent 6" w:semiHidden="0" w:uiPriority="68" w:unhideWhenUsed="0"/>
+    <w:lsdException w:name="Medium Grid 3 Accent 6" w:semiHidden="0" w:uiPriority="69" w:unhideWhenUsed="0"/>
+    <w:lsdException w:name="Dark List Accent 6" w:semiHidden="0" w:uiPriority="70" w:unhideWhenUsed="0"/>
+    <w:lsdException w:name="Colorful Shading Accent 6" w:semiHidden="0" w:uiPriority="71" w:unhideWhenUsed="0"/>
+    <w:lsdException w:name="Colorful List Accent 6" w:semiHidden="0" w:uiPriority="72" w:unhideWhenUsed="0"/>
+    <w:lsdException w:name="Colorful Grid Accent 6" w:semiHidden="0" w:uiPriority="73" w:unhideWhenUsed="0"/>
+    <w:lsdException w:name="Subtle Emphasis" w:semiHidden="0" w:uiPriority="19" w:unhideWhenUsed="0" w:qFormat="1"/>
+    <w:lsdException w:name="Intense Emphasis" w:semiHidden="0" w:uiPriority="21" w:unhideWhenUsed="0" w:qFormat="1"/>
+    <w:lsdException w:name="Subtle Reference" w:semiHidden="0" w:uiPriority="31" w:unhideWhenUsed="0" w:qFormat="1"/>
+    <w:lsdException w:name="Intense Reference" w:semiHidden="0" w:uiPriority="32" w:unhideWhenUsed="0" w:qFormat="1"/>
+    <w:lsdException w:name="Book Title" w:semiHidden="0" w:uiPriority="33" w:unhideWhenUsed="0" w:qFormat="1"/>
+    <w:lsdException w:name="Bibliography" w:uiPriority="37"/>
+    <w:lsdException w:name="TOC Heading" w:uiPriority="39" w:qFormat="1"/>
+  </w:latentStyles>
+  <w:style w:type="paragraph" w:default="1" w:styleId="Normal">
+    <w:name w:val="Normal"/>
+    <w:qFormat/>
+  </w:style>
+  <w:style w:type="character" w:default="1" w:styleId="DefaultParagraphFont">
+    <w:name w:val="Default Paragraph Font"/>
+    <w:uiPriority w:val="1"/>
+    <w:semiHidden/>
+    <w:unhideWhenUsed/>
+  </w:style>
+  <w:style w:type="table" w:default="1" w:styleId="TableNormal">
+    <w:name w:val="Normal Table"/>
+    <w:uiPriority w:val="99"/>
+    <w:semiHidden/>
+    <w:unhideWhenUsed/>
+    <w:tblPr>
+      <w:tblInd w:w="0" w:type="dxa"/>
+      <w:tblCellMar>
+        <w:top w:w="0" w:type="dxa"/>
+        <w:left w:w="108" w:type="dxa"/>
+        <w:bottom w:w="0" w:type="dxa"/>
+        <w:right w:w="108" w:type="dxa"/>
+      </w:tblCellMar>
+    </w:tblPr>
+  </w:style>
+  <w:style w:type="numbering" w:default="1" w:styleId="NoList">
+    <w:name w:val="No List"/>
+    <w:uiPriority w:val="99"/>
+    <w:semiHidden/>
+    <w:unhideWhenUsed/>
+  </w:style>
+  <w:style w:type="paragraph" w:styleId="ListParagraph">
+    <w:name w:val="List Paragraph"/>
+    <w:basedOn w:val="Normal"/>
+    <w:uiPriority w:val="34"/>
+    <w:qFormat/>
+    <w:rsid w:val="00FD3E7B"/>
+    <w:pPr>
+      <w:ind w:left="720"/>
+      <w:contextualSpacing/>
+    </w:pPr>
+  </w:style>
+</w:styles>
+</file>
+
+<file path=word/stylesWithEffects.xml><?xml version="1.0" encoding="utf-8"?>
+<w:styles xmlns:wpc="http://schemas.microsoft.com/office/word/2010/wordprocessingCanvas" xmlns:mc="http://schemas.openxmlformats.org/markup-compatibility/2006" xmlns:o="urn:schemas-microsoft-com:office:office" xmlns:r="http://schemas.openxmlformats.org/officeDocument/2006/relationships" xmlns:m="http://schemas.openxmlformats.org/officeDocument/2006/math" xmlns:v="urn:schemas-microsoft-com:vml" xmlns:wp14="http://schemas.microsoft.com/office/word/2010/wordprocessingDrawing" xmlns:wp="http://schemas.openxmlformats.org/drawingml/2006/wordprocessingDrawing" xmlns:w10="urn:schemas-microsoft-com:office:word" xmlns:w="http://schemas.openxmlformats.org/wordprocessingml/2006/main" xmlns:w14="http://schemas.microsoft.com/office/word/2010/wordml" xmlns:wpg="http://schemas.microsoft.com/office/word/2010/wordprocessingGroup" xmlns:wpi="http://schemas.microsoft.com/office/word/2010/wordprocessingInk" xmlns:wne="http://schemas.microsoft.com/office/word/2006/wordml" xmlns:wps="http://schemas.microsoft.com/office/word/2010/wordprocessingShape" mc:Ignorable="w14 wp14">
+  <w:docDefaults>
+    <w:rPrDefault>
+      <w:rPr>
+        <w:rFonts w:asciiTheme="minorHAnsi" w:eastAsiaTheme="minorHAnsi" w:hAnsiTheme="minorHAnsi" w:cstheme="minorBidi"/>
+        <w:sz w:val="22"/>
+        <w:szCs w:val="22"/>
+        <w:lang w:val="en-US" w:eastAsia="en-US" w:bidi="ar-SA"/>
+      </w:rPr>
+    </w:rPrDefault>
+    <w:pPrDefault>
+      <w:pPr>
+        <w:spacing w:after="160" w:line="259" w:lineRule="auto"/>
+      </w:pPr>
+    </w:pPrDefault>
+  </w:docDefaults>
+  <w:latentStyles w:defLockedState="0" w:defUIPriority="99" w:defSemiHidden="1" w:defUnhideWhenUsed="1" w:defQFormat="0" w:count="267">
+    <w:lsdException w:name="Normal" w:semiHidden="0" w:uiPriority="0" w:unhideWhenUsed="0" w:qFormat="1"/>
+    <w:lsdException w:name="heading 1" w:semiHidden="0" w:uiPriority="9" w:unhideWhenUsed="0" w:qFormat="1"/>
+    <w:lsdException w:name="heading 2" w:uiPriority="9" w:qFormat="1"/>
+    <w:lsdException w:name="heading 3" w:uiPriority="9" w:qFormat="1"/>
+    <w:lsdException w:name="heading 4" w:uiPriority="9" w:qFormat="1"/>
+    <w:lsdException w:name="heading 5" w:uiPriority="9" w:qFormat="1"/>
+    <w:lsdException w:name="heading 6" w:uiPriority="9" w:qFormat="1"/>
+    <w:lsdException w:name="heading 7" w:uiPriority="9" w:qFormat="1"/>
+    <w:lsdException w:name="heading 8" w:uiPriority="9" w:qFormat="1"/>
+    <w:lsdException w:name="heading 9" w:uiPriority="9" w:qFormat="1"/>
+    <w:lsdException w:name="toc 1" w:uiPriority="39"/>
+    <w:lsdException w:name="toc 2" w:uiPriority="39"/>
+    <w:lsdException w:name="toc 3" w:uiPriority="39"/>
+    <w:lsdException w:name="toc 4" w:uiPriority="39"/>
+    <w:lsdException w:name="toc 5" w:uiPriority="39"/>
+    <w:lsdException w:name="toc 6" w:uiPriority="39"/>
+    <w:lsdException w:name="toc 7" w:uiPriority="39"/>
+    <w:lsdException w:name="toc 8" w:uiPriority="39"/>
+    <w:lsdException w:name="toc 9" w:uiPriority="39"/>
+    <w:lsdException w:name="caption" w:uiPriority="35" w:qFormat="1"/>
+    <w:lsdException w:name="Title" w:semiHidden="0" w:uiPriority="10" w:unhideWhenUsed="0" w:qFormat="1"/>
+    <w:lsdException w:name="Default Paragraph Font" w:uiPriority="1"/>
+    <w:lsdException w:name="Subtitle" w:semiHidden="0" w:uiPriority="11" w:unhideWhenUsed="0" w:qFormat="1"/>
+    <w:lsdException w:name="Strong" w:semiHidden="0" w:uiPriority="22" w:unhideWhenUsed="0" w:qFormat="1"/>
+    <w:lsdException w:name="Emphasis" w:semiHidden="0" w:uiPriority="20" w:unhideWhenUsed="0" w:qFormat="1"/>
+    <w:lsdException w:name="Table Grid" w:semiHidden="0" w:uiPriority="39" w:unhideWhenUsed="0"/>
+    <w:lsdException w:name="Placeholder Text" w:unhideWhenUsed="0"/>
+    <w:lsdException w:name="No Spacing" w:semiHidden="0" w:uiPriority="1" w:unhideWhenUsed="0" w:qFormat="1"/>
+    <w:lsdException w:name="Light Shading" w:semiHidden="0" w:uiPriority="60" w:unhideWhenUsed="0"/>
+    <w:lsdException w:name="Light List" w:semiHidden="0" w:uiPriority="61" w:unhideWhenUsed="0"/>
+    <w:lsdException w:name="Light Grid" w:semiHidden="0" w:uiPriority="62" w:unhideWhenUsed="0"/>
+    <w:lsdException w:name="Medium Shading 1" w:semiHidden="0" w:uiPriority="63" w:unhideWhenUsed="0"/>
+    <w:lsdException w:name="Medium Shading 2" w:semiHidden="0" w:uiPriority="64" w:unhideWhenUsed="0"/>
+    <w:lsdException w:name="Medium List 1" w:semiHidden="0" w:uiPriority="65" w:unhideWhenUsed="0"/>
+    <w:lsdException w:name="Medium List 2" w:semiHidden="0" w:uiPriority="66" w:unhideWhenUsed="0"/>
+    <w:lsdException w:name="Medium Grid 1" w:semiHidden="0" w:uiPriority="67" w:unhideWhenUsed="0"/>
+    <w:lsdException w:name="Medium Grid 2" w:semiHidden="0" w:uiPriority="68" w:unhideWhenUsed="0"/>
+    <w:lsdException w:name="Medium Grid 3" w:semiHidden="0" w:uiPriority="69" w:unhideWhenUsed="0"/>
+    <w:lsdException w:name="Dark List" w:semiHidden="0" w:uiPriority="70" w:unhideWhenUsed="0"/>
+    <w:lsdException w:name="Colorful Shading" w:semiHidden="0" w:uiPriority="71" w:unhideWhenUsed="0"/>
+    <w:lsdException w:name="Colorful List" w:semiHidden="0" w:uiPriority="72" w:unhideWhenUsed="0"/>
+    <w:lsdException w:name="Colorful Grid" w:semiHidden="0" w:uiPriority="73" w:unhideWhenUsed="0"/>
+    <w:lsdException w:name="Light Shading Accent 1" w:semiHidden="0" w:uiPriority="60" w:unhideWhenUsed="0"/>
+    <w:lsdException w:name="Light List Accent 1" w:semiHidden="0" w:uiPriority="61" w:unhideWhenUsed="0"/>
+    <w:lsdException w:name="Light Grid Accent 1" w:semiHidden="0" w:uiPriority="62" w:unhideWhenUsed="0"/>
+    <w:lsdException w:name="Medium Shading 1 Accent 1" w:semiHidden="0" w:uiPriority="63" w:unhideWhenUsed="0"/>
+    <w:lsdException w:name="Medium Shading 2 Accent 1" w:semiHidden="0" w:uiPriority="64" w:unhideWhenUsed="0"/>
+    <w:lsdException w:name="Medium List 1 Accent 1" w:semiHidden="0" w:uiPriority="65" w:unhideWhenUsed="0"/>
+    <w:lsdException w:name="Revision" w:unhideWhenUsed="0"/>
+    <w:lsdException w:name="List Paragraph" w:semiHidden="0" w:uiPriority="34" w:unhideWhenUsed="0" w:qFormat="1"/>
+    <w:lsdException w:name="Quote" w:semiHidden="0" w:uiPriority="29" w:unhideWhenUsed="0" w:qFormat="1"/>
+    <w:lsdException w:name="Intense Quote" w:semiHidden="0" w:uiPriority="30" w:unhideWhenUsed="0" w:qFormat="1"/>
+    <w:lsdException w:name="Medium List 2 Accent 1" w:semiHidden="0" w:uiPriority="66" w:unhideWhenUsed="0"/>
+    <w:lsdException w:name="Medium Grid 1 Accent 1" w:semiHidden="0" w:uiPriority="67" w:unhideWhenUsed="0"/>
+    <w:lsdException w:name="Medium Grid 2 Accent 1" w:semiHidden="0" w:uiPriority="68" w:unhideWhenUsed="0"/>
+    <w:lsdException w:name="Medium Grid 3 Accent 1" w:semiHidden="0" w:uiPriority="69" w:unhideWhenUsed="0"/>
+    <w:lsdException w:name="Dark List Accent 1" w:semiHidden="0" w:uiPriority="70" w:unhideWhenUsed="0"/>
+    <w:lsdException w:name="Colorful Shading Accent 1" w:semiHidden="0" w:uiPriority="71" w:unhideWhenUsed="0"/>
+    <w:lsdException w:name="Colorful List Accent 1" w:semiHidden="0" w:uiPriority="72" w:unhideWhenUsed="0"/>
+    <w:lsdException w:name="Colorful Grid Accent 1" w:semiHidden="0" w:uiPriority="73" w:unhideWhenUsed="0"/>
+    <w:lsdException w:name="Light Shading Accent 2" w:semiHidden="0" w:uiPriority="60" w:unhideWhenUsed="0"/>
+    <w:lsdException w:name="Light List Accent 2" w:semiHidden="0" w:uiPriority="61" w:unhideWhenUsed="0"/>
+    <w:lsdException w:name="Light Grid Accent 2" w:semiHidden="0" w:uiPriority="62" w:unhideWhenUsed="0"/>
+    <w:lsdException w:name="Medium Shading 1 Accent 2" w:semiHidden="0" w:uiPriority="63" w:unhideWhenUsed="0"/>
+    <w:lsdException w:name="Medium Shading 2 Accent 2" w:semiHidden="0" w:uiPriority="64" w:unhideWhenUsed="0"/>
+    <w:lsdException w:name="Medium List 1 Accent 2" w:semiHidden="0" w:uiPriority="65" w:unhideWhenUsed="0"/>
+    <w:lsdException w:name="Medium List 2 Accent 2" w:semiHidden="0" w:uiPriority="66" w:unhideWhenUsed="0"/>
+    <w:lsdException w:name="Medium Grid 1 Accent 2" w:semiHidden="0" w:uiPriority="67" w:unhideWhenUsed="0"/>
+    <w:lsdException w:name="Medium Grid 2 Accent 2" w:semiHidden="0" w:uiPriority="68" w:unhideWhenUsed="0"/>
+    <w:lsdException w:name="Medium Grid 3 Accent 2" w:semiHidden="0" w:uiPriority="69" w:unhideWhenUsed="0"/>
+    <w:lsdException w:name="Dark List Accent 2" w:semiHidden="0" w:uiPriority="70" w:unhideWhenUsed="0"/>
+    <w:lsdException w:name="Colorful Shading Accent 2" w:semiHidden="0" w:uiPriority="71" w:unhideWhenUsed="0"/>
+    <w:lsdException w:name="Colorful List Accent 2" w:semiHidden="0" w:uiPriority="72" w:unhideWhenUsed="0"/>
+    <w:lsdException w:name="Colorful Grid Accent 2" w:semiHidden="0" w:uiPriority="73" w:unhideWhenUsed="0"/>
+    <w:lsdException w:name="Light Shading Accent 3" w:semiHidden="0" w:uiPriority="60" w:unhideWhenUsed="0"/>
+    <w:lsdException w:name="Light List Accent 3" w:semiHidden="0" w:uiPriority="61" w:unhideWhenUsed="0"/>
+    <w:lsdException w:name="Light Grid Accent 3" w:semiHidden="0" w:uiPriority="62" w:unhideWhenUsed="0"/>
+    <w:lsdException w:name="Medium Shading 1 Accent 3" w:semiHidden="0" w:uiPriority="63" w:unhideWhenUsed="0"/>
+    <w:lsdException w:name="Medium Shading 2 Accent 3" w:semiHidden="0" w:uiPriority="64" w:unhideWhenUsed="0"/>
+    <w:lsdException w:name="Medium List 1 Accent 3" w:semiHidden="0" w:uiPriority="65" w:unhideWhenUsed="0"/>
+    <w:lsdException w:name="Medium List 2 Accent 3" w:semiHidden="0" w:uiPriority="66" w:unhideWhenUsed="0"/>
+    <w:lsdException w:name="Medium Grid 1 Accent 3" w:semiHidden="0" w:uiPriority="67" w:unhideWhenUsed="0"/>
+    <w:lsdException w:name="Medium Grid 2 Accent 3" w:semiHidden="0" w:uiPriority="68" w:unhideWhenUsed="0"/>
+    <w:lsdException w:name="Medium Grid 3 Accent 3" w:semiHidden="0" w:uiPriority="69" w:unhideWhenUsed="0"/>
+    <w:lsdException w:name="Dark List Accent 3" w:semiHidden="0" w:uiPriority="70" w:unhideWhenUsed="0"/>
+    <w:lsdException w:name="Colorful Shading Accent 3" w:semiHidden="0" w:uiPriority="71" w:unhideWhenUsed="0"/>
+    <w:lsdException w:name="Colorful List Accent 3" w:semiHidden="0" w:uiPriority="72" w:unhideWhenUsed="0"/>
+    <w:lsdException w:name="Colorful Grid Accent 3" w:semiHidden="0" w:uiPriority="73" w:unhideWhenUsed="0"/>
+    <w:lsdException w:name="Light Shading Accent 4" w:semiHidden="0" w:uiPriority="60" w:unhideWhenUsed="0"/>
+    <w:lsdException w:name="Light List Accent 4" w:semiHidden="0" w:uiPriority="61" w:unhideWhenUsed="0"/>
+    <w:lsdException w:name="Light Grid Accent 4" w:semiHidden="0" w:uiPriority="62" w:unhideWhenUsed="0"/>
+    <w:lsdException w:name="Medium Shading 1 Accent 4" w:semiHidden="0" w:uiPriority="63" w:unhideWhenUsed="0"/>
+    <w:lsdException w:name="Medium Shading 2 Accent 4" w:semiHidden="0" w:uiPriority="64" w:unhideWhenUsed="0"/>
+    <w:lsdException w:name="Medium List 1 Accent 4" w:semiHidden="0" w:uiPriority="65" w:unhideWhenUsed="0"/>
+    <w:lsdException w:name="Medium List 2 Accent 4" w:semiHidden="0" w:uiPriority="66" w:unhideWhenUsed="0"/>
+    <w:lsdException w:name="Medium Grid 1 Accent 4" w:semiHidden="0" w:uiPriority="67" w:unhideWhenUsed="0"/>
+    <w:lsdException w:name="Medium Grid 2 Accent 4" w:semiHidden="0" w:uiPriority="68" w:unhideWhenUsed="0"/>
+    <w:lsdException w:name="Medium Grid 3 Accent 4" w:semiHidden="0" w:uiPriority="69" w:unhideWhenUsed="0"/>
+    <w:lsdException w:name="Dark List Accent 4" w:semiHidden="0" w:uiPriority="70" w:unhideWhenUsed="0"/>
+    <w:lsdException w:name="Colorful Shading Accent 4" w:semiHidden="0" w:uiPriority="71" w:unhideWhenUsed="0"/>
+    <w:lsdException w:name="Colorful List Accent 4" w:semiHidden="0" w:uiPriority="72" w:unhideWhenUsed="0"/>
+    <w:lsdException w:name="Colorful Grid Accent 4" w:semiHidden="0" w:uiPriority="73" w:unhideWhenUsed="0"/>
+    <w:lsdException w:name="Light Shading Accent 5" w:semiHidden="0" w:uiPriority="60" w:unhideWhenUsed="0"/>
+    <w:lsdException w:name="Light List Accent 5" w:semiHidden="0" w:uiPriority="61" w:unhideWhenUsed="0"/>
+    <w:lsdException w:name="Light Grid Accent 5" w:semiHidden="0" w:uiPriority="62" w:unhideWhenUsed="0"/>
+    <w:lsdException w:name="Medium Shading 1 Accent 5" w:semiHidden="0" w:uiPriority="63" w:unhideWhenUsed="0"/>
+    <w:lsdException w:name="Medium Shading 2 Accent 5" w:semiHidden="0" w:uiPriority="64" w:unhideWhenUsed="0"/>
+    <w:lsdException w:name="Medium List 1 Accent 5" w:semiHidden="0" w:uiPriority="65" w:unhideWhenUsed="0"/>
+    <w:lsdException w:name="Medium List 2 Accent 5" w:semiHidden="0" w:uiPriority="66" w:unhideWhenUsed="0"/>
+    <w:lsdException w:name="Medium Grid 1 Accent 5" w:semiHidden="0" w:uiPriority="67" w:unhideWhenUsed="0"/>
+    <w:lsdException w:name="Medium Grid 2 Accent 5" w:semiHidden="0" w:uiPriority="68" w:unhideWhenUsed="0"/>
+    <w:lsdException w:name="Medium Grid 3 Accent 5" w:semiHidden="0" w:uiPriority="69" w:unhideWhenUsed="0"/>
+    <w:lsdException w:name="Dark List Accent 5" w:semiHidden="0" w:uiPriority="70" w:unhideWhenUsed="0"/>
+    <w:lsdException w:name="Colorful Shading Accent 5" w:semiHidden="0" w:uiPriority="71" w:unhideWhenUsed="0"/>
+    <w:lsdException w:name="Colorful List Accent 5" w:semiHidden="0" w:uiPriority="72" w:unhideWhenUsed="0"/>
+    <w:lsdException w:name="Colorful Grid Accent 5" w:semiHidden="0" w:uiPriority="73" w:unhideWhenUsed="0"/>
+    <w:lsdException w:name="Light Shading Accent 6" w:semiHidden="0" w:uiPriority="60" w:unhideWhenUsed="0"/>
+    <w:lsdException w:name="Light List Accent 6" w:semiHidden="0" w:uiPriority="61" w:unhideWhenUsed="0"/>
+    <w:lsdException w:name="Light Grid Accent 6" w:semiHidden="0" w:uiPriority="62" w:unhideWhenUsed="0"/>
+    <w:lsdException w:name="Medium Shading 1 Accent 6" w:semiHidden="0" w:uiPriority="63" w:unhideWhenUsed="0"/>
+    <w:lsdException w:name="Medium Shading 2 Accent 6" w:semiHidden="0" w:uiPriority="64" w:unhideWhenUsed="0"/>
+    <w:lsdException w:name="Medium List 1 Accent 6" w:semiHidden="0" w:uiPriority="65" w:unhideWhenUsed="0"/>
+    <w:lsdException w:name="Medium List 2 Accent 6" w:semiHidden="0" w:uiPriority="66" w:unhideWhenUsed="0"/>
+    <w:lsdException w:name="Medium Grid 1 Accent 6" w:semiHidden="0" w:uiPriority="67" w:unhideWhenUsed="0"/>
+    <w:lsdException w:name="Medium Grid 2 Accent 6" w:semiHidden="0" w:uiPriority="68" w:unhideWhenUsed="0"/>
+    <w:lsdException w:name="Medium Grid 3 Accent 6" w:semiHidden="0" w:uiPriority="69" w:unhideWhenUsed="0"/>
+    <w:lsdException w:name="Dark List Accent 6" w:semiHidden="0" w:uiPriority="70" w:unhideWhenUsed="0"/>
+    <w:lsdException w:name="Colorful Shading Accent 6" w:semiHidden="0" w:uiPriority="71" w:unhideWhenUsed="0"/>
+    <w:lsdException w:name="Colorful List Accent 6" w:semiHidden="0" w:uiPriority="72" w:unhideWhenUsed="0"/>
+    <w:lsdException w:name="Colorful Grid Accent 6" w:semiHidden="0" w:uiPriority="73" w:unhideWhenUsed="0"/>
+    <w:lsdException w:name="Subtle Emphasis" w:semiHidden="0" w:uiPriority="19" w:unhideWhenUsed="0" w:qFormat="1"/>
+    <w:lsdException w:name="Intense Emphasis" w:semiHidden="0" w:uiPriority="21" w:unhideWhenUsed="0" w:qFormat="1"/>
+    <w:lsdException w:name="Subtle Reference" w:semiHidden="0" w:uiPriority="31" w:unhideWhenUsed="0" w:qFormat="1"/>
+    <w:lsdException w:name="Intense Reference" w:semiHidden="0" w:uiPriority="32" w:unhideWhenUsed="0" w:qFormat="1"/>
+    <w:lsdException w:name="Book Title" w:semiHidden="0" w:uiPriority="33" w:unhideWhenUsed="0" w:qFormat="1"/>
+    <w:lsdException w:name="Bibliography" w:uiPriority="37"/>
+    <w:lsdException w:name="TOC Heading" w:uiPriority="39" w:qFormat="1"/>
   </w:latentStyles>
   <w:style w:type="paragraph" w:default="1" w:styleId="Normal">
     <w:name w:val="Normal"/>
@@ -7394,7 +7441,7 @@
     </a:clrScheme>
     <a:fontScheme name="Office">
       <a:majorFont>
-        <a:latin typeface="Calibri Light" panose="020F0302020204030204"/>
+        <a:latin typeface="Calibri Light"/>
         <a:ea typeface=""/>
         <a:cs typeface=""/>
         <a:font script="Jpan" typeface="游ゴシック Light"/>
@@ -7429,7 +7476,7 @@
         <a:font script="Geor" typeface="Sylfaen"/>
       </a:majorFont>
       <a:minorFont>
-        <a:latin typeface="Calibri" panose="020F0502020204030204"/>
+        <a:latin typeface="Calibri"/>
         <a:ea typeface=""/>
         <a:cs typeface=""/>
         <a:font script="Jpan" typeface="游明朝"/>
@@ -7606,7 +7653,7 @@
   <a:extraClrSchemeLst/>
   <a:extLst>
     <a:ext uri="{05A4C25C-085E-4340-85A3-A5531E510DB2}">
-      <thm15:themeFamily xmlns:thm15="http://schemas.microsoft.com/office/thememl/2012/main" name="Office Theme" id="{62F939B6-93AF-4DB8-9C6B-D6C7DFDC589F}" vid="{4A3C46E8-61CC-4603-A589-7422A47A8E4A}"/>
+      <thm15:themeFamily xmlns:thm15="http://schemas.microsoft.com/office/thememl/2012/main" xmlns="" name="Office Theme" id="{62F939B6-93AF-4DB8-9C6B-D6C7DFDC589F}" vid="{4A3C46E8-61CC-4603-A589-7422A47A8E4A}"/>
     </a:ext>
   </a:extLst>
 </a:theme>

</xml_diff>

<commit_message>
Mo Ta Yeu Cau He Thong Quan Ly (update)
</commit_message>
<xml_diff>
--- a/tuần 2 - dac ta yeu cau phan mem/MÔ TẢ YÊU CẦU HỆ THỐNG QUẢN LÍ XUẤT NHẬP KHO LINH KIỆN ĐIỆN TỬ.docx
+++ b/tuần 2 - dac ta yeu cau phan mem/MÔ TẢ YÊU CẦU HỆ THỐNG QUẢN LÍ XUẤT NHẬP KHO LINH KIỆN ĐIỆN TỬ.docx
@@ -1,6 +1,6 @@
 
 <file path=word/document.xml><?xml version="1.0" encoding="utf-8"?>
-<w:document xmlns:wpc="http://schemas.microsoft.com/office/word/2010/wordprocessingCanvas" xmlns:cx="http://schemas.microsoft.com/office/drawing/2014/chartex" xmlns:mc="http://schemas.openxmlformats.org/markup-compatibility/2006" xmlns:o="urn:schemas-microsoft-com:office:office" xmlns:r="http://schemas.openxmlformats.org/officeDocument/2006/relationships" xmlns:m="http://schemas.openxmlformats.org/officeDocument/2006/math" xmlns:v="urn:schemas-microsoft-com:vml" xmlns:wp14="http://schemas.microsoft.com/office/word/2010/wordprocessingDrawing" xmlns:wp="http://schemas.openxmlformats.org/drawingml/2006/wordprocessingDrawing" xmlns:w10="urn:schemas-microsoft-com:office:word" xmlns:w="http://schemas.openxmlformats.org/wordprocessingml/2006/main" xmlns:w14="http://schemas.microsoft.com/office/word/2010/wordml" xmlns:w15="http://schemas.microsoft.com/office/word/2012/wordml" xmlns:w16se="http://schemas.microsoft.com/office/word/2015/wordml/symex" xmlns:wpg="http://schemas.microsoft.com/office/word/2010/wordprocessingGroup" xmlns:wpi="http://schemas.microsoft.com/office/word/2010/wordprocessingInk" xmlns:wne="http://schemas.microsoft.com/office/word/2006/wordml" xmlns:wps="http://schemas.microsoft.com/office/word/2010/wordprocessingShape" mc:Ignorable="w14 w15 w16se wp14">
+<w:document xmlns:wpc="http://schemas.microsoft.com/office/word/2010/wordprocessingCanvas" xmlns:mc="http://schemas.openxmlformats.org/markup-compatibility/2006" xmlns:o="urn:schemas-microsoft-com:office:office" xmlns:r="http://schemas.openxmlformats.org/officeDocument/2006/relationships" xmlns:m="http://schemas.openxmlformats.org/officeDocument/2006/math" xmlns:v="urn:schemas-microsoft-com:vml" xmlns:wp14="http://schemas.microsoft.com/office/word/2010/wordprocessingDrawing" xmlns:wp="http://schemas.openxmlformats.org/drawingml/2006/wordprocessingDrawing" xmlns:w10="urn:schemas-microsoft-com:office:word" xmlns:w="http://schemas.openxmlformats.org/wordprocessingml/2006/main" xmlns:w14="http://schemas.microsoft.com/office/word/2010/wordml" xmlns:wpg="http://schemas.microsoft.com/office/word/2010/wordprocessingGroup" xmlns:wpi="http://schemas.microsoft.com/office/word/2010/wordprocessingInk" xmlns:wne="http://schemas.microsoft.com/office/word/2006/wordml" xmlns:wps="http://schemas.microsoft.com/office/word/2010/wordprocessingShape" mc:Ignorable="w14 wp14">
   <w:body>
     <w:p>
       <w:pPr>
@@ -28,8 +28,6 @@
         </w:rPr>
         <w:t xml:space="preserve"> :</w:t>
       </w:r>
-      <w:bookmarkStart w:id="0" w:name="_GoBack"/>
-      <w:bookmarkEnd w:id="0"/>
     </w:p>
     <w:p>
       <w:pPr>
@@ -241,6 +239,14 @@
           <w:szCs w:val="26"/>
         </w:rPr>
         <w:tab/>
+      </w:r>
+      <w:proofErr w:type="gramStart"/>
+      <w:r>
+        <w:rPr>
+          <w:rFonts w:ascii="Times New Roman" w:hAnsi="Times New Roman" w:cs="Times New Roman"/>
+          <w:sz w:val="26"/>
+          <w:szCs w:val="26"/>
+        </w:rPr>
         <w:t>Hệ</w:t>
       </w:r>
       <w:r>
@@ -249,7 +255,50 @@
           <w:sz w:val="26"/>
           <w:szCs w:val="26"/>
         </w:rPr>
-        <w:t xml:space="preserve"> thống quản lí xuất nhập kho nhằm quản lí, kiểm soát lượng hàng linh kiện điện tử cho các cửa hàng ở thành phố Hồ Chí Minh. Hiện nay, đa số các cửa hàng thường quản lí dựa theo cách thủ công </w:t>
+        <w:t xml:space="preserve"> thống quản lí xuất nhập kho nhằm quản lí, kiểm soát lượng hàng linh kiện điện tử</w:t>
+      </w:r>
+      <w:r>
+        <w:rPr>
+          <w:rFonts w:ascii="Times New Roman" w:hAnsi="Times New Roman" w:cs="Times New Roman"/>
+          <w:sz w:val="26"/>
+          <w:szCs w:val="26"/>
+        </w:rPr>
+        <w:t xml:space="preserve"> cung cấp</w:t>
+      </w:r>
+      <w:r>
+        <w:rPr>
+          <w:rFonts w:ascii="Times New Roman" w:hAnsi="Times New Roman" w:cs="Times New Roman"/>
+          <w:sz w:val="26"/>
+          <w:szCs w:val="26"/>
+        </w:rPr>
+        <w:t xml:space="preserve"> cho các cửa hàng ở thành phố Hồ Chí Minh.</w:t>
+      </w:r>
+      <w:proofErr w:type="gramEnd"/>
+      <w:r>
+        <w:rPr>
+          <w:rFonts w:ascii="Times New Roman" w:hAnsi="Times New Roman" w:cs="Times New Roman"/>
+          <w:sz w:val="26"/>
+          <w:szCs w:val="26"/>
+        </w:rPr>
+        <w:t xml:space="preserve"> Hiện nay, đa số các cửa hàng thường quản lí dựa </w:t>
+      </w:r>
+      <w:proofErr w:type="gramStart"/>
+      <w:r>
+        <w:rPr>
+          <w:rFonts w:ascii="Times New Roman" w:hAnsi="Times New Roman" w:cs="Times New Roman"/>
+          <w:sz w:val="26"/>
+          <w:szCs w:val="26"/>
+        </w:rPr>
+        <w:t>theo</w:t>
+      </w:r>
+      <w:proofErr w:type="gramEnd"/>
+      <w:r>
+        <w:rPr>
+          <w:rFonts w:ascii="Times New Roman" w:hAnsi="Times New Roman" w:cs="Times New Roman"/>
+          <w:sz w:val="26"/>
+          <w:szCs w:val="26"/>
+        </w:rPr>
+        <w:t xml:space="preserve"> cách thủ công </w:t>
       </w:r>
       <w:r>
         <w:rPr>
@@ -273,7 +322,23 @@
           <w:sz w:val="26"/>
           <w:szCs w:val="26"/>
         </w:rPr>
-        <w:t xml:space="preserve"> hoặc các phần mềm như MS Word, MS Excel. Điều này dễ dẫn đến tình trạng lượng hàng </w:t>
+        <w:t xml:space="preserve"> hoặc các phần mềm như MS Word, MS Excel</w:t>
+      </w:r>
+      <w:r>
+        <w:rPr>
+          <w:rFonts w:ascii="Times New Roman" w:hAnsi="Times New Roman" w:cs="Times New Roman"/>
+          <w:sz w:val="26"/>
+          <w:szCs w:val="26"/>
+        </w:rPr>
+        <w:t>…</w:t>
+      </w:r>
+      <w:r>
+        <w:rPr>
+          <w:rFonts w:ascii="Times New Roman" w:hAnsi="Times New Roman" w:cs="Times New Roman"/>
+          <w:sz w:val="26"/>
+          <w:szCs w:val="26"/>
+        </w:rPr>
+        <w:t xml:space="preserve"> Điều này dễ dẫn đến tình trạng lượng hàng </w:t>
       </w:r>
       <w:r>
         <w:rPr>
@@ -297,15 +362,33 @@
           <w:sz w:val="26"/>
           <w:szCs w:val="26"/>
         </w:rPr>
-        <w:t>không rõ lí do</w:t>
-      </w:r>
-      <w:r>
-        <w:rPr>
-          <w:rFonts w:ascii="Times New Roman" w:hAnsi="Times New Roman" w:cs="Times New Roman"/>
-          <w:sz w:val="26"/>
-          <w:szCs w:val="26"/>
-        </w:rPr>
-        <w:t>, kiểm soát không chặt chẽ</w:t>
+        <w:t xml:space="preserve">không rõ lí </w:t>
+      </w:r>
+      <w:proofErr w:type="gramStart"/>
+      <w:r>
+        <w:rPr>
+          <w:rFonts w:ascii="Times New Roman" w:hAnsi="Times New Roman" w:cs="Times New Roman"/>
+          <w:sz w:val="26"/>
+          <w:szCs w:val="26"/>
+        </w:rPr>
+        <w:t>do</w:t>
+      </w:r>
+      <w:r>
+        <w:rPr>
+          <w:rFonts w:ascii="Times New Roman" w:hAnsi="Times New Roman" w:cs="Times New Roman"/>
+          <w:sz w:val="26"/>
+          <w:szCs w:val="26"/>
+        </w:rPr>
+        <w:t>,</w:t>
+      </w:r>
+      <w:proofErr w:type="gramEnd"/>
+      <w:r>
+        <w:rPr>
+          <w:rFonts w:ascii="Times New Roman" w:hAnsi="Times New Roman" w:cs="Times New Roman"/>
+          <w:sz w:val="26"/>
+          <w:szCs w:val="26"/>
+        </w:rPr>
+        <w:t xml:space="preserve"> kiểm soát không chặt chẽ</w:t>
       </w:r>
       <w:r>
         <w:rPr>
@@ -337,7 +420,23 @@
           <w:sz w:val="26"/>
           <w:szCs w:val="26"/>
         </w:rPr>
-        <w:t>thủ công.</w:t>
+        <w:t>thủ công</w:t>
+      </w:r>
+      <w:r>
+        <w:rPr>
+          <w:rFonts w:ascii="Times New Roman" w:hAnsi="Times New Roman" w:cs="Times New Roman"/>
+          <w:sz w:val="26"/>
+          <w:szCs w:val="26"/>
+        </w:rPr>
+        <w:t>, áp dụng các công nghệ mới vào khâu quản lý để tăng năng xuất và giảm nhân lực</w:t>
+      </w:r>
+      <w:r>
+        <w:rPr>
+          <w:rFonts w:ascii="Times New Roman" w:hAnsi="Times New Roman" w:cs="Times New Roman"/>
+          <w:sz w:val="26"/>
+          <w:szCs w:val="26"/>
+        </w:rPr>
+        <w:t>.</w:t>
       </w:r>
     </w:p>
     <w:p>
@@ -518,6 +617,31 @@
     </w:p>
     <w:p>
       <w:pPr>
+        <w:pStyle w:val="ListParagraph"/>
+        <w:numPr>
+          <w:ilvl w:val="0"/>
+          <w:numId w:val="1"/>
+        </w:numPr>
+        <w:spacing w:after="0" w:line="360" w:lineRule="auto"/>
+        <w:ind w:left="0" w:firstLine="0"/>
+        <w:jc w:val="both"/>
+        <w:rPr>
+          <w:rFonts w:ascii="Times New Roman" w:hAnsi="Times New Roman" w:cs="Times New Roman"/>
+          <w:sz w:val="26"/>
+          <w:szCs w:val="26"/>
+        </w:rPr>
+      </w:pPr>
+      <w:r>
+        <w:rPr>
+          <w:rFonts w:ascii="Times New Roman" w:hAnsi="Times New Roman" w:cs="Times New Roman"/>
+          <w:sz w:val="26"/>
+          <w:szCs w:val="26"/>
+        </w:rPr>
+        <w:t>Bộ phận bảo hành</w:t>
+      </w:r>
+    </w:p>
+    <w:p>
+      <w:pPr>
         <w:spacing w:after="0" w:line="360" w:lineRule="auto"/>
         <w:ind w:firstLine="720"/>
         <w:jc w:val="both"/>
@@ -611,7 +735,25 @@
           <w:sz w:val="26"/>
           <w:szCs w:val="26"/>
         </w:rPr>
-        <w:t xml:space="preserve"> linh kiện điện tử từ nhà cung cấp </w:t>
+        <w:t xml:space="preserve"> linh kiện điện t</w:t>
+      </w:r>
+      <w:r>
+        <w:rPr>
+          <w:rFonts w:ascii="Times New Roman" w:hAnsi="Times New Roman" w:cs="Times New Roman"/>
+          <w:i/>
+          <w:sz w:val="26"/>
+          <w:szCs w:val="26"/>
+        </w:rPr>
+        <w:t>ử</w:t>
+      </w:r>
+      <w:r>
+        <w:rPr>
+          <w:rFonts w:ascii="Times New Roman" w:hAnsi="Times New Roman" w:cs="Times New Roman"/>
+          <w:i/>
+          <w:sz w:val="26"/>
+          <w:szCs w:val="26"/>
+        </w:rPr>
+        <w:t>:</w:t>
       </w:r>
     </w:p>
     <w:p>
@@ -631,7 +773,16 @@
           <w:sz w:val="26"/>
           <w:szCs w:val="26"/>
         </w:rPr>
-        <w:t xml:space="preserve">Khi có yêu cầu nhập thiết bị: nhân viên tiến hành ghi phiếu yêu cầu gồm các thông tin chi tiết về thiết bị và gửi đến cho nhà cung cấp. Nhà cung cấp sẽ gửi đơn chào hàng chi tiết các thiết bị bao gồm các thông tin như: tên, loại thiết bị, số lượng, nguồn gốc .Qua đơn chào hàng của nhà cung cấp thì </w:t>
+        <w:t xml:space="preserve">Khi có yêu cầu nhập thiết bị: nhân viên tiến hành ghi phiếu yêu cầu gồm các thông tin chi tiết về thiết bị và gửi đến cho nhà cung cấp. Nhà cung cấp sẽ gửi đơn </w:t>
+      </w:r>
+      <w:r>
+        <w:rPr>
+          <w:rFonts w:ascii="Times New Roman" w:hAnsi="Times New Roman" w:cs="Times New Roman"/>
+          <w:sz w:val="26"/>
+          <w:szCs w:val="26"/>
+        </w:rPr>
+        <w:lastRenderedPageBreak/>
+        <w:t xml:space="preserve">chào hàng chi tiết các thiết bị bao gồm các thông tin như: tên, loại thiết bị, số lượng, nguồn gốc .Qua đơn chào hàng của nhà cung cấp thì </w:t>
       </w:r>
       <w:r>
         <w:rPr>
@@ -647,16 +798,7 @@
           <w:sz w:val="26"/>
           <w:szCs w:val="26"/>
         </w:rPr>
-        <w:t xml:space="preserve"> sẽ đưa ra đơn đặt hàng và gửi </w:t>
-      </w:r>
-      <w:r>
-        <w:rPr>
-          <w:rFonts w:ascii="Times New Roman" w:hAnsi="Times New Roman" w:cs="Times New Roman"/>
-          <w:sz w:val="26"/>
-          <w:szCs w:val="26"/>
-        </w:rPr>
-        <w:lastRenderedPageBreak/>
-        <w:t xml:space="preserve">đến cho nhà cung cấp, để đáp ứng nhu cầu nhập thiết bị của </w:t>
+        <w:t xml:space="preserve"> sẽ đưa ra đơn đặt hàng và gửi đến cho nhà cung cấp, để đáp ứng nhu cầu nhập thiết bị của </w:t>
       </w:r>
       <w:r>
         <w:rPr>
@@ -688,7 +830,23 @@
           <w:sz w:val="26"/>
           <w:szCs w:val="26"/>
         </w:rPr>
-        <w:t xml:space="preserve"> theo hợp đồng mua,bán hàng hóa và biên lai bàn giao thiết bị (kiêm hóa đơn thanh toán tiền thiết bị). Trước khi nhập hàng vào kho thì </w:t>
+        <w:t xml:space="preserve"> theo hợp đồng mua,</w:t>
+      </w:r>
+      <w:r>
+        <w:rPr>
+          <w:rFonts w:ascii="Times New Roman" w:hAnsi="Times New Roman" w:cs="Times New Roman"/>
+          <w:sz w:val="26"/>
+          <w:szCs w:val="26"/>
+        </w:rPr>
+        <w:t xml:space="preserve"> </w:t>
+      </w:r>
+      <w:r>
+        <w:rPr>
+          <w:rFonts w:ascii="Times New Roman" w:hAnsi="Times New Roman" w:cs="Times New Roman"/>
+          <w:sz w:val="26"/>
+          <w:szCs w:val="26"/>
+        </w:rPr>
+        <w:t xml:space="preserve">bán hàng hóa và biên lai bàn giao thiết bị (kiêm hóa đơn thanh toán tiền thiết bị). Trước khi nhập hàng vào kho thì </w:t>
       </w:r>
       <w:r>
         <w:rPr>
@@ -788,7 +946,7 @@
           <w:sz w:val="26"/>
           <w:szCs w:val="26"/>
         </w:rPr>
-        <w:t xml:space="preserve">. Sau đó cửa hàng sẽ tiến hành bàn giao thiết bị cho khách và gửi đến khách hàng hóa đơn thanh toán, phiếu bảo hành và các giấy tờ liên quan, có kèm theo các khuyến </w:t>
+        <w:t xml:space="preserve">. Sau đó cửa hàng sẽ tiến hành bàn giao thiết bị cho khách và gửi đến khách hàng hóa đơn thanh toán, phiếu bảo hành và các giấy tờ liên quan, có kèm </w:t>
       </w:r>
       <w:proofErr w:type="gramStart"/>
       <w:r>
@@ -797,7 +955,7 @@
           <w:sz w:val="26"/>
           <w:szCs w:val="26"/>
         </w:rPr>
-        <w:t>mại(</w:t>
+        <w:t>theo</w:t>
       </w:r>
       <w:proofErr w:type="gramEnd"/>
       <w:r>
@@ -806,15 +964,75 @@
           <w:sz w:val="26"/>
           <w:szCs w:val="26"/>
         </w:rPr>
-        <w:t>nếu có). Khi khách đã thanh toán tiền thiết bị thì cửa hàng sẽ lập biên lai thu tiền cho khách đồng thời sẽ ghi các thông tin cần thiết vào sổ thu và sổ kho.</w:t>
-      </w:r>
-      <w:r>
-        <w:rPr>
-          <w:rFonts w:ascii="Times New Roman" w:hAnsi="Times New Roman" w:cs="Times New Roman"/>
-          <w:sz w:val="26"/>
-          <w:szCs w:val="26"/>
-        </w:rPr>
-        <w:t xml:space="preserve"> Nếu khách hàng chỉ thanh toán một phần tiền thiết bị thì cửa hàng sẽ lập phiếu xuất kho, đồng thời ghi lại các thông tin cần thiết về công nợ và số tiền đã thanh toán vào sổ thu và sổ kho. </w:t>
+        <w:t xml:space="preserve"> các khuyến mại</w:t>
+      </w:r>
+      <w:r>
+        <w:rPr>
+          <w:rFonts w:ascii="Times New Roman" w:hAnsi="Times New Roman" w:cs="Times New Roman"/>
+          <w:sz w:val="26"/>
+          <w:szCs w:val="26"/>
+        </w:rPr>
+        <w:t xml:space="preserve"> </w:t>
+      </w:r>
+      <w:r>
+        <w:rPr>
+          <w:rFonts w:ascii="Times New Roman" w:hAnsi="Times New Roman" w:cs="Times New Roman"/>
+          <w:sz w:val="26"/>
+          <w:szCs w:val="26"/>
+        </w:rPr>
+        <w:t>(nếu có). Khi khách đã thanh toán tiền thiết bị thì cửa hàng sẽ lập biên lai thu tiền cho khách đồng thời sẽ gh</w:t>
+      </w:r>
+      <w:bookmarkStart w:id="0" w:name="_GoBack"/>
+      <w:bookmarkEnd w:id="0"/>
+      <w:r>
+        <w:rPr>
+          <w:rFonts w:ascii="Times New Roman" w:hAnsi="Times New Roman" w:cs="Times New Roman"/>
+          <w:sz w:val="26"/>
+          <w:szCs w:val="26"/>
+        </w:rPr>
+        <w:t>i các thông tin cần thiết vào sổ thu và sổ kho.</w:t>
+      </w:r>
+      <w:r>
+        <w:rPr>
+          <w:rFonts w:ascii="Times New Roman" w:hAnsi="Times New Roman" w:cs="Times New Roman"/>
+          <w:sz w:val="26"/>
+          <w:szCs w:val="26"/>
+        </w:rPr>
+        <w:t xml:space="preserve"> Nếu</w:t>
+      </w:r>
+      <w:r>
+        <w:rPr>
+          <w:rFonts w:ascii="Times New Roman" w:hAnsi="Times New Roman" w:cs="Times New Roman"/>
+          <w:sz w:val="26"/>
+          <w:szCs w:val="26"/>
+        </w:rPr>
+        <w:t xml:space="preserve"> trong trường hợp</w:t>
+      </w:r>
+      <w:r>
+        <w:rPr>
+          <w:rFonts w:ascii="Times New Roman" w:hAnsi="Times New Roman" w:cs="Times New Roman"/>
+          <w:sz w:val="26"/>
+          <w:szCs w:val="26"/>
+        </w:rPr>
+        <w:t xml:space="preserve"> khách hàng chỉ thanh toán một phần tiền thiết bị thì cửa hàng sẽ lập phiếu xuất kho, đồng thời ghi lại các thông tin cần thiết về công nợ và số tiền đã thanh toán vào sổ </w:t>
+      </w:r>
+      <w:proofErr w:type="gramStart"/>
+      <w:r>
+        <w:rPr>
+          <w:rFonts w:ascii="Times New Roman" w:hAnsi="Times New Roman" w:cs="Times New Roman"/>
+          <w:sz w:val="26"/>
+          <w:szCs w:val="26"/>
+        </w:rPr>
+        <w:t>thu</w:t>
+      </w:r>
+      <w:proofErr w:type="gramEnd"/>
+      <w:r>
+        <w:rPr>
+          <w:rFonts w:ascii="Times New Roman" w:hAnsi="Times New Roman" w:cs="Times New Roman"/>
+          <w:sz w:val="26"/>
+          <w:szCs w:val="26"/>
+        </w:rPr>
+        <w:t xml:space="preserve"> và sổ kho. </w:t>
       </w:r>
     </w:p>
     <w:p>
@@ -845,7 +1063,16 @@
           <w:sz w:val="26"/>
           <w:szCs w:val="26"/>
         </w:rPr>
-        <w:t>Quy trình yêu cầu linh kiện và xuất kho</w:t>
+        <w:t>Quy trình yêu cầu linh kiện và xuấ</w:t>
+      </w:r>
+      <w:r>
+        <w:rPr>
+          <w:rFonts w:ascii="Times New Roman" w:hAnsi="Times New Roman" w:cs="Times New Roman"/>
+          <w:i/>
+          <w:sz w:val="26"/>
+          <w:szCs w:val="26"/>
+        </w:rPr>
+        <w:t>t kho:</w:t>
       </w:r>
     </w:p>
     <w:p>
@@ -860,6 +1087,7 @@
           <w:szCs w:val="26"/>
         </w:rPr>
       </w:pPr>
+      <w:proofErr w:type="gramStart"/>
       <w:r>
         <w:rPr>
           <w:rFonts w:ascii="Times New Roman" w:hAnsi="Times New Roman" w:cs="Times New Roman"/>
@@ -874,7 +1102,16 @@
           <w:sz w:val="26"/>
           <w:szCs w:val="26"/>
         </w:rPr>
-        <w:t>. Khi có hóa đơn bán hàng thì cửa hàng sẽ gửi yêu cầu đến bộ phận xuất kho để xem xét đáp ứng</w:t>
+        <w:t>.</w:t>
+      </w:r>
+      <w:proofErr w:type="gramEnd"/>
+      <w:r>
+        <w:rPr>
+          <w:rFonts w:ascii="Times New Roman" w:hAnsi="Times New Roman" w:cs="Times New Roman"/>
+          <w:sz w:val="26"/>
+          <w:szCs w:val="26"/>
+        </w:rPr>
+        <w:t xml:space="preserve"> Khi có hóa đơn bán hàng thì cửa hàng sẽ gửi yêu cầu đến bộ phận xuất kho để xem xét đáp ứng</w:t>
       </w:r>
       <w:r>
         <w:rPr>
@@ -888,8 +1125,12 @@
     </w:p>
     <w:p>
       <w:pPr>
-        <w:spacing w:after="0" w:line="360" w:lineRule="auto"/>
-        <w:ind w:left="1440" w:firstLine="720"/>
+        <w:pStyle w:val="ListParagraph"/>
+        <w:numPr>
+          <w:ilvl w:val="3"/>
+          <w:numId w:val="12"/>
+        </w:numPr>
+        <w:spacing w:after="0" w:line="360" w:lineRule="auto"/>
         <w:jc w:val="both"/>
         <w:rPr>
           <w:rFonts w:ascii="Times New Roman" w:hAnsi="Times New Roman" w:cs="Times New Roman"/>
@@ -905,7 +1146,7 @@
           <w:szCs w:val="26"/>
           <w:u w:val="single"/>
         </w:rPr>
-        <w:t xml:space="preserve">1.2.2.1 </w:t>
+        <w:t>Xuất linh kiện theo đơn đặ</w:t>
       </w:r>
       <w:r>
         <w:rPr>
@@ -914,16 +1155,77 @@
           <w:szCs w:val="26"/>
           <w:u w:val="single"/>
         </w:rPr>
-        <w:t>Xuất linh kiện theo đơn đặ</w:t>
-      </w:r>
-      <w:r>
-        <w:rPr>
-          <w:rFonts w:ascii="Times New Roman" w:hAnsi="Times New Roman" w:cs="Times New Roman"/>
-          <w:sz w:val="26"/>
-          <w:szCs w:val="26"/>
-          <w:u w:val="single"/>
-        </w:rPr>
         <w:t>t hàng:</w:t>
+      </w:r>
+    </w:p>
+    <w:p>
+      <w:pPr>
+        <w:spacing w:after="0" w:line="360" w:lineRule="auto"/>
+        <w:ind w:firstLine="720"/>
+        <w:jc w:val="both"/>
+        <w:rPr>
+          <w:rFonts w:ascii="Times New Roman" w:hAnsi="Times New Roman" w:cs="Times New Roman"/>
+          <w:sz w:val="26"/>
+          <w:szCs w:val="26"/>
+        </w:rPr>
+      </w:pPr>
+      <w:r>
+        <w:rPr>
+          <w:rFonts w:ascii="Times New Roman" w:hAnsi="Times New Roman" w:cs="Times New Roman"/>
+          <w:sz w:val="26"/>
+          <w:szCs w:val="26"/>
+        </w:rPr>
+        <w:t>Khi có yêu cầu xuấ</w:t>
+      </w:r>
+      <w:r>
+        <w:rPr>
+          <w:rFonts w:ascii="Times New Roman" w:hAnsi="Times New Roman" w:cs="Times New Roman"/>
+          <w:sz w:val="26"/>
+          <w:szCs w:val="26"/>
+        </w:rPr>
+        <w:t>t kho linh kiện</w:t>
+      </w:r>
+      <w:r>
+        <w:rPr>
+          <w:rFonts w:ascii="Times New Roman" w:hAnsi="Times New Roman" w:cs="Times New Roman"/>
+          <w:sz w:val="26"/>
+          <w:szCs w:val="26"/>
+        </w:rPr>
+        <w:t xml:space="preserve"> </w:t>
+      </w:r>
+      <w:proofErr w:type="gramStart"/>
+      <w:r>
+        <w:rPr>
+          <w:rFonts w:ascii="Times New Roman" w:hAnsi="Times New Roman" w:cs="Times New Roman"/>
+          <w:sz w:val="26"/>
+          <w:szCs w:val="26"/>
+        </w:rPr>
+        <w:t>theo</w:t>
+      </w:r>
+      <w:proofErr w:type="gramEnd"/>
+      <w:r>
+        <w:rPr>
+          <w:rFonts w:ascii="Times New Roman" w:hAnsi="Times New Roman" w:cs="Times New Roman"/>
+          <w:sz w:val="26"/>
+          <w:szCs w:val="26"/>
+        </w:rPr>
+        <w:t xml:space="preserve"> đơn đặt hàng</w:t>
+      </w:r>
+      <w:r>
+        <w:rPr>
+          <w:rFonts w:ascii="Times New Roman" w:hAnsi="Times New Roman" w:cs="Times New Roman"/>
+          <w:sz w:val="26"/>
+          <w:szCs w:val="26"/>
+        </w:rPr>
+        <w:t xml:space="preserve">, </w:t>
+      </w:r>
+      <w:r>
+        <w:rPr>
+          <w:rFonts w:ascii="Times New Roman" w:hAnsi="Times New Roman" w:cs="Times New Roman"/>
+          <w:sz w:val="26"/>
+          <w:szCs w:val="26"/>
+        </w:rPr>
+        <w:t>thông thường sẽ phát sinh các hoạt động sau:</w:t>
       </w:r>
     </w:p>
     <w:p>
@@ -947,40 +1249,42 @@
           <w:sz w:val="26"/>
           <w:szCs w:val="26"/>
         </w:rPr>
-        <w:t>Khi có yêu cầu xuấ</w:t>
-      </w:r>
-      <w:r>
-        <w:rPr>
-          <w:rFonts w:ascii="Times New Roman" w:hAnsi="Times New Roman" w:cs="Times New Roman"/>
-          <w:sz w:val="26"/>
-          <w:szCs w:val="26"/>
-        </w:rPr>
-        <w:t>t kho linh kiện</w:t>
-      </w:r>
-      <w:r>
-        <w:rPr>
-          <w:rFonts w:ascii="Times New Roman" w:hAnsi="Times New Roman" w:cs="Times New Roman"/>
-          <w:sz w:val="26"/>
-          <w:szCs w:val="26"/>
-        </w:rPr>
-        <w:t xml:space="preserve"> theo đơn đặt hàng</w:t>
-      </w:r>
-      <w:r>
-        <w:rPr>
-          <w:rFonts w:ascii="Times New Roman" w:hAnsi="Times New Roman" w:cs="Times New Roman"/>
-          <w:sz w:val="26"/>
-          <w:szCs w:val="26"/>
-        </w:rPr>
-        <w:t xml:space="preserve">, </w:t>
-      </w:r>
-      <w:r>
-        <w:rPr>
-          <w:rFonts w:ascii="Times New Roman" w:hAnsi="Times New Roman" w:cs="Times New Roman"/>
-          <w:sz w:val="26"/>
-          <w:szCs w:val="26"/>
-        </w:rPr>
-        <w:t>thông thường sẽ phát sinh các hoạt động sau:</w:t>
-      </w:r>
+        <w:t>Căn cứ vào đơn hàng của khách hàng, trưởng bộ phận kho lậ</w:t>
+      </w:r>
+      <w:r>
+        <w:rPr>
+          <w:rFonts w:ascii="Times New Roman" w:hAnsi="Times New Roman" w:cs="Times New Roman"/>
+          <w:sz w:val="26"/>
+          <w:szCs w:val="26"/>
+        </w:rPr>
+        <w:t>p danh sá</w:t>
+      </w:r>
+      <w:r>
+        <w:rPr>
+          <w:rFonts w:ascii="Times New Roman" w:hAnsi="Times New Roman" w:cs="Times New Roman"/>
+          <w:sz w:val="26"/>
+          <w:szCs w:val="26"/>
+        </w:rPr>
+        <w:t xml:space="preserve">ch linh kiện xuất </w:t>
+      </w:r>
+      <w:proofErr w:type="gramStart"/>
+      <w:r>
+        <w:rPr>
+          <w:rFonts w:ascii="Times New Roman" w:hAnsi="Times New Roman" w:cs="Times New Roman"/>
+          <w:sz w:val="26"/>
+          <w:szCs w:val="26"/>
+        </w:rPr>
+        <w:t>kho</w:t>
+      </w:r>
+      <w:r>
+        <w:rPr>
+          <w:rFonts w:ascii="Times New Roman" w:hAnsi="Times New Roman" w:cs="Times New Roman"/>
+          <w:sz w:val="26"/>
+          <w:szCs w:val="26"/>
+        </w:rPr>
+        <w:t>.</w:t>
+      </w:r>
+      <w:proofErr w:type="gramEnd"/>
     </w:p>
     <w:p>
       <w:pPr>
@@ -1003,15 +1307,31 @@
           <w:sz w:val="26"/>
           <w:szCs w:val="26"/>
         </w:rPr>
-        <w:t>Căn cứ vào đơn hàng của khách hàng, trưởng bộ phận kho lậ</w:t>
-      </w:r>
-      <w:r>
-        <w:rPr>
-          <w:rFonts w:ascii="Times New Roman" w:hAnsi="Times New Roman" w:cs="Times New Roman"/>
-          <w:sz w:val="26"/>
-          <w:szCs w:val="26"/>
-        </w:rPr>
-        <w:t>p danh sach linh kiện xuất kho</w:t>
+        <w:t>Căn cứ</w:t>
+      </w:r>
+      <w:r>
+        <w:rPr>
+          <w:rFonts w:ascii="Times New Roman" w:hAnsi="Times New Roman" w:cs="Times New Roman"/>
+          <w:sz w:val="26"/>
+          <w:szCs w:val="26"/>
+        </w:rPr>
+        <w:t xml:space="preserve"> vào danh sách linh kiện, </w:t>
+      </w:r>
+      <w:r>
+        <w:rPr>
+          <w:rFonts w:ascii="Times New Roman" w:hAnsi="Times New Roman" w:cs="Times New Roman"/>
+          <w:sz w:val="26"/>
+          <w:szCs w:val="26"/>
+        </w:rPr>
+        <w:t>kế toán kho hoặc người chịu trách nhiệm sẽ viết phiếu xuất kho linh kiệ</w:t>
+      </w:r>
+      <w:r>
+        <w:rPr>
+          <w:rFonts w:ascii="Times New Roman" w:hAnsi="Times New Roman" w:cs="Times New Roman"/>
+          <w:sz w:val="26"/>
+          <w:szCs w:val="26"/>
+        </w:rPr>
+        <w:t>n.</w:t>
       </w:r>
     </w:p>
     <w:p>
@@ -1035,31 +1355,8 @@
           <w:sz w:val="26"/>
           <w:szCs w:val="26"/>
         </w:rPr>
-        <w:t>Căn cứ</w:t>
-      </w:r>
-      <w:r>
-        <w:rPr>
-          <w:rFonts w:ascii="Times New Roman" w:hAnsi="Times New Roman" w:cs="Times New Roman"/>
-          <w:sz w:val="26"/>
-          <w:szCs w:val="26"/>
-        </w:rPr>
-        <w:t xml:space="preserve"> vào danh sách linh kiện, </w:t>
-      </w:r>
-      <w:r>
-        <w:rPr>
-          <w:rFonts w:ascii="Times New Roman" w:hAnsi="Times New Roman" w:cs="Times New Roman"/>
-          <w:sz w:val="26"/>
-          <w:szCs w:val="26"/>
-        </w:rPr>
-        <w:t>kế toán kho hoặc người chịu trách nhiệm sẽ viết phiếu xuất kho linh kiệ</w:t>
-      </w:r>
-      <w:r>
-        <w:rPr>
-          <w:rFonts w:ascii="Times New Roman" w:hAnsi="Times New Roman" w:cs="Times New Roman"/>
-          <w:sz w:val="26"/>
-          <w:szCs w:val="26"/>
-        </w:rPr>
-        <w:t>n.</w:t>
+        <w:lastRenderedPageBreak/>
+        <w:t>Căn cứ vào Phiếu xuất kho, Thủ kho xuất kho hàng hoá</w:t>
       </w:r>
     </w:p>
     <w:p>
@@ -1083,7 +1380,7 @@
           <w:sz w:val="26"/>
           <w:szCs w:val="26"/>
         </w:rPr>
-        <w:t>Kế toán trưởng và Giám đốc ký duyệt</w:t>
+        <w:t>Thủ kho ghi sổ kho, còn kế toán ghi sổ kế toán kho.</w:t>
       </w:r>
     </w:p>
     <w:p>
@@ -1107,55 +1404,6 @@
           <w:sz w:val="26"/>
           <w:szCs w:val="26"/>
         </w:rPr>
-        <w:t>Căn cứ vào Phiếu xuất kho, Thủ kho xuất kho hàng hoá</w:t>
-      </w:r>
-    </w:p>
-    <w:p>
-      <w:pPr>
-        <w:pStyle w:val="ListParagraph"/>
-        <w:numPr>
-          <w:ilvl w:val="1"/>
-          <w:numId w:val="11"/>
-        </w:numPr>
-        <w:spacing w:after="0" w:line="360" w:lineRule="auto"/>
-        <w:jc w:val="both"/>
-        <w:rPr>
-          <w:rFonts w:ascii="Times New Roman" w:hAnsi="Times New Roman" w:cs="Times New Roman"/>
-          <w:sz w:val="26"/>
-          <w:szCs w:val="26"/>
-        </w:rPr>
-      </w:pPr>
-      <w:r>
-        <w:rPr>
-          <w:rFonts w:ascii="Times New Roman" w:hAnsi="Times New Roman" w:cs="Times New Roman"/>
-          <w:sz w:val="26"/>
-          <w:szCs w:val="26"/>
-        </w:rPr>
-        <w:lastRenderedPageBreak/>
-        <w:t>Thủ kho ghi sổ kho, còn kế toán ghi sổ kế toán kho.</w:t>
-      </w:r>
-    </w:p>
-    <w:p>
-      <w:pPr>
-        <w:pStyle w:val="ListParagraph"/>
-        <w:numPr>
-          <w:ilvl w:val="1"/>
-          <w:numId w:val="11"/>
-        </w:numPr>
-        <w:spacing w:after="0" w:line="360" w:lineRule="auto"/>
-        <w:jc w:val="both"/>
-        <w:rPr>
-          <w:rFonts w:ascii="Times New Roman" w:hAnsi="Times New Roman" w:cs="Times New Roman"/>
-          <w:sz w:val="26"/>
-          <w:szCs w:val="26"/>
-        </w:rPr>
-      </w:pPr>
-      <w:r>
-        <w:rPr>
-          <w:rFonts w:ascii="Times New Roman" w:hAnsi="Times New Roman" w:cs="Times New Roman"/>
-          <w:sz w:val="26"/>
-          <w:szCs w:val="26"/>
-        </w:rPr>
         <w:t>Bộ phậ</w:t>
       </w:r>
       <w:r>
@@ -1166,6 +1414,14 @@
         </w:rPr>
         <w:t>n nhận xuất hàng nhận linh kiện điện tử mang giao cho khách hàng</w:t>
       </w:r>
+      <w:r>
+        <w:rPr>
+          <w:rFonts w:ascii="Times New Roman" w:hAnsi="Times New Roman" w:cs="Times New Roman"/>
+          <w:sz w:val="26"/>
+          <w:szCs w:val="26"/>
+        </w:rPr>
+        <w:t>.</w:t>
+      </w:r>
     </w:p>
     <w:p>
       <w:pPr>
@@ -1271,15 +1527,49 @@
           <w:sz w:val="26"/>
           <w:szCs w:val="26"/>
         </w:rPr>
-        <w:t>. Thủ kho cũng xuất linh kiện theo mô tả ở</w:t>
-      </w:r>
-      <w:r>
-        <w:rPr>
-          <w:rFonts w:ascii="Times New Roman" w:hAnsi="Times New Roman" w:cs="Times New Roman"/>
-          <w:sz w:val="26"/>
-          <w:szCs w:val="26"/>
-        </w:rPr>
-        <w:t xml:space="preserve"> phiếu xuất, thủ kho ghi sổ kho còn kế toán ghi sổ kế toàn kho.</w:t>
+        <w:t xml:space="preserve">. Thủ kho cũng xuất linh kiện </w:t>
+      </w:r>
+      <w:proofErr w:type="gramStart"/>
+      <w:r>
+        <w:rPr>
+          <w:rFonts w:ascii="Times New Roman" w:hAnsi="Times New Roman" w:cs="Times New Roman"/>
+          <w:sz w:val="26"/>
+          <w:szCs w:val="26"/>
+        </w:rPr>
+        <w:t>theo</w:t>
+      </w:r>
+      <w:proofErr w:type="gramEnd"/>
+      <w:r>
+        <w:rPr>
+          <w:rFonts w:ascii="Times New Roman" w:hAnsi="Times New Roman" w:cs="Times New Roman"/>
+          <w:sz w:val="26"/>
+          <w:szCs w:val="26"/>
+        </w:rPr>
+        <w:t xml:space="preserve"> mô tả ở</w:t>
+      </w:r>
+      <w:r>
+        <w:rPr>
+          <w:rFonts w:ascii="Times New Roman" w:hAnsi="Times New Roman" w:cs="Times New Roman"/>
+          <w:sz w:val="26"/>
+          <w:szCs w:val="26"/>
+        </w:rPr>
+        <w:t xml:space="preserve"> phiếu xuất, thủ kho ghi sổ kho còn kế toán ghi sổ kế</w:t>
+      </w:r>
+      <w:r>
+        <w:rPr>
+          <w:rFonts w:ascii="Times New Roman" w:hAnsi="Times New Roman" w:cs="Times New Roman"/>
+          <w:sz w:val="26"/>
+          <w:szCs w:val="26"/>
+        </w:rPr>
+        <w:t xml:space="preserve"> toá</w:t>
+      </w:r>
+      <w:r>
+        <w:rPr>
+          <w:rFonts w:ascii="Times New Roman" w:hAnsi="Times New Roman" w:cs="Times New Roman"/>
+          <w:sz w:val="26"/>
+          <w:szCs w:val="26"/>
+        </w:rPr>
+        <w:t>n kho.</w:t>
       </w:r>
       <w:r>
         <w:rPr>
@@ -1320,6 +1610,15 @@
         </w:rPr>
         <w:t>Quy trình nhập kho</w:t>
       </w:r>
+      <w:r>
+        <w:rPr>
+          <w:rFonts w:ascii="Times New Roman" w:hAnsi="Times New Roman" w:cs="Times New Roman"/>
+          <w:i/>
+          <w:sz w:val="26"/>
+          <w:szCs w:val="26"/>
+        </w:rPr>
+        <w:t>:</w:t>
+      </w:r>
     </w:p>
     <w:p>
       <w:pPr>
@@ -1333,13 +1632,47 @@
           <w:szCs w:val="26"/>
         </w:rPr>
       </w:pPr>
-      <w:r>
-        <w:rPr>
-          <w:rFonts w:ascii="Times New Roman" w:eastAsia="Times New Roman" w:hAnsi="Times New Roman" w:cs="Times New Roman"/>
-          <w:sz w:val="26"/>
-          <w:szCs w:val="26"/>
-        </w:rPr>
-        <w:t xml:space="preserve">Trong quá trình làm việc bộ phận kinh doanh sẽ lập danh mục những mặt hàng bán chạy và những mặt hàng còn thiếu và gửi yêu cầu lên ban giám đốc nhập những mặt hàng đó từ các nhà cung cấp.Nếu yêu cầu được chấp nhận và các danh mục hàng yêu cầu đã sẵn sàng được nhập, bộ phận kinh doanh gửi yêu cầu đến bộ phận quản lý kho để lâp phiếu nhập kho và bộ phận tài chính lập phiếu chi. Nếu đơn nhập được thanh </w:t>
+      <w:proofErr w:type="gramStart"/>
+      <w:r>
+        <w:rPr>
+          <w:rFonts w:ascii="Times New Roman" w:eastAsia="Times New Roman" w:hAnsi="Times New Roman" w:cs="Times New Roman"/>
+          <w:sz w:val="26"/>
+          <w:szCs w:val="26"/>
+        </w:rPr>
+        <w:t>Trong quá trình làm việc bộ phận kinh doanh sẽ lập danh mục những mặt hàng bán chạy và những mặt hàng còn thiếu và gửi yêu cầu lên ban giám đốc nhập những mặt hàng đó từ các nhà cung cấp.</w:t>
+      </w:r>
+      <w:proofErr w:type="gramEnd"/>
+      <w:r>
+        <w:rPr>
+          <w:rFonts w:ascii="Times New Roman" w:eastAsia="Times New Roman" w:hAnsi="Times New Roman" w:cs="Times New Roman"/>
+          <w:sz w:val="26"/>
+          <w:szCs w:val="26"/>
+        </w:rPr>
+        <w:t xml:space="preserve"> </w:t>
+      </w:r>
+      <w:r>
+        <w:rPr>
+          <w:rFonts w:ascii="Times New Roman" w:eastAsia="Times New Roman" w:hAnsi="Times New Roman" w:cs="Times New Roman"/>
+          <w:sz w:val="26"/>
+          <w:szCs w:val="26"/>
+        </w:rPr>
+        <w:t>Nếu yêu cầu được chấp nhận và các danh mục hàng yêu cầu đã sẵn sàng được nhập, bộ phận kinh doanh gửi yêu c</w:t>
+      </w:r>
+      <w:r>
+        <w:rPr>
+          <w:rFonts w:ascii="Times New Roman" w:eastAsia="Times New Roman" w:hAnsi="Times New Roman" w:cs="Times New Roman"/>
+          <w:sz w:val="26"/>
+          <w:szCs w:val="26"/>
+        </w:rPr>
+        <w:t>ầu đến bộ phận quản lý kho để lậ</w:t>
+      </w:r>
+      <w:r>
+        <w:rPr>
+          <w:rFonts w:ascii="Times New Roman" w:eastAsia="Times New Roman" w:hAnsi="Times New Roman" w:cs="Times New Roman"/>
+          <w:sz w:val="26"/>
+          <w:szCs w:val="26"/>
+        </w:rPr>
+        <w:t xml:space="preserve">p phiếu nhập kho và bộ phận tài chính lập phiếu chi. Nếu đơn nhập được thanh </w:t>
       </w:r>
       <w:r>
         <w:rPr>
@@ -1403,7 +1736,15 @@
           <w:sz w:val="26"/>
           <w:szCs w:val="26"/>
         </w:rPr>
-        <w:t>mới trong bảng công nợ và yêu cẩu bộ phận quản lý kho đánh dấu chưa thanh toán vào phiếu nhập</w:t>
+        <w:t>mới trong bảng công nợ và yêu cầ</w:t>
+      </w:r>
+      <w:r>
+        <w:rPr>
+          <w:rFonts w:ascii="Times New Roman" w:eastAsia="Times New Roman" w:hAnsi="Times New Roman" w:cs="Times New Roman"/>
+          <w:sz w:val="26"/>
+          <w:szCs w:val="26"/>
+        </w:rPr>
+        <w:t>u bộ phận quản lý kho đánh dấu chưa thanh toán vào phiếu nhập</w:t>
       </w:r>
       <w:r>
         <w:rPr>
@@ -1443,7 +1784,7 @@
           <w:sz w:val="26"/>
           <w:szCs w:val="26"/>
         </w:rPr>
-        <w:t xml:space="preserve">Quy trình bảo hành </w:t>
+        <w:t>Quy trình bảo hành:</w:t>
       </w:r>
     </w:p>
     <w:p>
@@ -1458,14 +1799,6 @@
           <w:szCs w:val="26"/>
         </w:rPr>
       </w:pPr>
-      <w:r>
-        <w:rPr>
-          <w:rFonts w:ascii="Times New Roman" w:eastAsia="Times New Roman" w:hAnsi="Times New Roman" w:cs="Times New Roman"/>
-          <w:sz w:val="26"/>
-          <w:szCs w:val="26"/>
-        </w:rPr>
-        <w:t xml:space="preserve">Khi khách hàng có yêu cầu bảo hành 1hoặc nhiều món hàng nào đó đã mua của </w:t>
-      </w:r>
       <w:proofErr w:type="gramStart"/>
       <w:r>
         <w:rPr>
@@ -1473,7 +1806,23 @@
           <w:sz w:val="26"/>
           <w:szCs w:val="26"/>
         </w:rPr>
-        <w:t>kho.Yêu</w:t>
+        <w:t>Khi khách hàng có yêu cầu bảo hành 1</w:t>
+      </w:r>
+      <w:r>
+        <w:rPr>
+          <w:rFonts w:ascii="Times New Roman" w:eastAsia="Times New Roman" w:hAnsi="Times New Roman" w:cs="Times New Roman"/>
+          <w:sz w:val="26"/>
+          <w:szCs w:val="26"/>
+        </w:rPr>
+        <w:t xml:space="preserve"> </w:t>
+      </w:r>
+      <w:r>
+        <w:rPr>
+          <w:rFonts w:ascii="Times New Roman" w:eastAsia="Times New Roman" w:hAnsi="Times New Roman" w:cs="Times New Roman"/>
+          <w:sz w:val="26"/>
+          <w:szCs w:val="26"/>
+        </w:rPr>
+        <w:t>hoặc nhiều món hàng nào đó đã mua của kho.</w:t>
       </w:r>
       <w:proofErr w:type="gramEnd"/>
       <w:r>
@@ -1482,7 +1831,25 @@
           <w:sz w:val="26"/>
           <w:szCs w:val="26"/>
         </w:rPr>
-        <w:t xml:space="preserve"> cầu được gửi đến bộ phận bảo hành. Bộ phận bào hành sẽ xem xét hạn bảo hành trên tem bảo hành ở món hàng và kiểm tra những tiêu chuẩn để bảo hành. Nếu món hàng đáp ứng đủ những tiêu chuẩn để bảo hành thì bộ phận bảo hành sẽ lập phiếu bảo hành và đổi cái mới hoặc sửa chữa cho món hàng đó.</w:t>
+        <w:t xml:space="preserve"> </w:t>
+      </w:r>
+      <w:proofErr w:type="gramStart"/>
+      <w:r>
+        <w:rPr>
+          <w:rFonts w:ascii="Times New Roman" w:eastAsia="Times New Roman" w:hAnsi="Times New Roman" w:cs="Times New Roman"/>
+          <w:sz w:val="26"/>
+          <w:szCs w:val="26"/>
+        </w:rPr>
+        <w:t>Yêu cầu được gửi đến bộ phận bảo hành.</w:t>
+      </w:r>
+      <w:proofErr w:type="gramEnd"/>
+      <w:r>
+        <w:rPr>
+          <w:rFonts w:ascii="Times New Roman" w:eastAsia="Times New Roman" w:hAnsi="Times New Roman" w:cs="Times New Roman"/>
+          <w:sz w:val="26"/>
+          <w:szCs w:val="26"/>
+        </w:rPr>
+        <w:t xml:space="preserve"> Bộ phận bào hành sẽ xem xét hạn bảo hành trên tem bảo hành ở món hàng và kiểm tra những tiêu chuẩn để bảo hành. Nếu món hàng đáp ứng đủ những tiêu chuẩn để bảo hành thì bộ phận bảo hành sẽ lập phiếu bảo hành và đổi cái mới hoặc sửa chữa cho món hàng đó.</w:t>
       </w:r>
     </w:p>
     <w:p>
@@ -1515,7 +1882,7 @@
           <w:sz w:val="26"/>
           <w:szCs w:val="26"/>
         </w:rPr>
-        <w:t>Quản lý hàng hóa trong kho</w:t>
+        <w:t>Quản lý hàng hóa trong kho:</w:t>
       </w:r>
     </w:p>
     <w:p>
@@ -1536,7 +1903,7 @@
           <w:sz w:val="26"/>
           <w:szCs w:val="26"/>
         </w:rPr>
-        <w:t xml:space="preserve">Bộ phận quản lý kho hàng phải nắm thông tin về các loại hàng hóa trong kho như số lượng, đơn giá... Xuất hàng theo hóa đơn của bộ phận kinh doanh và nhập hàng theo yêu cầu của bộ phận kinh doanh. Đồng thời bộ phận quản lý kho cũng phải xác định lại giá cho hàng hóa nếu giá nhập khác giá tồn. Giá của hàng hóa được xác định </w:t>
+        <w:t xml:space="preserve">Bộ phận quản lý kho hàng phải nắm thông tin về các loại hàng hóa trong kho như số lượng, đơn giá... Xuất hàng theo hóa đơn của bộ phận kinh doanh và nhập hàng theo yêu cầu của bộ phận kinh doanh. Đồng thời bộ phận quản lý kho cũng phải xác </w:t>
       </w:r>
       <w:r>
         <w:rPr>
@@ -1545,7 +1912,32 @@
           <w:szCs w:val="26"/>
         </w:rPr>
         <w:lastRenderedPageBreak/>
-        <w:t>bằng phương pháp bình quân giá nhập nhân số lượng nhập cộng với giá tồn nhân số lượng tồn tất cảchia cho số lượng nhập cộng số lượng tồn</w:t>
+        <w:t xml:space="preserve">định lại giá cho hàng hóa nếu giá nhập khác giá tồn. </w:t>
+      </w:r>
+      <w:proofErr w:type="gramStart"/>
+      <w:r>
+        <w:rPr>
+          <w:rFonts w:ascii="Times New Roman" w:eastAsia="Times New Roman" w:hAnsi="Times New Roman" w:cs="Times New Roman"/>
+          <w:sz w:val="26"/>
+          <w:szCs w:val="26"/>
+        </w:rPr>
+        <w:t>Giá của hàng hóa được xác định bằng phương pháp bình quân giá nhập nhân số lượng nhập cộng với giá tồn nhân số lượng tồn tất cả</w:t>
+      </w:r>
+      <w:r>
+        <w:rPr>
+          <w:rFonts w:ascii="Times New Roman" w:eastAsia="Times New Roman" w:hAnsi="Times New Roman" w:cs="Times New Roman"/>
+          <w:sz w:val="26"/>
+          <w:szCs w:val="26"/>
+        </w:rPr>
+        <w:t xml:space="preserve"> </w:t>
+      </w:r>
+      <w:r>
+        <w:rPr>
+          <w:rFonts w:ascii="Times New Roman" w:eastAsia="Times New Roman" w:hAnsi="Times New Roman" w:cs="Times New Roman"/>
+          <w:sz w:val="26"/>
+          <w:szCs w:val="26"/>
+        </w:rPr>
+        <w:t>chia cho số lượng nhập cộng số lượng tồn</w:t>
       </w:r>
       <w:r>
         <w:rPr>
@@ -1555,6 +1947,7 @@
         </w:rPr>
         <w:t>.</w:t>
       </w:r>
+      <w:proofErr w:type="gramEnd"/>
     </w:p>
     <w:p>
       <w:pPr>
@@ -1587,6 +1980,15 @@
         </w:rPr>
         <w:t>Quản lý công nợ</w:t>
       </w:r>
+      <w:r>
+        <w:rPr>
+          <w:rFonts w:ascii="Times New Roman" w:eastAsia="Times New Roman" w:hAnsi="Times New Roman" w:cs="Times New Roman"/>
+          <w:i/>
+          <w:sz w:val="26"/>
+          <w:szCs w:val="26"/>
+        </w:rPr>
+        <w:t>:</w:t>
+      </w:r>
     </w:p>
     <w:p>
       <w:pPr>
@@ -1600,6 +2002,7 @@
           <w:szCs w:val="26"/>
         </w:rPr>
       </w:pPr>
+      <w:proofErr w:type="gramStart"/>
       <w:r>
         <w:rPr>
           <w:rFonts w:ascii="Times New Roman" w:eastAsia="Times New Roman" w:hAnsi="Times New Roman" w:cs="Times New Roman"/>
@@ -1630,7 +2033,16 @@
           <w:sz w:val="26"/>
           <w:szCs w:val="26"/>
         </w:rPr>
-        <w:t xml:space="preserve">. </w:t>
+        <w:t>.</w:t>
+      </w:r>
+      <w:proofErr w:type="gramEnd"/>
+      <w:r>
+        <w:rPr>
+          <w:rFonts w:ascii="Times New Roman" w:eastAsia="Times New Roman" w:hAnsi="Times New Roman" w:cs="Times New Roman"/>
+          <w:sz w:val="26"/>
+          <w:szCs w:val="26"/>
+        </w:rPr>
+        <w:t xml:space="preserve"> </w:t>
       </w:r>
       <w:r>
         <w:rPr>
@@ -1734,7 +2146,41 @@
           <w:sz w:val="26"/>
           <w:szCs w:val="26"/>
         </w:rPr>
-        <w:t xml:space="preserve">phiếu thu hoặc chi đồng thời bộ phận công nơ cũng xóa muc </w:t>
+        <w:t xml:space="preserve">phiếu </w:t>
+      </w:r>
+      <w:proofErr w:type="gramStart"/>
+      <w:r>
+        <w:rPr>
+          <w:rFonts w:ascii="Times New Roman" w:eastAsia="Times New Roman" w:hAnsi="Times New Roman" w:cs="Times New Roman"/>
+          <w:sz w:val="26"/>
+          <w:szCs w:val="26"/>
+        </w:rPr>
+        <w:t>thu</w:t>
+      </w:r>
+      <w:proofErr w:type="gramEnd"/>
+      <w:r>
+        <w:rPr>
+          <w:rFonts w:ascii="Times New Roman" w:eastAsia="Times New Roman" w:hAnsi="Times New Roman" w:cs="Times New Roman"/>
+          <w:sz w:val="26"/>
+          <w:szCs w:val="26"/>
+        </w:rPr>
+        <w:t xml:space="preserve"> ho</w:t>
+      </w:r>
+      <w:r>
+        <w:rPr>
+          <w:rFonts w:ascii="Times New Roman" w:eastAsia="Times New Roman" w:hAnsi="Times New Roman" w:cs="Times New Roman"/>
+          <w:sz w:val="26"/>
+          <w:szCs w:val="26"/>
+        </w:rPr>
+        <w:t>ặc chi đồng thời bộ phận công nợ cũng xóa mụ</w:t>
+      </w:r>
+      <w:r>
+        <w:rPr>
+          <w:rFonts w:ascii="Times New Roman" w:eastAsia="Times New Roman" w:hAnsi="Times New Roman" w:cs="Times New Roman"/>
+          <w:sz w:val="26"/>
+          <w:szCs w:val="26"/>
+        </w:rPr>
+        <w:t xml:space="preserve">c </w:t>
       </w:r>
       <w:r>
         <w:rPr>
@@ -1782,7 +2228,27 @@
           <w:sz w:val="26"/>
           <w:szCs w:val="26"/>
         </w:rPr>
-        <w:t xml:space="preserve">Quản lý thu chi </w:t>
+        <w:t xml:space="preserve">Quản lý </w:t>
+      </w:r>
+      <w:proofErr w:type="gramStart"/>
+      <w:r>
+        <w:rPr>
+          <w:rFonts w:ascii="Times New Roman" w:eastAsia="Times New Roman" w:hAnsi="Times New Roman" w:cs="Times New Roman"/>
+          <w:i/>
+          <w:sz w:val="26"/>
+          <w:szCs w:val="26"/>
+        </w:rPr>
+        <w:t>thu</w:t>
+      </w:r>
+      <w:proofErr w:type="gramEnd"/>
+      <w:r>
+        <w:rPr>
+          <w:rFonts w:ascii="Times New Roman" w:eastAsia="Times New Roman" w:hAnsi="Times New Roman" w:cs="Times New Roman"/>
+          <w:i/>
+          <w:sz w:val="26"/>
+          <w:szCs w:val="26"/>
+        </w:rPr>
+        <w:t xml:space="preserve"> chi:</w:t>
       </w:r>
     </w:p>
     <w:p>
@@ -1819,15 +2285,67 @@
           <w:sz w:val="26"/>
           <w:szCs w:val="26"/>
         </w:rPr>
-        <w:t xml:space="preserve">cầu thu chi từ các bộ phận khác. Nếu chấp nhân yêu cầu bộ phận kế toán sẽ lập </w:t>
-      </w:r>
-      <w:r>
-        <w:rPr>
-          <w:rFonts w:ascii="Times New Roman" w:eastAsia="Times New Roman" w:hAnsi="Times New Roman" w:cs="Times New Roman"/>
-          <w:sz w:val="26"/>
-          <w:szCs w:val="26"/>
-        </w:rPr>
-        <w:t xml:space="preserve">phiếu thu hoặc </w:t>
+        <w:t xml:space="preserve">cầu </w:t>
+      </w:r>
+      <w:proofErr w:type="gramStart"/>
+      <w:r>
+        <w:rPr>
+          <w:rFonts w:ascii="Times New Roman" w:eastAsia="Times New Roman" w:hAnsi="Times New Roman" w:cs="Times New Roman"/>
+          <w:sz w:val="26"/>
+          <w:szCs w:val="26"/>
+        </w:rPr>
+        <w:t>thu</w:t>
+      </w:r>
+      <w:proofErr w:type="gramEnd"/>
+      <w:r>
+        <w:rPr>
+          <w:rFonts w:ascii="Times New Roman" w:eastAsia="Times New Roman" w:hAnsi="Times New Roman" w:cs="Times New Roman"/>
+          <w:sz w:val="26"/>
+          <w:szCs w:val="26"/>
+        </w:rPr>
+        <w:t xml:space="preserve"> chi t</w:t>
+      </w:r>
+      <w:r>
+        <w:rPr>
+          <w:rFonts w:ascii="Times New Roman" w:eastAsia="Times New Roman" w:hAnsi="Times New Roman" w:cs="Times New Roman"/>
+          <w:sz w:val="26"/>
+          <w:szCs w:val="26"/>
+        </w:rPr>
+        <w:t>ừ các bộ phận khác. Nếu chấp nhậ</w:t>
+      </w:r>
+      <w:r>
+        <w:rPr>
+          <w:rFonts w:ascii="Times New Roman" w:eastAsia="Times New Roman" w:hAnsi="Times New Roman" w:cs="Times New Roman"/>
+          <w:sz w:val="26"/>
+          <w:szCs w:val="26"/>
+        </w:rPr>
+        <w:t xml:space="preserve">n yêu cầu bộ phận kế toán sẽ lập </w:t>
+      </w:r>
+      <w:r>
+        <w:rPr>
+          <w:rFonts w:ascii="Times New Roman" w:eastAsia="Times New Roman" w:hAnsi="Times New Roman" w:cs="Times New Roman"/>
+          <w:sz w:val="26"/>
+          <w:szCs w:val="26"/>
+        </w:rPr>
+        <w:t xml:space="preserve">phiếu </w:t>
+      </w:r>
+      <w:proofErr w:type="gramStart"/>
+      <w:r>
+        <w:rPr>
+          <w:rFonts w:ascii="Times New Roman" w:eastAsia="Times New Roman" w:hAnsi="Times New Roman" w:cs="Times New Roman"/>
+          <w:sz w:val="26"/>
+          <w:szCs w:val="26"/>
+        </w:rPr>
+        <w:t>thu</w:t>
+      </w:r>
+      <w:proofErr w:type="gramEnd"/>
+      <w:r>
+        <w:rPr>
+          <w:rFonts w:ascii="Times New Roman" w:eastAsia="Times New Roman" w:hAnsi="Times New Roman" w:cs="Times New Roman"/>
+          <w:sz w:val="26"/>
+          <w:szCs w:val="26"/>
+        </w:rPr>
+        <w:t xml:space="preserve"> hoặc </w:t>
       </w:r>
       <w:r>
         <w:rPr>
@@ -1844,6 +2362,14 @@
           <w:szCs w:val="26"/>
         </w:rPr>
         <w:t>g</w:t>
+      </w:r>
+      <w:r>
+        <w:rPr>
+          <w:rFonts w:ascii="Times New Roman" w:eastAsia="Times New Roman" w:hAnsi="Times New Roman" w:cs="Times New Roman"/>
+          <w:sz w:val="26"/>
+          <w:szCs w:val="26"/>
+        </w:rPr>
+        <w:t>.</w:t>
       </w:r>
     </w:p>
     <w:p>
@@ -1934,7 +2460,7 @@
           <w:sz w:val="26"/>
           <w:szCs w:val="26"/>
         </w:rPr>
-        <w:t xml:space="preserve">Yêu cầu tác nghiệp </w:t>
+        <w:t>Yêu cầu tác nghiệp:</w:t>
       </w:r>
     </w:p>
     <w:p>
@@ -1959,6 +2485,7 @@
         </w:rPr>
         <w:tab/>
       </w:r>
+      <w:proofErr w:type="gramStart"/>
       <w:r>
         <w:rPr>
           <w:rFonts w:ascii="Times New Roman" w:eastAsia="Times New Roman" w:hAnsi="Times New Roman" w:cs="Times New Roman"/>
@@ -1983,12 +2510,13 @@
         </w:rPr>
         <w:t>và các yêu cầu về thông tin của ban giám đốc để ra quyết định.</w:t>
       </w:r>
+      <w:proofErr w:type="gramEnd"/>
     </w:p>
     <w:p>
       <w:pPr>
         <w:shd w:val="clear" w:color="auto" w:fill="FFFFFF"/>
         <w:spacing w:after="0" w:line="360" w:lineRule="auto"/>
-        <w:ind w:left="720" w:firstLine="720"/>
+        <w:ind w:left="1440"/>
         <w:jc w:val="both"/>
         <w:rPr>
           <w:rFonts w:ascii="Times New Roman" w:eastAsia="Times New Roman" w:hAnsi="Times New Roman" w:cs="Times New Roman"/>
@@ -2013,7 +2541,7 @@
           <w:sz w:val="26"/>
           <w:szCs w:val="26"/>
         </w:rPr>
-        <w:t>Yêu cầu lưu trữ thông tin.</w:t>
+        <w:t>Yêu cầu lưu trữ thông tin:</w:t>
       </w:r>
     </w:p>
     <w:p>
@@ -2042,18 +2570,8 @@
           <w:sz w:val="26"/>
           <w:szCs w:val="26"/>
         </w:rPr>
-        <w:t xml:space="preserve">Thông tin về nhân viên như họ tên, ngày sinh, nơi sinh, giới tính, số CMND, địa chỉ, điện </w:t>
-      </w:r>
-      <w:proofErr w:type="gramStart"/>
-      <w:r>
-        <w:rPr>
-          <w:rFonts w:ascii="Times New Roman" w:eastAsia="Times New Roman" w:hAnsi="Times New Roman" w:cs="Times New Roman"/>
-          <w:sz w:val="26"/>
-          <w:szCs w:val="26"/>
-        </w:rPr>
-        <w:t>thoại,nhânviên</w:t>
-      </w:r>
-      <w:proofErr w:type="gramEnd"/>
+        <w:t>Thông tin về nhân viên như họ tên, ngày sinh, nơi sinh, giới tính, số CMND, địa chỉ, điện thoại,</w:t>
+      </w:r>
       <w:r>
         <w:rPr>
           <w:rFonts w:ascii="Times New Roman" w:eastAsia="Times New Roman" w:hAnsi="Times New Roman" w:cs="Times New Roman"/>
@@ -2061,6 +2579,30 @@
           <w:szCs w:val="26"/>
         </w:rPr>
         <w:t xml:space="preserve"> </w:t>
+      </w:r>
+      <w:r>
+        <w:rPr>
+          <w:rFonts w:ascii="Times New Roman" w:eastAsia="Times New Roman" w:hAnsi="Times New Roman" w:cs="Times New Roman"/>
+          <w:sz w:val="26"/>
+          <w:szCs w:val="26"/>
+        </w:rPr>
+        <w:t>nhân</w:t>
+      </w:r>
+      <w:r>
+        <w:rPr>
+          <w:rFonts w:ascii="Times New Roman" w:eastAsia="Times New Roman" w:hAnsi="Times New Roman" w:cs="Times New Roman"/>
+          <w:sz w:val="26"/>
+          <w:szCs w:val="26"/>
+        </w:rPr>
+        <w:t xml:space="preserve"> </w:t>
+      </w:r>
+      <w:r>
+        <w:rPr>
+          <w:rFonts w:ascii="Times New Roman" w:eastAsia="Times New Roman" w:hAnsi="Times New Roman" w:cs="Times New Roman"/>
+          <w:sz w:val="26"/>
+          <w:szCs w:val="26"/>
+        </w:rPr>
+        <w:t xml:space="preserve">viên </w:t>
       </w:r>
       <w:r>
         <w:rPr>
@@ -2113,7 +2655,7 @@
           <w:sz w:val="26"/>
           <w:szCs w:val="26"/>
         </w:rPr>
-        <w:t>in về khách hàng, nhà cung cấp. Với khách hàng là họ tên, ngày sinh, địa chỉ, điện thoại</w:t>
+        <w:t>in về khách hàng, nhà cung cấp. Với khách hàng là họ tên, ngày sinh, địa chỉ, điện thoại.....Với nhà cung cấp là tên nhà cung cấp, địa chỉ, điện thoại</w:t>
       </w:r>
       <w:proofErr w:type="gramStart"/>
       <w:r>
@@ -2122,7 +2664,7 @@
           <w:sz w:val="26"/>
           <w:szCs w:val="26"/>
         </w:rPr>
-        <w:t>.....</w:t>
+        <w:t>,  email</w:t>
       </w:r>
       <w:proofErr w:type="gramEnd"/>
       <w:r>
@@ -2131,7 +2673,7 @@
           <w:sz w:val="26"/>
           <w:szCs w:val="26"/>
         </w:rPr>
-        <w:t xml:space="preserve">Với nhà cung cấp là tên nhà cung cấp, địa chỉ, điện thoại,  email... </w:t>
+        <w:t xml:space="preserve">... </w:t>
       </w:r>
     </w:p>
     <w:p>
@@ -2160,7 +2702,39 @@
           <w:sz w:val="26"/>
           <w:szCs w:val="26"/>
         </w:rPr>
-        <w:t>Thông tin về hàng hóa như tên hàng, số lượng, dơn giá...Hàng hóa đựợc phân ra làm những loại khác nhau và mỗi mặt hàng chỉ thuộc về một loại hàng nào đó.</w:t>
+        <w:t>Thông tin về hà</w:t>
+      </w:r>
+      <w:r>
+        <w:rPr>
+          <w:rFonts w:ascii="Times New Roman" w:eastAsia="Times New Roman" w:hAnsi="Times New Roman" w:cs="Times New Roman"/>
+          <w:sz w:val="26"/>
+          <w:szCs w:val="26"/>
+        </w:rPr>
+        <w:t>ng hóa như tên hàng, số lượng, đ</w:t>
+      </w:r>
+      <w:r>
+        <w:rPr>
+          <w:rFonts w:ascii="Times New Roman" w:eastAsia="Times New Roman" w:hAnsi="Times New Roman" w:cs="Times New Roman"/>
+          <w:sz w:val="26"/>
+          <w:szCs w:val="26"/>
+        </w:rPr>
+        <w:t>ơn giá...</w:t>
+      </w:r>
+      <w:r>
+        <w:rPr>
+          <w:rFonts w:ascii="Times New Roman" w:eastAsia="Times New Roman" w:hAnsi="Times New Roman" w:cs="Times New Roman"/>
+          <w:sz w:val="26"/>
+          <w:szCs w:val="26"/>
+        </w:rPr>
+        <w:t xml:space="preserve"> Hàng hóa được</w:t>
+      </w:r>
+      <w:r>
+        <w:rPr>
+          <w:rFonts w:ascii="Times New Roman" w:eastAsia="Times New Roman" w:hAnsi="Times New Roman" w:cs="Times New Roman"/>
+          <w:sz w:val="26"/>
+          <w:szCs w:val="26"/>
+        </w:rPr>
+        <w:t xml:space="preserve"> phân ra làm những loại khác nhau và mỗi mặt hàng chỉ thuộc về một loại hàng nào đó.</w:t>
       </w:r>
     </w:p>
     <w:p>
@@ -2189,7 +2763,23 @@
           <w:sz w:val="26"/>
           <w:szCs w:val="26"/>
         </w:rPr>
-        <w:t>Thông tin về các sản phẩm khách hàng mang đến bảo hành như mặt hàng gì, khách hàng nào mang đến bảo hành, ngày bảohành, lý do bào hành....</w:t>
+        <w:t>Thông tin về các sản phẩm khách hàng mang đến bảo hành như mặt hàng gì, khách hàng nào mang đến bảo hành, ngày bảo</w:t>
+      </w:r>
+      <w:r>
+        <w:rPr>
+          <w:rFonts w:ascii="Times New Roman" w:eastAsia="Times New Roman" w:hAnsi="Times New Roman" w:cs="Times New Roman"/>
+          <w:sz w:val="26"/>
+          <w:szCs w:val="26"/>
+        </w:rPr>
+        <w:t xml:space="preserve"> </w:t>
+      </w:r>
+      <w:r>
+        <w:rPr>
+          <w:rFonts w:ascii="Times New Roman" w:eastAsia="Times New Roman" w:hAnsi="Times New Roman" w:cs="Times New Roman"/>
+          <w:sz w:val="26"/>
+          <w:szCs w:val="26"/>
+        </w:rPr>
+        <w:t>hành, lý do bào hành....</w:t>
       </w:r>
     </w:p>
     <w:p>
@@ -2247,6 +2837,7 @@
           <w:sz w:val="26"/>
           <w:szCs w:val="26"/>
         </w:rPr>
+        <w:lastRenderedPageBreak/>
         <w:t>Thông tin về hóa đơn bán hàng như bán cho ai, bán những mặt hàng gì, số lượng, đơn giá, tổng giá trị của hòa đơn bán, nhân viên nào bán hàng, ngày bán.......</w:t>
       </w:r>
     </w:p>
@@ -2276,7 +2867,6 @@
           <w:sz w:val="26"/>
           <w:szCs w:val="26"/>
         </w:rPr>
-        <w:lastRenderedPageBreak/>
         <w:t>Thông tin về các phiếu thu chi</w:t>
       </w:r>
       <w:r>
@@ -2309,7 +2899,7 @@
           <w:sz w:val="26"/>
           <w:szCs w:val="26"/>
         </w:rPr>
-        <w:t>(thu/chi cho nhũng hóa đơn, đơn nhập nào</w:t>
+        <w:t>(thu/chi cho nhũng hóa đơn, đơn nhập nào)</w:t>
       </w:r>
       <w:proofErr w:type="gramStart"/>
       <w:r>
@@ -2318,7 +2908,7 @@
           <w:sz w:val="26"/>
           <w:szCs w:val="26"/>
         </w:rPr>
-        <w:t>)..</w:t>
+        <w:t>..</w:t>
       </w:r>
       <w:proofErr w:type="gramEnd"/>
     </w:p>
@@ -2373,7 +2963,7 @@
           <w:sz w:val="26"/>
           <w:szCs w:val="26"/>
         </w:rPr>
-        <w:t>do( khách</w:t>
+        <w:t>do(</w:t>
       </w:r>
       <w:proofErr w:type="gramEnd"/>
       <w:r>
@@ -2382,7 +2972,7 @@
           <w:sz w:val="26"/>
           <w:szCs w:val="26"/>
         </w:rPr>
-        <w:t xml:space="preserve"> hàng nợ có mã hóa đơn là gì, công ty nợ những đơn nhập nào)...</w:t>
+        <w:t xml:space="preserve"> khách hàng nợ có mã hóa đơn là gì, công ty nợ những đơn nhập nào)...</w:t>
       </w:r>
     </w:p>
     <w:p>
@@ -2586,7 +3176,23 @@
           <w:sz w:val="26"/>
           <w:szCs w:val="26"/>
         </w:rPr>
-        <w:t>tổng số nhân viên của một bộ phận, danh sáchgồm mã bộ phận, tên bộ phận, tổng số nhân viên.</w:t>
+        <w:t>tổng số nhân viên của một bộ phận, danh sách</w:t>
+      </w:r>
+      <w:r>
+        <w:rPr>
+          <w:rFonts w:ascii="Times New Roman" w:eastAsia="Times New Roman" w:hAnsi="Times New Roman" w:cs="Times New Roman"/>
+          <w:sz w:val="26"/>
+          <w:szCs w:val="26"/>
+        </w:rPr>
+        <w:t xml:space="preserve"> </w:t>
+      </w:r>
+      <w:r>
+        <w:rPr>
+          <w:rFonts w:ascii="Times New Roman" w:eastAsia="Times New Roman" w:hAnsi="Times New Roman" w:cs="Times New Roman"/>
+          <w:sz w:val="26"/>
+          <w:szCs w:val="26"/>
+        </w:rPr>
+        <w:t>gồm mã bộ phận, tên bộ phận, tổng số nhân viên.</w:t>
       </w:r>
     </w:p>
     <w:p>
@@ -2640,7 +3246,7 @@
           <w:sz w:val="26"/>
           <w:szCs w:val="26"/>
         </w:rPr>
-        <w:t xml:space="preserve">bộ phận bán hàng bán được trong theo </w:t>
+        <w:t xml:space="preserve">bộ phận bán hàng bán được trong </w:t>
       </w:r>
       <w:proofErr w:type="gramStart"/>
       <w:r>
@@ -2649,15 +3255,7 @@
           <w:sz w:val="26"/>
           <w:szCs w:val="26"/>
         </w:rPr>
-        <w:t>năm</w:t>
-      </w:r>
-      <w:r>
-        <w:rPr>
-          <w:rFonts w:ascii="Times New Roman" w:eastAsia="Times New Roman" w:hAnsi="Times New Roman" w:cs="Times New Roman"/>
-          <w:sz w:val="26"/>
-          <w:szCs w:val="26"/>
-        </w:rPr>
-        <w:t>.Danh</w:t>
+        <w:t>theo</w:t>
       </w:r>
       <w:proofErr w:type="gramEnd"/>
       <w:r>
@@ -2666,7 +3264,15 @@
           <w:sz w:val="26"/>
           <w:szCs w:val="26"/>
         </w:rPr>
-        <w:t xml:space="preserve"> sách gồm có mã nhân viên, họ</w:t>
+        <w:t xml:space="preserve"> năm</w:t>
+      </w:r>
+      <w:r>
+        <w:rPr>
+          <w:rFonts w:ascii="Times New Roman" w:eastAsia="Times New Roman" w:hAnsi="Times New Roman" w:cs="Times New Roman"/>
+          <w:sz w:val="26"/>
+          <w:szCs w:val="26"/>
+        </w:rPr>
+        <w:t>.</w:t>
       </w:r>
       <w:r>
         <w:rPr>
@@ -2682,6 +3288,22 @@
           <w:sz w:val="26"/>
           <w:szCs w:val="26"/>
         </w:rPr>
+        <w:t>Danh sách gồm có mã nhân viên, họ</w:t>
+      </w:r>
+      <w:r>
+        <w:rPr>
+          <w:rFonts w:ascii="Times New Roman" w:eastAsia="Times New Roman" w:hAnsi="Times New Roman" w:cs="Times New Roman"/>
+          <w:sz w:val="26"/>
+          <w:szCs w:val="26"/>
+        </w:rPr>
+        <w:t xml:space="preserve"> </w:t>
+      </w:r>
+      <w:r>
+        <w:rPr>
+          <w:rFonts w:ascii="Times New Roman" w:eastAsia="Times New Roman" w:hAnsi="Times New Roman" w:cs="Times New Roman"/>
+          <w:sz w:val="26"/>
+          <w:szCs w:val="26"/>
+        </w:rPr>
         <w:t>tên, ngày sinh, số lượng hàng bán</w:t>
       </w:r>
       <w:r>
@@ -2698,7 +3320,41 @@
           <w:sz w:val="26"/>
           <w:szCs w:val="26"/>
         </w:rPr>
-        <w:t>được, tổng giá trị bán được.Sắp xếp theo tổng giá trị giảm dần.</w:t>
+        <w:t>được, tổng giá trị bán được.</w:t>
+      </w:r>
+      <w:r>
+        <w:rPr>
+          <w:rFonts w:ascii="Times New Roman" w:eastAsia="Times New Roman" w:hAnsi="Times New Roman" w:cs="Times New Roman"/>
+          <w:sz w:val="26"/>
+          <w:szCs w:val="26"/>
+        </w:rPr>
+        <w:t xml:space="preserve"> </w:t>
+      </w:r>
+      <w:r>
+        <w:rPr>
+          <w:rFonts w:ascii="Times New Roman" w:eastAsia="Times New Roman" w:hAnsi="Times New Roman" w:cs="Times New Roman"/>
+          <w:sz w:val="26"/>
+          <w:szCs w:val="26"/>
+        </w:rPr>
+        <w:t xml:space="preserve">Sắp xếp </w:t>
+      </w:r>
+      <w:proofErr w:type="gramStart"/>
+      <w:r>
+        <w:rPr>
+          <w:rFonts w:ascii="Times New Roman" w:eastAsia="Times New Roman" w:hAnsi="Times New Roman" w:cs="Times New Roman"/>
+          <w:sz w:val="26"/>
+          <w:szCs w:val="26"/>
+        </w:rPr>
+        <w:t>theo</w:t>
+      </w:r>
+      <w:proofErr w:type="gramEnd"/>
+      <w:r>
+        <w:rPr>
+          <w:rFonts w:ascii="Times New Roman" w:eastAsia="Times New Roman" w:hAnsi="Times New Roman" w:cs="Times New Roman"/>
+          <w:sz w:val="26"/>
+          <w:szCs w:val="26"/>
+        </w:rPr>
+        <w:t xml:space="preserve"> tổng giá trị giảm dần.</w:t>
       </w:r>
     </w:p>
     <w:p>
@@ -2845,10 +3501,6 @@
           <w:numId w:val="2"/>
         </w:numPr>
         <w:shd w:val="clear" w:color="auto" w:fill="FFFFFF"/>
-        <w:tabs>
-          <w:tab w:val="left" w:pos="990"/>
-          <w:tab w:val="left" w:pos="1440"/>
-        </w:tabs>
         <w:spacing w:after="0" w:line="360" w:lineRule="auto"/>
         <w:ind w:left="0" w:firstLine="1134"/>
         <w:jc w:val="both"/>
@@ -2880,7 +3532,33 @@
           <w:sz w:val="26"/>
           <w:szCs w:val="26"/>
         </w:rPr>
-        <w:t>g về nhiều doanh thu nhất theo năm</w:t>
+        <w:t xml:space="preserve">g về nhiều doanh </w:t>
+      </w:r>
+      <w:proofErr w:type="gramStart"/>
+      <w:r>
+        <w:rPr>
+          <w:rFonts w:ascii="Times New Roman" w:eastAsia="Times New Roman" w:hAnsi="Times New Roman" w:cs="Times New Roman"/>
+          <w:sz w:val="26"/>
+          <w:szCs w:val="26"/>
+        </w:rPr>
+        <w:t>thu</w:t>
+      </w:r>
+      <w:proofErr w:type="gramEnd"/>
+      <w:r>
+        <w:rPr>
+          <w:rFonts w:ascii="Times New Roman" w:eastAsia="Times New Roman" w:hAnsi="Times New Roman" w:cs="Times New Roman"/>
+          <w:sz w:val="26"/>
+          <w:szCs w:val="26"/>
+        </w:rPr>
+        <w:t xml:space="preserve"> nhất theo năm</w:t>
+      </w:r>
+      <w:r>
+        <w:rPr>
+          <w:rFonts w:ascii="Times New Roman" w:eastAsia="Times New Roman" w:hAnsi="Times New Roman" w:cs="Times New Roman"/>
+          <w:sz w:val="26"/>
+          <w:szCs w:val="26"/>
+        </w:rPr>
+        <w:t>.</w:t>
       </w:r>
     </w:p>
     <w:p>
@@ -3073,6 +3751,7 @@
           <w:sz w:val="26"/>
           <w:szCs w:val="26"/>
         </w:rPr>
+        <w:lastRenderedPageBreak/>
         <w:t>Lập danh sách khách hàng có khối luợng giao dịch lớn nhất</w:t>
       </w:r>
       <w:r>
@@ -3113,16 +3792,7 @@
           <w:sz w:val="26"/>
           <w:szCs w:val="26"/>
         </w:rPr>
-        <w:t xml:space="preserve">. Danh </w:t>
-      </w:r>
-      <w:r>
-        <w:rPr>
-          <w:rFonts w:ascii="Times New Roman" w:hAnsi="Times New Roman" w:cs="Times New Roman"/>
-          <w:sz w:val="26"/>
-          <w:szCs w:val="26"/>
-        </w:rPr>
-        <w:lastRenderedPageBreak/>
-        <w:t>sách gồm có mã nhà cung cấp, tên nhà cung cấp, địa chỉ, điện thoại, emal, tổng số tiền mà doanh nghiệp đã bỏ ra để nhập hàng từ nhà cung cấp.</w:t>
+        <w:t>. Danh sách gồm có mã nhà cung cấp, tên nhà cung cấp, địa chỉ, điện thoại, emal, tổng số tiền mà doanh nghiệp đã bỏ ra để nhập hàng từ nhà cung cấp.</w:t>
       </w:r>
     </w:p>
     <w:p>
@@ -3290,7 +3960,39 @@
           <w:sz w:val="26"/>
           <w:szCs w:val="26"/>
         </w:rPr>
-        <w:t>Lập danh sách top 5 khách hàng có khối lượng giao dich với công tylớn nhất. Danh sách gồm mã</w:t>
+        <w:t>Lập danh sách top 5 khách hàng có khối lượ</w:t>
+      </w:r>
+      <w:r>
+        <w:rPr>
+          <w:rFonts w:ascii="Times New Roman" w:hAnsi="Times New Roman" w:cs="Times New Roman"/>
+          <w:sz w:val="26"/>
+          <w:szCs w:val="26"/>
+        </w:rPr>
+        <w:t>ng giao dị</w:t>
+      </w:r>
+      <w:r>
+        <w:rPr>
+          <w:rFonts w:ascii="Times New Roman" w:hAnsi="Times New Roman" w:cs="Times New Roman"/>
+          <w:sz w:val="26"/>
+          <w:szCs w:val="26"/>
+        </w:rPr>
+        <w:t>ch vớ</w:t>
+      </w:r>
+      <w:r>
+        <w:rPr>
+          <w:rFonts w:ascii="Times New Roman" w:hAnsi="Times New Roman" w:cs="Times New Roman"/>
+          <w:sz w:val="26"/>
+          <w:szCs w:val="26"/>
+        </w:rPr>
+        <w:t>i kho</w:t>
+      </w:r>
+      <w:r>
+        <w:rPr>
+          <w:rFonts w:ascii="Times New Roman" w:hAnsi="Times New Roman" w:cs="Times New Roman"/>
+          <w:sz w:val="26"/>
+          <w:szCs w:val="26"/>
+        </w:rPr>
+        <w:t xml:space="preserve"> là</w:t>
       </w:r>
       <w:r>
         <w:rPr>
@@ -3306,7 +4008,39 @@
           <w:sz w:val="26"/>
           <w:szCs w:val="26"/>
         </w:rPr>
-        <w:t>khách hàng, tên khách hàng, ngàysinh, địa chỉ, điện thoại, tổng khối luợng giao dịch.</w:t>
+        <w:t>lớn nhất. Danh sách gồm mã</w:t>
+      </w:r>
+      <w:r>
+        <w:rPr>
+          <w:rFonts w:ascii="Times New Roman" w:hAnsi="Times New Roman" w:cs="Times New Roman"/>
+          <w:sz w:val="26"/>
+          <w:szCs w:val="26"/>
+        </w:rPr>
+        <w:t xml:space="preserve"> </w:t>
+      </w:r>
+      <w:r>
+        <w:rPr>
+          <w:rFonts w:ascii="Times New Roman" w:hAnsi="Times New Roman" w:cs="Times New Roman"/>
+          <w:sz w:val="26"/>
+          <w:szCs w:val="26"/>
+        </w:rPr>
+        <w:t>khách hàng, tên khách hàng, ngày</w:t>
+      </w:r>
+      <w:r>
+        <w:rPr>
+          <w:rFonts w:ascii="Times New Roman" w:hAnsi="Times New Roman" w:cs="Times New Roman"/>
+          <w:sz w:val="26"/>
+          <w:szCs w:val="26"/>
+        </w:rPr>
+        <w:t xml:space="preserve"> </w:t>
+      </w:r>
+      <w:r>
+        <w:rPr>
+          <w:rFonts w:ascii="Times New Roman" w:hAnsi="Times New Roman" w:cs="Times New Roman"/>
+          <w:sz w:val="26"/>
+          <w:szCs w:val="26"/>
+        </w:rPr>
+        <w:t>sinh, địa chỉ, điện thoại, tổng khối luợng giao dịch.</w:t>
       </w:r>
     </w:p>
     <w:p>
@@ -3415,7 +4149,7 @@
           <w:sz w:val="26"/>
           <w:szCs w:val="26"/>
         </w:rPr>
-        <w:t xml:space="preserve">t ra theo </w:t>
+        <w:t xml:space="preserve">t ra </w:t>
       </w:r>
       <w:proofErr w:type="gramStart"/>
       <w:r>
@@ -3424,9 +4158,33 @@
           <w:sz w:val="26"/>
           <w:szCs w:val="26"/>
         </w:rPr>
-        <w:t>năm,tháng</w:t>
+        <w:t>theo</w:t>
       </w:r>
       <w:proofErr w:type="gramEnd"/>
+      <w:r>
+        <w:rPr>
+          <w:rFonts w:ascii="Times New Roman" w:hAnsi="Times New Roman" w:cs="Times New Roman"/>
+          <w:sz w:val="26"/>
+          <w:szCs w:val="26"/>
+        </w:rPr>
+        <w:t xml:space="preserve"> năm,</w:t>
+      </w:r>
+      <w:r>
+        <w:rPr>
+          <w:rFonts w:ascii="Times New Roman" w:hAnsi="Times New Roman" w:cs="Times New Roman"/>
+          <w:sz w:val="26"/>
+          <w:szCs w:val="26"/>
+        </w:rPr>
+        <w:t xml:space="preserve"> </w:t>
+      </w:r>
+      <w:r>
+        <w:rPr>
+          <w:rFonts w:ascii="Times New Roman" w:hAnsi="Times New Roman" w:cs="Times New Roman"/>
+          <w:sz w:val="26"/>
+          <w:szCs w:val="26"/>
+        </w:rPr>
+        <w:t>tháng</w:t>
+      </w:r>
       <w:r>
         <w:rPr>
           <w:rFonts w:ascii="Times New Roman" w:hAnsi="Times New Roman" w:cs="Times New Roman"/>
@@ -3557,15 +4315,7 @@
           <w:sz w:val="26"/>
           <w:szCs w:val="26"/>
         </w:rPr>
-        <w:t xml:space="preserve">p theo </w:t>
-      </w:r>
-      <w:r>
-        <w:rPr>
-          <w:rFonts w:ascii="Times New Roman" w:hAnsi="Times New Roman" w:cs="Times New Roman"/>
-          <w:sz w:val="26"/>
-          <w:szCs w:val="26"/>
-        </w:rPr>
-        <w:t xml:space="preserve">nhà cung </w:t>
+        <w:t xml:space="preserve">p </w:t>
       </w:r>
       <w:proofErr w:type="gramStart"/>
       <w:r>
@@ -3574,23 +4324,7 @@
           <w:sz w:val="26"/>
           <w:szCs w:val="26"/>
         </w:rPr>
-        <w:t>cấ</w:t>
-      </w:r>
-      <w:r>
-        <w:rPr>
-          <w:rFonts w:ascii="Times New Roman" w:hAnsi="Times New Roman" w:cs="Times New Roman"/>
-          <w:sz w:val="26"/>
-          <w:szCs w:val="26"/>
-        </w:rPr>
-        <w:t xml:space="preserve">p </w:t>
-      </w:r>
-      <w:r>
-        <w:rPr>
-          <w:rFonts w:ascii="Times New Roman" w:hAnsi="Times New Roman" w:cs="Times New Roman"/>
-          <w:sz w:val="26"/>
-          <w:szCs w:val="26"/>
-        </w:rPr>
-        <w:t>.</w:t>
+        <w:t>theo</w:t>
       </w:r>
       <w:proofErr w:type="gramEnd"/>
       <w:r>
@@ -3599,14 +4333,6 @@
           <w:sz w:val="26"/>
           <w:szCs w:val="26"/>
         </w:rPr>
-        <w:t xml:space="preserve"> Danh sách gồm có</w:t>
-      </w:r>
-      <w:r>
-        <w:rPr>
-          <w:rFonts w:ascii="Times New Roman" w:hAnsi="Times New Roman" w:cs="Times New Roman"/>
-          <w:sz w:val="26"/>
-          <w:szCs w:val="26"/>
-        </w:rPr>
         <w:t xml:space="preserve"> </w:t>
       </w:r>
       <w:r>
@@ -3615,25 +4341,55 @@
           <w:sz w:val="26"/>
           <w:szCs w:val="26"/>
         </w:rPr>
-        <w:t xml:space="preserve">mã phiếu </w:t>
-      </w:r>
-      <w:proofErr w:type="gramStart"/>
-      <w:r>
-        <w:rPr>
-          <w:rFonts w:ascii="Times New Roman" w:hAnsi="Times New Roman" w:cs="Times New Roman"/>
-          <w:sz w:val="26"/>
-          <w:szCs w:val="26"/>
-        </w:rPr>
-        <w:t>nhập,ngày</w:t>
-      </w:r>
-      <w:proofErr w:type="gramEnd"/>
-      <w:r>
-        <w:rPr>
-          <w:rFonts w:ascii="Times New Roman" w:hAnsi="Times New Roman" w:cs="Times New Roman"/>
-          <w:sz w:val="26"/>
-          <w:szCs w:val="26"/>
-        </w:rPr>
-        <w:t xml:space="preserve"> lập, tổng giá trị.</w:t>
+        <w:t>nhà cung cấ</w:t>
+      </w:r>
+      <w:r>
+        <w:rPr>
+          <w:rFonts w:ascii="Times New Roman" w:hAnsi="Times New Roman" w:cs="Times New Roman"/>
+          <w:sz w:val="26"/>
+          <w:szCs w:val="26"/>
+        </w:rPr>
+        <w:t>p</w:t>
+      </w:r>
+      <w:r>
+        <w:rPr>
+          <w:rFonts w:ascii="Times New Roman" w:hAnsi="Times New Roman" w:cs="Times New Roman"/>
+          <w:sz w:val="26"/>
+          <w:szCs w:val="26"/>
+        </w:rPr>
+        <w:t>. Danh sách gồm có</w:t>
+      </w:r>
+      <w:r>
+        <w:rPr>
+          <w:rFonts w:ascii="Times New Roman" w:hAnsi="Times New Roman" w:cs="Times New Roman"/>
+          <w:sz w:val="26"/>
+          <w:szCs w:val="26"/>
+        </w:rPr>
+        <w:t xml:space="preserve"> </w:t>
+      </w:r>
+      <w:r>
+        <w:rPr>
+          <w:rFonts w:ascii="Times New Roman" w:hAnsi="Times New Roman" w:cs="Times New Roman"/>
+          <w:sz w:val="26"/>
+          <w:szCs w:val="26"/>
+        </w:rPr>
+        <w:t>mã phiếu nhập,</w:t>
+      </w:r>
+      <w:r>
+        <w:rPr>
+          <w:rFonts w:ascii="Times New Roman" w:hAnsi="Times New Roman" w:cs="Times New Roman"/>
+          <w:sz w:val="26"/>
+          <w:szCs w:val="26"/>
+        </w:rPr>
+        <w:t xml:space="preserve"> </w:t>
+      </w:r>
+      <w:r>
+        <w:rPr>
+          <w:rFonts w:ascii="Times New Roman" w:hAnsi="Times New Roman" w:cs="Times New Roman"/>
+          <w:sz w:val="26"/>
+          <w:szCs w:val="26"/>
+        </w:rPr>
+        <w:t>ngày lập, tổng giá trị.</w:t>
       </w:r>
     </w:p>
     <w:p>
@@ -3737,25 +4493,23 @@
           <w:sz w:val="26"/>
           <w:szCs w:val="26"/>
         </w:rPr>
-        <w:t xml:space="preserve">. Danh sách gốm có mã hàng, tên </w:t>
-      </w:r>
-      <w:proofErr w:type="gramStart"/>
-      <w:r>
-        <w:rPr>
-          <w:rFonts w:ascii="Times New Roman" w:hAnsi="Times New Roman" w:cs="Times New Roman"/>
-          <w:sz w:val="26"/>
-          <w:szCs w:val="26"/>
-        </w:rPr>
-        <w:t>hàng,số</w:t>
-      </w:r>
-      <w:proofErr w:type="gramEnd"/>
-      <w:r>
-        <w:rPr>
-          <w:rFonts w:ascii="Times New Roman" w:hAnsi="Times New Roman" w:cs="Times New Roman"/>
-          <w:sz w:val="26"/>
-          <w:szCs w:val="26"/>
-        </w:rPr>
-        <w:t xml:space="preserve"> lượng, số tiền bỏ ra để nhập mặt hàng đó.</w:t>
+        <w:t>. Danh sách gốm có mã hàng, tên hàng,</w:t>
+      </w:r>
+      <w:r>
+        <w:rPr>
+          <w:rFonts w:ascii="Times New Roman" w:hAnsi="Times New Roman" w:cs="Times New Roman"/>
+          <w:sz w:val="26"/>
+          <w:szCs w:val="26"/>
+        </w:rPr>
+        <w:t xml:space="preserve"> </w:t>
+      </w:r>
+      <w:r>
+        <w:rPr>
+          <w:rFonts w:ascii="Times New Roman" w:hAnsi="Times New Roman" w:cs="Times New Roman"/>
+          <w:sz w:val="26"/>
+          <w:szCs w:val="26"/>
+        </w:rPr>
+        <w:t>số lượng, số tiền bỏ ra để nhập mặt hàng đó.</w:t>
       </w:r>
     </w:p>
     <w:p>
@@ -4015,6 +4769,7 @@
           <w:sz w:val="26"/>
           <w:szCs w:val="26"/>
         </w:rPr>
+        <w:lastRenderedPageBreak/>
         <w:t>Lập bảng thống kê tình hình giao dịch củ</w:t>
       </w:r>
       <w:r>
@@ -4047,7 +4802,23 @@
           <w:sz w:val="26"/>
           <w:szCs w:val="26"/>
         </w:rPr>
-        <w:t>. Danh sách gồm có mã nhà cung cấp, tênnhà cung cấp, tổng số tiền đã nhập.</w:t>
+        <w:t>. Danh sách gồm có mã nhà cung cấp, tên</w:t>
+      </w:r>
+      <w:r>
+        <w:rPr>
+          <w:rFonts w:ascii="Times New Roman" w:hAnsi="Times New Roman" w:cs="Times New Roman"/>
+          <w:sz w:val="26"/>
+          <w:szCs w:val="26"/>
+        </w:rPr>
+        <w:t xml:space="preserve"> </w:t>
+      </w:r>
+      <w:r>
+        <w:rPr>
+          <w:rFonts w:ascii="Times New Roman" w:hAnsi="Times New Roman" w:cs="Times New Roman"/>
+          <w:sz w:val="26"/>
+          <w:szCs w:val="26"/>
+        </w:rPr>
+        <w:t>nhà cung cấp, tổng số tiền đã nhập.</w:t>
       </w:r>
     </w:p>
     <w:p>
@@ -4075,7 +4846,6 @@
           <w:sz w:val="26"/>
           <w:szCs w:val="26"/>
         </w:rPr>
-        <w:lastRenderedPageBreak/>
         <w:t>Lập danh sách</w:t>
       </w:r>
       <w:r>
@@ -4424,6 +5194,14 @@
         </w:rPr>
         <w:t>Lập bảng thống kê số top 5 hàng hóa có lượng tồn lớn nhất. Danh sách gồm mã hàng, tên hàng, số lượng tồn</w:t>
       </w:r>
+      <w:r>
+        <w:rPr>
+          <w:rFonts w:ascii="Times New Roman" w:hAnsi="Times New Roman" w:cs="Times New Roman"/>
+          <w:sz w:val="26"/>
+          <w:szCs w:val="26"/>
+        </w:rPr>
+        <w:t>.</w:t>
+      </w:r>
     </w:p>
     <w:p>
       <w:pPr>
@@ -4450,7 +5228,31 @@
           <w:sz w:val="26"/>
           <w:szCs w:val="26"/>
         </w:rPr>
-        <w:t>Lập danh hàng hóa trong kho có số lượng tồn nhiều nhất</w:t>
+        <w:t>Lập danh</w:t>
+      </w:r>
+      <w:r>
+        <w:rPr>
+          <w:rFonts w:ascii="Times New Roman" w:hAnsi="Times New Roman" w:cs="Times New Roman"/>
+          <w:sz w:val="26"/>
+          <w:szCs w:val="26"/>
+        </w:rPr>
+        <w:t xml:space="preserve"> sách</w:t>
+      </w:r>
+      <w:r>
+        <w:rPr>
+          <w:rFonts w:ascii="Times New Roman" w:hAnsi="Times New Roman" w:cs="Times New Roman"/>
+          <w:sz w:val="26"/>
+          <w:szCs w:val="26"/>
+        </w:rPr>
+        <w:t xml:space="preserve"> hàng hóa trong kho có số lượng tồn nhiều nhất</w:t>
+      </w:r>
+      <w:r>
+        <w:rPr>
+          <w:rFonts w:ascii="Times New Roman" w:hAnsi="Times New Roman" w:cs="Times New Roman"/>
+          <w:sz w:val="26"/>
+          <w:szCs w:val="26"/>
+        </w:rPr>
+        <w:t>.</w:t>
       </w:r>
       <w:r>
         <w:rPr>
@@ -4483,6 +5285,14 @@
           <w:szCs w:val="26"/>
         </w:rPr>
         <w:t>, tên hàng, mã loại, số lượng</w:t>
+      </w:r>
+      <w:r>
+        <w:rPr>
+          <w:rFonts w:ascii="Times New Roman" w:hAnsi="Times New Roman" w:cs="Times New Roman"/>
+          <w:sz w:val="26"/>
+          <w:szCs w:val="26"/>
+        </w:rPr>
+        <w:t>.</w:t>
       </w:r>
     </w:p>
     <w:p>
@@ -4510,7 +5320,7 @@
           <w:sz w:val="26"/>
           <w:szCs w:val="26"/>
         </w:rPr>
-        <w:t>Lập danh sáchmặt hàng có giátrịtồn cao nhất trong kho. Danh sách gồm có mã hàng, tên hàng,</w:t>
+        <w:t>Lập danh sách</w:t>
       </w:r>
       <w:r>
         <w:rPr>
@@ -4526,6 +5336,54 @@
           <w:sz w:val="26"/>
           <w:szCs w:val="26"/>
         </w:rPr>
+        <w:t>mặt hàng có giá</w:t>
+      </w:r>
+      <w:r>
+        <w:rPr>
+          <w:rFonts w:ascii="Times New Roman" w:hAnsi="Times New Roman" w:cs="Times New Roman"/>
+          <w:sz w:val="26"/>
+          <w:szCs w:val="26"/>
+        </w:rPr>
+        <w:t xml:space="preserve"> </w:t>
+      </w:r>
+      <w:r>
+        <w:rPr>
+          <w:rFonts w:ascii="Times New Roman" w:hAnsi="Times New Roman" w:cs="Times New Roman"/>
+          <w:sz w:val="26"/>
+          <w:szCs w:val="26"/>
+        </w:rPr>
+        <w:t>trị</w:t>
+      </w:r>
+      <w:r>
+        <w:rPr>
+          <w:rFonts w:ascii="Times New Roman" w:hAnsi="Times New Roman" w:cs="Times New Roman"/>
+          <w:sz w:val="26"/>
+          <w:szCs w:val="26"/>
+        </w:rPr>
+        <w:t xml:space="preserve"> </w:t>
+      </w:r>
+      <w:r>
+        <w:rPr>
+          <w:rFonts w:ascii="Times New Roman" w:hAnsi="Times New Roman" w:cs="Times New Roman"/>
+          <w:sz w:val="26"/>
+          <w:szCs w:val="26"/>
+        </w:rPr>
+        <w:t>tồn cao nhất trong kho. Danh sách gồm có mã hàng, tên hàng,</w:t>
+      </w:r>
+      <w:r>
+        <w:rPr>
+          <w:rFonts w:ascii="Times New Roman" w:hAnsi="Times New Roman" w:cs="Times New Roman"/>
+          <w:sz w:val="26"/>
+          <w:szCs w:val="26"/>
+        </w:rPr>
+        <w:t xml:space="preserve"> </w:t>
+      </w:r>
+      <w:r>
+        <w:rPr>
+          <w:rFonts w:ascii="Times New Roman" w:hAnsi="Times New Roman" w:cs="Times New Roman"/>
+          <w:sz w:val="26"/>
+          <w:szCs w:val="26"/>
+        </w:rPr>
         <w:t>mã loại,</w:t>
       </w:r>
       <w:r>
@@ -4543,6 +5401,14 @@
           <w:szCs w:val="26"/>
         </w:rPr>
         <w:t xml:space="preserve"> giá tồn</w:t>
+      </w:r>
+      <w:r>
+        <w:rPr>
+          <w:rFonts w:ascii="Times New Roman" w:hAnsi="Times New Roman" w:cs="Times New Roman"/>
+          <w:sz w:val="26"/>
+          <w:szCs w:val="26"/>
+        </w:rPr>
+        <w:t>.</w:t>
       </w:r>
     </w:p>
     <w:p>
@@ -4658,7 +5524,25 @@
           <w:sz w:val="26"/>
           <w:szCs w:val="26"/>
         </w:rPr>
-        <w:t xml:space="preserve">Tính tổng số tiền công ty đã thu từ việc bán hàng </w:t>
+        <w:t xml:space="preserve">Tính tổng số tiền công ty đã </w:t>
+      </w:r>
+      <w:proofErr w:type="gramStart"/>
+      <w:r>
+        <w:rPr>
+          <w:rFonts w:ascii="Times New Roman" w:hAnsi="Times New Roman" w:cs="Times New Roman"/>
+          <w:sz w:val="26"/>
+          <w:szCs w:val="26"/>
+        </w:rPr>
+        <w:t>thu</w:t>
+      </w:r>
+      <w:proofErr w:type="gramEnd"/>
+      <w:r>
+        <w:rPr>
+          <w:rFonts w:ascii="Times New Roman" w:hAnsi="Times New Roman" w:cs="Times New Roman"/>
+          <w:sz w:val="26"/>
+          <w:szCs w:val="26"/>
+        </w:rPr>
+        <w:t xml:space="preserve"> từ việc bán hàng </w:t>
       </w:r>
       <w:r>
         <w:rPr>
@@ -4667,6 +5551,14 @@
           <w:szCs w:val="26"/>
         </w:rPr>
         <w:t>theo từng năm</w:t>
+      </w:r>
+      <w:r>
+        <w:rPr>
+          <w:rFonts w:ascii="Times New Roman" w:hAnsi="Times New Roman" w:cs="Times New Roman"/>
+          <w:sz w:val="26"/>
+          <w:szCs w:val="26"/>
+        </w:rPr>
+        <w:t>.</w:t>
       </w:r>
     </w:p>
     <w:p>
@@ -4697,13 +5589,23 @@
         </w:rPr>
         <w:t xml:space="preserve">Tính tổng số tiền công ty đã chi từ việc nhập hàng </w:t>
       </w:r>
-      <w:r>
-        <w:rPr>
-          <w:rFonts w:ascii="Times New Roman" w:hAnsi="Times New Roman" w:cs="Times New Roman"/>
-          <w:sz w:val="26"/>
-          <w:szCs w:val="26"/>
-        </w:rPr>
-        <w:t>theo từng năm</w:t>
+      <w:proofErr w:type="gramStart"/>
+      <w:r>
+        <w:rPr>
+          <w:rFonts w:ascii="Times New Roman" w:hAnsi="Times New Roman" w:cs="Times New Roman"/>
+          <w:sz w:val="26"/>
+          <w:szCs w:val="26"/>
+        </w:rPr>
+        <w:t>theo</w:t>
+      </w:r>
+      <w:proofErr w:type="gramEnd"/>
+      <w:r>
+        <w:rPr>
+          <w:rFonts w:ascii="Times New Roman" w:hAnsi="Times New Roman" w:cs="Times New Roman"/>
+          <w:sz w:val="26"/>
+          <w:szCs w:val="26"/>
+        </w:rPr>
+        <w:t xml:space="preserve"> từng năm</w:t>
       </w:r>
       <w:r>
         <w:rPr>
@@ -4859,7 +5761,57 @@
           <w:sz w:val="26"/>
           <w:szCs w:val="26"/>
         </w:rPr>
-        <w:t>Lập bảng thống kê số tiền thu tù việc bàn hàng trong từ</w:t>
+        <w:t>Lập bảng thống kê số tiề</w:t>
+      </w:r>
+      <w:r>
+        <w:rPr>
+          <w:rFonts w:ascii="Times New Roman" w:hAnsi="Times New Roman" w:cs="Times New Roman"/>
+          <w:sz w:val="26"/>
+          <w:szCs w:val="26"/>
+        </w:rPr>
+        <w:t xml:space="preserve">n </w:t>
+      </w:r>
+      <w:proofErr w:type="gramStart"/>
+      <w:r>
+        <w:rPr>
+          <w:rFonts w:ascii="Times New Roman" w:hAnsi="Times New Roman" w:cs="Times New Roman"/>
+          <w:sz w:val="26"/>
+          <w:szCs w:val="26"/>
+        </w:rPr>
+        <w:t>thu</w:t>
+      </w:r>
+      <w:proofErr w:type="gramEnd"/>
+      <w:r>
+        <w:rPr>
+          <w:rFonts w:ascii="Times New Roman" w:hAnsi="Times New Roman" w:cs="Times New Roman"/>
+          <w:sz w:val="26"/>
+          <w:szCs w:val="26"/>
+        </w:rPr>
+        <w:t xml:space="preserve"> từ</w:t>
+      </w:r>
+      <w:r>
+        <w:rPr>
+          <w:rFonts w:ascii="Times New Roman" w:hAnsi="Times New Roman" w:cs="Times New Roman"/>
+          <w:sz w:val="26"/>
+          <w:szCs w:val="26"/>
+        </w:rPr>
+        <w:t xml:space="preserve"> việ</w:t>
+      </w:r>
+      <w:r>
+        <w:rPr>
+          <w:rFonts w:ascii="Times New Roman" w:hAnsi="Times New Roman" w:cs="Times New Roman"/>
+          <w:sz w:val="26"/>
+          <w:szCs w:val="26"/>
+        </w:rPr>
+        <w:t>c bá</w:t>
+      </w:r>
+      <w:r>
+        <w:rPr>
+          <w:rFonts w:ascii="Times New Roman" w:hAnsi="Times New Roman" w:cs="Times New Roman"/>
+          <w:sz w:val="26"/>
+          <w:szCs w:val="26"/>
+        </w:rPr>
+        <w:t>n hàng trong từ</w:t>
       </w:r>
       <w:r>
         <w:rPr>
@@ -4920,7 +5872,7 @@
           <w:sz w:val="26"/>
           <w:szCs w:val="26"/>
         </w:rPr>
-        <w:t xml:space="preserve">. Danh sách gồm có tổng số tiền thu, tổng số tiền chi, Thặng dư </w:t>
+        <w:t xml:space="preserve">. Danh sách gồm có tổng số tiền </w:t>
       </w:r>
       <w:proofErr w:type="gramStart"/>
       <w:r>
@@ -4929,7 +5881,7 @@
           <w:sz w:val="26"/>
           <w:szCs w:val="26"/>
         </w:rPr>
-        <w:t>( bằng</w:t>
+        <w:t>thu</w:t>
       </w:r>
       <w:proofErr w:type="gramEnd"/>
       <w:r>
@@ -4938,7 +5890,23 @@
           <w:sz w:val="26"/>
           <w:szCs w:val="26"/>
         </w:rPr>
-        <w:t xml:space="preserve"> số tiền thu –số tiền chi).</w:t>
+        <w:t>, tổng số tiền chi, Thặ</w:t>
+      </w:r>
+      <w:r>
+        <w:rPr>
+          <w:rFonts w:ascii="Times New Roman" w:hAnsi="Times New Roman" w:cs="Times New Roman"/>
+          <w:sz w:val="26"/>
+          <w:szCs w:val="26"/>
+        </w:rPr>
+        <w:t>ng dư (</w:t>
+      </w:r>
+      <w:r>
+        <w:rPr>
+          <w:rFonts w:ascii="Times New Roman" w:hAnsi="Times New Roman" w:cs="Times New Roman"/>
+          <w:sz w:val="26"/>
+          <w:szCs w:val="26"/>
+        </w:rPr>
+        <w:t>bằng số tiền thu –số tiền chi).</w:t>
       </w:r>
     </w:p>
     <w:p>
@@ -4967,7 +5935,40 @@
           <w:sz w:val="26"/>
           <w:szCs w:val="26"/>
         </w:rPr>
-        <w:t xml:space="preserve">Lập danh thống kê tình hình thu,chi, thặng dư(thu-chi) của </w:t>
+        <w:lastRenderedPageBreak/>
+        <w:t>Lập danh thống kê tình hình thu,</w:t>
+      </w:r>
+      <w:r>
+        <w:rPr>
+          <w:rFonts w:ascii="Times New Roman" w:hAnsi="Times New Roman" w:cs="Times New Roman"/>
+          <w:sz w:val="26"/>
+          <w:szCs w:val="26"/>
+        </w:rPr>
+        <w:t xml:space="preserve"> </w:t>
+      </w:r>
+      <w:r>
+        <w:rPr>
+          <w:rFonts w:ascii="Times New Roman" w:hAnsi="Times New Roman" w:cs="Times New Roman"/>
+          <w:sz w:val="26"/>
+          <w:szCs w:val="26"/>
+        </w:rPr>
+        <w:t>chi, thặng dư</w:t>
+      </w:r>
+      <w:r>
+        <w:rPr>
+          <w:rFonts w:ascii="Times New Roman" w:hAnsi="Times New Roman" w:cs="Times New Roman"/>
+          <w:sz w:val="26"/>
+          <w:szCs w:val="26"/>
+        </w:rPr>
+        <w:t xml:space="preserve"> </w:t>
+      </w:r>
+      <w:r>
+        <w:rPr>
+          <w:rFonts w:ascii="Times New Roman" w:hAnsi="Times New Roman" w:cs="Times New Roman"/>
+          <w:sz w:val="26"/>
+          <w:szCs w:val="26"/>
+        </w:rPr>
+        <w:t xml:space="preserve">(thu-chi) của </w:t>
       </w:r>
       <w:r>
         <w:rPr>
@@ -5068,8 +6069,63 @@
           <w:sz w:val="26"/>
           <w:szCs w:val="26"/>
         </w:rPr>
-        <w:lastRenderedPageBreak/>
-        <w:t>Lập danh sách các hóa đơn còn nợ công typhát sinh trong tháng3 năm 2008. Danh sách gồm có mãhóa đơn, số tiền còn nợ, ngày hẹn.</w:t>
+        <w:t>Lậ</w:t>
+      </w:r>
+      <w:r>
+        <w:rPr>
+          <w:rFonts w:ascii="Times New Roman" w:hAnsi="Times New Roman" w:cs="Times New Roman"/>
+          <w:sz w:val="26"/>
+          <w:szCs w:val="26"/>
+        </w:rPr>
+        <w:t>p danh sách các phiếu xuất</w:t>
+      </w:r>
+      <w:r>
+        <w:rPr>
+          <w:rFonts w:ascii="Times New Roman" w:hAnsi="Times New Roman" w:cs="Times New Roman"/>
+          <w:sz w:val="26"/>
+          <w:szCs w:val="26"/>
+        </w:rPr>
+        <w:t xml:space="preserve"> còn nợ</w:t>
+      </w:r>
+      <w:r>
+        <w:rPr>
+          <w:rFonts w:ascii="Times New Roman" w:hAnsi="Times New Roman" w:cs="Times New Roman"/>
+          <w:sz w:val="26"/>
+          <w:szCs w:val="26"/>
+        </w:rPr>
+        <w:t xml:space="preserve"> kho </w:t>
+      </w:r>
+      <w:r>
+        <w:rPr>
+          <w:rFonts w:ascii="Times New Roman" w:hAnsi="Times New Roman" w:cs="Times New Roman"/>
+          <w:sz w:val="26"/>
+          <w:szCs w:val="26"/>
+        </w:rPr>
+        <w:t>phát sinh trong từng tháng, năm</w:t>
+      </w:r>
+      <w:r>
+        <w:rPr>
+          <w:rFonts w:ascii="Times New Roman" w:hAnsi="Times New Roman" w:cs="Times New Roman"/>
+          <w:sz w:val="26"/>
+          <w:szCs w:val="26"/>
+        </w:rPr>
+        <w:t>. Danh sách gồ</w:t>
+      </w:r>
+      <w:r>
+        <w:rPr>
+          <w:rFonts w:ascii="Times New Roman" w:hAnsi="Times New Roman" w:cs="Times New Roman"/>
+          <w:sz w:val="26"/>
+          <w:szCs w:val="26"/>
+        </w:rPr>
+        <w:t>m có mã phiếu xuất</w:t>
+      </w:r>
+      <w:r>
+        <w:rPr>
+          <w:rFonts w:ascii="Times New Roman" w:hAnsi="Times New Roman" w:cs="Times New Roman"/>
+          <w:sz w:val="26"/>
+          <w:szCs w:val="26"/>
+        </w:rPr>
+        <w:t>, số tiền còn nợ, ngày hẹn.</w:t>
       </w:r>
     </w:p>
     <w:p>
@@ -5094,25 +6150,23 @@
           <w:sz w:val="26"/>
           <w:szCs w:val="26"/>
         </w:rPr>
-        <w:t xml:space="preserve">Lập danh sách các phiếu nhập công ty còn nợ nhà cung cấp </w:t>
-      </w:r>
-      <w:proofErr w:type="gramStart"/>
-      <w:r>
-        <w:rPr>
-          <w:rFonts w:ascii="Times New Roman" w:hAnsi="Times New Roman" w:cs="Times New Roman"/>
-          <w:sz w:val="26"/>
-          <w:szCs w:val="26"/>
-        </w:rPr>
-        <w:t>phát  sinh</w:t>
-      </w:r>
-      <w:proofErr w:type="gramEnd"/>
-      <w:r>
-        <w:rPr>
-          <w:rFonts w:ascii="Times New Roman" w:hAnsi="Times New Roman" w:cs="Times New Roman"/>
-          <w:sz w:val="26"/>
-          <w:szCs w:val="26"/>
-        </w:rPr>
-        <w:t xml:space="preserve"> trong tháng 6 năm 2008.  Danh sách gồm có mã phiếu nợ, số tiền, ngày hẹn.</w:t>
+        <w:t>Lập danh sách các phiếu nhập công ty còn nợ nhà cung cấ</w:t>
+      </w:r>
+      <w:r>
+        <w:rPr>
+          <w:rFonts w:ascii="Times New Roman" w:hAnsi="Times New Roman" w:cs="Times New Roman"/>
+          <w:sz w:val="26"/>
+          <w:szCs w:val="26"/>
+        </w:rPr>
+        <w:t>p phát</w:t>
+      </w:r>
+      <w:r>
+        <w:rPr>
+          <w:rFonts w:ascii="Times New Roman" w:hAnsi="Times New Roman" w:cs="Times New Roman"/>
+          <w:sz w:val="26"/>
+          <w:szCs w:val="26"/>
+        </w:rPr>
+        <w:t xml:space="preserve"> sinh trong tháng 6 năm 2008.  Danh sách gồm có mã phiếu nợ, số tiền, ngày hẹn.</w:t>
       </w:r>
     </w:p>
     <w:p>
@@ -5162,7 +6216,23 @@
           <w:sz w:val="26"/>
           <w:szCs w:val="26"/>
         </w:rPr>
-        <w:t>Lập danh sách những nhà cung cấp công ty còn nợ tiền. Danh sách gồm có mã nhà cung cấp, tên, địa chỉ, điện thoại, email, số tiền cònnợ.</w:t>
+        <w:t>Lập danh sách những nhà cung cấp công ty còn nợ tiền. Danh sách gồm có mã nhà cung cấp, tên, địa chỉ, điện thoại, email, số tiền còn</w:t>
+      </w:r>
+      <w:r>
+        <w:rPr>
+          <w:rFonts w:ascii="Times New Roman" w:hAnsi="Times New Roman" w:cs="Times New Roman"/>
+          <w:sz w:val="26"/>
+          <w:szCs w:val="26"/>
+        </w:rPr>
+        <w:t xml:space="preserve"> </w:t>
+      </w:r>
+      <w:r>
+        <w:rPr>
+          <w:rFonts w:ascii="Times New Roman" w:hAnsi="Times New Roman" w:cs="Times New Roman"/>
+          <w:sz w:val="26"/>
+          <w:szCs w:val="26"/>
+        </w:rPr>
+        <w:t>nợ.</w:t>
       </w:r>
     </w:p>
     <w:p>
@@ -5187,7 +6257,39 @@
           <w:sz w:val="26"/>
           <w:szCs w:val="26"/>
         </w:rPr>
-        <w:t>Lập danh các hóa đơn đã quá hẹn thanh toán. Danh sách gồm cómã hóa đơn, mã khách hàng, tổng giá trị hóa đơn, số tiền còn nợ, ngày hẹn thanh toán, số ngày trễ hẹn thanh toán.</w:t>
+        <w:t>Lậ</w:t>
+      </w:r>
+      <w:r>
+        <w:rPr>
+          <w:rFonts w:ascii="Times New Roman" w:hAnsi="Times New Roman" w:cs="Times New Roman"/>
+          <w:sz w:val="26"/>
+          <w:szCs w:val="26"/>
+        </w:rPr>
+        <w:t>p danh các phiếu xuất</w:t>
+      </w:r>
+      <w:r>
+        <w:rPr>
+          <w:rFonts w:ascii="Times New Roman" w:hAnsi="Times New Roman" w:cs="Times New Roman"/>
+          <w:sz w:val="26"/>
+          <w:szCs w:val="26"/>
+        </w:rPr>
+        <w:t xml:space="preserve"> đã quá hẹn thanh toán. Danh sách gồm có</w:t>
+      </w:r>
+      <w:r>
+        <w:rPr>
+          <w:rFonts w:ascii="Times New Roman" w:hAnsi="Times New Roman" w:cs="Times New Roman"/>
+          <w:sz w:val="26"/>
+          <w:szCs w:val="26"/>
+        </w:rPr>
+        <w:t xml:space="preserve"> mã phiếu xuất</w:t>
+      </w:r>
+      <w:r>
+        <w:rPr>
+          <w:rFonts w:ascii="Times New Roman" w:hAnsi="Times New Roman" w:cs="Times New Roman"/>
+          <w:sz w:val="26"/>
+          <w:szCs w:val="26"/>
+        </w:rPr>
+        <w:t>, mã khách hàng, tổng giá trị hóa đơn, số tiền còn nợ, ngày hẹn thanh toán, số ngày trễ hẹn thanh toán.</w:t>
       </w:r>
     </w:p>
     <w:p>
@@ -5212,7 +6314,39 @@
           <w:sz w:val="26"/>
           <w:szCs w:val="26"/>
         </w:rPr>
-        <w:t>Lập danh các phiếu nhập đã quá hẹn thanh toán. Danh sách gồm cómã phiếu nhập, mã nhà cung cấp, tổng giá trị, số tiền còn nợ, ngày hẹn thanh toán, số ngày trễ hẹnthanh toán.</w:t>
+        <w:t>Lập danh các phiếu nhập đã quá hẹn thanh toán. Danh sách gồm có</w:t>
+      </w:r>
+      <w:r>
+        <w:rPr>
+          <w:rFonts w:ascii="Times New Roman" w:hAnsi="Times New Roman" w:cs="Times New Roman"/>
+          <w:sz w:val="26"/>
+          <w:szCs w:val="26"/>
+        </w:rPr>
+        <w:t xml:space="preserve"> </w:t>
+      </w:r>
+      <w:r>
+        <w:rPr>
+          <w:rFonts w:ascii="Times New Roman" w:hAnsi="Times New Roman" w:cs="Times New Roman"/>
+          <w:sz w:val="26"/>
+          <w:szCs w:val="26"/>
+        </w:rPr>
+        <w:t>mã phiếu nhập, mã nhà cung cấp, tổng giá trị, số tiền còn nợ, ngày hẹn thanh toán, số ngày trễ hẹn</w:t>
+      </w:r>
+      <w:r>
+        <w:rPr>
+          <w:rFonts w:ascii="Times New Roman" w:hAnsi="Times New Roman" w:cs="Times New Roman"/>
+          <w:sz w:val="26"/>
+          <w:szCs w:val="26"/>
+        </w:rPr>
+        <w:t xml:space="preserve"> </w:t>
+      </w:r>
+      <w:r>
+        <w:rPr>
+          <w:rFonts w:ascii="Times New Roman" w:hAnsi="Times New Roman" w:cs="Times New Roman"/>
+          <w:sz w:val="26"/>
+          <w:szCs w:val="26"/>
+        </w:rPr>
+        <w:t>thanh toán.</w:t>
       </w:r>
     </w:p>
     <w:p>
@@ -5237,25 +6371,71 @@
           <w:sz w:val="26"/>
           <w:szCs w:val="26"/>
         </w:rPr>
-        <w:t xml:space="preserve">Thống kê những phiếu nhập còn nợ sắp đến hẹn thanh toán (còn từ 1 đến 15 ngày nữa là đến ngày hẹn thanh toán). Danh sách gồm có mã phiếu </w:t>
-      </w:r>
-      <w:proofErr w:type="gramStart"/>
-      <w:r>
-        <w:rPr>
-          <w:rFonts w:ascii="Times New Roman" w:hAnsi="Times New Roman" w:cs="Times New Roman"/>
-          <w:sz w:val="26"/>
-          <w:szCs w:val="26"/>
-        </w:rPr>
-        <w:t>nhập,tên</w:t>
-      </w:r>
-      <w:proofErr w:type="gramEnd"/>
-      <w:r>
-        <w:rPr>
-          <w:rFonts w:ascii="Times New Roman" w:hAnsi="Times New Roman" w:cs="Times New Roman"/>
-          <w:sz w:val="26"/>
-          <w:szCs w:val="26"/>
-        </w:rPr>
-        <w:t xml:space="preserve"> nhà cung cấp, tổng giá trị, số tiềncòn nợ, ngàyđến hẹn, số ngày còn .</w:t>
+        <w:t>Thống kê những phiếu nhập còn nợ sắp đến hẹn thanh toán (còn từ 1 đến 15 ngày nữa là đến ngày hẹn thanh toán). Danh sách gồm có mã phiếu nhập,</w:t>
+      </w:r>
+      <w:r>
+        <w:rPr>
+          <w:rFonts w:ascii="Times New Roman" w:hAnsi="Times New Roman" w:cs="Times New Roman"/>
+          <w:sz w:val="26"/>
+          <w:szCs w:val="26"/>
+        </w:rPr>
+        <w:t xml:space="preserve"> </w:t>
+      </w:r>
+      <w:r>
+        <w:rPr>
+          <w:rFonts w:ascii="Times New Roman" w:hAnsi="Times New Roman" w:cs="Times New Roman"/>
+          <w:sz w:val="26"/>
+          <w:szCs w:val="26"/>
+        </w:rPr>
+        <w:t>tên nhà cung cấp, tổng giá trị, số tiền</w:t>
+      </w:r>
+      <w:r>
+        <w:rPr>
+          <w:rFonts w:ascii="Times New Roman" w:hAnsi="Times New Roman" w:cs="Times New Roman"/>
+          <w:sz w:val="26"/>
+          <w:szCs w:val="26"/>
+        </w:rPr>
+        <w:t xml:space="preserve"> </w:t>
+      </w:r>
+      <w:r>
+        <w:rPr>
+          <w:rFonts w:ascii="Times New Roman" w:hAnsi="Times New Roman" w:cs="Times New Roman"/>
+          <w:sz w:val="26"/>
+          <w:szCs w:val="26"/>
+        </w:rPr>
+        <w:t>còn nợ, ngày</w:t>
+      </w:r>
+      <w:r>
+        <w:rPr>
+          <w:rFonts w:ascii="Times New Roman" w:hAnsi="Times New Roman" w:cs="Times New Roman"/>
+          <w:sz w:val="26"/>
+          <w:szCs w:val="26"/>
+        </w:rPr>
+        <w:t xml:space="preserve"> </w:t>
+      </w:r>
+      <w:r>
+        <w:rPr>
+          <w:rFonts w:ascii="Times New Roman" w:hAnsi="Times New Roman" w:cs="Times New Roman"/>
+          <w:sz w:val="26"/>
+          <w:szCs w:val="26"/>
+        </w:rPr>
+        <w:t>đến hẹn, số</w:t>
+      </w:r>
+      <w:r>
+        <w:rPr>
+          <w:rFonts w:ascii="Times New Roman" w:hAnsi="Times New Roman" w:cs="Times New Roman"/>
+          <w:sz w:val="26"/>
+          <w:szCs w:val="26"/>
+        </w:rPr>
+        <w:t xml:space="preserve"> ngày còn</w:t>
+      </w:r>
+      <w:r>
+        <w:rPr>
+          <w:rFonts w:ascii="Times New Roman" w:hAnsi="Times New Roman" w:cs="Times New Roman"/>
+          <w:sz w:val="26"/>
+          <w:szCs w:val="26"/>
+        </w:rPr>
+        <w:t>.</w:t>
       </w:r>
     </w:p>
     <w:p>
@@ -5280,7 +6460,23 @@
           <w:sz w:val="26"/>
           <w:szCs w:val="26"/>
         </w:rPr>
-        <w:t>Tính tổng số tiền khách hàng còn nợ công ty, số tiền công ty nợ nhà cung cấp.</w:t>
+        <w:t>Tính tổng số tiền khách hàng còn nợ</w:t>
+      </w:r>
+      <w:r>
+        <w:rPr>
+          <w:rFonts w:ascii="Times New Roman" w:hAnsi="Times New Roman" w:cs="Times New Roman"/>
+          <w:sz w:val="26"/>
+          <w:szCs w:val="26"/>
+        </w:rPr>
+        <w:t xml:space="preserve"> kho</w:t>
+      </w:r>
+      <w:r>
+        <w:rPr>
+          <w:rFonts w:ascii="Times New Roman" w:hAnsi="Times New Roman" w:cs="Times New Roman"/>
+          <w:sz w:val="26"/>
+          <w:szCs w:val="26"/>
+        </w:rPr>
+        <w:t>, số tiền công ty nợ nhà cung cấp.</w:t>
       </w:r>
       <w:r>
         <w:rPr>
@@ -5296,25 +6492,103 @@
           <w:sz w:val="26"/>
           <w:szCs w:val="26"/>
         </w:rPr>
-        <w:t xml:space="preserve">Tính tổng dư nợ của doanh </w:t>
-      </w:r>
-      <w:proofErr w:type="gramStart"/>
-      <w:r>
-        <w:rPr>
-          <w:rFonts w:ascii="Times New Roman" w:hAnsi="Times New Roman" w:cs="Times New Roman"/>
-          <w:sz w:val="26"/>
-          <w:szCs w:val="26"/>
-        </w:rPr>
-        <w:t>nghiệp(</w:t>
-      </w:r>
-      <w:proofErr w:type="gramEnd"/>
-      <w:r>
-        <w:rPr>
-          <w:rFonts w:ascii="Times New Roman" w:hAnsi="Times New Roman" w:cs="Times New Roman"/>
-          <w:sz w:val="26"/>
-          <w:szCs w:val="26"/>
-        </w:rPr>
-        <w:t>tổng số tiền khách hàng nợ công ty -tổng số tiền công ty nợ nàcung cấp).</w:t>
+        <w:t>Tính tổng dư nợ của doanh nghiệp</w:t>
+      </w:r>
+      <w:r>
+        <w:rPr>
+          <w:rFonts w:ascii="Times New Roman" w:hAnsi="Times New Roman" w:cs="Times New Roman"/>
+          <w:sz w:val="26"/>
+          <w:szCs w:val="26"/>
+        </w:rPr>
+        <w:t xml:space="preserve"> </w:t>
+      </w:r>
+      <w:r>
+        <w:rPr>
+          <w:rFonts w:ascii="Times New Roman" w:hAnsi="Times New Roman" w:cs="Times New Roman"/>
+          <w:sz w:val="26"/>
+          <w:szCs w:val="26"/>
+        </w:rPr>
+        <w:t>(tổng số tiền khách hàng nợ</w:t>
+      </w:r>
+      <w:r>
+        <w:rPr>
+          <w:rFonts w:ascii="Times New Roman" w:hAnsi="Times New Roman" w:cs="Times New Roman"/>
+          <w:sz w:val="26"/>
+          <w:szCs w:val="26"/>
+        </w:rPr>
+        <w:t xml:space="preserve"> kho</w:t>
+      </w:r>
+      <w:r>
+        <w:rPr>
+          <w:rFonts w:ascii="Times New Roman" w:hAnsi="Times New Roman" w:cs="Times New Roman"/>
+          <w:sz w:val="26"/>
+          <w:szCs w:val="26"/>
+        </w:rPr>
+        <w:t xml:space="preserve"> -</w:t>
+      </w:r>
+      <w:r>
+        <w:rPr>
+          <w:rFonts w:ascii="Times New Roman" w:hAnsi="Times New Roman" w:cs="Times New Roman"/>
+          <w:sz w:val="26"/>
+          <w:szCs w:val="26"/>
+        </w:rPr>
+        <w:t xml:space="preserve"> </w:t>
+      </w:r>
+      <w:r>
+        <w:rPr>
+          <w:rFonts w:ascii="Times New Roman" w:hAnsi="Times New Roman" w:cs="Times New Roman"/>
+          <w:sz w:val="26"/>
+          <w:szCs w:val="26"/>
+        </w:rPr>
+        <w:t>tổng số tiề</w:t>
+      </w:r>
+      <w:r>
+        <w:rPr>
+          <w:rFonts w:ascii="Times New Roman" w:hAnsi="Times New Roman" w:cs="Times New Roman"/>
+          <w:sz w:val="26"/>
+          <w:szCs w:val="26"/>
+        </w:rPr>
+        <w:t>n kho</w:t>
+      </w:r>
+      <w:r>
+        <w:rPr>
+          <w:rFonts w:ascii="Times New Roman" w:hAnsi="Times New Roman" w:cs="Times New Roman"/>
+          <w:sz w:val="26"/>
+          <w:szCs w:val="26"/>
+        </w:rPr>
+        <w:t xml:space="preserve"> nợ n</w:t>
+      </w:r>
+      <w:r>
+        <w:rPr>
+          <w:rFonts w:ascii="Times New Roman" w:hAnsi="Times New Roman" w:cs="Times New Roman"/>
+          <w:sz w:val="26"/>
+          <w:szCs w:val="26"/>
+        </w:rPr>
+        <w:t>h</w:t>
+      </w:r>
+      <w:r>
+        <w:rPr>
+          <w:rFonts w:ascii="Times New Roman" w:hAnsi="Times New Roman" w:cs="Times New Roman"/>
+          <w:sz w:val="26"/>
+          <w:szCs w:val="26"/>
+        </w:rPr>
+        <w:t>à</w:t>
+      </w:r>
+      <w:r>
+        <w:rPr>
+          <w:rFonts w:ascii="Times New Roman" w:hAnsi="Times New Roman" w:cs="Times New Roman"/>
+          <w:sz w:val="26"/>
+          <w:szCs w:val="26"/>
+        </w:rPr>
+        <w:t xml:space="preserve"> </w:t>
+      </w:r>
+      <w:r>
+        <w:rPr>
+          <w:rFonts w:ascii="Times New Roman" w:hAnsi="Times New Roman" w:cs="Times New Roman"/>
+          <w:sz w:val="26"/>
+          <w:szCs w:val="26"/>
+        </w:rPr>
+        <w:t>cung cấp).</w:t>
       </w:r>
     </w:p>
     <w:p>
@@ -5580,6 +6854,7 @@
           <w:sz w:val="26"/>
           <w:szCs w:val="26"/>
         </w:rPr>
+        <w:lastRenderedPageBreak/>
         <w:t>Lập danh sách mặt hàng khách hàng mang đến bảo hành nhiều</w:t>
       </w:r>
       <w:r>
@@ -5684,7 +6959,6 @@
           <w:sz w:val="26"/>
           <w:szCs w:val="26"/>
         </w:rPr>
-        <w:lastRenderedPageBreak/>
         <w:t>Tổng giá trịcủa tất cả các hàng hóa mang đến bảo hành</w:t>
       </w:r>
       <w:r>
@@ -5751,8 +7025,8 @@
 </file>
 
 <file path=word/numbering.xml><?xml version="1.0" encoding="utf-8"?>
-<w:numbering xmlns:wpc="http://schemas.microsoft.com/office/word/2010/wordprocessingCanvas" xmlns:cx="http://schemas.microsoft.com/office/drawing/2014/chartex" xmlns:mc="http://schemas.openxmlformats.org/markup-compatibility/2006" xmlns:o="urn:schemas-microsoft-com:office:office" xmlns:r="http://schemas.openxmlformats.org/officeDocument/2006/relationships" xmlns:m="http://schemas.openxmlformats.org/officeDocument/2006/math" xmlns:v="urn:schemas-microsoft-com:vml" xmlns:wp14="http://schemas.microsoft.com/office/word/2010/wordprocessingDrawing" xmlns:wp="http://schemas.openxmlformats.org/drawingml/2006/wordprocessingDrawing" xmlns:w10="urn:schemas-microsoft-com:office:word" xmlns:w="http://schemas.openxmlformats.org/wordprocessingml/2006/main" xmlns:w14="http://schemas.microsoft.com/office/word/2010/wordml" xmlns:w15="http://schemas.microsoft.com/office/word/2012/wordml" xmlns:w16se="http://schemas.microsoft.com/office/word/2015/wordml/symex" xmlns:wpg="http://schemas.microsoft.com/office/word/2010/wordprocessingGroup" xmlns:wpi="http://schemas.microsoft.com/office/word/2010/wordprocessingInk" xmlns:wne="http://schemas.microsoft.com/office/word/2006/wordml" xmlns:wps="http://schemas.microsoft.com/office/word/2010/wordprocessingShape" mc:Ignorable="w14 w15 w16se wp14">
-  <w:abstractNum w:abstractNumId="0" w15:restartNumberingAfterBreak="0">
+<w:numbering xmlns:wpc="http://schemas.microsoft.com/office/word/2010/wordprocessingCanvas" xmlns:mc="http://schemas.openxmlformats.org/markup-compatibility/2006" xmlns:o="urn:schemas-microsoft-com:office:office" xmlns:r="http://schemas.openxmlformats.org/officeDocument/2006/relationships" xmlns:m="http://schemas.openxmlformats.org/officeDocument/2006/math" xmlns:v="urn:schemas-microsoft-com:vml" xmlns:wp14="http://schemas.microsoft.com/office/word/2010/wordprocessingDrawing" xmlns:wp="http://schemas.openxmlformats.org/drawingml/2006/wordprocessingDrawing" xmlns:w10="urn:schemas-microsoft-com:office:word" xmlns:w="http://schemas.openxmlformats.org/wordprocessingml/2006/main" xmlns:w14="http://schemas.microsoft.com/office/word/2010/wordml" xmlns:wpg="http://schemas.microsoft.com/office/word/2010/wordprocessingGroup" xmlns:wpi="http://schemas.microsoft.com/office/word/2010/wordprocessingInk" xmlns:wne="http://schemas.microsoft.com/office/word/2006/wordml" xmlns:wps="http://schemas.microsoft.com/office/word/2010/wordprocessingShape" mc:Ignorable="w14 wp14">
+  <w:abstractNum w:abstractNumId="0">
     <w:nsid w:val="107040FA"/>
     <w:multiLevelType w:val="hybridMultilevel"/>
     <w:tmpl w:val="01A2FE96"/>
@@ -5865,7 +7139,7 @@
       </w:rPr>
     </w:lvl>
   </w:abstractNum>
-  <w:abstractNum w:abstractNumId="1" w15:restartNumberingAfterBreak="0">
+  <w:abstractNum w:abstractNumId="1">
     <w:nsid w:val="10F700BC"/>
     <w:multiLevelType w:val="hybridMultilevel"/>
     <w:tmpl w:val="AF142EC6"/>
@@ -5978,7 +7252,120 @@
       </w:rPr>
     </w:lvl>
   </w:abstractNum>
-  <w:abstractNum w:abstractNumId="2" w15:restartNumberingAfterBreak="0">
+  <w:abstractNum w:abstractNumId="2">
+    <w:nsid w:val="207D1D06"/>
+    <w:multiLevelType w:val="multilevel"/>
+    <w:tmpl w:val="5E50BCF2"/>
+    <w:lvl w:ilvl="0">
+      <w:start w:val="1"/>
+      <w:numFmt w:val="decimal"/>
+      <w:lvlText w:val="%1"/>
+      <w:lvlJc w:val="left"/>
+      <w:pPr>
+        <w:ind w:left="720" w:hanging="720"/>
+      </w:pPr>
+      <w:rPr>
+        <w:rFonts w:hint="default"/>
+      </w:rPr>
+    </w:lvl>
+    <w:lvl w:ilvl="1">
+      <w:start w:val="2"/>
+      <w:numFmt w:val="decimal"/>
+      <w:lvlText w:val="%1.%2"/>
+      <w:lvlJc w:val="left"/>
+      <w:pPr>
+        <w:ind w:left="1440" w:hanging="720"/>
+      </w:pPr>
+      <w:rPr>
+        <w:rFonts w:hint="default"/>
+      </w:rPr>
+    </w:lvl>
+    <w:lvl w:ilvl="2">
+      <w:start w:val="2"/>
+      <w:numFmt w:val="decimal"/>
+      <w:lvlText w:val="%1.%2.%3"/>
+      <w:lvlJc w:val="left"/>
+      <w:pPr>
+        <w:ind w:left="2160" w:hanging="720"/>
+      </w:pPr>
+      <w:rPr>
+        <w:rFonts w:hint="default"/>
+      </w:rPr>
+    </w:lvl>
+    <w:lvl w:ilvl="3">
+      <w:start w:val="1"/>
+      <w:numFmt w:val="decimal"/>
+      <w:lvlText w:val="%1.%2.%3.%4"/>
+      <w:lvlJc w:val="left"/>
+      <w:pPr>
+        <w:ind w:left="2880" w:hanging="720"/>
+      </w:pPr>
+      <w:rPr>
+        <w:rFonts w:hint="default"/>
+      </w:rPr>
+    </w:lvl>
+    <w:lvl w:ilvl="4">
+      <w:start w:val="1"/>
+      <w:numFmt w:val="decimal"/>
+      <w:lvlText w:val="%1.%2.%3.%4.%5"/>
+      <w:lvlJc w:val="left"/>
+      <w:pPr>
+        <w:ind w:left="3960" w:hanging="1080"/>
+      </w:pPr>
+      <w:rPr>
+        <w:rFonts w:hint="default"/>
+      </w:rPr>
+    </w:lvl>
+    <w:lvl w:ilvl="5">
+      <w:start w:val="1"/>
+      <w:numFmt w:val="decimal"/>
+      <w:lvlText w:val="%1.%2.%3.%4.%5.%6"/>
+      <w:lvlJc w:val="left"/>
+      <w:pPr>
+        <w:ind w:left="5040" w:hanging="1440"/>
+      </w:pPr>
+      <w:rPr>
+        <w:rFonts w:hint="default"/>
+      </w:rPr>
+    </w:lvl>
+    <w:lvl w:ilvl="6">
+      <w:start w:val="1"/>
+      <w:numFmt w:val="decimal"/>
+      <w:lvlText w:val="%1.%2.%3.%4.%5.%6.%7"/>
+      <w:lvlJc w:val="left"/>
+      <w:pPr>
+        <w:ind w:left="5760" w:hanging="1440"/>
+      </w:pPr>
+      <w:rPr>
+        <w:rFonts w:hint="default"/>
+      </w:rPr>
+    </w:lvl>
+    <w:lvl w:ilvl="7">
+      <w:start w:val="1"/>
+      <w:numFmt w:val="decimal"/>
+      <w:lvlText w:val="%1.%2.%3.%4.%5.%6.%7.%8"/>
+      <w:lvlJc w:val="left"/>
+      <w:pPr>
+        <w:ind w:left="6840" w:hanging="1800"/>
+      </w:pPr>
+      <w:rPr>
+        <w:rFonts w:hint="default"/>
+      </w:rPr>
+    </w:lvl>
+    <w:lvl w:ilvl="8">
+      <w:start w:val="1"/>
+      <w:numFmt w:val="decimal"/>
+      <w:lvlText w:val="%1.%2.%3.%4.%5.%6.%7.%8.%9"/>
+      <w:lvlJc w:val="left"/>
+      <w:pPr>
+        <w:ind w:left="7560" w:hanging="1800"/>
+      </w:pPr>
+      <w:rPr>
+        <w:rFonts w:hint="default"/>
+      </w:rPr>
+    </w:lvl>
+  </w:abstractNum>
+  <w:abstractNum w:abstractNumId="3">
     <w:nsid w:val="2FC55EBE"/>
     <w:multiLevelType w:val="hybridMultilevel"/>
     <w:tmpl w:val="F920D73E"/>
@@ -6091,7 +7478,7 @@
       </w:rPr>
     </w:lvl>
   </w:abstractNum>
-  <w:abstractNum w:abstractNumId="3" w15:restartNumberingAfterBreak="0">
+  <w:abstractNum w:abstractNumId="4">
     <w:nsid w:val="2FCC57EC"/>
     <w:multiLevelType w:val="hybridMultilevel"/>
     <w:tmpl w:val="DD92A9BC"/>
@@ -6204,7 +7591,7 @@
       </w:rPr>
     </w:lvl>
   </w:abstractNum>
-  <w:abstractNum w:abstractNumId="4" w15:restartNumberingAfterBreak="0">
+  <w:abstractNum w:abstractNumId="5">
     <w:nsid w:val="343F0BCC"/>
     <w:multiLevelType w:val="hybridMultilevel"/>
     <w:tmpl w:val="6DF01FE0"/>
@@ -6317,7 +7704,7 @@
       </w:rPr>
     </w:lvl>
   </w:abstractNum>
-  <w:abstractNum w:abstractNumId="5" w15:restartNumberingAfterBreak="0">
+  <w:abstractNum w:abstractNumId="6">
     <w:nsid w:val="37987F4F"/>
     <w:multiLevelType w:val="hybridMultilevel"/>
     <w:tmpl w:val="B80E70AA"/>
@@ -6430,7 +7817,7 @@
       </w:rPr>
     </w:lvl>
   </w:abstractNum>
-  <w:abstractNum w:abstractNumId="6" w15:restartNumberingAfterBreak="0">
+  <w:abstractNum w:abstractNumId="7">
     <w:nsid w:val="43FA11C2"/>
     <w:multiLevelType w:val="hybridMultilevel"/>
     <w:tmpl w:val="D54432D6"/>
@@ -6543,7 +7930,7 @@
       </w:rPr>
     </w:lvl>
   </w:abstractNum>
-  <w:abstractNum w:abstractNumId="7" w15:restartNumberingAfterBreak="0">
+  <w:abstractNum w:abstractNumId="8">
     <w:nsid w:val="50397294"/>
     <w:multiLevelType w:val="hybridMultilevel"/>
     <w:tmpl w:val="B1BC1B18"/>
@@ -6656,7 +8043,7 @@
       </w:rPr>
     </w:lvl>
   </w:abstractNum>
-  <w:abstractNum w:abstractNumId="8" w15:restartNumberingAfterBreak="0">
+  <w:abstractNum w:abstractNumId="9">
     <w:nsid w:val="55473D7B"/>
     <w:multiLevelType w:val="hybridMultilevel"/>
     <w:tmpl w:val="CD1E8694"/>
@@ -6742,7 +8129,7 @@
       </w:pPr>
     </w:lvl>
   </w:abstractNum>
-  <w:abstractNum w:abstractNumId="9" w15:restartNumberingAfterBreak="0">
+  <w:abstractNum w:abstractNumId="10">
     <w:nsid w:val="6344018D"/>
     <w:multiLevelType w:val="hybridMultilevel"/>
     <w:tmpl w:val="573AA3B2"/>
@@ -6855,7 +8242,7 @@
       </w:rPr>
     </w:lvl>
   </w:abstractNum>
-  <w:abstractNum w:abstractNumId="10" w15:restartNumberingAfterBreak="0">
+  <w:abstractNum w:abstractNumId="11">
     <w:nsid w:val="72A85947"/>
     <w:multiLevelType w:val="hybridMultilevel"/>
     <w:tmpl w:val="84DEBF2E"/>
@@ -6969,43 +8356,46 @@
     </w:lvl>
   </w:abstractNum>
   <w:num w:numId="1">
-    <w:abstractNumId w:val="7"/>
+    <w:abstractNumId w:val="8"/>
   </w:num>
   <w:num w:numId="2">
-    <w:abstractNumId w:val="2"/>
+    <w:abstractNumId w:val="3"/>
   </w:num>
   <w:num w:numId="3">
-    <w:abstractNumId w:val="5"/>
+    <w:abstractNumId w:val="6"/>
   </w:num>
   <w:num w:numId="4">
-    <w:abstractNumId w:val="4"/>
+    <w:abstractNumId w:val="5"/>
   </w:num>
   <w:num w:numId="5">
     <w:abstractNumId w:val="1"/>
   </w:num>
   <w:num w:numId="6">
-    <w:abstractNumId w:val="6"/>
+    <w:abstractNumId w:val="7"/>
   </w:num>
   <w:num w:numId="7">
-    <w:abstractNumId w:val="3"/>
+    <w:abstractNumId w:val="4"/>
   </w:num>
   <w:num w:numId="8">
-    <w:abstractNumId w:val="9"/>
+    <w:abstractNumId w:val="10"/>
   </w:num>
   <w:num w:numId="9">
-    <w:abstractNumId w:val="10"/>
+    <w:abstractNumId w:val="11"/>
   </w:num>
   <w:num w:numId="10">
     <w:abstractNumId w:val="0"/>
   </w:num>
   <w:num w:numId="11">
-    <w:abstractNumId w:val="8"/>
+    <w:abstractNumId w:val="9"/>
+  </w:num>
+  <w:num w:numId="12">
+    <w:abstractNumId w:val="2"/>
   </w:num>
 </w:numbering>
 </file>
 
 <file path=word/styles.xml><?xml version="1.0" encoding="utf-8"?>
-<w:styles xmlns:mc="http://schemas.openxmlformats.org/markup-compatibility/2006" xmlns:r="http://schemas.openxmlformats.org/officeDocument/2006/relationships" xmlns:w="http://schemas.openxmlformats.org/wordprocessingml/2006/main" xmlns:w14="http://schemas.microsoft.com/office/word/2010/wordml" xmlns:w15="http://schemas.microsoft.com/office/word/2012/wordml" xmlns:w16se="http://schemas.microsoft.com/office/word/2015/wordml/symex" mc:Ignorable="w14 w15 w16se">
+<w:styles xmlns:mc="http://schemas.openxmlformats.org/markup-compatibility/2006" xmlns:r="http://schemas.openxmlformats.org/officeDocument/2006/relationships" xmlns:w="http://schemas.openxmlformats.org/wordprocessingml/2006/main" xmlns:w14="http://schemas.microsoft.com/office/word/2010/wordml" mc:Ignorable="w14">
   <w:docDefaults>
     <w:rPrDefault>
       <w:rPr>
@@ -7021,378 +8411,345 @@
       </w:pPr>
     </w:pPrDefault>
   </w:docDefaults>
-  <w:latentStyles w:defLockedState="0" w:defUIPriority="99" w:defSemiHidden="0" w:defUnhideWhenUsed="0" w:defQFormat="0" w:count="371">
-    <w:lsdException w:name="Normal" w:uiPriority="0" w:qFormat="1"/>
-    <w:lsdException w:name="heading 1" w:uiPriority="9" w:qFormat="1"/>
-    <w:lsdException w:name="heading 2" w:semiHidden="1" w:uiPriority="9" w:unhideWhenUsed="1" w:qFormat="1"/>
-    <w:lsdException w:name="heading 3" w:semiHidden="1" w:uiPriority="9" w:unhideWhenUsed="1" w:qFormat="1"/>
-    <w:lsdException w:name="heading 4" w:semiHidden="1" w:uiPriority="9" w:unhideWhenUsed="1" w:qFormat="1"/>
-    <w:lsdException w:name="heading 5" w:semiHidden="1" w:uiPriority="9" w:unhideWhenUsed="1" w:qFormat="1"/>
-    <w:lsdException w:name="heading 6" w:semiHidden="1" w:uiPriority="9" w:unhideWhenUsed="1" w:qFormat="1"/>
-    <w:lsdException w:name="heading 7" w:semiHidden="1" w:uiPriority="9" w:unhideWhenUsed="1" w:qFormat="1"/>
-    <w:lsdException w:name="heading 8" w:semiHidden="1" w:uiPriority="9" w:unhideWhenUsed="1" w:qFormat="1"/>
-    <w:lsdException w:name="heading 9" w:semiHidden="1" w:uiPriority="9" w:unhideWhenUsed="1" w:qFormat="1"/>
-    <w:lsdException w:name="index 1" w:semiHidden="1" w:unhideWhenUsed="1"/>
-    <w:lsdException w:name="index 2" w:semiHidden="1" w:unhideWhenUsed="1"/>
-    <w:lsdException w:name="index 3" w:semiHidden="1" w:unhideWhenUsed="1"/>
-    <w:lsdException w:name="index 4" w:semiHidden="1" w:unhideWhenUsed="1"/>
-    <w:lsdException w:name="index 5" w:semiHidden="1" w:unhideWhenUsed="1"/>
-    <w:lsdException w:name="index 6" w:semiHidden="1" w:unhideWhenUsed="1"/>
-    <w:lsdException w:name="index 7" w:semiHidden="1" w:unhideWhenUsed="1"/>
-    <w:lsdException w:name="index 8" w:semiHidden="1" w:unhideWhenUsed="1"/>
-    <w:lsdException w:name="index 9" w:semiHidden="1" w:unhideWhenUsed="1"/>
-    <w:lsdException w:name="toc 1" w:semiHidden="1" w:uiPriority="39" w:unhideWhenUsed="1"/>
-    <w:lsdException w:name="toc 2" w:semiHidden="1" w:uiPriority="39" w:unhideWhenUsed="1"/>
-    <w:lsdException w:name="toc 3" w:semiHidden="1" w:uiPriority="39" w:unhideWhenUsed="1"/>
-    <w:lsdException w:name="toc 4" w:semiHidden="1" w:uiPriority="39" w:unhideWhenUsed="1"/>
-    <w:lsdException w:name="toc 5" w:semiHidden="1" w:uiPriority="39" w:unhideWhenUsed="1"/>
-    <w:lsdException w:name="toc 6" w:semiHidden="1" w:uiPriority="39" w:unhideWhenUsed="1"/>
-    <w:lsdException w:name="toc 7" w:semiHidden="1" w:uiPriority="39" w:unhideWhenUsed="1"/>
-    <w:lsdException w:name="toc 8" w:semiHidden="1" w:uiPriority="39" w:unhideWhenUsed="1"/>
-    <w:lsdException w:name="toc 9" w:semiHidden="1" w:uiPriority="39" w:unhideWhenUsed="1"/>
-    <w:lsdException w:name="Normal Indent" w:semiHidden="1" w:unhideWhenUsed="1"/>
-    <w:lsdException w:name="footnote text" w:semiHidden="1" w:unhideWhenUsed="1"/>
-    <w:lsdException w:name="annotation text" w:semiHidden="1" w:unhideWhenUsed="1"/>
-    <w:lsdException w:name="header" w:semiHidden="1" w:unhideWhenUsed="1"/>
-    <w:lsdException w:name="footer" w:semiHidden="1" w:unhideWhenUsed="1"/>
-    <w:lsdException w:name="index heading" w:semiHidden="1" w:unhideWhenUsed="1"/>
-    <w:lsdException w:name="caption" w:semiHidden="1" w:uiPriority="35" w:unhideWhenUsed="1" w:qFormat="1"/>
-    <w:lsdException w:name="table of figures" w:semiHidden="1" w:unhideWhenUsed="1"/>
-    <w:lsdException w:name="envelope address" w:semiHidden="1" w:unhideWhenUsed="1"/>
-    <w:lsdException w:name="envelope return" w:semiHidden="1" w:unhideWhenUsed="1"/>
-    <w:lsdException w:name="footnote reference" w:semiHidden="1" w:unhideWhenUsed="1"/>
-    <w:lsdException w:name="annotation reference" w:semiHidden="1" w:unhideWhenUsed="1"/>
-    <w:lsdException w:name="line number" w:semiHidden="1" w:unhideWhenUsed="1"/>
-    <w:lsdException w:name="page number" w:semiHidden="1" w:unhideWhenUsed="1"/>
-    <w:lsdException w:name="endnote reference" w:semiHidden="1" w:unhideWhenUsed="1"/>
-    <w:lsdException w:name="endnote text" w:semiHidden="1" w:unhideWhenUsed="1"/>
-    <w:lsdException w:name="table of authorities" w:semiHidden="1" w:unhideWhenUsed="1"/>
-    <w:lsdException w:name="macro" w:semiHidden="1" w:unhideWhenUsed="1"/>
-    <w:lsdException w:name="toa heading" w:semiHidden="1" w:unhideWhenUsed="1"/>
-    <w:lsdException w:name="List" w:semiHidden="1" w:unhideWhenUsed="1"/>
-    <w:lsdException w:name="List Bullet" w:semiHidden="1" w:unhideWhenUsed="1"/>
-    <w:lsdException w:name="List Number" w:semiHidden="1" w:unhideWhenUsed="1"/>
-    <w:lsdException w:name="List 2" w:semiHidden="1" w:unhideWhenUsed="1"/>
-    <w:lsdException w:name="List 3" w:semiHidden="1" w:unhideWhenUsed="1"/>
-    <w:lsdException w:name="List 4" w:semiHidden="1" w:unhideWhenUsed="1"/>
-    <w:lsdException w:name="List 5" w:semiHidden="1" w:unhideWhenUsed="1"/>
-    <w:lsdException w:name="List Bullet 2" w:semiHidden="1" w:unhideWhenUsed="1"/>
-    <w:lsdException w:name="List Bullet 3" w:semiHidden="1" w:unhideWhenUsed="1"/>
-    <w:lsdException w:name="List Bullet 4" w:semiHidden="1" w:unhideWhenUsed="1"/>
-    <w:lsdException w:name="List Bullet 5" w:semiHidden="1" w:unhideWhenUsed="1"/>
-    <w:lsdException w:name="List Number 2" w:semiHidden="1" w:unhideWhenUsed="1"/>
-    <w:lsdException w:name="List Number 3" w:semiHidden="1" w:unhideWhenUsed="1"/>
-    <w:lsdException w:name="List Number 4" w:semiHidden="1" w:unhideWhenUsed="1"/>
-    <w:lsdException w:name="List Number 5" w:semiHidden="1" w:unhideWhenUsed="1"/>
-    <w:lsdException w:name="Title" w:uiPriority="10" w:qFormat="1"/>
-    <w:lsdException w:name="Closing" w:semiHidden="1" w:unhideWhenUsed="1"/>
-    <w:lsdException w:name="Signature" w:semiHidden="1" w:unhideWhenUsed="1"/>
-    <w:lsdException w:name="Default Paragraph Font" w:semiHidden="1" w:uiPriority="1" w:unhideWhenUsed="1"/>
-    <w:lsdException w:name="Body Text" w:semiHidden="1" w:unhideWhenUsed="1"/>
-    <w:lsdException w:name="Body Text Indent" w:semiHidden="1" w:unhideWhenUsed="1"/>
-    <w:lsdException w:name="List Continue" w:semiHidden="1" w:unhideWhenUsed="1"/>
-    <w:lsdException w:name="List Continue 2" w:semiHidden="1" w:unhideWhenUsed="1"/>
-    <w:lsdException w:name="List Continue 3" w:semiHidden="1" w:unhideWhenUsed="1"/>
-    <w:lsdException w:name="List Continue 4" w:semiHidden="1" w:unhideWhenUsed="1"/>
-    <w:lsdException w:name="List Continue 5" w:semiHidden="1" w:unhideWhenUsed="1"/>
-    <w:lsdException w:name="Message Header" w:semiHidden="1" w:unhideWhenUsed="1"/>
-    <w:lsdException w:name="Subtitle" w:uiPriority="11" w:qFormat="1"/>
-    <w:lsdException w:name="Salutation" w:semiHidden="1" w:unhideWhenUsed="1"/>
-    <w:lsdException w:name="Date" w:semiHidden="1" w:unhideWhenUsed="1"/>
-    <w:lsdException w:name="Body Text First Indent" w:semiHidden="1" w:unhideWhenUsed="1"/>
-    <w:lsdException w:name="Body Text First Indent 2" w:semiHidden="1" w:unhideWhenUsed="1"/>
-    <w:lsdException w:name="Note Heading" w:semiHidden="1" w:unhideWhenUsed="1"/>
-    <w:lsdException w:name="Body Text 2" w:semiHidden="1" w:unhideWhenUsed="1"/>
-    <w:lsdException w:name="Body Text 3" w:semiHidden="1" w:unhideWhenUsed="1"/>
-    <w:lsdException w:name="Body Text Indent 2" w:semiHidden="1" w:unhideWhenUsed="1"/>
-    <w:lsdException w:name="Body Text Indent 3" w:semiHidden="1" w:unhideWhenUsed="1"/>
-    <w:lsdException w:name="Block Text" w:semiHidden="1" w:unhideWhenUsed="1"/>
-    <w:lsdException w:name="Hyperlink" w:semiHidden="1" w:unhideWhenUsed="1"/>
-    <w:lsdException w:name="FollowedHyperlink" w:semiHidden="1" w:unhideWhenUsed="1"/>
-    <w:lsdException w:name="Strong" w:uiPriority="22" w:qFormat="1"/>
-    <w:lsdException w:name="Emphasis" w:uiPriority="20" w:qFormat="1"/>
-    <w:lsdException w:name="Document Map" w:semiHidden="1" w:unhideWhenUsed="1"/>
-    <w:lsdException w:name="Plain Text" w:semiHidden="1" w:unhideWhenUsed="1"/>
-    <w:lsdException w:name="E-mail Signature" w:semiHidden="1" w:unhideWhenUsed="1"/>
-    <w:lsdException w:name="HTML Top of Form" w:semiHidden="1" w:unhideWhenUsed="1"/>
-    <w:lsdException w:name="HTML Bottom of Form" w:semiHidden="1" w:unhideWhenUsed="1"/>
-    <w:lsdException w:name="Normal (Web)" w:semiHidden="1" w:unhideWhenUsed="1"/>
-    <w:lsdException w:name="HTML Acronym" w:semiHidden="1" w:unhideWhenUsed="1"/>
-    <w:lsdException w:name="HTML Address" w:semiHidden="1" w:unhideWhenUsed="1"/>
-    <w:lsdException w:name="HTML Cite" w:semiHidden="1" w:unhideWhenUsed="1"/>
-    <w:lsdException w:name="HTML Code" w:semiHidden="1" w:unhideWhenUsed="1"/>
-    <w:lsdException w:name="HTML Definition" w:semiHidden="1" w:unhideWhenUsed="1"/>
-    <w:lsdException w:name="HTML Keyboard" w:semiHidden="1" w:unhideWhenUsed="1"/>
-    <w:lsdException w:name="HTML Preformatted" w:semiHidden="1" w:unhideWhenUsed="1"/>
-    <w:lsdException w:name="HTML Sample" w:semiHidden="1" w:unhideWhenUsed="1"/>
-    <w:lsdException w:name="HTML Typewriter" w:semiHidden="1" w:unhideWhenUsed="1"/>
-    <w:lsdException w:name="HTML Variable" w:semiHidden="1" w:unhideWhenUsed="1"/>
-    <w:lsdException w:name="Normal Table" w:semiHidden="1" w:unhideWhenUsed="1"/>
-    <w:lsdException w:name="annotation subject" w:semiHidden="1" w:unhideWhenUsed="1"/>
-    <w:lsdException w:name="No List" w:semiHidden="1" w:unhideWhenUsed="1"/>
-    <w:lsdException w:name="Outline List 1" w:semiHidden="1" w:unhideWhenUsed="1"/>
-    <w:lsdException w:name="Outline List 2" w:semiHidden="1" w:unhideWhenUsed="1"/>
-    <w:lsdException w:name="Outline List 3" w:semiHidden="1" w:unhideWhenUsed="1"/>
-    <w:lsdException w:name="Table Simple 1" w:semiHidden="1" w:unhideWhenUsed="1"/>
-    <w:lsdException w:name="Table Simple 2" w:semiHidden="1" w:unhideWhenUsed="1"/>
-    <w:lsdException w:name="Table Simple 3" w:semiHidden="1" w:unhideWhenUsed="1"/>
-    <w:lsdException w:name="Table Classic 1" w:semiHidden="1" w:unhideWhenUsed="1"/>
-    <w:lsdException w:name="Table Classic 2" w:semiHidden="1" w:unhideWhenUsed="1"/>
-    <w:lsdException w:name="Table Classic 3" w:semiHidden="1" w:unhideWhenUsed="1"/>
-    <w:lsdException w:name="Table Classic 4" w:semiHidden="1" w:unhideWhenUsed="1"/>
-    <w:lsdException w:name="Table Colorful 1" w:semiHidden="1" w:unhideWhenUsed="1"/>
-    <w:lsdException w:name="Table Colorful 2" w:semiHidden="1" w:unhideWhenUsed="1"/>
-    <w:lsdException w:name="Table Colorful 3" w:semiHidden="1" w:unhideWhenUsed="1"/>
-    <w:lsdException w:name="Table Columns 1" w:semiHidden="1" w:unhideWhenUsed="1"/>
-    <w:lsdException w:name="Table Columns 2" w:semiHidden="1" w:unhideWhenUsed="1"/>
-    <w:lsdException w:name="Table Columns 3" w:semiHidden="1" w:unhideWhenUsed="1"/>
-    <w:lsdException w:name="Table Columns 4" w:semiHidden="1" w:unhideWhenUsed="1"/>
-    <w:lsdException w:name="Table Columns 5" w:semiHidden="1" w:unhideWhenUsed="1"/>
-    <w:lsdException w:name="Table Grid 1" w:semiHidden="1" w:unhideWhenUsed="1"/>
-    <w:lsdException w:name="Table Grid 2" w:semiHidden="1" w:unhideWhenUsed="1"/>
-    <w:lsdException w:name="Table Grid 3" w:semiHidden="1" w:unhideWhenUsed="1"/>
-    <w:lsdException w:name="Table Grid 4" w:semiHidden="1" w:unhideWhenUsed="1"/>
-    <w:lsdException w:name="Table Grid 5" w:semiHidden="1" w:unhideWhenUsed="1"/>
-    <w:lsdException w:name="Table Grid 6" w:semiHidden="1" w:unhideWhenUsed="1"/>
-    <w:lsdException w:name="Table Grid 7" w:semiHidden="1" w:unhideWhenUsed="1"/>
-    <w:lsdException w:name="Table Grid 8" w:semiHidden="1" w:unhideWhenUsed="1"/>
-    <w:lsdException w:name="Table List 1" w:semiHidden="1" w:unhideWhenUsed="1"/>
-    <w:lsdException w:name="Table List 2" w:semiHidden="1" w:unhideWhenUsed="1"/>
-    <w:lsdException w:name="Table List 3" w:semiHidden="1" w:unhideWhenUsed="1"/>
-    <w:lsdException w:name="Table List 4" w:semiHidden="1" w:unhideWhenUsed="1"/>
-    <w:lsdException w:name="Table List 5" w:semiHidden="1" w:unhideWhenUsed="1"/>
-    <w:lsdException w:name="Table List 6" w:semiHidden="1" w:unhideWhenUsed="1"/>
-    <w:lsdException w:name="Table List 7" w:semiHidden="1" w:unhideWhenUsed="1"/>
-    <w:lsdException w:name="Table List 8" w:semiHidden="1" w:unhideWhenUsed="1"/>
-    <w:lsdException w:name="Table 3D effects 1" w:semiHidden="1" w:unhideWhenUsed="1"/>
-    <w:lsdException w:name="Table 3D effects 2" w:semiHidden="1" w:unhideWhenUsed="1"/>
-    <w:lsdException w:name="Table 3D effects 3" w:semiHidden="1" w:unhideWhenUsed="1"/>
-    <w:lsdException w:name="Table Contemporary" w:semiHidden="1" w:unhideWhenUsed="1"/>
-    <w:lsdException w:name="Table Elegant" w:semiHidden="1" w:unhideWhenUsed="1"/>
-    <w:lsdException w:name="Table Professional" w:semiHidden="1" w:unhideWhenUsed="1"/>
-    <w:lsdException w:name="Table Subtle 1" w:semiHidden="1" w:unhideWhenUsed="1"/>
-    <w:lsdException w:name="Table Subtle 2" w:semiHidden="1" w:unhideWhenUsed="1"/>
-    <w:lsdException w:name="Table Web 1" w:semiHidden="1" w:unhideWhenUsed="1"/>
-    <w:lsdException w:name="Table Web 2" w:semiHidden="1" w:unhideWhenUsed="1"/>
-    <w:lsdException w:name="Table Web 3" w:semiHidden="1" w:unhideWhenUsed="1"/>
-    <w:lsdException w:name="Balloon Text" w:semiHidden="1" w:unhideWhenUsed="1"/>
-    <w:lsdException w:name="Table Grid" w:uiPriority="39"/>
-    <w:lsdException w:name="Table Theme" w:semiHidden="1" w:unhideWhenUsed="1"/>
-    <w:lsdException w:name="Placeholder Text" w:semiHidden="1"/>
-    <w:lsdException w:name="No Spacing" w:uiPriority="1" w:qFormat="1"/>
-    <w:lsdException w:name="Light Shading" w:uiPriority="60"/>
-    <w:lsdException w:name="Light List" w:uiPriority="61"/>
-    <w:lsdException w:name="Light Grid" w:uiPriority="62"/>
-    <w:lsdException w:name="Medium Shading 1" w:uiPriority="63"/>
-    <w:lsdException w:name="Medium Shading 2" w:uiPriority="64"/>
-    <w:lsdException w:name="Medium List 1" w:uiPriority="65"/>
-    <w:lsdException w:name="Medium List 2" w:uiPriority="66"/>
-    <w:lsdException w:name="Medium Grid 1" w:uiPriority="67"/>
-    <w:lsdException w:name="Medium Grid 2" w:uiPriority="68"/>
-    <w:lsdException w:name="Medium Grid 3" w:uiPriority="69"/>
-    <w:lsdException w:name="Dark List" w:uiPriority="70"/>
-    <w:lsdException w:name="Colorful Shading" w:uiPriority="71"/>
-    <w:lsdException w:name="Colorful List" w:uiPriority="72"/>
-    <w:lsdException w:name="Colorful Grid" w:uiPriority="73"/>
-    <w:lsdException w:name="Light Shading Accent 1" w:uiPriority="60"/>
-    <w:lsdException w:name="Light List Accent 1" w:uiPriority="61"/>
-    <w:lsdException w:name="Light Grid Accent 1" w:uiPriority="62"/>
-    <w:lsdException w:name="Medium Shading 1 Accent 1" w:uiPriority="63"/>
-    <w:lsdException w:name="Medium Shading 2 Accent 1" w:uiPriority="64"/>
-    <w:lsdException w:name="Medium List 1 Accent 1" w:uiPriority="65"/>
-    <w:lsdException w:name="Revision" w:semiHidden="1"/>
-    <w:lsdException w:name="List Paragraph" w:uiPriority="34" w:qFormat="1"/>
-    <w:lsdException w:name="Quote" w:uiPriority="29" w:qFormat="1"/>
-    <w:lsdException w:name="Intense Quote" w:uiPriority="30" w:qFormat="1"/>
-    <w:lsdException w:name="Medium List 2 Accent 1" w:uiPriority="66"/>
-    <w:lsdException w:name="Medium Grid 1 Accent 1" w:uiPriority="67"/>
-    <w:lsdException w:name="Medium Grid 2 Accent 1" w:uiPriority="68"/>
-    <w:lsdException w:name="Medium Grid 3 Accent 1" w:uiPriority="69"/>
-    <w:lsdException w:name="Dark List Accent 1" w:uiPriority="70"/>
-    <w:lsdException w:name="Colorful Shading Accent 1" w:uiPriority="71"/>
-    <w:lsdException w:name="Colorful List Accent 1" w:uiPriority="72"/>
-    <w:lsdException w:name="Colorful Grid Accent 1" w:uiPriority="73"/>
-    <w:lsdException w:name="Light Shading Accent 2" w:uiPriority="60"/>
-    <w:lsdException w:name="Light List Accent 2" w:uiPriority="61"/>
-    <w:lsdException w:name="Light Grid Accent 2" w:uiPriority="62"/>
-    <w:lsdException w:name="Medium Shading 1 Accent 2" w:uiPriority="63"/>
-    <w:lsdException w:name="Medium Shading 2 Accent 2" w:uiPriority="64"/>
-    <w:lsdException w:name="Medium List 1 Accent 2" w:uiPriority="65"/>
-    <w:lsdException w:name="Medium List 2 Accent 2" w:uiPriority="66"/>
-    <w:lsdException w:name="Medium Grid 1 Accent 2" w:uiPriority="67"/>
-    <w:lsdException w:name="Medium Grid 2 Accent 2" w:uiPriority="68"/>
-    <w:lsdException w:name="Medium Grid 3 Accent 2" w:uiPriority="69"/>
-    <w:lsdException w:name="Dark List Accent 2" w:uiPriority="70"/>
-    <w:lsdException w:name="Colorful Shading Accent 2" w:uiPriority="71"/>
-    <w:lsdException w:name="Colorful List Accent 2" w:uiPriority="72"/>
-    <w:lsdException w:name="Colorful Grid Accent 2" w:uiPriority="73"/>
-    <w:lsdException w:name="Light Shading Accent 3" w:uiPriority="60"/>
-    <w:lsdException w:name="Light List Accent 3" w:uiPriority="61"/>
-    <w:lsdException w:name="Light Grid Accent 3" w:uiPriority="62"/>
-    <w:lsdException w:name="Medium Shading 1 Accent 3" w:uiPriority="63"/>
-    <w:lsdException w:name="Medium Shading 2 Accent 3" w:uiPriority="64"/>
-    <w:lsdException w:name="Medium List 1 Accent 3" w:uiPriority="65"/>
-    <w:lsdException w:name="Medium List 2 Accent 3" w:uiPriority="66"/>
-    <w:lsdException w:name="Medium Grid 1 Accent 3" w:uiPriority="67"/>
-    <w:lsdException w:name="Medium Grid 2 Accent 3" w:uiPriority="68"/>
-    <w:lsdException w:name="Medium Grid 3 Accent 3" w:uiPriority="69"/>
-    <w:lsdException w:name="Dark List Accent 3" w:uiPriority="70"/>
-    <w:lsdException w:name="Colorful Shading Accent 3" w:uiPriority="71"/>
-    <w:lsdException w:name="Colorful List Accent 3" w:uiPriority="72"/>
-    <w:lsdException w:name="Colorful Grid Accent 3" w:uiPriority="73"/>
-    <w:lsdException w:name="Light Shading Accent 4" w:uiPriority="60"/>
-    <w:lsdException w:name="Light List Accent 4" w:uiPriority="61"/>
-    <w:lsdException w:name="Light Grid Accent 4" w:uiPriority="62"/>
-    <w:lsdException w:name="Medium Shading 1 Accent 4" w:uiPriority="63"/>
-    <w:lsdException w:name="Medium Shading 2 Accent 4" w:uiPriority="64"/>
-    <w:lsdException w:name="Medium List 1 Accent 4" w:uiPriority="65"/>
-    <w:lsdException w:name="Medium List 2 Accent 4" w:uiPriority="66"/>
-    <w:lsdException w:name="Medium Grid 1 Accent 4" w:uiPriority="67"/>
-    <w:lsdException w:name="Medium Grid 2 Accent 4" w:uiPriority="68"/>
-    <w:lsdException w:name="Medium Grid 3 Accent 4" w:uiPriority="69"/>
-    <w:lsdException w:name="Dark List Accent 4" w:uiPriority="70"/>
-    <w:lsdException w:name="Colorful Shading Accent 4" w:uiPriority="71"/>
-    <w:lsdException w:name="Colorful List Accent 4" w:uiPriority="72"/>
-    <w:lsdException w:name="Colorful Grid Accent 4" w:uiPriority="73"/>
-    <w:lsdException w:name="Light Shading Accent 5" w:uiPriority="60"/>
-    <w:lsdException w:name="Light List Accent 5" w:uiPriority="61"/>
-    <w:lsdException w:name="Light Grid Accent 5" w:uiPriority="62"/>
-    <w:lsdException w:name="Medium Shading 1 Accent 5" w:uiPriority="63"/>
-    <w:lsdException w:name="Medium Shading 2 Accent 5" w:uiPriority="64"/>
-    <w:lsdException w:name="Medium List 1 Accent 5" w:uiPriority="65"/>
-    <w:lsdException w:name="Medium List 2 Accent 5" w:uiPriority="66"/>
-    <w:lsdException w:name="Medium Grid 1 Accent 5" w:uiPriority="67"/>
-    <w:lsdException w:name="Medium Grid 2 Accent 5" w:uiPriority="68"/>
-    <w:lsdException w:name="Medium Grid 3 Accent 5" w:uiPriority="69"/>
-    <w:lsdException w:name="Dark List Accent 5" w:uiPriority="70"/>
-    <w:lsdException w:name="Colorful Shading Accent 5" w:uiPriority="71"/>
-    <w:lsdException w:name="Colorful List Accent 5" w:uiPriority="72"/>
-    <w:lsdException w:name="Colorful Grid Accent 5" w:uiPriority="73"/>
-    <w:lsdException w:name="Light Shading Accent 6" w:uiPriority="60"/>
-    <w:lsdException w:name="Light List Accent 6" w:uiPriority="61"/>
-    <w:lsdException w:name="Light Grid Accent 6" w:uiPriority="62"/>
-    <w:lsdException w:name="Medium Shading 1 Accent 6" w:uiPriority="63"/>
-    <w:lsdException w:name="Medium Shading 2 Accent 6" w:uiPriority="64"/>
-    <w:lsdException w:name="Medium List 1 Accent 6" w:uiPriority="65"/>
-    <w:lsdException w:name="Medium List 2 Accent 6" w:uiPriority="66"/>
-    <w:lsdException w:name="Medium Grid 1 Accent 6" w:uiPriority="67"/>
-    <w:lsdException w:name="Medium Grid 2 Accent 6" w:uiPriority="68"/>
-    <w:lsdException w:name="Medium Grid 3 Accent 6" w:uiPriority="69"/>
-    <w:lsdException w:name="Dark List Accent 6" w:uiPriority="70"/>
-    <w:lsdException w:name="Colorful Shading Accent 6" w:uiPriority="71"/>
-    <w:lsdException w:name="Colorful List Accent 6" w:uiPriority="72"/>
-    <w:lsdException w:name="Colorful Grid Accent 6" w:uiPriority="73"/>
-    <w:lsdException w:name="Subtle Emphasis" w:uiPriority="19" w:qFormat="1"/>
-    <w:lsdException w:name="Intense Emphasis" w:uiPriority="21" w:qFormat="1"/>
-    <w:lsdException w:name="Subtle Reference" w:uiPriority="31" w:qFormat="1"/>
-    <w:lsdException w:name="Intense Reference" w:uiPriority="32" w:qFormat="1"/>
-    <w:lsdException w:name="Book Title" w:uiPriority="33" w:qFormat="1"/>
-    <w:lsdException w:name="Bibliography" w:semiHidden="1" w:uiPriority="37" w:unhideWhenUsed="1"/>
-    <w:lsdException w:name="TOC Heading" w:semiHidden="1" w:uiPriority="39" w:unhideWhenUsed="1" w:qFormat="1"/>
-    <w:lsdException w:name="Plain Table 1" w:uiPriority="41"/>
-    <w:lsdException w:name="Plain Table 2" w:uiPriority="42"/>
-    <w:lsdException w:name="Plain Table 3" w:uiPriority="43"/>
-    <w:lsdException w:name="Plain Table 4" w:uiPriority="44"/>
-    <w:lsdException w:name="Plain Table 5" w:uiPriority="45"/>
-    <w:lsdException w:name="Grid Table Light" w:uiPriority="40"/>
-    <w:lsdException w:name="Grid Table 1 Light" w:uiPriority="46"/>
-    <w:lsdException w:name="Grid Table 2" w:uiPriority="47"/>
-    <w:lsdException w:name="Grid Table 3" w:uiPriority="48"/>
-    <w:lsdException w:name="Grid Table 4" w:uiPriority="49"/>
-    <w:lsdException w:name="Grid Table 5 Dark" w:uiPriority="50"/>
-    <w:lsdException w:name="Grid Table 6 Colorful" w:uiPriority="51"/>
-    <w:lsdException w:name="Grid Table 7 Colorful" w:uiPriority="52"/>
-    <w:lsdException w:name="Grid Table 1 Light Accent 1" w:uiPriority="46"/>
-    <w:lsdException w:name="Grid Table 2 Accent 1" w:uiPriority="47"/>
-    <w:lsdException w:name="Grid Table 3 Accent 1" w:uiPriority="48"/>
-    <w:lsdException w:name="Grid Table 4 Accent 1" w:uiPriority="49"/>
-    <w:lsdException w:name="Grid Table 5 Dark Accent 1" w:uiPriority="50"/>
-    <w:lsdException w:name="Grid Table 6 Colorful Accent 1" w:uiPriority="51"/>
-    <w:lsdException w:name="Grid Table 7 Colorful Accent 1" w:uiPriority="52"/>
-    <w:lsdException w:name="Grid Table 1 Light Accent 2" w:uiPriority="46"/>
-    <w:lsdException w:name="Grid Table 2 Accent 2" w:uiPriority="47"/>
-    <w:lsdException w:name="Grid Table 3 Accent 2" w:uiPriority="48"/>
-    <w:lsdException w:name="Grid Table 4 Accent 2" w:uiPriority="49"/>
-    <w:lsdException w:name="Grid Table 5 Dark Accent 2" w:uiPriority="50"/>
-    <w:lsdException w:name="Grid Table 6 Colorful Accent 2" w:uiPriority="51"/>
-    <w:lsdException w:name="Grid Table 7 Colorful Accent 2" w:uiPriority="52"/>
-    <w:lsdException w:name="Grid Table 1 Light Accent 3" w:uiPriority="46"/>
-    <w:lsdException w:name="Grid Table 2 Accent 3" w:uiPriority="47"/>
-    <w:lsdException w:name="Grid Table 3 Accent 3" w:uiPriority="48"/>
-    <w:lsdException w:name="Grid Table 4 Accent 3" w:uiPriority="49"/>
-    <w:lsdException w:name="Grid Table 5 Dark Accent 3" w:uiPriority="50"/>
-    <w:lsdException w:name="Grid Table 6 Colorful Accent 3" w:uiPriority="51"/>
-    <w:lsdException w:name="Grid Table 7 Colorful Accent 3" w:uiPriority="52"/>
-    <w:lsdException w:name="Grid Table 1 Light Accent 4" w:uiPriority="46"/>
-    <w:lsdException w:name="Grid Table 2 Accent 4" w:uiPriority="47"/>
-    <w:lsdException w:name="Grid Table 3 Accent 4" w:uiPriority="48"/>
-    <w:lsdException w:name="Grid Table 4 Accent 4" w:uiPriority="49"/>
-    <w:lsdException w:name="Grid Table 5 Dark Accent 4" w:uiPriority="50"/>
-    <w:lsdException w:name="Grid Table 6 Colorful Accent 4" w:uiPriority="51"/>
-    <w:lsdException w:name="Grid Table 7 Colorful Accent 4" w:uiPriority="52"/>
-    <w:lsdException w:name="Grid Table 1 Light Accent 5" w:uiPriority="46"/>
-    <w:lsdException w:name="Grid Table 2 Accent 5" w:uiPriority="47"/>
-    <w:lsdException w:name="Grid Table 3 Accent 5" w:uiPriority="48"/>
-    <w:lsdException w:name="Grid Table 4 Accent 5" w:uiPriority="49"/>
-    <w:lsdException w:name="Grid Table 5 Dark Accent 5" w:uiPriority="50"/>
-    <w:lsdException w:name="Grid Table 6 Colorful Accent 5" w:uiPriority="51"/>
-    <w:lsdException w:name="Grid Table 7 Colorful Accent 5" w:uiPriority="52"/>
-    <w:lsdException w:name="Grid Table 1 Light Accent 6" w:uiPriority="46"/>
-    <w:lsdException w:name="Grid Table 2 Accent 6" w:uiPriority="47"/>
-    <w:lsdException w:name="Grid Table 3 Accent 6" w:uiPriority="48"/>
-    <w:lsdException w:name="Grid Table 4 Accent 6" w:uiPriority="49"/>
-    <w:lsdException w:name="Grid Table 5 Dark Accent 6" w:uiPriority="50"/>
-    <w:lsdException w:name="Grid Table 6 Colorful Accent 6" w:uiPriority="51"/>
-    <w:lsdException w:name="Grid Table 7 Colorful Accent 6" w:uiPriority="52"/>
-    <w:lsdException w:name="List Table 1 Light" w:uiPriority="46"/>
-    <w:lsdException w:name="List Table 2" w:uiPriority="47"/>
-    <w:lsdException w:name="List Table 3" w:uiPriority="48"/>
-    <w:lsdException w:name="List Table 4" w:uiPriority="49"/>
-    <w:lsdException w:name="List Table 5 Dark" w:uiPriority="50"/>
-    <w:lsdException w:name="List Table 6 Colorful" w:uiPriority="51"/>
-    <w:lsdException w:name="List Table 7 Colorful" w:uiPriority="52"/>
-    <w:lsdException w:name="List Table 1 Light Accent 1" w:uiPriority="46"/>
-    <w:lsdException w:name="List Table 2 Accent 1" w:uiPriority="47"/>
-    <w:lsdException w:name="List Table 3 Accent 1" w:uiPriority="48"/>
-    <w:lsdException w:name="List Table 4 Accent 1" w:uiPriority="49"/>
-    <w:lsdException w:name="List Table 5 Dark Accent 1" w:uiPriority="50"/>
-    <w:lsdException w:name="List Table 6 Colorful Accent 1" w:uiPriority="51"/>
-    <w:lsdException w:name="List Table 7 Colorful Accent 1" w:uiPriority="52"/>
-    <w:lsdException w:name="List Table 1 Light Accent 2" w:uiPriority="46"/>
-    <w:lsdException w:name="List Table 2 Accent 2" w:uiPriority="47"/>
-    <w:lsdException w:name="List Table 3 Accent 2" w:uiPriority="48"/>
-    <w:lsdException w:name="List Table 4 Accent 2" w:uiPriority="49"/>
-    <w:lsdException w:name="List Table 5 Dark Accent 2" w:uiPriority="50"/>
-    <w:lsdException w:name="List Table 6 Colorful Accent 2" w:uiPriority="51"/>
-    <w:lsdException w:name="List Table 7 Colorful Accent 2" w:uiPriority="52"/>
-    <w:lsdException w:name="List Table 1 Light Accent 3" w:uiPriority="46"/>
-    <w:lsdException w:name="List Table 2 Accent 3" w:uiPriority="47"/>
-    <w:lsdException w:name="List Table 3 Accent 3" w:uiPriority="48"/>
-    <w:lsdException w:name="List Table 4 Accent 3" w:uiPriority="49"/>
-    <w:lsdException w:name="List Table 5 Dark Accent 3" w:uiPriority="50"/>
-    <w:lsdException w:name="List Table 6 Colorful Accent 3" w:uiPriority="51"/>
-    <w:lsdException w:name="List Table 7 Colorful Accent 3" w:uiPriority="52"/>
-    <w:lsdException w:name="List Table 1 Light Accent 4" w:uiPriority="46"/>
-    <w:lsdException w:name="List Table 2 Accent 4" w:uiPriority="47"/>
-    <w:lsdException w:name="List Table 3 Accent 4" w:uiPriority="48"/>
-    <w:lsdException w:name="List Table 4 Accent 4" w:uiPriority="49"/>
-    <w:lsdException w:name="List Table 5 Dark Accent 4" w:uiPriority="50"/>
-    <w:lsdException w:name="List Table 6 Colorful Accent 4" w:uiPriority="51"/>
-    <w:lsdException w:name="List Table 7 Colorful Accent 4" w:uiPriority="52"/>
-    <w:lsdException w:name="List Table 1 Light Accent 5" w:uiPriority="46"/>
-    <w:lsdException w:name="List Table 2 Accent 5" w:uiPriority="47"/>
-    <w:lsdException w:name="List Table 3 Accent 5" w:uiPriority="48"/>
-    <w:lsdException w:name="List Table 4 Accent 5" w:uiPriority="49"/>
-    <w:lsdException w:name="List Table 5 Dark Accent 5" w:uiPriority="50"/>
-    <w:lsdException w:name="List Table 6 Colorful Accent 5" w:uiPriority="51"/>
-    <w:lsdException w:name="List Table 7 Colorful Accent 5" w:uiPriority="52"/>
-    <w:lsdException w:name="List Table 1 Light Accent 6" w:uiPriority="46"/>
-    <w:lsdException w:name="List Table 2 Accent 6" w:uiPriority="47"/>
-    <w:lsdException w:name="List Table 3 Accent 6" w:uiPriority="48"/>
-    <w:lsdException w:name="List Table 4 Accent 6" w:uiPriority="49"/>
-    <w:lsdException w:name="List Table 5 Dark Accent 6" w:uiPriority="50"/>
-    <w:lsdException w:name="List Table 6 Colorful Accent 6" w:uiPriority="51"/>
-    <w:lsdException w:name="List Table 7 Colorful Accent 6" w:uiPriority="52"/>
+  <w:latentStyles w:defLockedState="0" w:defUIPriority="99" w:defSemiHidden="1" w:defUnhideWhenUsed="1" w:defQFormat="0" w:count="267">
+    <w:lsdException w:name="Normal" w:semiHidden="0" w:uiPriority="0" w:unhideWhenUsed="0" w:qFormat="1"/>
+    <w:lsdException w:name="heading 1" w:semiHidden="0" w:uiPriority="9" w:unhideWhenUsed="0" w:qFormat="1"/>
+    <w:lsdException w:name="heading 2" w:uiPriority="9" w:qFormat="1"/>
+    <w:lsdException w:name="heading 3" w:uiPriority="9" w:qFormat="1"/>
+    <w:lsdException w:name="heading 4" w:uiPriority="9" w:qFormat="1"/>
+    <w:lsdException w:name="heading 5" w:uiPriority="9" w:qFormat="1"/>
+    <w:lsdException w:name="heading 6" w:uiPriority="9" w:qFormat="1"/>
+    <w:lsdException w:name="heading 7" w:uiPriority="9" w:qFormat="1"/>
+    <w:lsdException w:name="heading 8" w:uiPriority="9" w:qFormat="1"/>
+    <w:lsdException w:name="heading 9" w:uiPriority="9" w:qFormat="1"/>
+    <w:lsdException w:name="toc 1" w:uiPriority="39"/>
+    <w:lsdException w:name="toc 2" w:uiPriority="39"/>
+    <w:lsdException w:name="toc 3" w:uiPriority="39"/>
+    <w:lsdException w:name="toc 4" w:uiPriority="39"/>
+    <w:lsdException w:name="toc 5" w:uiPriority="39"/>
+    <w:lsdException w:name="toc 6" w:uiPriority="39"/>
+    <w:lsdException w:name="toc 7" w:uiPriority="39"/>
+    <w:lsdException w:name="toc 8" w:uiPriority="39"/>
+    <w:lsdException w:name="toc 9" w:uiPriority="39"/>
+    <w:lsdException w:name="caption" w:uiPriority="35" w:qFormat="1"/>
+    <w:lsdException w:name="Title" w:semiHidden="0" w:uiPriority="10" w:unhideWhenUsed="0" w:qFormat="1"/>
+    <w:lsdException w:name="Default Paragraph Font" w:uiPriority="1"/>
+    <w:lsdException w:name="Subtitle" w:semiHidden="0" w:uiPriority="11" w:unhideWhenUsed="0" w:qFormat="1"/>
+    <w:lsdException w:name="Strong" w:semiHidden="0" w:uiPriority="22" w:unhideWhenUsed="0" w:qFormat="1"/>
+    <w:lsdException w:name="Emphasis" w:semiHidden="0" w:uiPriority="20" w:unhideWhenUsed="0" w:qFormat="1"/>
+    <w:lsdException w:name="Table Grid" w:semiHidden="0" w:uiPriority="39" w:unhideWhenUsed="0"/>
+    <w:lsdException w:name="Placeholder Text" w:unhideWhenUsed="0"/>
+    <w:lsdException w:name="No Spacing" w:semiHidden="0" w:uiPriority="1" w:unhideWhenUsed="0" w:qFormat="1"/>
+    <w:lsdException w:name="Light Shading" w:semiHidden="0" w:uiPriority="60" w:unhideWhenUsed="0"/>
+    <w:lsdException w:name="Light List" w:semiHidden="0" w:uiPriority="61" w:unhideWhenUsed="0"/>
+    <w:lsdException w:name="Light Grid" w:semiHidden="0" w:uiPriority="62" w:unhideWhenUsed="0"/>
+    <w:lsdException w:name="Medium Shading 1" w:semiHidden="0" w:uiPriority="63" w:unhideWhenUsed="0"/>
+    <w:lsdException w:name="Medium Shading 2" w:semiHidden="0" w:uiPriority="64" w:unhideWhenUsed="0"/>
+    <w:lsdException w:name="Medium List 1" w:semiHidden="0" w:uiPriority="65" w:unhideWhenUsed="0"/>
+    <w:lsdException w:name="Medium List 2" w:semiHidden="0" w:uiPriority="66" w:unhideWhenUsed="0"/>
+    <w:lsdException w:name="Medium Grid 1" w:semiHidden="0" w:uiPriority="67" w:unhideWhenUsed="0"/>
+    <w:lsdException w:name="Medium Grid 2" w:semiHidden="0" w:uiPriority="68" w:unhideWhenUsed="0"/>
+    <w:lsdException w:name="Medium Grid 3" w:semiHidden="0" w:uiPriority="69" w:unhideWhenUsed="0"/>
+    <w:lsdException w:name="Dark List" w:semiHidden="0" w:uiPriority="70" w:unhideWhenUsed="0"/>
+    <w:lsdException w:name="Colorful Shading" w:semiHidden="0" w:uiPriority="71" w:unhideWhenUsed="0"/>
+    <w:lsdException w:name="Colorful List" w:semiHidden="0" w:uiPriority="72" w:unhideWhenUsed="0"/>
+    <w:lsdException w:name="Colorful Grid" w:semiHidden="0" w:uiPriority="73" w:unhideWhenUsed="0"/>
+    <w:lsdException w:name="Light Shading Accent 1" w:semiHidden="0" w:uiPriority="60" w:unhideWhenUsed="0"/>
+    <w:lsdException w:name="Light List Accent 1" w:semiHidden="0" w:uiPriority="61" w:unhideWhenUsed="0"/>
+    <w:lsdException w:name="Light Grid Accent 1" w:semiHidden="0" w:uiPriority="62" w:unhideWhenUsed="0"/>
+    <w:lsdException w:name="Medium Shading 1 Accent 1" w:semiHidden="0" w:uiPriority="63" w:unhideWhenUsed="0"/>
+    <w:lsdException w:name="Medium Shading 2 Accent 1" w:semiHidden="0" w:uiPriority="64" w:unhideWhenUsed="0"/>
+    <w:lsdException w:name="Medium List 1 Accent 1" w:semiHidden="0" w:uiPriority="65" w:unhideWhenUsed="0"/>
+    <w:lsdException w:name="Revision" w:unhideWhenUsed="0"/>
+    <w:lsdException w:name="List Paragraph" w:semiHidden="0" w:uiPriority="34" w:unhideWhenUsed="0" w:qFormat="1"/>
+    <w:lsdException w:name="Quote" w:semiHidden="0" w:uiPriority="29" w:unhideWhenUsed="0" w:qFormat="1"/>
+    <w:lsdException w:name="Intense Quote" w:semiHidden="0" w:uiPriority="30" w:unhideWhenUsed="0" w:qFormat="1"/>
+    <w:lsdException w:name="Medium List 2 Accent 1" w:semiHidden="0" w:uiPriority="66" w:unhideWhenUsed="0"/>
+    <w:lsdException w:name="Medium Grid 1 Accent 1" w:semiHidden="0" w:uiPriority="67" w:unhideWhenUsed="0"/>
+    <w:lsdException w:name="Medium Grid 2 Accent 1" w:semiHidden="0" w:uiPriority="68" w:unhideWhenUsed="0"/>
+    <w:lsdException w:name="Medium Grid 3 Accent 1" w:semiHidden="0" w:uiPriority="69" w:unhideWhenUsed="0"/>
+    <w:lsdException w:name="Dark List Accent 1" w:semiHidden="0" w:uiPriority="70" w:unhideWhenUsed="0"/>
+    <w:lsdException w:name="Colorful Shading Accent 1" w:semiHidden="0" w:uiPriority="71" w:unhideWhenUsed="0"/>
+    <w:lsdException w:name="Colorful List Accent 1" w:semiHidden="0" w:uiPriority="72" w:unhideWhenUsed="0"/>
+    <w:lsdException w:name="Colorful Grid Accent 1" w:semiHidden="0" w:uiPriority="73" w:unhideWhenUsed="0"/>
+    <w:lsdException w:name="Light Shading Accent 2" w:semiHidden="0" w:uiPriority="60" w:unhideWhenUsed="0"/>
+    <w:lsdException w:name="Light List Accent 2" w:semiHidden="0" w:uiPriority="61" w:unhideWhenUsed="0"/>
+    <w:lsdException w:name="Light Grid Accent 2" w:semiHidden="0" w:uiPriority="62" w:unhideWhenUsed="0"/>
+    <w:lsdException w:name="Medium Shading 1 Accent 2" w:semiHidden="0" w:uiPriority="63" w:unhideWhenUsed="0"/>
+    <w:lsdException w:name="Medium Shading 2 Accent 2" w:semiHidden="0" w:uiPriority="64" w:unhideWhenUsed="0"/>
+    <w:lsdException w:name="Medium List 1 Accent 2" w:semiHidden="0" w:uiPriority="65" w:unhideWhenUsed="0"/>
+    <w:lsdException w:name="Medium List 2 Accent 2" w:semiHidden="0" w:uiPriority="66" w:unhideWhenUsed="0"/>
+    <w:lsdException w:name="Medium Grid 1 Accent 2" w:semiHidden="0" w:uiPriority="67" w:unhideWhenUsed="0"/>
+    <w:lsdException w:name="Medium Grid 2 Accent 2" w:semiHidden="0" w:uiPriority="68" w:unhideWhenUsed="0"/>
+    <w:lsdException w:name="Medium Grid 3 Accent 2" w:semiHidden="0" w:uiPriority="69" w:unhideWhenUsed="0"/>
+    <w:lsdException w:name="Dark List Accent 2" w:semiHidden="0" w:uiPriority="70" w:unhideWhenUsed="0"/>
+    <w:lsdException w:name="Colorful Shading Accent 2" w:semiHidden="0" w:uiPriority="71" w:unhideWhenUsed="0"/>
+    <w:lsdException w:name="Colorful List Accent 2" w:semiHidden="0" w:uiPriority="72" w:unhideWhenUsed="0"/>
+    <w:lsdException w:name="Colorful Grid Accent 2" w:semiHidden="0" w:uiPriority="73" w:unhideWhenUsed="0"/>
+    <w:lsdException w:name="Light Shading Accent 3" w:semiHidden="0" w:uiPriority="60" w:unhideWhenUsed="0"/>
+    <w:lsdException w:name="Light List Accent 3" w:semiHidden="0" w:uiPriority="61" w:unhideWhenUsed="0"/>
+    <w:lsdException w:name="Light Grid Accent 3" w:semiHidden="0" w:uiPriority="62" w:unhideWhenUsed="0"/>
+    <w:lsdException w:name="Medium Shading 1 Accent 3" w:semiHidden="0" w:uiPriority="63" w:unhideWhenUsed="0"/>
+    <w:lsdException w:name="Medium Shading 2 Accent 3" w:semiHidden="0" w:uiPriority="64" w:unhideWhenUsed="0"/>
+    <w:lsdException w:name="Medium List 1 Accent 3" w:semiHidden="0" w:uiPriority="65" w:unhideWhenUsed="0"/>
+    <w:lsdException w:name="Medium List 2 Accent 3" w:semiHidden="0" w:uiPriority="66" w:unhideWhenUsed="0"/>
+    <w:lsdException w:name="Medium Grid 1 Accent 3" w:semiHidden="0" w:uiPriority="67" w:unhideWhenUsed="0"/>
+    <w:lsdException w:name="Medium Grid 2 Accent 3" w:semiHidden="0" w:uiPriority="68" w:unhideWhenUsed="0"/>
+    <w:lsdException w:name="Medium Grid 3 Accent 3" w:semiHidden="0" w:uiPriority="69" w:unhideWhenUsed="0"/>
+    <w:lsdException w:name="Dark List Accent 3" w:semiHidden="0" w:uiPriority="70" w:unhideWhenUsed="0"/>
+    <w:lsdException w:name="Colorful Shading Accent 3" w:semiHidden="0" w:uiPriority="71" w:unhideWhenUsed="0"/>
+    <w:lsdException w:name="Colorful List Accent 3" w:semiHidden="0" w:uiPriority="72" w:unhideWhenUsed="0"/>
+    <w:lsdException w:name="Colorful Grid Accent 3" w:semiHidden="0" w:uiPriority="73" w:unhideWhenUsed="0"/>
+    <w:lsdException w:name="Light Shading Accent 4" w:semiHidden="0" w:uiPriority="60" w:unhideWhenUsed="0"/>
+    <w:lsdException w:name="Light List Accent 4" w:semiHidden="0" w:uiPriority="61" w:unhideWhenUsed="0"/>
+    <w:lsdException w:name="Light Grid Accent 4" w:semiHidden="0" w:uiPriority="62" w:unhideWhenUsed="0"/>
+    <w:lsdException w:name="Medium Shading 1 Accent 4" w:semiHidden="0" w:uiPriority="63" w:unhideWhenUsed="0"/>
+    <w:lsdException w:name="Medium Shading 2 Accent 4" w:semiHidden="0" w:uiPriority="64" w:unhideWhenUsed="0"/>
+    <w:lsdException w:name="Medium List 1 Accent 4" w:semiHidden="0" w:uiPriority="65" w:unhideWhenUsed="0"/>
+    <w:lsdException w:name="Medium List 2 Accent 4" w:semiHidden="0" w:uiPriority="66" w:unhideWhenUsed="0"/>
+    <w:lsdException w:name="Medium Grid 1 Accent 4" w:semiHidden="0" w:uiPriority="67" w:unhideWhenUsed="0"/>
+    <w:lsdException w:name="Medium Grid 2 Accent 4" w:semiHidden="0" w:uiPriority="68" w:unhideWhenUsed="0"/>
+    <w:lsdException w:name="Medium Grid 3 Accent 4" w:semiHidden="0" w:uiPriority="69" w:unhideWhenUsed="0"/>
+    <w:lsdException w:name="Dark List Accent 4" w:semiHidden="0" w:uiPriority="70" w:unhideWhenUsed="0"/>
+    <w:lsdException w:name="Colorful Shading Accent 4" w:semiHidden="0" w:uiPriority="71" w:unhideWhenUsed="0"/>
+    <w:lsdException w:name="Colorful List Accent 4" w:semiHidden="0" w:uiPriority="72" w:unhideWhenUsed="0"/>
+    <w:lsdException w:name="Colorful Grid Accent 4" w:semiHidden="0" w:uiPriority="73" w:unhideWhenUsed="0"/>
+    <w:lsdException w:name="Light Shading Accent 5" w:semiHidden="0" w:uiPriority="60" w:unhideWhenUsed="0"/>
+    <w:lsdException w:name="Light List Accent 5" w:semiHidden="0" w:uiPriority="61" w:unhideWhenUsed="0"/>
+    <w:lsdException w:name="Light Grid Accent 5" w:semiHidden="0" w:uiPriority="62" w:unhideWhenUsed="0"/>
+    <w:lsdException w:name="Medium Shading 1 Accent 5" w:semiHidden="0" w:uiPriority="63" w:unhideWhenUsed="0"/>
+    <w:lsdException w:name="Medium Shading 2 Accent 5" w:semiHidden="0" w:uiPriority="64" w:unhideWhenUsed="0"/>
+    <w:lsdException w:name="Medium List 1 Accent 5" w:semiHidden="0" w:uiPriority="65" w:unhideWhenUsed="0"/>
+    <w:lsdException w:name="Medium List 2 Accent 5" w:semiHidden="0" w:uiPriority="66" w:unhideWhenUsed="0"/>
+    <w:lsdException w:name="Medium Grid 1 Accent 5" w:semiHidden="0" w:uiPriority="67" w:unhideWhenUsed="0"/>
+    <w:lsdException w:name="Medium Grid 2 Accent 5" w:semiHidden="0" w:uiPriority="68" w:unhideWhenUsed="0"/>
+    <w:lsdException w:name="Medium Grid 3 Accent 5" w:semiHidden="0" w:uiPriority="69" w:unhideWhenUsed="0"/>
+    <w:lsdException w:name="Dark List Accent 5" w:semiHidden="0" w:uiPriority="70" w:unhideWhenUsed="0"/>
+    <w:lsdException w:name="Colorful Shading Accent 5" w:semiHidden="0" w:uiPriority="71" w:unhideWhenUsed="0"/>
+    <w:lsdException w:name="Colorful List Accent 5" w:semiHidden="0" w:uiPriority="72" w:unhideWhenUsed="0"/>
+    <w:lsdException w:name="Colorful Grid Accent 5" w:semiHidden="0" w:uiPriority="73" w:unhideWhenUsed="0"/>
+    <w:lsdException w:name="Light Shading Accent 6" w:semiHidden="0" w:uiPriority="60" w:unhideWhenUsed="0"/>
+    <w:lsdException w:name="Light List Accent 6" w:semiHidden="0" w:uiPriority="61" w:unhideWhenUsed="0"/>
+    <w:lsdException w:name="Light Grid Accent 6" w:semiHidden="0" w:uiPriority="62" w:unhideWhenUsed="0"/>
+    <w:lsdException w:name="Medium Shading 1 Accent 6" w:semiHidden="0" w:uiPriority="63" w:unhideWhenUsed="0"/>
+    <w:lsdException w:name="Medium Shading 2 Accent 6" w:semiHidden="0" w:uiPriority="64" w:unhideWhenUsed="0"/>
+    <w:lsdException w:name="Medium List 1 Accent 6" w:semiHidden="0" w:uiPriority="65" w:unhideWhenUsed="0"/>
+    <w:lsdException w:name="Medium List 2 Accent 6" w:semiHidden="0" w:uiPriority="66" w:unhideWhenUsed="0"/>
+    <w:lsdException w:name="Medium Grid 1 Accent 6" w:semiHidden="0" w:uiPriority="67" w:unhideWhenUsed="0"/>
+    <w:lsdException w:name="Medium Grid 2 Accent 6" w:semiHidden="0" w:uiPriority="68" w:unhideWhenUsed="0"/>
+    <w:lsdException w:name="Medium Grid 3 Accent 6" w:semiHidden="0" w:uiPriority="69" w:unhideWhenUsed="0"/>
+    <w:lsdException w:name="Dark List Accent 6" w:semiHidden="0" w:uiPriority="70" w:unhideWhenUsed="0"/>
+    <w:lsdException w:name="Colorful Shading Accent 6" w:semiHidden="0" w:uiPriority="71" w:unhideWhenUsed="0"/>
+    <w:lsdException w:name="Colorful List Accent 6" w:semiHidden="0" w:uiPriority="72" w:unhideWhenUsed="0"/>
+    <w:lsdException w:name="Colorful Grid Accent 6" w:semiHidden="0" w:uiPriority="73" w:unhideWhenUsed="0"/>
+    <w:lsdException w:name="Subtle Emphasis" w:semiHidden="0" w:uiPriority="19" w:unhideWhenUsed="0" w:qFormat="1"/>
+    <w:lsdException w:name="Intense Emphasis" w:semiHidden="0" w:uiPriority="21" w:unhideWhenUsed="0" w:qFormat="1"/>
+    <w:lsdException w:name="Subtle Reference" w:semiHidden="0" w:uiPriority="31" w:unhideWhenUsed="0" w:qFormat="1"/>
+    <w:lsdException w:name="Intense Reference" w:semiHidden="0" w:uiPriority="32" w:unhideWhenUsed="0" w:qFormat="1"/>
+    <w:lsdException w:name="Book Title" w:semiHidden="0" w:uiPriority="33" w:unhideWhenUsed="0" w:qFormat="1"/>
+    <w:lsdException w:name="Bibliography" w:uiPriority="37"/>
+    <w:lsdException w:name="TOC Heading" w:uiPriority="39" w:qFormat="1"/>
+  </w:latentStyles>
+  <w:style w:type="paragraph" w:default="1" w:styleId="Normal">
+    <w:name w:val="Normal"/>
+    <w:qFormat/>
+  </w:style>
+  <w:style w:type="character" w:default="1" w:styleId="DefaultParagraphFont">
+    <w:name w:val="Default Paragraph Font"/>
+    <w:uiPriority w:val="1"/>
+    <w:semiHidden/>
+    <w:unhideWhenUsed/>
+  </w:style>
+  <w:style w:type="table" w:default="1" w:styleId="TableNormal">
+    <w:name w:val="Normal Table"/>
+    <w:uiPriority w:val="99"/>
+    <w:semiHidden/>
+    <w:unhideWhenUsed/>
+    <w:tblPr>
+      <w:tblInd w:w="0" w:type="dxa"/>
+      <w:tblCellMar>
+        <w:top w:w="0" w:type="dxa"/>
+        <w:left w:w="108" w:type="dxa"/>
+        <w:bottom w:w="0" w:type="dxa"/>
+        <w:right w:w="108" w:type="dxa"/>
+      </w:tblCellMar>
+    </w:tblPr>
+  </w:style>
+  <w:style w:type="numbering" w:default="1" w:styleId="NoList">
+    <w:name w:val="No List"/>
+    <w:uiPriority w:val="99"/>
+    <w:semiHidden/>
+    <w:unhideWhenUsed/>
+  </w:style>
+  <w:style w:type="paragraph" w:styleId="ListParagraph">
+    <w:name w:val="List Paragraph"/>
+    <w:basedOn w:val="Normal"/>
+    <w:uiPriority w:val="34"/>
+    <w:qFormat/>
+    <w:rsid w:val="00FD3E7B"/>
+    <w:pPr>
+      <w:ind w:left="720"/>
+      <w:contextualSpacing/>
+    </w:pPr>
+  </w:style>
+</w:styles>
+</file>
+
+<file path=word/stylesWithEffects.xml><?xml version="1.0" encoding="utf-8"?>
+<w:styles xmlns:wpc="http://schemas.microsoft.com/office/word/2010/wordprocessingCanvas" xmlns:mc="http://schemas.openxmlformats.org/markup-compatibility/2006" xmlns:o="urn:schemas-microsoft-com:office:office" xmlns:r="http://schemas.openxmlformats.org/officeDocument/2006/relationships" xmlns:m="http://schemas.openxmlformats.org/officeDocument/2006/math" xmlns:v="urn:schemas-microsoft-com:vml" xmlns:wp14="http://schemas.microsoft.com/office/word/2010/wordprocessingDrawing" xmlns:wp="http://schemas.openxmlformats.org/drawingml/2006/wordprocessingDrawing" xmlns:w10="urn:schemas-microsoft-com:office:word" xmlns:w="http://schemas.openxmlformats.org/wordprocessingml/2006/main" xmlns:w14="http://schemas.microsoft.com/office/word/2010/wordml" xmlns:wpg="http://schemas.microsoft.com/office/word/2010/wordprocessingGroup" xmlns:wpi="http://schemas.microsoft.com/office/word/2010/wordprocessingInk" xmlns:wne="http://schemas.microsoft.com/office/word/2006/wordml" xmlns:wps="http://schemas.microsoft.com/office/word/2010/wordprocessingShape" mc:Ignorable="w14 wp14">
+  <w:docDefaults>
+    <w:rPrDefault>
+      <w:rPr>
+        <w:rFonts w:asciiTheme="minorHAnsi" w:eastAsiaTheme="minorHAnsi" w:hAnsiTheme="minorHAnsi" w:cstheme="minorBidi"/>
+        <w:sz w:val="22"/>
+        <w:szCs w:val="22"/>
+        <w:lang w:val="en-US" w:eastAsia="en-US" w:bidi="ar-SA"/>
+      </w:rPr>
+    </w:rPrDefault>
+    <w:pPrDefault>
+      <w:pPr>
+        <w:spacing w:after="160" w:line="259" w:lineRule="auto"/>
+      </w:pPr>
+    </w:pPrDefault>
+  </w:docDefaults>
+  <w:latentStyles w:defLockedState="0" w:defUIPriority="99" w:defSemiHidden="1" w:defUnhideWhenUsed="1" w:defQFormat="0" w:count="267">
+    <w:lsdException w:name="Normal" w:semiHidden="0" w:uiPriority="0" w:unhideWhenUsed="0" w:qFormat="1"/>
+    <w:lsdException w:name="heading 1" w:semiHidden="0" w:uiPriority="9" w:unhideWhenUsed="0" w:qFormat="1"/>
+    <w:lsdException w:name="heading 2" w:uiPriority="9" w:qFormat="1"/>
+    <w:lsdException w:name="heading 3" w:uiPriority="9" w:qFormat="1"/>
+    <w:lsdException w:name="heading 4" w:uiPriority="9" w:qFormat="1"/>
+    <w:lsdException w:name="heading 5" w:uiPriority="9" w:qFormat="1"/>
+    <w:lsdException w:name="heading 6" w:uiPriority="9" w:qFormat="1"/>
+    <w:lsdException w:name="heading 7" w:uiPriority="9" w:qFormat="1"/>
+    <w:lsdException w:name="heading 8" w:uiPriority="9" w:qFormat="1"/>
+    <w:lsdException w:name="heading 9" w:uiPriority="9" w:qFormat="1"/>
+    <w:lsdException w:name="toc 1" w:uiPriority="39"/>
+    <w:lsdException w:name="toc 2" w:uiPriority="39"/>
+    <w:lsdException w:name="toc 3" w:uiPriority="39"/>
+    <w:lsdException w:name="toc 4" w:uiPriority="39"/>
+    <w:lsdException w:name="toc 5" w:uiPriority="39"/>
+    <w:lsdException w:name="toc 6" w:uiPriority="39"/>
+    <w:lsdException w:name="toc 7" w:uiPriority="39"/>
+    <w:lsdException w:name="toc 8" w:uiPriority="39"/>
+    <w:lsdException w:name="toc 9" w:uiPriority="39"/>
+    <w:lsdException w:name="caption" w:uiPriority="35" w:qFormat="1"/>
+    <w:lsdException w:name="Title" w:semiHidden="0" w:uiPriority="10" w:unhideWhenUsed="0" w:qFormat="1"/>
+    <w:lsdException w:name="Default Paragraph Font" w:uiPriority="1"/>
+    <w:lsdException w:name="Subtitle" w:semiHidden="0" w:uiPriority="11" w:unhideWhenUsed="0" w:qFormat="1"/>
+    <w:lsdException w:name="Strong" w:semiHidden="0" w:uiPriority="22" w:unhideWhenUsed="0" w:qFormat="1"/>
+    <w:lsdException w:name="Emphasis" w:semiHidden="0" w:uiPriority="20" w:unhideWhenUsed="0" w:qFormat="1"/>
+    <w:lsdException w:name="Table Grid" w:semiHidden="0" w:uiPriority="39" w:unhideWhenUsed="0"/>
+    <w:lsdException w:name="Placeholder Text" w:unhideWhenUsed="0"/>
+    <w:lsdException w:name="No Spacing" w:semiHidden="0" w:uiPriority="1" w:unhideWhenUsed="0" w:qFormat="1"/>
+    <w:lsdException w:name="Light Shading" w:semiHidden="0" w:uiPriority="60" w:unhideWhenUsed="0"/>
+    <w:lsdException w:name="Light List" w:semiHidden="0" w:uiPriority="61" w:unhideWhenUsed="0"/>
+    <w:lsdException w:name="Light Grid" w:semiHidden="0" w:uiPriority="62" w:unhideWhenUsed="0"/>
+    <w:lsdException w:name="Medium Shading 1" w:semiHidden="0" w:uiPriority="63" w:unhideWhenUsed="0"/>
+    <w:lsdException w:name="Medium Shading 2" w:semiHidden="0" w:uiPriority="64" w:unhideWhenUsed="0"/>
+    <w:lsdException w:name="Medium List 1" w:semiHidden="0" w:uiPriority="65" w:unhideWhenUsed="0"/>
+    <w:lsdException w:name="Medium List 2" w:semiHidden="0" w:uiPriority="66" w:unhideWhenUsed="0"/>
+    <w:lsdException w:name="Medium Grid 1" w:semiHidden="0" w:uiPriority="67" w:unhideWhenUsed="0"/>
+    <w:lsdException w:name="Medium Grid 2" w:semiHidden="0" w:uiPriority="68" w:unhideWhenUsed="0"/>
+    <w:lsdException w:name="Medium Grid 3" w:semiHidden="0" w:uiPriority="69" w:unhideWhenUsed="0"/>
+    <w:lsdException w:name="Dark List" w:semiHidden="0" w:uiPriority="70" w:unhideWhenUsed="0"/>
+    <w:lsdException w:name="Colorful Shading" w:semiHidden="0" w:uiPriority="71" w:unhideWhenUsed="0"/>
+    <w:lsdException w:name="Colorful List" w:semiHidden="0" w:uiPriority="72" w:unhideWhenUsed="0"/>
+    <w:lsdException w:name="Colorful Grid" w:semiHidden="0" w:uiPriority="73" w:unhideWhenUsed="0"/>
+    <w:lsdException w:name="Light Shading Accent 1" w:semiHidden="0" w:uiPriority="60" w:unhideWhenUsed="0"/>
+    <w:lsdException w:name="Light List Accent 1" w:semiHidden="0" w:uiPriority="61" w:unhideWhenUsed="0"/>
+    <w:lsdException w:name="Light Grid Accent 1" w:semiHidden="0" w:uiPriority="62" w:unhideWhenUsed="0"/>
+    <w:lsdException w:name="Medium Shading 1 Accent 1" w:semiHidden="0" w:uiPriority="63" w:unhideWhenUsed="0"/>
+    <w:lsdException w:name="Medium Shading 2 Accent 1" w:semiHidden="0" w:uiPriority="64" w:unhideWhenUsed="0"/>
+    <w:lsdException w:name="Medium List 1 Accent 1" w:semiHidden="0" w:uiPriority="65" w:unhideWhenUsed="0"/>
+    <w:lsdException w:name="Revision" w:unhideWhenUsed="0"/>
+    <w:lsdException w:name="List Paragraph" w:semiHidden="0" w:uiPriority="34" w:unhideWhenUsed="0" w:qFormat="1"/>
+    <w:lsdException w:name="Quote" w:semiHidden="0" w:uiPriority="29" w:unhideWhenUsed="0" w:qFormat="1"/>
+    <w:lsdException w:name="Intense Quote" w:semiHidden="0" w:uiPriority="30" w:unhideWhenUsed="0" w:qFormat="1"/>
+    <w:lsdException w:name="Medium List 2 Accent 1" w:semiHidden="0" w:uiPriority="66" w:unhideWhenUsed="0"/>
+    <w:lsdException w:name="Medium Grid 1 Accent 1" w:semiHidden="0" w:uiPriority="67" w:unhideWhenUsed="0"/>
+    <w:lsdException w:name="Medium Grid 2 Accent 1" w:semiHidden="0" w:uiPriority="68" w:unhideWhenUsed="0"/>
+    <w:lsdException w:name="Medium Grid 3 Accent 1" w:semiHidden="0" w:uiPriority="69" w:unhideWhenUsed="0"/>
+    <w:lsdException w:name="Dark List Accent 1" w:semiHidden="0" w:uiPriority="70" w:unhideWhenUsed="0"/>
+    <w:lsdException w:name="Colorful Shading Accent 1" w:semiHidden="0" w:uiPriority="71" w:unhideWhenUsed="0"/>
+    <w:lsdException w:name="Colorful List Accent 1" w:semiHidden="0" w:uiPriority="72" w:unhideWhenUsed="0"/>
+    <w:lsdException w:name="Colorful Grid Accent 1" w:semiHidden="0" w:uiPriority="73" w:unhideWhenUsed="0"/>
+    <w:lsdException w:name="Light Shading Accent 2" w:semiHidden="0" w:uiPriority="60" w:unhideWhenUsed="0"/>
+    <w:lsdException w:name="Light List Accent 2" w:semiHidden="0" w:uiPriority="61" w:unhideWhenUsed="0"/>
+    <w:lsdException w:name="Light Grid Accent 2" w:semiHidden="0" w:uiPriority="62" w:unhideWhenUsed="0"/>
+    <w:lsdException w:name="Medium Shading 1 Accent 2" w:semiHidden="0" w:uiPriority="63" w:unhideWhenUsed="0"/>
+    <w:lsdException w:name="Medium Shading 2 Accent 2" w:semiHidden="0" w:uiPriority="64" w:unhideWhenUsed="0"/>
+    <w:lsdException w:name="Medium List 1 Accent 2" w:semiHidden="0" w:uiPriority="65" w:unhideWhenUsed="0"/>
+    <w:lsdException w:name="Medium List 2 Accent 2" w:semiHidden="0" w:uiPriority="66" w:unhideWhenUsed="0"/>
+    <w:lsdException w:name="Medium Grid 1 Accent 2" w:semiHidden="0" w:uiPriority="67" w:unhideWhenUsed="0"/>
+    <w:lsdException w:name="Medium Grid 2 Accent 2" w:semiHidden="0" w:uiPriority="68" w:unhideWhenUsed="0"/>
+    <w:lsdException w:name="Medium Grid 3 Accent 2" w:semiHidden="0" w:uiPriority="69" w:unhideWhenUsed="0"/>
+    <w:lsdException w:name="Dark List Accent 2" w:semiHidden="0" w:uiPriority="70" w:unhideWhenUsed="0"/>
+    <w:lsdException w:name="Colorful Shading Accent 2" w:semiHidden="0" w:uiPriority="71" w:unhideWhenUsed="0"/>
+    <w:lsdException w:name="Colorful List Accent 2" w:semiHidden="0" w:uiPriority="72" w:unhideWhenUsed="0"/>
+    <w:lsdException w:name="Colorful Grid Accent 2" w:semiHidden="0" w:uiPriority="73" w:unhideWhenUsed="0"/>
+    <w:lsdException w:name="Light Shading Accent 3" w:semiHidden="0" w:uiPriority="60" w:unhideWhenUsed="0"/>
+    <w:lsdException w:name="Light List Accent 3" w:semiHidden="0" w:uiPriority="61" w:unhideWhenUsed="0"/>
+    <w:lsdException w:name="Light Grid Accent 3" w:semiHidden="0" w:uiPriority="62" w:unhideWhenUsed="0"/>
+    <w:lsdException w:name="Medium Shading 1 Accent 3" w:semiHidden="0" w:uiPriority="63" w:unhideWhenUsed="0"/>
+    <w:lsdException w:name="Medium Shading 2 Accent 3" w:semiHidden="0" w:uiPriority="64" w:unhideWhenUsed="0"/>
+    <w:lsdException w:name="Medium List 1 Accent 3" w:semiHidden="0" w:uiPriority="65" w:unhideWhenUsed="0"/>
+    <w:lsdException w:name="Medium List 2 Accent 3" w:semiHidden="0" w:uiPriority="66" w:unhideWhenUsed="0"/>
+    <w:lsdException w:name="Medium Grid 1 Accent 3" w:semiHidden="0" w:uiPriority="67" w:unhideWhenUsed="0"/>
+    <w:lsdException w:name="Medium Grid 2 Accent 3" w:semiHidden="0" w:uiPriority="68" w:unhideWhenUsed="0"/>
+    <w:lsdException w:name="Medium Grid 3 Accent 3" w:semiHidden="0" w:uiPriority="69" w:unhideWhenUsed="0"/>
+    <w:lsdException w:name="Dark List Accent 3" w:semiHidden="0" w:uiPriority="70" w:unhideWhenUsed="0"/>
+    <w:lsdException w:name="Colorful Shading Accent 3" w:semiHidden="0" w:uiPriority="71" w:unhideWhenUsed="0"/>
+    <w:lsdException w:name="Colorful List Accent 3" w:semiHidden="0" w:uiPriority="72" w:unhideWhenUsed="0"/>
+    <w:lsdException w:name="Colorful Grid Accent 3" w:semiHidden="0" w:uiPriority="73" w:unhideWhenUsed="0"/>
+    <w:lsdException w:name="Light Shading Accent 4" w:semiHidden="0" w:uiPriority="60" w:unhideWhenUsed="0"/>
+    <w:lsdException w:name="Light List Accent 4" w:semiHidden="0" w:uiPriority="61" w:unhideWhenUsed="0"/>
+    <w:lsdException w:name="Light Grid Accent 4" w:semiHidden="0" w:uiPriority="62" w:unhideWhenUsed="0"/>
+    <w:lsdException w:name="Medium Shading 1 Accent 4" w:semiHidden="0" w:uiPriority="63" w:unhideWhenUsed="0"/>
+    <w:lsdException w:name="Medium Shading 2 Accent 4" w:semiHidden="0" w:uiPriority="64" w:unhideWhenUsed="0"/>
+    <w:lsdException w:name="Medium List 1 Accent 4" w:semiHidden="0" w:uiPriority="65" w:unhideWhenUsed="0"/>
+    <w:lsdException w:name="Medium List 2 Accent 4" w:semiHidden="0" w:uiPriority="66" w:unhideWhenUsed="0"/>
+    <w:lsdException w:name="Medium Grid 1 Accent 4" w:semiHidden="0" w:uiPriority="67" w:unhideWhenUsed="0"/>
+    <w:lsdException w:name="Medium Grid 2 Accent 4" w:semiHidden="0" w:uiPriority="68" w:unhideWhenUsed="0"/>
+    <w:lsdException w:name="Medium Grid 3 Accent 4" w:semiHidden="0" w:uiPriority="69" w:unhideWhenUsed="0"/>
+    <w:lsdException w:name="Dark List Accent 4" w:semiHidden="0" w:uiPriority="70" w:unhideWhenUsed="0"/>
+    <w:lsdException w:name="Colorful Shading Accent 4" w:semiHidden="0" w:uiPriority="71" w:unhideWhenUsed="0"/>
+    <w:lsdException w:name="Colorful List Accent 4" w:semiHidden="0" w:uiPriority="72" w:unhideWhenUsed="0"/>
+    <w:lsdException w:name="Colorful Grid Accent 4" w:semiHidden="0" w:uiPriority="73" w:unhideWhenUsed="0"/>
+    <w:lsdException w:name="Light Shading Accent 5" w:semiHidden="0" w:uiPriority="60" w:unhideWhenUsed="0"/>
+    <w:lsdException w:name="Light List Accent 5" w:semiHidden="0" w:uiPriority="61" w:unhideWhenUsed="0"/>
+    <w:lsdException w:name="Light Grid Accent 5" w:semiHidden="0" w:uiPriority="62" w:unhideWhenUsed="0"/>
+    <w:lsdException w:name="Medium Shading 1 Accent 5" w:semiHidden="0" w:uiPriority="63" w:unhideWhenUsed="0"/>
+    <w:lsdException w:name="Medium Shading 2 Accent 5" w:semiHidden="0" w:uiPriority="64" w:unhideWhenUsed="0"/>
+    <w:lsdException w:name="Medium List 1 Accent 5" w:semiHidden="0" w:uiPriority="65" w:unhideWhenUsed="0"/>
+    <w:lsdException w:name="Medium List 2 Accent 5" w:semiHidden="0" w:uiPriority="66" w:unhideWhenUsed="0"/>
+    <w:lsdException w:name="Medium Grid 1 Accent 5" w:semiHidden="0" w:uiPriority="67" w:unhideWhenUsed="0"/>
+    <w:lsdException w:name="Medium Grid 2 Accent 5" w:semiHidden="0" w:uiPriority="68" w:unhideWhenUsed="0"/>
+    <w:lsdException w:name="Medium Grid 3 Accent 5" w:semiHidden="0" w:uiPriority="69" w:unhideWhenUsed="0"/>
+    <w:lsdException w:name="Dark List Accent 5" w:semiHidden="0" w:uiPriority="70" w:unhideWhenUsed="0"/>
+    <w:lsdException w:name="Colorful Shading Accent 5" w:semiHidden="0" w:uiPriority="71" w:unhideWhenUsed="0"/>
+    <w:lsdException w:name="Colorful List Accent 5" w:semiHidden="0" w:uiPriority="72" w:unhideWhenUsed="0"/>
+    <w:lsdException w:name="Colorful Grid Accent 5" w:semiHidden="0" w:uiPriority="73" w:unhideWhenUsed="0"/>
+    <w:lsdException w:name="Light Shading Accent 6" w:semiHidden="0" w:uiPriority="60" w:unhideWhenUsed="0"/>
+    <w:lsdException w:name="Light List Accent 6" w:semiHidden="0" w:uiPriority="61" w:unhideWhenUsed="0"/>
+    <w:lsdException w:name="Light Grid Accent 6" w:semiHidden="0" w:uiPriority="62" w:unhideWhenUsed="0"/>
+    <w:lsdException w:name="Medium Shading 1 Accent 6" w:semiHidden="0" w:uiPriority="63" w:unhideWhenUsed="0"/>
+    <w:lsdException w:name="Medium Shading 2 Accent 6" w:semiHidden="0" w:uiPriority="64" w:unhideWhenUsed="0"/>
+    <w:lsdException w:name="Medium List 1 Accent 6" w:semiHidden="0" w:uiPriority="65" w:unhideWhenUsed="0"/>
+    <w:lsdException w:name="Medium List 2 Accent 6" w:semiHidden="0" w:uiPriority="66" w:unhideWhenUsed="0"/>
+    <w:lsdException w:name="Medium Grid 1 Accent 6" w:semiHidden="0" w:uiPriority="67" w:unhideWhenUsed="0"/>
+    <w:lsdException w:name="Medium Grid 2 Accent 6" w:semiHidden="0" w:uiPriority="68" w:unhideWhenUsed="0"/>
+    <w:lsdException w:name="Medium Grid 3 Accent 6" w:semiHidden="0" w:uiPriority="69" w:unhideWhenUsed="0"/>
+    <w:lsdException w:name="Dark List Accent 6" w:semiHidden="0" w:uiPriority="70" w:unhideWhenUsed="0"/>
+    <w:lsdException w:name="Colorful Shading Accent 6" w:semiHidden="0" w:uiPriority="71" w:unhideWhenUsed="0"/>
+    <w:lsdException w:name="Colorful List Accent 6" w:semiHidden="0" w:uiPriority="72" w:unhideWhenUsed="0"/>
+    <w:lsdException w:name="Colorful Grid Accent 6" w:semiHidden="0" w:uiPriority="73" w:unhideWhenUsed="0"/>
+    <w:lsdException w:name="Subtle Emphasis" w:semiHidden="0" w:uiPriority="19" w:unhideWhenUsed="0" w:qFormat="1"/>
+    <w:lsdException w:name="Intense Emphasis" w:semiHidden="0" w:uiPriority="21" w:unhideWhenUsed="0" w:qFormat="1"/>
+    <w:lsdException w:name="Subtle Reference" w:semiHidden="0" w:uiPriority="31" w:unhideWhenUsed="0" w:qFormat="1"/>
+    <w:lsdException w:name="Intense Reference" w:semiHidden="0" w:uiPriority="32" w:unhideWhenUsed="0" w:qFormat="1"/>
+    <w:lsdException w:name="Book Title" w:semiHidden="0" w:uiPriority="33" w:unhideWhenUsed="0" w:qFormat="1"/>
+    <w:lsdException w:name="Bibliography" w:uiPriority="37"/>
+    <w:lsdException w:name="TOC Heading" w:uiPriority="39" w:qFormat="1"/>
   </w:latentStyles>
   <w:style w:type="paragraph" w:default="1" w:styleId="Normal">
     <w:name w:val="Normal"/>
@@ -7694,7 +9051,7 @@
   <a:extraClrSchemeLst/>
   <a:extLst>
     <a:ext uri="{05A4C25C-085E-4340-85A3-A5531E510DB2}">
-      <thm15:themeFamily xmlns:thm15="http://schemas.microsoft.com/office/thememl/2012/main" name="Office Theme" id="{62F939B6-93AF-4DB8-9C6B-D6C7DFDC589F}" vid="{4A3C46E8-61CC-4603-A589-7422A47A8E4A}"/>
+      <thm15:themeFamily xmlns="" xmlns:thm15="http://schemas.microsoft.com/office/thememl/2012/main" name="Office Theme" id="{62F939B6-93AF-4DB8-9C6B-D6C7DFDC589F}" vid="{4A3C46E8-61CC-4603-A589-7422A47A8E4A}"/>
     </a:ext>
   </a:extLst>
 </a:theme>

</xml_diff>